<commit_message>
Work on doc, change order of databaseHelper methods
</commit_message>
<xml_diff>
--- a/Zavrsni_rad_Ante_Lovric.docx
+++ b/Zavrsni_rad_Ante_Lovric.docx
@@ -960,7 +960,13 @@
         <w:rPr>
           <w:lang w:val="sv-SE"/>
         </w:rPr>
-        <w:t>15</w:t>
+        <w:t>1</w:t>
+      </w:r>
+      <w:r>
+        <w:rPr>
+          <w:lang w:val="sv-SE"/>
+        </w:rPr>
+        <w:t>9</w:t>
       </w:r>
       <w:r>
         <w:rPr>
@@ -1238,8 +1244,6 @@
         <w:lastRenderedPageBreak/>
         <w:t>SADRŽAJ</w:t>
       </w:r>
-      <w:bookmarkStart w:id="0" w:name="_GoBack"/>
-      <w:bookmarkEnd w:id="0"/>
     </w:p>
     <w:p>
       <w:pPr>
@@ -2335,11 +2339,11 @@
         <w:lastRenderedPageBreak/>
         <w:fldChar w:fldCharType="end"/>
       </w:r>
-      <w:bookmarkStart w:id="1" w:name="_Toc17840034"/>
+      <w:bookmarkStart w:id="0" w:name="_Toc17840034"/>
       <w:r>
         <w:t>Uvod</w:t>
       </w:r>
-      <w:bookmarkEnd w:id="1"/>
+      <w:bookmarkEnd w:id="0"/>
     </w:p>
     <w:p>
       <w:pPr>
@@ -2373,79 +2377,76 @@
         <w:pStyle w:val="Naslov1"/>
         <w:spacing w:after="0"/>
       </w:pPr>
-      <w:bookmarkStart w:id="2" w:name="_Toc17840035"/>
+      <w:bookmarkStart w:id="1" w:name="_Toc17840035"/>
       <w:r>
         <w:lastRenderedPageBreak/>
         <w:t>Povijest androida i izbor programskog jezika</w:t>
       </w:r>
+      <w:bookmarkEnd w:id="1"/>
+    </w:p>
+    <w:p>
+      <w:pPr>
+        <w:ind w:firstLine="432"/>
+      </w:pPr>
+      <w:r>
+        <w:t>Android je besplatni operacijski sustav napravljen na Linux jezgri za mobilne uređaje s velikim ekranima, te raznim mogućnostima kao određivanjem lokacije uređaja, tipkanja na dodir, spajanja na Internet i slično.</w:t>
+      </w:r>
+    </w:p>
+    <w:p>
+      <w:r>
+        <w:t>Ovaj operacijski sustav j</w:t>
+      </w:r>
+      <w:r>
+        <w:t>e besplatan za korištenje, te je postao najpopularniji operacijski sustav s preko 2 milijarde korisnika u svijetu od 2007. godine kada je predstavljen javnosti.</w:t>
+      </w:r>
+    </w:p>
+    <w:p>
+      <w:r>
+        <w:t>Budući da je napisan na Linux jezgri, za izradu aplikacija se može birati između velikog broja programskih jezika kao C, C++, Java, Visual Basic, Xamarin, Kotlin itd.</w:t>
+      </w:r>
+      <w:r>
+        <w:t xml:space="preserve"> Svaki od tih programskih jezika ima svoje dobre i loše strane. Npr</w:t>
+      </w:r>
+      <w:r>
+        <w:t>.</w:t>
+      </w:r>
+      <w:r>
+        <w:t xml:space="preserve"> C i C++ zbog brzine</w:t>
+      </w:r>
+      <w:r>
+        <w:t xml:space="preserve"> </w:t>
+      </w:r>
+      <w:r>
+        <w:t>trenutno rastu na popularnosti u izradi igara za Android.</w:t>
+      </w:r>
+      <w:r>
+        <w:t xml:space="preserve"> </w:t>
+      </w:r>
+      <w:r>
+        <w:t xml:space="preserve">Od tih jezika, dva su službeno podržana od strane Google-a kao </w:t>
+      </w:r>
+      <w:r>
+        <w:t xml:space="preserve">tvrtke koja je razvila Android </w:t>
+      </w:r>
+      <w:r>
+        <w:t>platform</w:t>
+      </w:r>
+      <w:r>
+        <w:t>u</w:t>
+      </w:r>
+      <w:r>
+        <w:t xml:space="preserve">, a to su Java i Kotlin. </w:t>
+      </w:r>
+    </w:p>
+    <w:p>
+      <w:pPr>
+        <w:pStyle w:val="Naslov2"/>
+      </w:pPr>
+      <w:bookmarkStart w:id="2" w:name="_Toc17840036"/>
+      <w:r>
+        <w:t>Kotlin</w:t>
+      </w:r>
       <w:bookmarkEnd w:id="2"/>
-    </w:p>
-    <w:p>
-      <w:pPr>
-        <w:ind w:firstLine="432"/>
-      </w:pPr>
-      <w:r>
-        <w:t>Android je besplatni operacijski sustav napravljen na Linux jezgri za mobilne uređaje s velikim ekranima, te raznim mogućnostima kao određivanjem lokacije uređaja, tipkanja na dodir, spajanja na Internet i slično.</w:t>
-      </w:r>
-    </w:p>
-    <w:p>
-      <w:r>
-        <w:t>Ovaj operacijski sustav j</w:t>
-      </w:r>
-      <w:r>
-        <w:t>e besplatan za korištenje, te je postao najpopularniji operacijski sustav s preko 2 milijarde korisnika u svijetu od 2007. godine kada je predstavljen javnosti.</w:t>
-      </w:r>
-    </w:p>
-    <w:p>
-      <w:r>
-        <w:t>Budući da je napisan na Linux jezgri, za izradu aplikacija se može birati između velikog broja programskih jezika kao C, C++, Java, Visual Basic, Xamarin, Kotlin itd.</w:t>
-      </w:r>
-      <w:r>
-        <w:t xml:space="preserve"> Svaki od tih programskih jezika ima svoje dobre i loše strane. Npr</w:t>
-      </w:r>
-      <w:r>
-        <w:t>.</w:t>
-      </w:r>
-      <w:r>
-        <w:t xml:space="preserve"> C i C++ zbog brzine</w:t>
-      </w:r>
-      <w:r>
-        <w:t xml:space="preserve"> </w:t>
-      </w:r>
-      <w:r>
-        <w:t>trenutno</w:t>
-      </w:r>
-      <w:r>
-        <w:t xml:space="preserve"> rastu na popularnosti u izradi igara za Android.</w:t>
-      </w:r>
-      <w:r>
-        <w:t xml:space="preserve"> </w:t>
-      </w:r>
-      <w:r>
-        <w:t xml:space="preserve">Od tih jezika, dva su službeno podržana od strane Google-a kao </w:t>
-      </w:r>
-      <w:r>
-        <w:t xml:space="preserve">tvrtke koja je razvila Android </w:t>
-      </w:r>
-      <w:r>
-        <w:t>platform</w:t>
-      </w:r>
-      <w:r>
-        <w:t>u</w:t>
-      </w:r>
-      <w:r>
-        <w:t xml:space="preserve">, a to su Java i Kotlin. </w:t>
-      </w:r>
-    </w:p>
-    <w:p>
-      <w:pPr>
-        <w:pStyle w:val="Naslov2"/>
-      </w:pPr>
-      <w:bookmarkStart w:id="3" w:name="_Toc17840036"/>
-      <w:r>
-        <w:t>Kotlin</w:t>
-      </w:r>
-      <w:bookmarkEnd w:id="3"/>
     </w:p>
     <w:p>
       <w:pPr>
@@ -2550,12 +2551,12 @@
       <w:pPr>
         <w:pStyle w:val="Naslov2"/>
       </w:pPr>
-      <w:bookmarkStart w:id="4" w:name="_Toc17840037"/>
+      <w:bookmarkStart w:id="3" w:name="_Toc17840037"/>
       <w:r>
         <w:lastRenderedPageBreak/>
         <w:t>Java</w:t>
       </w:r>
-      <w:bookmarkEnd w:id="4"/>
+      <w:bookmarkEnd w:id="3"/>
     </w:p>
     <w:p>
       <w:pPr>
@@ -2656,27 +2657,27 @@
         <w:pStyle w:val="Naslov1"/>
         <w:spacing w:after="0"/>
       </w:pPr>
-      <w:bookmarkStart w:id="5" w:name="_Toc17840038"/>
+      <w:bookmarkStart w:id="4" w:name="_Toc17840038"/>
       <w:r>
         <w:lastRenderedPageBreak/>
         <w:t>Korištene tehnologije</w:t>
       </w:r>
+      <w:bookmarkEnd w:id="4"/>
+    </w:p>
+    <w:p>
+      <w:r>
+        <w:t>Alati i aplikacije koje su se koristile u razvoju aplikacije:</w:t>
+      </w:r>
+    </w:p>
+    <w:p>
+      <w:pPr>
+        <w:pStyle w:val="Naslov2"/>
+      </w:pPr>
+      <w:bookmarkStart w:id="5" w:name="_Toc17840039"/>
+      <w:r>
+        <w:t>Android Studio</w:t>
+      </w:r>
       <w:bookmarkEnd w:id="5"/>
-    </w:p>
-    <w:p>
-      <w:r>
-        <w:t>Alati i aplikacije koje su se koristile u razvoju aplikacije:</w:t>
-      </w:r>
-    </w:p>
-    <w:p>
-      <w:pPr>
-        <w:pStyle w:val="Naslov2"/>
-      </w:pPr>
-      <w:bookmarkStart w:id="6" w:name="_Toc17840039"/>
-      <w:r>
-        <w:t>Android Studio</w:t>
-      </w:r>
-      <w:bookmarkEnd w:id="6"/>
     </w:p>
     <w:p>
       <w:pPr>
@@ -2759,9 +2760,17 @@
           <w:noProof/>
         </w:rPr>
         <w:drawing>
-          <wp:inline distT="0" distB="0" distL="0" distR="0">
+          <wp:anchor distT="0" distB="0" distL="114300" distR="114300" simplePos="0" relativeHeight="251663360" behindDoc="0" locked="0" layoutInCell="1" allowOverlap="1">
+            <wp:simplePos x="0" y="0"/>
+            <wp:positionH relativeFrom="column">
+              <wp:posOffset>1141021</wp:posOffset>
+            </wp:positionH>
+            <wp:positionV relativeFrom="paragraph">
+              <wp:posOffset>2614</wp:posOffset>
+            </wp:positionV>
             <wp:extent cx="3839186" cy="3115339"/>
             <wp:effectExtent l="0" t="0" r="9525" b="8890"/>
+            <wp:wrapTopAndBottom/>
             <wp:docPr id="1" name="Slika 1"/>
             <wp:cNvGraphicFramePr>
               <a:graphicFrameLocks xmlns:a="http://schemas.openxmlformats.org/drawingml/2006/main" noChangeAspect="1"/>
@@ -2791,7 +2800,7 @@
                   <pic:spPr bwMode="auto">
                     <a:xfrm>
                       <a:off x="0" y="0"/>
-                      <a:ext cx="3854318" cy="3127618"/>
+                      <a:ext cx="3839186" cy="3115339"/>
                     </a:xfrm>
                     <a:prstGeom prst="rect">
                       <a:avLst/>
@@ -2804,16 +2813,11 @@
                 </pic:pic>
               </a:graphicData>
             </a:graphic>
-          </wp:inline>
+          </wp:anchor>
         </w:drawing>
       </w:r>
-    </w:p>
-    <w:p>
-      <w:pPr>
-        <w:pStyle w:val="Opisslike"/>
-      </w:pPr>
-      <w:bookmarkStart w:id="7" w:name="_Ref17837887"/>
-      <w:bookmarkStart w:id="8" w:name="_Ref17837914"/>
+      <w:bookmarkStart w:id="6" w:name="_Ref17837887"/>
+      <w:bookmarkStart w:id="7" w:name="_Ref17837914"/>
       <w:r>
         <w:t xml:space="preserve">Slika </w:t>
       </w:r>
@@ -2838,11 +2842,11 @@
       <w:r>
         <w:t xml:space="preserve"> Prikaz</w:t>
       </w:r>
+      <w:bookmarkEnd w:id="6"/>
+      <w:r>
+        <w:t xml:space="preserve"> izbornika za kreiranje novog projekta</w:t>
+      </w:r>
       <w:bookmarkEnd w:id="7"/>
-      <w:r>
-        <w:t xml:space="preserve"> izbornika za kreiranje novog projekta</w:t>
-      </w:r>
-      <w:bookmarkEnd w:id="8"/>
     </w:p>
     <w:p>
       <w:pPr>
@@ -2874,17 +2878,7 @@
         <w:t>Android Studio omogućava odabir bilo kojeg elementa na ekranu</w:t>
       </w:r>
       <w:r>
-        <w:t xml:space="preserve">, te </w:t>
-      </w:r>
-      <w:r>
-        <w:t xml:space="preserve">uređivanje prikaza, dodavanje i brisanje stavki s virtualnog ekrana, te uređivanje parametara </w:t>
-      </w:r>
-      <w:r>
-        <w:lastRenderedPageBreak/>
-        <w:t>prikaza aplikacije</w:t>
-      </w:r>
-      <w:r>
-        <w:t xml:space="preserve"> (</w:t>
+        <w:t>, te uređivanje prikaza, dodavanje i brisanje stavki s virtualnog ekrana, te uređivanje parametara prikaza aplikacije (</w:t>
       </w:r>
       <w:r>
         <w:fldChar w:fldCharType="begin"/>
@@ -2938,10 +2932,19 @@
         <w:rPr>
           <w:noProof/>
         </w:rPr>
+        <w:lastRenderedPageBreak/>
         <w:drawing>
-          <wp:inline distT="0" distB="0" distL="0" distR="0">
+          <wp:anchor distT="0" distB="0" distL="114300" distR="114300" simplePos="0" relativeHeight="251661312" behindDoc="0" locked="0" layoutInCell="1" allowOverlap="1">
+            <wp:simplePos x="0" y="0"/>
+            <wp:positionH relativeFrom="column">
+              <wp:posOffset>1235608</wp:posOffset>
+            </wp:positionH>
+            <wp:positionV relativeFrom="paragraph">
+              <wp:posOffset>254</wp:posOffset>
+            </wp:positionV>
             <wp:extent cx="4101406" cy="3163205"/>
             <wp:effectExtent l="0" t="0" r="0" b="0"/>
+            <wp:wrapTopAndBottom/>
             <wp:docPr id="2" name="Slika 2"/>
             <wp:cNvGraphicFramePr>
               <a:graphicFrameLocks xmlns:a="http://schemas.openxmlformats.org/drawingml/2006/main" noChangeAspect="1"/>
@@ -2971,7 +2974,7 @@
                   <pic:spPr bwMode="auto">
                     <a:xfrm>
                       <a:off x="0" y="0"/>
-                      <a:ext cx="4120095" cy="3177619"/>
+                      <a:ext cx="4101406" cy="3163205"/>
                     </a:xfrm>
                     <a:prstGeom prst="rect">
                       <a:avLst/>
@@ -2984,15 +2987,10 @@
                 </pic:pic>
               </a:graphicData>
             </a:graphic>
-          </wp:inline>
+          </wp:anchor>
         </w:drawing>
       </w:r>
-    </w:p>
-    <w:p>
-      <w:pPr>
-        <w:pStyle w:val="Opisslike"/>
-      </w:pPr>
-      <w:bookmarkStart w:id="9" w:name="_Ref17838597"/>
+      <w:bookmarkStart w:id="8" w:name="_Ref17838597"/>
       <w:r>
         <w:t xml:space="preserve">Slika </w:t>
       </w:r>
@@ -3023,7 +3021,7 @@
       <w:r>
         <w:t xml:space="preserve"> aplikacije</w:t>
       </w:r>
-      <w:bookmarkEnd w:id="9"/>
+      <w:bookmarkEnd w:id="8"/>
     </w:p>
     <w:p>
       <w:pPr>
@@ -3080,9 +3078,17 @@
           <w:noProof/>
         </w:rPr>
         <w:drawing>
-          <wp:inline distT="0" distB="0" distL="0" distR="0">
-            <wp:extent cx="3849030" cy="2555593"/>
+          <wp:anchor distT="0" distB="0" distL="114300" distR="114300" simplePos="0" relativeHeight="251662336" behindDoc="0" locked="0" layoutInCell="1" allowOverlap="1">
+            <wp:simplePos x="0" y="0"/>
+            <wp:positionH relativeFrom="column">
+              <wp:posOffset>1363980</wp:posOffset>
+            </wp:positionH>
+            <wp:positionV relativeFrom="paragraph">
+              <wp:posOffset>3175</wp:posOffset>
+            </wp:positionV>
+            <wp:extent cx="3848735" cy="2555240"/>
             <wp:effectExtent l="0" t="0" r="0" b="0"/>
+            <wp:wrapTopAndBottom/>
             <wp:docPr id="13" name="Slika 13"/>
             <wp:cNvGraphicFramePr>
               <a:graphicFrameLocks xmlns:a="http://schemas.openxmlformats.org/drawingml/2006/main" noChangeAspect="1"/>
@@ -3112,7 +3118,7 @@
                   <pic:spPr bwMode="auto">
                     <a:xfrm>
                       <a:off x="0" y="0"/>
-                      <a:ext cx="3855281" cy="2559744"/>
+                      <a:ext cx="3848735" cy="2555240"/>
                     </a:xfrm>
                     <a:prstGeom prst="rect">
                       <a:avLst/>
@@ -3125,15 +3131,10 @@
                 </pic:pic>
               </a:graphicData>
             </a:graphic>
-          </wp:inline>
+          </wp:anchor>
         </w:drawing>
       </w:r>
-    </w:p>
-    <w:p>
-      <w:pPr>
-        <w:pStyle w:val="Opisslike"/>
-      </w:pPr>
-      <w:bookmarkStart w:id="10" w:name="_Ref17838849"/>
+      <w:bookmarkStart w:id="9" w:name="_Ref17838849"/>
       <w:r>
         <w:t xml:space="preserve">Slika </w:t>
       </w:r>
@@ -3158,7 +3159,7 @@
       <w:r>
         <w:t xml:space="preserve"> Isječak koda za korištenje biblioteka</w:t>
       </w:r>
-      <w:bookmarkEnd w:id="10"/>
+      <w:bookmarkEnd w:id="9"/>
     </w:p>
     <w:p>
       <w:pPr>
@@ -3169,8 +3170,14 @@
         </w:numPr>
       </w:pPr>
       <w:r>
+        <w:t xml:space="preserve">Postoji mogućnost kreiranja i pokretanja virtualnog uređaja u sklopu Android Studio aplikacije čime je moguće direktno testiranje aplikacije, ili spajanje vlastitog mobilnog uređaja na računalo uz prethodno postavljanje razvojnih mogućnosti na tom uređaju, čime se također omogućuje testiranje aplikacije te uz </w:t>
+      </w:r>
+      <w:r>
         <w:lastRenderedPageBreak/>
-        <w:t>Postoji mogućnost kreiranja i pokretanja virtualnog uređaja u sklopu Android Studio aplikacije čime je moguće direktno testiranje aplikacije, ili spajanje vlastitog mobilnog uređaja na računalo uz prethodno postavljanje razvojnih mogućnosti na tom uređaju, čime se također omogućuje testiranje aplikacije te uz sve to čitanje zapisnika o tome što se sve dešava u uređaju.</w:t>
+        <w:t>sve to čitanje zapisnika o tome što se sve dešava u uređaju.</w:t>
+      </w:r>
+      <w:r>
+        <w:t xml:space="preserve"> Korisnik ne treba brinuti o tome kako se aplikacija prenosi na mobilni uređaj i instalira.</w:t>
       </w:r>
     </w:p>
     <w:p>
@@ -3198,7 +3205,7 @@
       <w:pPr>
         <w:pStyle w:val="Naslov2"/>
       </w:pPr>
-      <w:bookmarkStart w:id="11" w:name="_Toc17840040"/>
+      <w:bookmarkStart w:id="10" w:name="_Toc17840040"/>
       <w:r>
         <w:t>Git</w:t>
       </w:r>
@@ -3208,7 +3215,7 @@
       <w:r>
         <w:t>Github</w:t>
       </w:r>
-      <w:bookmarkEnd w:id="11"/>
+      <w:bookmarkEnd w:id="10"/>
     </w:p>
     <w:p>
       <w:pPr>
@@ -3271,7 +3278,13 @@
         </w:numPr>
       </w:pPr>
       <w:r>
-        <w:t>Ako se podaci nalaze na više mjesta od jednom – udaljeni repozitorij (Github), tada se podaci izgube na jednom računalu, oni neće biti izgubljeni, jer se nalaze na nekom drugom.</w:t>
+        <w:t>Podaci se istovremeno nalaze na više lokacija, pa se pri gubitku podataka na jednom računalu gube samo promjene koje nisu spremljene na repozitorij</w:t>
+      </w:r>
+      <w:r>
+        <w:t>.</w:t>
+      </w:r>
+      <w:r>
+        <w:t xml:space="preserve"> Zato se ujedno i preporučava često isporučivanje promjena na repozitorij.</w:t>
       </w:r>
     </w:p>
     <w:p/>
@@ -3280,36 +3293,866 @@
         <w:pStyle w:val="Naslov1"/>
         <w:spacing w:after="0"/>
       </w:pPr>
-      <w:bookmarkStart w:id="12" w:name="_Toc17840041"/>
+      <w:bookmarkStart w:id="11" w:name="_Toc17840041"/>
       <w:r>
         <w:lastRenderedPageBreak/>
         <w:t>Android aplikacija</w:t>
       </w:r>
+      <w:bookmarkEnd w:id="11"/>
+    </w:p>
+    <w:p>
+      <w:r>
+        <w:t>U ovom poglavlju će biti opisani svi dijelovi aplikacij</w:t>
+      </w:r>
+      <w:r>
+        <w:t>e i</w:t>
+      </w:r>
+      <w:r>
+        <w:t xml:space="preserve"> zašto su </w:t>
+      </w:r>
+      <w:r>
+        <w:t>takvi</w:t>
+      </w:r>
+      <w:r>
+        <w:t xml:space="preserve"> kakvi jesu, počevši od koncepta pa do korisničkog sučelja i koda.</w:t>
+      </w:r>
+    </w:p>
+    <w:p>
+      <w:pPr>
+        <w:pStyle w:val="Naslov2"/>
+      </w:pPr>
+      <w:r>
+        <w:t>Koncept</w:t>
+      </w:r>
+    </w:p>
+    <w:p>
+      <w:r>
+        <w:t>Cilj je napraviti aplikaciju koja će pratiti korisnikovu lokaciju kroz vrijeme u periodu koji korisnik određuje, spremati određene podatke i prikazati ih na ekranu u uređenom obliku. Te podatke treba trajno pohraniti na uređaju tako da se mogu ponovno prikazati pri sljedećem paljenju aplikacije.</w:t>
+      </w:r>
+    </w:p>
+    <w:p>
+      <w:r>
+        <w:t>Za izradu aplikacije su stoga potrebne vještine pisanja koda u jeziku Java, osnove objektno orijentiranog programiranja, znanje o izradi i korištenju baza podataka, znanje o tome kako funkcionira Android aplikacija i razne Android biblioteke, te na poslijetku znati namjestiti i koristiti Google Maps API za prikaz i dohvaćanje trenutne lokacije korisnika.</w:t>
+      </w:r>
+    </w:p>
+    <w:p>
+      <w:r>
+        <w:t xml:space="preserve">Kroz ovaj dokument, </w:t>
+      </w:r>
+      <w:r>
+        <w:t>radnja kojom korisnik prati svoju lokaciju će se zvati aktivnost.</w:t>
+      </w:r>
+    </w:p>
+    <w:p>
+      <w:pPr>
+        <w:pStyle w:val="Naslov2"/>
+      </w:pPr>
+      <w:r>
+        <w:t>Podaci o aktivnosti</w:t>
+      </w:r>
+      <w:r>
+        <w:t>ma</w:t>
+      </w:r>
+      <w:r>
+        <w:t xml:space="preserve"> i baza podataka</w:t>
+      </w:r>
+    </w:p>
+    <w:p>
+      <w:r>
+        <w:t>Kasnije će se objasniti Google Maps, ali sada možemo reći da znamo da će nam glavni podaci koje nam pruža lokacijski servis biti geografska širina (engl. latitude) i dužina (engl. longitude). Pri tom ćemo vremenske podatke dohvaćati s Android OS-a sustavskim pozivom za dohvaćanje vremena u milisekundama.</w:t>
+      </w:r>
+    </w:p>
+    <w:p>
+      <w:r>
+        <w:t>Ti podaci (geografska širina i dužina i vrijeme) čine osnovu ove aplikacije i iz njih možemo izračunati sve što nam treba</w:t>
+      </w:r>
+      <w:r>
+        <w:t xml:space="preserve"> da korisniku prikažemo statistiku za njegovu aktivnost</w:t>
+      </w:r>
+      <w:r>
+        <w:t xml:space="preserve">, ali da bi pamtili različite aktivnosti, potrebne su nam dodatne informacije. </w:t>
+      </w:r>
+    </w:p>
+    <w:p>
+      <w:r>
+        <w:t xml:space="preserve">Dovoljna informacija bi bila ID aktivnosti čime bi mogli jednostavno određivati kojoj aktivnosti pripada koji skup podataka, ali zbog jednostavnosti ćemo spremati podatke o vremenu kad je aktivnost započela, </w:t>
+      </w:r>
+      <w:r>
+        <w:t xml:space="preserve">ukupna prijeđena udaljenost, utrošeno vrijeme, prosječna brzina, </w:t>
+      </w:r>
+      <w:r>
+        <w:t>koje ćemo računati prilikom praćenja lokacije korisnika. Osim toga, dati ćemo korisniku opciju da bira koji tip aktivnosti će izvoditi između šetnje, trčanja i vožnje, pa ćemo i tu informaciju spremiti.</w:t>
+      </w:r>
+    </w:p>
+    <w:p>
+      <w:r>
+        <w:lastRenderedPageBreak/>
+        <w:t xml:space="preserve">S tim zaključcima dolazimo do relacijske baze podataka </w:t>
+      </w:r>
+      <w:r>
+        <w:t>s tablicama koje</w:t>
+      </w:r>
+      <w:r>
+        <w:t xml:space="preserve"> možetete vidjeti na slici ().</w:t>
+      </w:r>
+    </w:p>
+    <w:p>
+      <w:r>
+        <w:rPr>
+          <w:b/>
+          <w:bCs/>
+        </w:rPr>
+        <w:t>TODO:SLIKA</w:t>
+      </w:r>
+      <w:r>
+        <w:rPr>
+          <w:b/>
+          <w:bCs/>
+        </w:rPr>
+        <w:t xml:space="preserve"> tablica</w:t>
+      </w:r>
+    </w:p>
+    <w:p>
+      <w:r>
+        <w:t xml:space="preserve">Što se tiče izvedbe, biblioteka SQLite je </w:t>
+      </w:r>
+      <w:r>
+        <w:t xml:space="preserve">standardna i </w:t>
+      </w:r>
+      <w:r>
+        <w:t>jedna od mnogih dostupnih koje omogućuju kreiranje SQL baza podataka na Androidu. Da bi koristili SQLite, potrebno je napraviti pomoćnu (engl. Helper) klasu koja će naslijediti baznu klasu „</w:t>
+      </w:r>
+      <w:r>
+        <w:t>SQLiteOpenHelper</w:t>
+      </w:r>
+      <w:r>
+        <w:t>“ koja sadrži sve funkcionalnosti koje su nam potrebne (</w:t>
+      </w:r>
+      <w:r>
+        <w:fldChar w:fldCharType="begin"/>
+      </w:r>
+      <w:r>
+        <w:instrText xml:space="preserve"> REF _Ref18006411 \h </w:instrText>
+      </w:r>
+      <w:r>
+        <w:instrText xml:space="preserve"> \* MERGEFORMAT </w:instrText>
+      </w:r>
+      <w:r>
+        <w:fldChar w:fldCharType="separate"/>
+      </w:r>
+      <w:r>
+        <w:t xml:space="preserve">Isječak koda </w:t>
+      </w:r>
+      <w:r>
+        <w:rPr>
+          <w:noProof/>
+        </w:rPr>
+        <w:t>1</w:t>
+      </w:r>
+      <w:r>
+        <w:t xml:space="preserve"> Implementacija pomoćne klase za upravljanje bazom podataka</w:t>
+      </w:r>
+      <w:r>
+        <w:fldChar w:fldCharType="end"/>
+      </w:r>
+      <w:r>
+        <w:t>).</w:t>
+      </w:r>
+    </w:p>
+    <w:p>
+      <w:pPr>
+        <w:keepNext/>
+        <w:jc w:val="center"/>
+      </w:pPr>
+      <w:bookmarkStart w:id="12" w:name="_Ref18006411"/>
+      <w:r>
+        <w:rPr>
+          <w:noProof/>
+        </w:rPr>
+        <w:drawing>
+          <wp:anchor distT="0" distB="0" distL="114300" distR="114300" simplePos="0" relativeHeight="251664384" behindDoc="0" locked="0" layoutInCell="1" allowOverlap="1">
+            <wp:simplePos x="0" y="0"/>
+            <wp:positionH relativeFrom="column">
+              <wp:posOffset>1109123</wp:posOffset>
+            </wp:positionH>
+            <wp:positionV relativeFrom="paragraph">
+              <wp:posOffset>26729</wp:posOffset>
+            </wp:positionV>
+            <wp:extent cx="3540760" cy="148590"/>
+            <wp:effectExtent l="0" t="0" r="2540" b="3810"/>
+            <wp:wrapTopAndBottom/>
+            <wp:docPr id="3" name="Slika 3"/>
+            <wp:cNvGraphicFramePr>
+              <a:graphicFrameLocks xmlns:a="http://schemas.openxmlformats.org/drawingml/2006/main" noChangeAspect="1"/>
+            </wp:cNvGraphicFramePr>
+            <a:graphic xmlns:a="http://schemas.openxmlformats.org/drawingml/2006/main">
+              <a:graphicData uri="http://schemas.openxmlformats.org/drawingml/2006/picture">
+                <pic:pic xmlns:pic="http://schemas.openxmlformats.org/drawingml/2006/picture">
+                  <pic:nvPicPr>
+                    <pic:cNvPr id="0" name="Picture 1"/>
+                    <pic:cNvPicPr>
+                      <a:picLocks noChangeAspect="1" noChangeArrowheads="1"/>
+                    </pic:cNvPicPr>
+                  </pic:nvPicPr>
+                  <pic:blipFill>
+                    <a:blip r:embed="rId13">
+                      <a:extLst>
+                        <a:ext uri="{28A0092B-C50C-407E-A947-70E740481C1C}">
+                          <a14:useLocalDpi xmlns:a14="http://schemas.microsoft.com/office/drawing/2010/main" val="0"/>
+                        </a:ext>
+                      </a:extLst>
+                    </a:blip>
+                    <a:srcRect/>
+                    <a:stretch>
+                      <a:fillRect/>
+                    </a:stretch>
+                  </pic:blipFill>
+                  <pic:spPr bwMode="auto">
+                    <a:xfrm>
+                      <a:off x="0" y="0"/>
+                      <a:ext cx="3540760" cy="148590"/>
+                    </a:xfrm>
+                    <a:prstGeom prst="rect">
+                      <a:avLst/>
+                    </a:prstGeom>
+                    <a:noFill/>
+                    <a:ln>
+                      <a:noFill/>
+                    </a:ln>
+                  </pic:spPr>
+                </pic:pic>
+              </a:graphicData>
+            </a:graphic>
+          </wp:anchor>
+        </w:drawing>
+      </w:r>
+      <w:r>
+        <w:t xml:space="preserve">Isječak koda </w:t>
+      </w:r>
+      <w:r>
+        <w:fldChar w:fldCharType="begin"/>
+      </w:r>
+      <w:r>
+        <w:instrText xml:space="preserve"> SEQ Isječak_koda \* ARABIC </w:instrText>
+      </w:r>
+      <w:r>
+        <w:fldChar w:fldCharType="separate"/>
+      </w:r>
+      <w:r>
+        <w:rPr>
+          <w:noProof/>
+        </w:rPr>
+        <w:t>1</w:t>
+      </w:r>
+      <w:r>
+        <w:fldChar w:fldCharType="end"/>
+      </w:r>
+      <w:r>
+        <w:t xml:space="preserve"> Implementacija pomoćne klase za upravljanje bazom podataka</w:t>
+      </w:r>
       <w:bookmarkEnd w:id="12"/>
+    </w:p>
+    <w:p>
+      <w:r>
+        <w:t>U pomoćnoj klasi su definirane vrijednosti</w:t>
+      </w:r>
+      <w:r>
+        <w:t xml:space="preserve"> (</w:t>
+      </w:r>
+      <w:r>
+        <w:fldChar w:fldCharType="begin"/>
+      </w:r>
+      <w:r>
+        <w:instrText xml:space="preserve"> REF _Ref18007069 \h </w:instrText>
+      </w:r>
+      <w:r>
+        <w:fldChar w:fldCharType="separate"/>
+      </w:r>
+      <w:r>
+        <w:t xml:space="preserve">Isječak koda </w:t>
+      </w:r>
+      <w:r>
+        <w:rPr>
+          <w:noProof/>
+        </w:rPr>
+        <w:t>2</w:t>
+      </w:r>
+      <w:r>
+        <w:t xml:space="preserve"> Definicija imena baze podataka, tablica i stupaca u tablicama</w:t>
+      </w:r>
+      <w:r>
+        <w:fldChar w:fldCharType="end"/>
+      </w:r>
+      <w:r>
+        <w:t>)</w:t>
+      </w:r>
+      <w:r>
+        <w:t xml:space="preserve"> imena stupaca u tablicama kako bi se izbjegla greška </w:t>
+      </w:r>
+      <w:r>
+        <w:t xml:space="preserve">pri implementaciji pretrage </w:t>
+      </w:r>
+      <w:r>
+        <w:t>podataka u tablici i</w:t>
+      </w:r>
+      <w:r>
+        <w:t xml:space="preserve"> unosa</w:t>
+      </w:r>
+      <w:r>
+        <w:t xml:space="preserve"> podataka</w:t>
+      </w:r>
+      <w:r>
+        <w:t xml:space="preserve"> u tablicu</w:t>
+      </w:r>
+      <w:r>
+        <w:t>.</w:t>
+      </w:r>
+    </w:p>
+    <w:p>
+      <w:r>
+        <w:rPr>
+          <w:noProof/>
+        </w:rPr>
+        <mc:AlternateContent>
+          <mc:Choice Requires="wps">
+            <w:drawing>
+              <wp:anchor distT="0" distB="0" distL="114300" distR="114300" simplePos="0" relativeHeight="251667456" behindDoc="0" locked="0" layoutInCell="1" allowOverlap="1" wp14:anchorId="31C1CB48" wp14:editId="72A06517">
+                <wp:simplePos x="0" y="0"/>
+                <wp:positionH relativeFrom="column">
+                  <wp:posOffset>523875</wp:posOffset>
+                </wp:positionH>
+                <wp:positionV relativeFrom="paragraph">
+                  <wp:posOffset>2045970</wp:posOffset>
+                </wp:positionV>
+                <wp:extent cx="4710430" cy="635"/>
+                <wp:effectExtent l="0" t="0" r="0" b="0"/>
+                <wp:wrapTopAndBottom/>
+                <wp:docPr id="5" name="Tekstni okvir 5"/>
+                <wp:cNvGraphicFramePr/>
+                <a:graphic xmlns:a="http://schemas.openxmlformats.org/drawingml/2006/main">
+                  <a:graphicData uri="http://schemas.microsoft.com/office/word/2010/wordprocessingShape">
+                    <wps:wsp>
+                      <wps:cNvSpPr txBox="1"/>
+                      <wps:spPr>
+                        <a:xfrm>
+                          <a:off x="0" y="0"/>
+                          <a:ext cx="4710430" cy="635"/>
+                        </a:xfrm>
+                        <a:prstGeom prst="rect">
+                          <a:avLst/>
+                        </a:prstGeom>
+                        <a:solidFill>
+                          <a:prstClr val="white"/>
+                        </a:solidFill>
+                        <a:ln>
+                          <a:noFill/>
+                        </a:ln>
+                      </wps:spPr>
+                      <wps:txbx>
+                        <w:txbxContent>
+                          <w:p>
+                            <w:pPr>
+                              <w:pStyle w:val="Opisslike"/>
+                              <w:rPr>
+                                <w:noProof/>
+                              </w:rPr>
+                            </w:pPr>
+                            <w:bookmarkStart w:id="13" w:name="_Ref18007069"/>
+                            <w:r>
+                              <w:t xml:space="preserve">Isječak koda </w:t>
+                            </w:r>
+                            <w:r>
+                              <w:fldChar w:fldCharType="begin"/>
+                            </w:r>
+                            <w:r>
+                              <w:instrText xml:space="preserve"> SEQ Isječak_koda \* ARABIC </w:instrText>
+                            </w:r>
+                            <w:r>
+                              <w:fldChar w:fldCharType="separate"/>
+                            </w:r>
+                            <w:r>
+                              <w:rPr>
+                                <w:noProof/>
+                              </w:rPr>
+                              <w:t>2</w:t>
+                            </w:r>
+                            <w:r>
+                              <w:fldChar w:fldCharType="end"/>
+                            </w:r>
+                            <w:r>
+                              <w:t xml:space="preserve"> </w:t>
+                            </w:r>
+                            <w:r>
+                              <w:t>Definicija imena baze podataka, tablica i stupaca u tablicama</w:t>
+                            </w:r>
+                            <w:bookmarkEnd w:id="13"/>
+                          </w:p>
+                        </w:txbxContent>
+                      </wps:txbx>
+                      <wps:bodyPr rot="0" spcFirstLastPara="0" vertOverflow="overflow" horzOverflow="overflow" vert="horz" wrap="square" lIns="0" tIns="0" rIns="0" bIns="0" numCol="1" spcCol="0" rtlCol="0" fromWordArt="0" anchor="t" anchorCtr="0" forceAA="0" compatLnSpc="1">
+                        <a:prstTxWarp prst="textNoShape">
+                          <a:avLst/>
+                        </a:prstTxWarp>
+                        <a:spAutoFit/>
+                      </wps:bodyPr>
+                    </wps:wsp>
+                  </a:graphicData>
+                </a:graphic>
+              </wp:anchor>
+            </w:drawing>
+          </mc:Choice>
+          <mc:Fallback>
+            <w:pict>
+              <v:shapetype w14:anchorId="31C1CB48" id="_x0000_t202" coordsize="21600,21600" o:spt="202" path="m,l,21600r21600,l21600,xe">
+                <v:stroke joinstyle="miter"/>
+                <v:path gradientshapeok="t" o:connecttype="rect"/>
+              </v:shapetype>
+              <v:shape id="Tekstni okvir 5" o:spid="_x0000_s1026" type="#_x0000_t202" style="position:absolute;left:0;text-align:left;margin-left:41.25pt;margin-top:161.1pt;width:370.9pt;height:.05pt;z-index:251667456;visibility:visible;mso-wrap-style:square;mso-wrap-distance-left:9pt;mso-wrap-distance-top:0;mso-wrap-distance-right:9pt;mso-wrap-distance-bottom:0;mso-position-horizontal:absolute;mso-position-horizontal-relative:text;mso-position-vertical:absolute;mso-position-vertical-relative:text;v-text-anchor:top" o:gfxdata="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" stroked="f">
+                <v:textbox style="mso-fit-shape-to-text:t" inset="0,0,0,0">
+                  <w:txbxContent>
+                    <w:p>
+                      <w:pPr>
+                        <w:pStyle w:val="Opisslike"/>
+                        <w:rPr>
+                          <w:noProof/>
+                        </w:rPr>
+                      </w:pPr>
+                      <w:bookmarkStart w:id="14" w:name="_Ref18007069"/>
+                      <w:r>
+                        <w:t xml:space="preserve">Isječak koda </w:t>
+                      </w:r>
+                      <w:r>
+                        <w:fldChar w:fldCharType="begin"/>
+                      </w:r>
+                      <w:r>
+                        <w:instrText xml:space="preserve"> SEQ Isječak_koda \* ARABIC </w:instrText>
+                      </w:r>
+                      <w:r>
+                        <w:fldChar w:fldCharType="separate"/>
+                      </w:r>
+                      <w:r>
+                        <w:rPr>
+                          <w:noProof/>
+                        </w:rPr>
+                        <w:t>2</w:t>
+                      </w:r>
+                      <w:r>
+                        <w:fldChar w:fldCharType="end"/>
+                      </w:r>
+                      <w:r>
+                        <w:t xml:space="preserve"> </w:t>
+                      </w:r>
+                      <w:r>
+                        <w:t>Definicija imena baze podataka, tablica i stupaca u tablicama</w:t>
+                      </w:r>
+                      <w:bookmarkEnd w:id="14"/>
+                    </w:p>
+                  </w:txbxContent>
+                </v:textbox>
+                <w10:wrap type="topAndBottom"/>
+              </v:shape>
+            </w:pict>
+          </mc:Fallback>
+        </mc:AlternateContent>
+      </w:r>
+      <w:r>
+        <w:rPr>
+          <w:noProof/>
+        </w:rPr>
+        <w:drawing>
+          <wp:anchor distT="0" distB="0" distL="114300" distR="114300" simplePos="0" relativeHeight="251665408" behindDoc="0" locked="0" layoutInCell="1" allowOverlap="1">
+            <wp:simplePos x="0" y="0"/>
+            <wp:positionH relativeFrom="column">
+              <wp:posOffset>524333</wp:posOffset>
+            </wp:positionH>
+            <wp:positionV relativeFrom="paragraph">
+              <wp:posOffset>1122</wp:posOffset>
+            </wp:positionV>
+            <wp:extent cx="4710430" cy="1988185"/>
+            <wp:effectExtent l="0" t="0" r="0" b="0"/>
+            <wp:wrapTopAndBottom/>
+            <wp:docPr id="4" name="Slika 4"/>
+            <wp:cNvGraphicFramePr>
+              <a:graphicFrameLocks xmlns:a="http://schemas.openxmlformats.org/drawingml/2006/main" noChangeAspect="1"/>
+            </wp:cNvGraphicFramePr>
+            <a:graphic xmlns:a="http://schemas.openxmlformats.org/drawingml/2006/main">
+              <a:graphicData uri="http://schemas.openxmlformats.org/drawingml/2006/picture">
+                <pic:pic xmlns:pic="http://schemas.openxmlformats.org/drawingml/2006/picture">
+                  <pic:nvPicPr>
+                    <pic:cNvPr id="0" name="Picture 2"/>
+                    <pic:cNvPicPr>
+                      <a:picLocks noChangeAspect="1" noChangeArrowheads="1"/>
+                    </pic:cNvPicPr>
+                  </pic:nvPicPr>
+                  <pic:blipFill>
+                    <a:blip r:embed="rId14">
+                      <a:extLst>
+                        <a:ext uri="{28A0092B-C50C-407E-A947-70E740481C1C}">
+                          <a14:useLocalDpi xmlns:a14="http://schemas.microsoft.com/office/drawing/2010/main" val="0"/>
+                        </a:ext>
+                      </a:extLst>
+                    </a:blip>
+                    <a:srcRect/>
+                    <a:stretch>
+                      <a:fillRect/>
+                    </a:stretch>
+                  </pic:blipFill>
+                  <pic:spPr bwMode="auto">
+                    <a:xfrm>
+                      <a:off x="0" y="0"/>
+                      <a:ext cx="4710430" cy="1988185"/>
+                    </a:xfrm>
+                    <a:prstGeom prst="rect">
+                      <a:avLst/>
+                    </a:prstGeom>
+                    <a:noFill/>
+                    <a:ln>
+                      <a:noFill/>
+                    </a:ln>
+                  </pic:spPr>
+                </pic:pic>
+              </a:graphicData>
+            </a:graphic>
+          </wp:anchor>
+        </w:drawing>
+      </w:r>
+      <w:r>
+        <w:t>Pri i</w:t>
+      </w:r>
+      <w:r>
+        <w:t>nicijalizaciji</w:t>
+      </w:r>
+      <w:r>
+        <w:t xml:space="preserve"> pomoćne</w:t>
+      </w:r>
+      <w:r>
+        <w:t xml:space="preserve"> klase (pozivu konstruktora) </w:t>
+      </w:r>
+      <w:r>
+        <w:t xml:space="preserve">potrebno je pozvati konstruktor SQLiteOpenHelper klase </w:t>
+      </w:r>
+      <w:r>
+        <w:t xml:space="preserve">kojim specificiramo ime baze podataka i verziju. Ako je verzija baze podataka novija od prošlog puta kad se pokretala aplikacija, pokreće se </w:t>
+      </w:r>
+      <w:r>
+        <w:t>metoda</w:t>
+      </w:r>
+      <w:r>
+        <w:t xml:space="preserve"> </w:t>
+      </w:r>
+      <w:r>
+        <w:t>„onUpdate“</w:t>
+      </w:r>
+      <w:r>
+        <w:t xml:space="preserve"> koju također trebamo implementirati</w:t>
+      </w:r>
+      <w:r>
+        <w:t xml:space="preserve"> (</w:t>
+      </w:r>
+      <w:r>
+        <w:fldChar w:fldCharType="begin"/>
+      </w:r>
+      <w:r>
+        <w:instrText xml:space="preserve"> REF _Ref18010293 \h </w:instrText>
+      </w:r>
+      <w:r>
+        <w:fldChar w:fldCharType="separate"/>
+      </w:r>
+      <w:r>
+        <w:t xml:space="preserve">Isječak koda </w:t>
+      </w:r>
+      <w:r>
+        <w:rPr>
+          <w:noProof/>
+        </w:rPr>
+        <w:t>3</w:t>
+      </w:r>
+      <w:r>
+        <w:t xml:space="preserve"> Konstruktor pomoćne klase i onUpgrade </w:t>
+      </w:r>
+      <w:r>
+        <w:t>metoda</w:t>
+      </w:r>
+      <w:r>
+        <w:fldChar w:fldCharType="end"/>
+      </w:r>
+      <w:r>
+        <w:t>)</w:t>
+      </w:r>
+      <w:r>
+        <w:t>, u kojoj bi trebali izbrisati postojeće tablice i njihove retke koje su neispravni zbog novije verzije podataka (ili prebaciti sve te podatke u podatke pogodne noviju verziju).</w:t>
+      </w:r>
+    </w:p>
+    <w:p>
+      <w:pPr>
+        <w:keepNext/>
+        <w:jc w:val="center"/>
+      </w:pPr>
+      <w:bookmarkStart w:id="15" w:name="_Ref18010293"/>
+      <w:r>
+        <w:rPr>
+          <w:noProof/>
+        </w:rPr>
+        <w:lastRenderedPageBreak/>
+        <w:drawing>
+          <wp:anchor distT="0" distB="0" distL="114300" distR="114300" simplePos="0" relativeHeight="251668480" behindDoc="0" locked="0" layoutInCell="1" allowOverlap="1">
+            <wp:simplePos x="0" y="0"/>
+            <wp:positionH relativeFrom="column">
+              <wp:posOffset>386110</wp:posOffset>
+            </wp:positionH>
+            <wp:positionV relativeFrom="paragraph">
+              <wp:posOffset>3337</wp:posOffset>
+            </wp:positionV>
+            <wp:extent cx="4986655" cy="1860550"/>
+            <wp:effectExtent l="0" t="0" r="4445" b="6350"/>
+            <wp:wrapTopAndBottom/>
+            <wp:docPr id="6" name="Slika 6"/>
+            <wp:cNvGraphicFramePr>
+              <a:graphicFrameLocks xmlns:a="http://schemas.openxmlformats.org/drawingml/2006/main" noChangeAspect="1"/>
+            </wp:cNvGraphicFramePr>
+            <a:graphic xmlns:a="http://schemas.openxmlformats.org/drawingml/2006/main">
+              <a:graphicData uri="http://schemas.openxmlformats.org/drawingml/2006/picture">
+                <pic:pic xmlns:pic="http://schemas.openxmlformats.org/drawingml/2006/picture">
+                  <pic:nvPicPr>
+                    <pic:cNvPr id="0" name="Picture 3"/>
+                    <pic:cNvPicPr>
+                      <a:picLocks noChangeAspect="1" noChangeArrowheads="1"/>
+                    </pic:cNvPicPr>
+                  </pic:nvPicPr>
+                  <pic:blipFill>
+                    <a:blip r:embed="rId15">
+                      <a:extLst>
+                        <a:ext uri="{28A0092B-C50C-407E-A947-70E740481C1C}">
+                          <a14:useLocalDpi xmlns:a14="http://schemas.microsoft.com/office/drawing/2010/main" val="0"/>
+                        </a:ext>
+                      </a:extLst>
+                    </a:blip>
+                    <a:srcRect/>
+                    <a:stretch>
+                      <a:fillRect/>
+                    </a:stretch>
+                  </pic:blipFill>
+                  <pic:spPr bwMode="auto">
+                    <a:xfrm>
+                      <a:off x="0" y="0"/>
+                      <a:ext cx="4986655" cy="1860550"/>
+                    </a:xfrm>
+                    <a:prstGeom prst="rect">
+                      <a:avLst/>
+                    </a:prstGeom>
+                    <a:noFill/>
+                    <a:ln>
+                      <a:noFill/>
+                    </a:ln>
+                  </pic:spPr>
+                </pic:pic>
+              </a:graphicData>
+            </a:graphic>
+          </wp:anchor>
+        </w:drawing>
+      </w:r>
+      <w:r>
+        <w:t xml:space="preserve">Isječak koda </w:t>
+      </w:r>
+      <w:r>
+        <w:fldChar w:fldCharType="begin"/>
+      </w:r>
+      <w:r>
+        <w:instrText xml:space="preserve"> SEQ Isječak_koda \* ARABIC </w:instrText>
+      </w:r>
+      <w:r>
+        <w:fldChar w:fldCharType="separate"/>
+      </w:r>
+      <w:r>
+        <w:rPr>
+          <w:noProof/>
+        </w:rPr>
+        <w:t>3</w:t>
+      </w:r>
+      <w:r>
+        <w:fldChar w:fldCharType="end"/>
+      </w:r>
+      <w:r>
+        <w:t xml:space="preserve"> Konstruktor pomoćne klase i onUpgrade </w:t>
+      </w:r>
+      <w:bookmarkEnd w:id="15"/>
+      <w:r>
+        <w:t>metoda</w:t>
+      </w:r>
+    </w:p>
+    <w:p>
+      <w:r>
+        <w:t>Metoda</w:t>
+      </w:r>
+      <w:r>
+        <w:t xml:space="preserve"> </w:t>
+      </w:r>
+      <w:r>
+        <w:t>„</w:t>
+      </w:r>
+      <w:r>
+        <w:t>onCreate</w:t>
+      </w:r>
+      <w:r>
+        <w:t>“</w:t>
+      </w:r>
+      <w:r>
+        <w:t xml:space="preserve"> (</w:t>
+      </w:r>
+      <w:r>
+        <w:fldChar w:fldCharType="begin"/>
+      </w:r>
+      <w:r>
+        <w:instrText xml:space="preserve"> REF _Ref18010722 \h </w:instrText>
+      </w:r>
+      <w:r>
+        <w:fldChar w:fldCharType="separate"/>
+      </w:r>
+      <w:r>
+        <w:t xml:space="preserve">Isječak koda </w:t>
+      </w:r>
+      <w:r>
+        <w:rPr>
+          <w:noProof/>
+        </w:rPr>
+        <w:t>4</w:t>
+      </w:r>
+      <w:r>
+        <w:t xml:space="preserve"> Kreiranje tablica u bazi podataka</w:t>
+      </w:r>
+      <w:r>
+        <w:fldChar w:fldCharType="end"/>
+      </w:r>
+      <w:r>
+        <w:t>) se poziva pri paljenju aplikacije i služi za kreiranje tablica unutar baze podataka.</w:t>
+      </w:r>
+    </w:p>
+    <w:p>
+      <w:pPr>
+        <w:keepNext/>
+        <w:jc w:val="center"/>
+      </w:pPr>
+      <w:r>
+        <w:rPr>
+          <w:noProof/>
+        </w:rPr>
+        <w:drawing>
+          <wp:anchor distT="0" distB="0" distL="114300" distR="114300" simplePos="0" relativeHeight="251669504" behindDoc="0" locked="0" layoutInCell="1" allowOverlap="1">
+            <wp:simplePos x="0" y="0"/>
+            <wp:positionH relativeFrom="column">
+              <wp:posOffset>152193</wp:posOffset>
+            </wp:positionH>
+            <wp:positionV relativeFrom="paragraph">
+              <wp:posOffset>-4356</wp:posOffset>
+            </wp:positionV>
+            <wp:extent cx="5443855" cy="2966720"/>
+            <wp:effectExtent l="0" t="0" r="4445" b="5080"/>
+            <wp:wrapTopAndBottom/>
+            <wp:docPr id="7" name="Slika 7"/>
+            <wp:cNvGraphicFramePr>
+              <a:graphicFrameLocks xmlns:a="http://schemas.openxmlformats.org/drawingml/2006/main" noChangeAspect="1"/>
+            </wp:cNvGraphicFramePr>
+            <a:graphic xmlns:a="http://schemas.openxmlformats.org/drawingml/2006/main">
+              <a:graphicData uri="http://schemas.openxmlformats.org/drawingml/2006/picture">
+                <pic:pic xmlns:pic="http://schemas.openxmlformats.org/drawingml/2006/picture">
+                  <pic:nvPicPr>
+                    <pic:cNvPr id="0" name="Picture 4"/>
+                    <pic:cNvPicPr>
+                      <a:picLocks noChangeAspect="1" noChangeArrowheads="1"/>
+                    </pic:cNvPicPr>
+                  </pic:nvPicPr>
+                  <pic:blipFill>
+                    <a:blip r:embed="rId16">
+                      <a:extLst>
+                        <a:ext uri="{28A0092B-C50C-407E-A947-70E740481C1C}">
+                          <a14:useLocalDpi xmlns:a14="http://schemas.microsoft.com/office/drawing/2010/main" val="0"/>
+                        </a:ext>
+                      </a:extLst>
+                    </a:blip>
+                    <a:srcRect/>
+                    <a:stretch>
+                      <a:fillRect/>
+                    </a:stretch>
+                  </pic:blipFill>
+                  <pic:spPr bwMode="auto">
+                    <a:xfrm>
+                      <a:off x="0" y="0"/>
+                      <a:ext cx="5443855" cy="2966720"/>
+                    </a:xfrm>
+                    <a:prstGeom prst="rect">
+                      <a:avLst/>
+                    </a:prstGeom>
+                    <a:noFill/>
+                    <a:ln>
+                      <a:noFill/>
+                    </a:ln>
+                  </pic:spPr>
+                </pic:pic>
+              </a:graphicData>
+            </a:graphic>
+          </wp:anchor>
+        </w:drawing>
+      </w:r>
+      <w:bookmarkStart w:id="16" w:name="_Ref18010722"/>
+      <w:r>
+        <w:t xml:space="preserve">Isječak koda </w:t>
+      </w:r>
+      <w:r>
+        <w:fldChar w:fldCharType="begin"/>
+      </w:r>
+      <w:r>
+        <w:instrText xml:space="preserve"> SEQ Isječak_koda \* ARABIC </w:instrText>
+      </w:r>
+      <w:r>
+        <w:fldChar w:fldCharType="separate"/>
+      </w:r>
+      <w:r>
+        <w:rPr>
+          <w:noProof/>
+        </w:rPr>
+        <w:t>4</w:t>
+      </w:r>
+      <w:r>
+        <w:fldChar w:fldCharType="end"/>
+      </w:r>
+      <w:r>
+        <w:t xml:space="preserve"> Kreiranje tablica</w:t>
+      </w:r>
+      <w:r>
+        <w:t xml:space="preserve"> u bazi podataka</w:t>
+      </w:r>
+      <w:bookmarkEnd w:id="16"/>
+    </w:p>
+    <w:p>
+      <w:pPr>
+        <w:keepNext/>
+      </w:pPr>
+      <w:bookmarkStart w:id="17" w:name="_GoBack"/>
+      <w:bookmarkEnd w:id="17"/>
     </w:p>
     <w:p>
       <w:pPr>
         <w:pStyle w:val="Naslov1"/>
         <w:spacing w:after="0"/>
       </w:pPr>
-      <w:bookmarkStart w:id="13" w:name="_Toc17840042"/>
+      <w:bookmarkStart w:id="18" w:name="_Toc17840042"/>
       <w:r>
         <w:lastRenderedPageBreak/>
         <w:t>Gotova rješenja i biblioteke</w:t>
       </w:r>
-      <w:bookmarkEnd w:id="13"/>
+      <w:bookmarkEnd w:id="18"/>
     </w:p>
     <w:p>
       <w:pPr>
         <w:pStyle w:val="Naslov1"/>
         <w:spacing w:after="0"/>
       </w:pPr>
-      <w:bookmarkStart w:id="14" w:name="_Toc17840043"/>
+      <w:bookmarkStart w:id="19" w:name="_Toc17840043"/>
       <w:r>
         <w:lastRenderedPageBreak/>
         <w:t>Zaključak</w:t>
       </w:r>
-      <w:bookmarkEnd w:id="14"/>
+      <w:bookmarkEnd w:id="19"/>
     </w:p>
     <w:p>
       <w:pPr>
@@ -3320,12 +4163,12 @@
         </w:numPr>
         <w:spacing w:after="0"/>
       </w:pPr>
-      <w:bookmarkStart w:id="15" w:name="_Toc17840044"/>
+      <w:bookmarkStart w:id="20" w:name="_Toc17840044"/>
       <w:r>
         <w:lastRenderedPageBreak/>
         <w:t>Literatura</w:t>
       </w:r>
-      <w:bookmarkEnd w:id="15"/>
+      <w:bookmarkEnd w:id="20"/>
     </w:p>
     <w:p>
       <w:pPr>
@@ -3335,7 +4178,7 @@
           <w:numId w:val="35"/>
         </w:numPr>
       </w:pPr>
-      <w:hyperlink r:id="rId13" w:history="1">
+      <w:hyperlink r:id="rId17" w:history="1">
         <w:r>
           <w:rPr>
             <w:rStyle w:val="Hiperveza"/>
@@ -3352,7 +4195,7 @@
           <w:numId w:val="35"/>
         </w:numPr>
       </w:pPr>
-      <w:hyperlink r:id="rId14" w:history="1">
+      <w:hyperlink r:id="rId18" w:history="1">
         <w:r>
           <w:rPr>
             <w:rStyle w:val="Hiperveza"/>
@@ -3369,7 +4212,7 @@
           <w:numId w:val="35"/>
         </w:numPr>
       </w:pPr>
-      <w:hyperlink r:id="rId15" w:history="1">
+      <w:hyperlink r:id="rId19" w:history="1">
         <w:r>
           <w:rPr>
             <w:rStyle w:val="Hiperveza"/>
@@ -3386,7 +4229,7 @@
           <w:numId w:val="35"/>
         </w:numPr>
       </w:pPr>
-      <w:hyperlink r:id="rId16" w:history="1">
+      <w:hyperlink r:id="rId20" w:history="1">
         <w:r>
           <w:rPr>
             <w:rStyle w:val="Hiperveza"/>
@@ -3403,7 +4246,7 @@
           <w:numId w:val="35"/>
         </w:numPr>
       </w:pPr>
-      <w:hyperlink r:id="rId17" w:history="1">
+      <w:hyperlink r:id="rId21" w:history="1">
         <w:r>
           <w:rPr>
             <w:rStyle w:val="Hiperveza"/>
@@ -3430,12 +4273,12 @@
         </w:numPr>
         <w:spacing w:after="0"/>
       </w:pPr>
-      <w:bookmarkStart w:id="16" w:name="_Toc17840045"/>
+      <w:bookmarkStart w:id="21" w:name="_Toc17840045"/>
       <w:r>
         <w:lastRenderedPageBreak/>
         <w:t>Popis oznaka i kratica</w:t>
       </w:r>
-      <w:bookmarkEnd w:id="16"/>
+      <w:bookmarkEnd w:id="21"/>
     </w:p>
     <w:p>
       <w:r>
@@ -3451,15 +4294,15 @@
         </w:numPr>
         <w:spacing w:after="0"/>
       </w:pPr>
-      <w:bookmarkStart w:id="17" w:name="_Toc17840046"/>
+      <w:bookmarkStart w:id="22" w:name="_Toc17840046"/>
       <w:r>
         <w:lastRenderedPageBreak/>
         <w:t>Sažetak i ključne riječi</w:t>
       </w:r>
-      <w:bookmarkEnd w:id="17"/>
+      <w:bookmarkEnd w:id="22"/>
     </w:p>
     <w:sectPr>
-      <w:footerReference w:type="default" r:id="rId18"/>
+      <w:footerReference w:type="default" r:id="rId22"/>
       <w:pgSz w:w="11907" w:h="16839" w:code="9"/>
       <w:pgMar w:top="1418" w:right="1418" w:bottom="1418" w:left="1418" w:header="720" w:footer="720" w:gutter="0"/>
       <w:pgNumType w:start="1"/>
@@ -8232,7 +9075,7 @@
     </w:rPrDefault>
     <w:pPrDefault/>
   </w:docDefaults>
-  <w:latentStyles w:defLockedState="0" w:defUIPriority="99" w:defSemiHidden="0" w:defUnhideWhenUsed="0" w:defQFormat="0" w:count="376">
+  <w:latentStyles w:defLockedState="0" w:defUIPriority="99" w:defSemiHidden="0" w:defUnhideWhenUsed="0" w:defQFormat="0" w:count="377">
     <w:lsdException w:name="Normal" w:uiPriority="0" w:qFormat="1"/>
     <w:lsdException w:name="heading 1" w:uiPriority="0" w:qFormat="1"/>
     <w:lsdException w:name="heading 2" w:uiPriority="0" w:qFormat="1"/>
@@ -8338,7 +9181,6 @@
     <w:lsdException w:name="HTML Sample" w:semiHidden="1" w:unhideWhenUsed="1"/>
     <w:lsdException w:name="HTML Typewriter" w:semiHidden="1" w:unhideWhenUsed="1"/>
     <w:lsdException w:name="HTML Variable" w:semiHidden="1" w:unhideWhenUsed="1"/>
-    <w:lsdException w:name="Normal Table" w:semiHidden="1" w:unhideWhenUsed="1"/>
     <w:lsdException w:name="annotation subject" w:semiHidden="1" w:unhideWhenUsed="1"/>
     <w:lsdException w:name="No List" w:semiHidden="1" w:unhideWhenUsed="1"/>
     <w:lsdException w:name="Outline List 1" w:semiHidden="1" w:unhideWhenUsed="1"/>
@@ -8385,10 +9227,8 @@
     <w:lsdException w:name="Table Subtle 2" w:semiHidden="1" w:unhideWhenUsed="1"/>
     <w:lsdException w:name="Table Web 1" w:semiHidden="1" w:unhideWhenUsed="1"/>
     <w:lsdException w:name="Table Web 2" w:semiHidden="1" w:unhideWhenUsed="1"/>
-    <w:lsdException w:name="Table Web 3" w:semiHidden="1" w:unhideWhenUsed="1"/>
     <w:lsdException w:name="Balloon Text" w:semiHidden="1" w:unhideWhenUsed="1"/>
-    <w:lsdException w:name="Table Grid" w:semiHidden="1" w:uiPriority="59" w:unhideWhenUsed="1"/>
-    <w:lsdException w:name="Table Theme" w:semiHidden="1" w:unhideWhenUsed="1"/>
+    <w:lsdException w:name="Table Grid" w:uiPriority="59"/>
     <w:lsdException w:name="Placeholder Text" w:semiHidden="1"/>
     <w:lsdException w:name="No Spacing" w:uiPriority="1" w:qFormat="1"/>
     <w:lsdException w:name="Light Shading" w:uiPriority="60"/>
@@ -8499,7 +9339,7 @@
     <w:lsdException w:name="Intense Reference" w:uiPriority="32" w:qFormat="1"/>
     <w:lsdException w:name="Book Title" w:uiPriority="33" w:qFormat="1"/>
     <w:lsdException w:name="Bibliography" w:semiHidden="1" w:uiPriority="37" w:unhideWhenUsed="1"/>
-    <w:lsdException w:name="TOC Heading" w:uiPriority="39" w:qFormat="1"/>
+    <w:lsdException w:name="TOC Heading" w:semiHidden="1" w:uiPriority="39" w:unhideWhenUsed="1" w:qFormat="1"/>
     <w:lsdException w:name="Plain Table 1" w:uiPriority="41"/>
     <w:lsdException w:name="Plain Table 2" w:uiPriority="42"/>
     <w:lsdException w:name="Plain Table 3" w:uiPriority="43"/>
@@ -8609,6 +9449,7 @@
     <w:lsdException w:name="Hashtag" w:semiHidden="1" w:unhideWhenUsed="1"/>
     <w:lsdException w:name="Unresolved Mention" w:semiHidden="1" w:unhideWhenUsed="1"/>
     <w:lsdException w:name="Smart Link" w:semiHidden="1" w:unhideWhenUsed="1"/>
+    <w:lsdException w:name="Smart Link Error" w:semiHidden="1" w:unhideWhenUsed="1"/>
   </w:latentStyles>
   <w:style w:type="paragraph" w:default="1" w:styleId="Normal">
     <w:name w:val="Normal"/>
@@ -10918,7 +11759,7 @@
 </file>
 
 <file path=customXml/itemProps1.xml><?xml version="1.0" encoding="utf-8"?>
-<ds:datastoreItem xmlns:ds="http://schemas.openxmlformats.org/officeDocument/2006/customXml" ds:itemID="{2B6DF868-E993-4820-920B-8CBF26A0E3F7}">
+<ds:datastoreItem xmlns:ds="http://schemas.openxmlformats.org/officeDocument/2006/customXml" ds:itemID="{1348C808-E75B-4CFE-9148-E26B2A6B2341}">
   <ds:schemaRefs>
     <ds:schemaRef ds:uri="http://schemas.openxmlformats.org/officeDocument/2006/bibliography"/>
   </ds:schemaRefs>

</xml_diff>

<commit_message>
Update documentation and break lines that are too long in classes
</commit_message>
<xml_diff>
--- a/Zavrsni_rad_Ante_Lovric.docx
+++ b/Zavrsni_rad_Ante_Lovric.docx
@@ -1274,7 +1274,7 @@
         </w:rPr>
         <w:fldChar w:fldCharType="separate"/>
       </w:r>
-      <w:hyperlink w:anchor="_Toc17840034" w:history="1">
+      <w:hyperlink w:anchor="_Toc18182289" w:history="1">
         <w:r>
           <w:rPr>
             <w:rStyle w:val="Hiperveza"/>
@@ -1318,7 +1318,7 @@
             <w:noProof/>
             <w:webHidden/>
           </w:rPr>
-          <w:instrText xml:space="preserve"> PAGEREF _Toc17840034 \h </w:instrText>
+          <w:instrText xml:space="preserve"> PAGEREF _Toc18182289 \h </w:instrText>
         </w:r>
         <w:r>
           <w:rPr>
@@ -1360,7 +1360,7 @@
           <w:lang w:eastAsia="zh-CN"/>
         </w:rPr>
       </w:pPr>
-      <w:hyperlink w:anchor="_Toc17840035" w:history="1">
+      <w:hyperlink w:anchor="_Toc18182290" w:history="1">
         <w:r>
           <w:rPr>
             <w:rStyle w:val="Hiperveza"/>
@@ -1404,7 +1404,7 @@
             <w:noProof/>
             <w:webHidden/>
           </w:rPr>
-          <w:instrText xml:space="preserve"> PAGEREF _Toc17840035 \h </w:instrText>
+          <w:instrText xml:space="preserve"> PAGEREF _Toc18182290 \h </w:instrText>
         </w:r>
         <w:r>
           <w:rPr>
@@ -1446,7 +1446,7 @@
           <w:lang w:eastAsia="zh-CN"/>
         </w:rPr>
       </w:pPr>
-      <w:hyperlink w:anchor="_Toc17840036" w:history="1">
+      <w:hyperlink w:anchor="_Toc18182291" w:history="1">
         <w:r>
           <w:rPr>
             <w:rStyle w:val="Hiperveza"/>
@@ -1490,7 +1490,7 @@
             <w:noProof/>
             <w:webHidden/>
           </w:rPr>
-          <w:instrText xml:space="preserve"> PAGEREF _Toc17840036 \h </w:instrText>
+          <w:instrText xml:space="preserve"> PAGEREF _Toc18182291 \h </w:instrText>
         </w:r>
         <w:r>
           <w:rPr>
@@ -1532,7 +1532,7 @@
           <w:lang w:eastAsia="zh-CN"/>
         </w:rPr>
       </w:pPr>
-      <w:hyperlink w:anchor="_Toc17840037" w:history="1">
+      <w:hyperlink w:anchor="_Toc18182292" w:history="1">
         <w:r>
           <w:rPr>
             <w:rStyle w:val="Hiperveza"/>
@@ -1576,7 +1576,7 @@
             <w:noProof/>
             <w:webHidden/>
           </w:rPr>
-          <w:instrText xml:space="preserve"> PAGEREF _Toc17840037 \h </w:instrText>
+          <w:instrText xml:space="preserve"> PAGEREF _Toc18182292 \h </w:instrText>
         </w:r>
         <w:r>
           <w:rPr>
@@ -1618,7 +1618,7 @@
           <w:lang w:eastAsia="zh-CN"/>
         </w:rPr>
       </w:pPr>
-      <w:hyperlink w:anchor="_Toc17840038" w:history="1">
+      <w:hyperlink w:anchor="_Toc18182293" w:history="1">
         <w:r>
           <w:rPr>
             <w:rStyle w:val="Hiperveza"/>
@@ -1662,7 +1662,7 @@
             <w:noProof/>
             <w:webHidden/>
           </w:rPr>
-          <w:instrText xml:space="preserve"> PAGEREF _Toc17840038 \h </w:instrText>
+          <w:instrText xml:space="preserve"> PAGEREF _Toc18182293 \h </w:instrText>
         </w:r>
         <w:r>
           <w:rPr>
@@ -1704,7 +1704,7 @@
           <w:lang w:eastAsia="zh-CN"/>
         </w:rPr>
       </w:pPr>
-      <w:hyperlink w:anchor="_Toc17840039" w:history="1">
+      <w:hyperlink w:anchor="_Toc18182294" w:history="1">
         <w:r>
           <w:rPr>
             <w:rStyle w:val="Hiperveza"/>
@@ -1748,7 +1748,7 @@
             <w:noProof/>
             <w:webHidden/>
           </w:rPr>
-          <w:instrText xml:space="preserve"> PAGEREF _Toc17840039 \h </w:instrText>
+          <w:instrText xml:space="preserve"> PAGEREF _Toc18182294 \h </w:instrText>
         </w:r>
         <w:r>
           <w:rPr>
@@ -1790,7 +1790,7 @@
           <w:lang w:eastAsia="zh-CN"/>
         </w:rPr>
       </w:pPr>
-      <w:hyperlink w:anchor="_Toc17840040" w:history="1">
+      <w:hyperlink w:anchor="_Toc18182295" w:history="1">
         <w:r>
           <w:rPr>
             <w:rStyle w:val="Hiperveza"/>
@@ -1834,7 +1834,7 @@
             <w:noProof/>
             <w:webHidden/>
           </w:rPr>
-          <w:instrText xml:space="preserve"> PAGEREF _Toc17840040 \h </w:instrText>
+          <w:instrText xml:space="preserve"> PAGEREF _Toc18182295 \h </w:instrText>
         </w:r>
         <w:r>
           <w:rPr>
@@ -1876,7 +1876,7 @@
           <w:lang w:eastAsia="zh-CN"/>
         </w:rPr>
       </w:pPr>
-      <w:hyperlink w:anchor="_Toc17840041" w:history="1">
+      <w:hyperlink w:anchor="_Toc18182296" w:history="1">
         <w:r>
           <w:rPr>
             <w:rStyle w:val="Hiperveza"/>
@@ -1920,7 +1920,7 @@
             <w:noProof/>
             <w:webHidden/>
           </w:rPr>
-          <w:instrText xml:space="preserve"> PAGEREF _Toc17840041 \h </w:instrText>
+          <w:instrText xml:space="preserve"> PAGEREF _Toc18182296 \h </w:instrText>
         </w:r>
         <w:r>
           <w:rPr>
@@ -1953,7 +1953,7 @@
     </w:p>
     <w:p>
       <w:pPr>
-        <w:pStyle w:val="Sadraj1"/>
+        <w:pStyle w:val="Sadraj2"/>
         <w:rPr>
           <w:rFonts w:asciiTheme="minorHAnsi" w:eastAsiaTheme="minorEastAsia" w:hAnsiTheme="minorHAnsi" w:cstheme="minorBidi"/>
           <w:noProof/>
@@ -1962,13 +1962,13 @@
           <w:lang w:eastAsia="zh-CN"/>
         </w:rPr>
       </w:pPr>
-      <w:hyperlink w:anchor="_Toc17840042" w:history="1">
+      <w:hyperlink w:anchor="_Toc18182297" w:history="1">
         <w:r>
           <w:rPr>
             <w:rStyle w:val="Hiperveza"/>
             <w:noProof/>
           </w:rPr>
-          <w:t>5</w:t>
+          <w:t>4.1</w:t>
         </w:r>
         <w:r>
           <w:rPr>
@@ -1985,7 +1985,7 @@
             <w:rStyle w:val="Hiperveza"/>
             <w:noProof/>
           </w:rPr>
-          <w:t>Gotova rješenja i biblioteke</w:t>
+          <w:t>Koncept</w:t>
         </w:r>
         <w:r>
           <w:rPr>
@@ -2006,7 +2006,7 @@
             <w:noProof/>
             <w:webHidden/>
           </w:rPr>
-          <w:instrText xml:space="preserve"> PAGEREF _Toc17840042 \h </w:instrText>
+          <w:instrText xml:space="preserve"> PAGEREF _Toc18182297 \h </w:instrText>
         </w:r>
         <w:r>
           <w:rPr>
@@ -2026,7 +2026,7 @@
             <w:noProof/>
             <w:webHidden/>
           </w:rPr>
-          <w:t>9</w:t>
+          <w:t>8</w:t>
         </w:r>
         <w:r>
           <w:rPr>
@@ -2039,7 +2039,7 @@
     </w:p>
     <w:p>
       <w:pPr>
-        <w:pStyle w:val="Sadraj1"/>
+        <w:pStyle w:val="Sadraj2"/>
         <w:rPr>
           <w:rFonts w:asciiTheme="minorHAnsi" w:eastAsiaTheme="minorEastAsia" w:hAnsiTheme="minorHAnsi" w:cstheme="minorBidi"/>
           <w:noProof/>
@@ -2048,13 +2048,13 @@
           <w:lang w:eastAsia="zh-CN"/>
         </w:rPr>
       </w:pPr>
-      <w:hyperlink w:anchor="_Toc17840043" w:history="1">
+      <w:hyperlink w:anchor="_Toc18182298" w:history="1">
         <w:r>
           <w:rPr>
             <w:rStyle w:val="Hiperveza"/>
             <w:noProof/>
           </w:rPr>
-          <w:t>6</w:t>
+          <w:t>4.2</w:t>
         </w:r>
         <w:r>
           <w:rPr>
@@ -2071,7 +2071,7 @@
             <w:rStyle w:val="Hiperveza"/>
             <w:noProof/>
           </w:rPr>
-          <w:t>Zaključak</w:t>
+          <w:t>Podaci o aktivnostima</w:t>
         </w:r>
         <w:r>
           <w:rPr>
@@ -2092,7 +2092,7 @@
             <w:noProof/>
             <w:webHidden/>
           </w:rPr>
-          <w:instrText xml:space="preserve"> PAGEREF _Toc17840043 \h </w:instrText>
+          <w:instrText xml:space="preserve"> PAGEREF _Toc18182298 \h </w:instrText>
         </w:r>
         <w:r>
           <w:rPr>
@@ -2112,7 +2112,7 @@
             <w:noProof/>
             <w:webHidden/>
           </w:rPr>
-          <w:t>10</w:t>
+          <w:t>8</w:t>
         </w:r>
         <w:r>
           <w:rPr>
@@ -2125,7 +2125,7 @@
     </w:p>
     <w:p>
       <w:pPr>
-        <w:pStyle w:val="Sadraj1"/>
+        <w:pStyle w:val="Sadraj2"/>
         <w:rPr>
           <w:rFonts w:asciiTheme="minorHAnsi" w:eastAsiaTheme="minorEastAsia" w:hAnsiTheme="minorHAnsi" w:cstheme="minorBidi"/>
           <w:noProof/>
@@ -2134,23 +2134,40 @@
           <w:lang w:eastAsia="zh-CN"/>
         </w:rPr>
       </w:pPr>
-      <w:hyperlink w:anchor="_Toc17840044" w:history="1">
+      <w:hyperlink w:anchor="_Toc18182299" w:history="1">
         <w:r>
           <w:rPr>
             <w:rStyle w:val="Hiperveza"/>
             <w:noProof/>
           </w:rPr>
-          <w:t>Literatura</w:t>
-        </w:r>
-        <w:r>
-          <w:rPr>
-            <w:noProof/>
-            <w:webHidden/>
+          <w:t>4.3</w:t>
+        </w:r>
+        <w:r>
+          <w:rPr>
+            <w:rFonts w:asciiTheme="minorHAnsi" w:eastAsiaTheme="minorEastAsia" w:hAnsiTheme="minorHAnsi" w:cstheme="minorBidi"/>
+            <w:noProof/>
+            <w:sz w:val="22"/>
+            <w:szCs w:val="22"/>
+            <w:lang w:eastAsia="zh-CN"/>
           </w:rPr>
           <w:tab/>
         </w:r>
         <w:r>
           <w:rPr>
+            <w:rStyle w:val="Hiperveza"/>
+            <w:noProof/>
+          </w:rPr>
+          <w:t>Baza podataka</w:t>
+        </w:r>
+        <w:r>
+          <w:rPr>
+            <w:noProof/>
+            <w:webHidden/>
+          </w:rPr>
+          <w:tab/>
+        </w:r>
+        <w:r>
+          <w:rPr>
             <w:noProof/>
             <w:webHidden/>
           </w:rPr>
@@ -2161,7 +2178,7 @@
             <w:noProof/>
             <w:webHidden/>
           </w:rPr>
-          <w:instrText xml:space="preserve"> PAGEREF _Toc17840044 \h </w:instrText>
+          <w:instrText xml:space="preserve"> PAGEREF _Toc18182299 \h </w:instrText>
         </w:r>
         <w:r>
           <w:rPr>
@@ -2181,7 +2198,7 @@
             <w:noProof/>
             <w:webHidden/>
           </w:rPr>
-          <w:t>11</w:t>
+          <w:t>10</w:t>
         </w:r>
         <w:r>
           <w:rPr>
@@ -2194,7 +2211,7 @@
     </w:p>
     <w:p>
       <w:pPr>
-        <w:pStyle w:val="Sadraj1"/>
+        <w:pStyle w:val="Sadraj3"/>
         <w:rPr>
           <w:rFonts w:asciiTheme="minorHAnsi" w:eastAsiaTheme="minorEastAsia" w:hAnsiTheme="minorHAnsi" w:cstheme="minorBidi"/>
           <w:noProof/>
@@ -2203,23 +2220,40 @@
           <w:lang w:eastAsia="zh-CN"/>
         </w:rPr>
       </w:pPr>
-      <w:hyperlink w:anchor="_Toc17840045" w:history="1">
+      <w:hyperlink w:anchor="_Toc18182300" w:history="1">
         <w:r>
           <w:rPr>
             <w:rStyle w:val="Hiperveza"/>
             <w:noProof/>
           </w:rPr>
-          <w:t>Popis oznaka i kratica</w:t>
-        </w:r>
-        <w:r>
-          <w:rPr>
-            <w:noProof/>
-            <w:webHidden/>
+          <w:t>4.3.1</w:t>
+        </w:r>
+        <w:r>
+          <w:rPr>
+            <w:rFonts w:asciiTheme="minorHAnsi" w:eastAsiaTheme="minorEastAsia" w:hAnsiTheme="minorHAnsi" w:cstheme="minorBidi"/>
+            <w:noProof/>
+            <w:sz w:val="22"/>
+            <w:szCs w:val="22"/>
+            <w:lang w:eastAsia="zh-CN"/>
           </w:rPr>
           <w:tab/>
         </w:r>
         <w:r>
           <w:rPr>
+            <w:rStyle w:val="Hiperveza"/>
+            <w:noProof/>
+          </w:rPr>
+          <w:t>Biblioteka</w:t>
+        </w:r>
+        <w:r>
+          <w:rPr>
+            <w:noProof/>
+            <w:webHidden/>
+          </w:rPr>
+          <w:tab/>
+        </w:r>
+        <w:r>
+          <w:rPr>
             <w:noProof/>
             <w:webHidden/>
           </w:rPr>
@@ -2230,7 +2264,7 @@
             <w:noProof/>
             <w:webHidden/>
           </w:rPr>
-          <w:instrText xml:space="preserve"> PAGEREF _Toc17840045 \h </w:instrText>
+          <w:instrText xml:space="preserve"> PAGEREF _Toc18182300 \h </w:instrText>
         </w:r>
         <w:r>
           <w:rPr>
@@ -2250,7 +2284,7 @@
             <w:noProof/>
             <w:webHidden/>
           </w:rPr>
-          <w:t>12</w:t>
+          <w:t>10</w:t>
         </w:r>
         <w:r>
           <w:rPr>
@@ -2263,7 +2297,7 @@
     </w:p>
     <w:p>
       <w:pPr>
-        <w:pStyle w:val="Sadraj1"/>
+        <w:pStyle w:val="Sadraj3"/>
         <w:rPr>
           <w:rFonts w:asciiTheme="minorHAnsi" w:eastAsiaTheme="minorEastAsia" w:hAnsiTheme="minorHAnsi" w:cstheme="minorBidi"/>
           <w:noProof/>
@@ -2272,12 +2306,582 @@
           <w:lang w:eastAsia="zh-CN"/>
         </w:rPr>
       </w:pPr>
-      <w:hyperlink w:anchor="_Toc17840046" w:history="1">
+      <w:hyperlink w:anchor="_Toc18182301" w:history="1">
         <w:r>
           <w:rPr>
             <w:rStyle w:val="Hiperveza"/>
             <w:noProof/>
           </w:rPr>
+          <w:t>4.3.2</w:t>
+        </w:r>
+        <w:r>
+          <w:rPr>
+            <w:rFonts w:asciiTheme="minorHAnsi" w:eastAsiaTheme="minorEastAsia" w:hAnsiTheme="minorHAnsi" w:cstheme="minorBidi"/>
+            <w:noProof/>
+            <w:sz w:val="22"/>
+            <w:szCs w:val="22"/>
+            <w:lang w:eastAsia="zh-CN"/>
+          </w:rPr>
+          <w:tab/>
+        </w:r>
+        <w:r>
+          <w:rPr>
+            <w:rStyle w:val="Hiperveza"/>
+            <w:noProof/>
+          </w:rPr>
+          <w:t>Definiranje i kreiranje tablica</w:t>
+        </w:r>
+        <w:r>
+          <w:rPr>
+            <w:noProof/>
+            <w:webHidden/>
+          </w:rPr>
+          <w:tab/>
+        </w:r>
+        <w:r>
+          <w:rPr>
+            <w:noProof/>
+            <w:webHidden/>
+          </w:rPr>
+          <w:fldChar w:fldCharType="begin"/>
+        </w:r>
+        <w:r>
+          <w:rPr>
+            <w:noProof/>
+            <w:webHidden/>
+          </w:rPr>
+          <w:instrText xml:space="preserve"> PAGEREF _Toc18182301 \h </w:instrText>
+        </w:r>
+        <w:r>
+          <w:rPr>
+            <w:noProof/>
+            <w:webHidden/>
+          </w:rPr>
+        </w:r>
+        <w:r>
+          <w:rPr>
+            <w:noProof/>
+            <w:webHidden/>
+          </w:rPr>
+          <w:fldChar w:fldCharType="separate"/>
+        </w:r>
+        <w:r>
+          <w:rPr>
+            <w:noProof/>
+            <w:webHidden/>
+          </w:rPr>
+          <w:t>10</w:t>
+        </w:r>
+        <w:r>
+          <w:rPr>
+            <w:noProof/>
+            <w:webHidden/>
+          </w:rPr>
+          <w:fldChar w:fldCharType="end"/>
+        </w:r>
+      </w:hyperlink>
+    </w:p>
+    <w:p>
+      <w:pPr>
+        <w:pStyle w:val="Sadraj3"/>
+        <w:rPr>
+          <w:rFonts w:asciiTheme="minorHAnsi" w:eastAsiaTheme="minorEastAsia" w:hAnsiTheme="minorHAnsi" w:cstheme="minorBidi"/>
+          <w:noProof/>
+          <w:sz w:val="22"/>
+          <w:szCs w:val="22"/>
+          <w:lang w:eastAsia="zh-CN"/>
+        </w:rPr>
+      </w:pPr>
+      <w:hyperlink w:anchor="_Toc18182302" w:history="1">
+        <w:r>
+          <w:rPr>
+            <w:rStyle w:val="Hiperveza"/>
+            <w:noProof/>
+          </w:rPr>
+          <w:t>4.3.3</w:t>
+        </w:r>
+        <w:r>
+          <w:rPr>
+            <w:rFonts w:asciiTheme="minorHAnsi" w:eastAsiaTheme="minorEastAsia" w:hAnsiTheme="minorHAnsi" w:cstheme="minorBidi"/>
+            <w:noProof/>
+            <w:sz w:val="22"/>
+            <w:szCs w:val="22"/>
+            <w:lang w:eastAsia="zh-CN"/>
+          </w:rPr>
+          <w:tab/>
+        </w:r>
+        <w:r>
+          <w:rPr>
+            <w:rStyle w:val="Hiperveza"/>
+            <w:noProof/>
+          </w:rPr>
+          <w:t>Unos podataka</w:t>
+        </w:r>
+        <w:r>
+          <w:rPr>
+            <w:noProof/>
+            <w:webHidden/>
+          </w:rPr>
+          <w:tab/>
+        </w:r>
+        <w:r>
+          <w:rPr>
+            <w:noProof/>
+            <w:webHidden/>
+          </w:rPr>
+          <w:fldChar w:fldCharType="begin"/>
+        </w:r>
+        <w:r>
+          <w:rPr>
+            <w:noProof/>
+            <w:webHidden/>
+          </w:rPr>
+          <w:instrText xml:space="preserve"> PAGEREF _Toc18182302 \h </w:instrText>
+        </w:r>
+        <w:r>
+          <w:rPr>
+            <w:noProof/>
+            <w:webHidden/>
+          </w:rPr>
+        </w:r>
+        <w:r>
+          <w:rPr>
+            <w:noProof/>
+            <w:webHidden/>
+          </w:rPr>
+          <w:fldChar w:fldCharType="separate"/>
+        </w:r>
+        <w:r>
+          <w:rPr>
+            <w:noProof/>
+            <w:webHidden/>
+          </w:rPr>
+          <w:t>11</w:t>
+        </w:r>
+        <w:r>
+          <w:rPr>
+            <w:noProof/>
+            <w:webHidden/>
+          </w:rPr>
+          <w:fldChar w:fldCharType="end"/>
+        </w:r>
+      </w:hyperlink>
+    </w:p>
+    <w:p>
+      <w:pPr>
+        <w:pStyle w:val="Sadraj3"/>
+        <w:rPr>
+          <w:rFonts w:asciiTheme="minorHAnsi" w:eastAsiaTheme="minorEastAsia" w:hAnsiTheme="minorHAnsi" w:cstheme="minorBidi"/>
+          <w:noProof/>
+          <w:sz w:val="22"/>
+          <w:szCs w:val="22"/>
+          <w:lang w:eastAsia="zh-CN"/>
+        </w:rPr>
+      </w:pPr>
+      <w:hyperlink w:anchor="_Toc18182303" w:history="1">
+        <w:r>
+          <w:rPr>
+            <w:rStyle w:val="Hiperveza"/>
+            <w:noProof/>
+          </w:rPr>
+          <w:t>4.3.4</w:t>
+        </w:r>
+        <w:r>
+          <w:rPr>
+            <w:rFonts w:asciiTheme="minorHAnsi" w:eastAsiaTheme="minorEastAsia" w:hAnsiTheme="minorHAnsi" w:cstheme="minorBidi"/>
+            <w:noProof/>
+            <w:sz w:val="22"/>
+            <w:szCs w:val="22"/>
+            <w:lang w:eastAsia="zh-CN"/>
+          </w:rPr>
+          <w:tab/>
+        </w:r>
+        <w:r>
+          <w:rPr>
+            <w:rStyle w:val="Hiperveza"/>
+            <w:noProof/>
+          </w:rPr>
+          <w:t>Dohvaćanje podataka</w:t>
+        </w:r>
+        <w:r>
+          <w:rPr>
+            <w:noProof/>
+            <w:webHidden/>
+          </w:rPr>
+          <w:tab/>
+        </w:r>
+        <w:r>
+          <w:rPr>
+            <w:noProof/>
+            <w:webHidden/>
+          </w:rPr>
+          <w:fldChar w:fldCharType="begin"/>
+        </w:r>
+        <w:r>
+          <w:rPr>
+            <w:noProof/>
+            <w:webHidden/>
+          </w:rPr>
+          <w:instrText xml:space="preserve"> PAGEREF _Toc18182303 \h </w:instrText>
+        </w:r>
+        <w:r>
+          <w:rPr>
+            <w:noProof/>
+            <w:webHidden/>
+          </w:rPr>
+        </w:r>
+        <w:r>
+          <w:rPr>
+            <w:noProof/>
+            <w:webHidden/>
+          </w:rPr>
+          <w:fldChar w:fldCharType="separate"/>
+        </w:r>
+        <w:r>
+          <w:rPr>
+            <w:noProof/>
+            <w:webHidden/>
+          </w:rPr>
+          <w:t>12</w:t>
+        </w:r>
+        <w:r>
+          <w:rPr>
+            <w:noProof/>
+            <w:webHidden/>
+          </w:rPr>
+          <w:fldChar w:fldCharType="end"/>
+        </w:r>
+      </w:hyperlink>
+    </w:p>
+    <w:p>
+      <w:pPr>
+        <w:pStyle w:val="Sadraj1"/>
+        <w:rPr>
+          <w:rFonts w:asciiTheme="minorHAnsi" w:eastAsiaTheme="minorEastAsia" w:hAnsiTheme="minorHAnsi" w:cstheme="minorBidi"/>
+          <w:noProof/>
+          <w:sz w:val="22"/>
+          <w:szCs w:val="22"/>
+          <w:lang w:eastAsia="zh-CN"/>
+        </w:rPr>
+      </w:pPr>
+      <w:hyperlink w:anchor="_Toc18182304" w:history="1">
+        <w:r>
+          <w:rPr>
+            <w:rStyle w:val="Hiperveza"/>
+            <w:noProof/>
+          </w:rPr>
+          <w:t>5</w:t>
+        </w:r>
+        <w:r>
+          <w:rPr>
+            <w:rFonts w:asciiTheme="minorHAnsi" w:eastAsiaTheme="minorEastAsia" w:hAnsiTheme="minorHAnsi" w:cstheme="minorBidi"/>
+            <w:noProof/>
+            <w:sz w:val="22"/>
+            <w:szCs w:val="22"/>
+            <w:lang w:eastAsia="zh-CN"/>
+          </w:rPr>
+          <w:tab/>
+        </w:r>
+        <w:r>
+          <w:rPr>
+            <w:rStyle w:val="Hiperveza"/>
+            <w:noProof/>
+          </w:rPr>
+          <w:t>Gotova rješenja i biblioteke</w:t>
+        </w:r>
+        <w:r>
+          <w:rPr>
+            <w:noProof/>
+            <w:webHidden/>
+          </w:rPr>
+          <w:tab/>
+        </w:r>
+        <w:r>
+          <w:rPr>
+            <w:noProof/>
+            <w:webHidden/>
+          </w:rPr>
+          <w:fldChar w:fldCharType="begin"/>
+        </w:r>
+        <w:r>
+          <w:rPr>
+            <w:noProof/>
+            <w:webHidden/>
+          </w:rPr>
+          <w:instrText xml:space="preserve"> PAGEREF _Toc18182304 \h </w:instrText>
+        </w:r>
+        <w:r>
+          <w:rPr>
+            <w:noProof/>
+            <w:webHidden/>
+          </w:rPr>
+        </w:r>
+        <w:r>
+          <w:rPr>
+            <w:noProof/>
+            <w:webHidden/>
+          </w:rPr>
+          <w:fldChar w:fldCharType="separate"/>
+        </w:r>
+        <w:r>
+          <w:rPr>
+            <w:noProof/>
+            <w:webHidden/>
+          </w:rPr>
+          <w:t>13</w:t>
+        </w:r>
+        <w:r>
+          <w:rPr>
+            <w:noProof/>
+            <w:webHidden/>
+          </w:rPr>
+          <w:fldChar w:fldCharType="end"/>
+        </w:r>
+      </w:hyperlink>
+    </w:p>
+    <w:p>
+      <w:pPr>
+        <w:pStyle w:val="Sadraj1"/>
+        <w:rPr>
+          <w:rFonts w:asciiTheme="minorHAnsi" w:eastAsiaTheme="minorEastAsia" w:hAnsiTheme="minorHAnsi" w:cstheme="minorBidi"/>
+          <w:noProof/>
+          <w:sz w:val="22"/>
+          <w:szCs w:val="22"/>
+          <w:lang w:eastAsia="zh-CN"/>
+        </w:rPr>
+      </w:pPr>
+      <w:hyperlink w:anchor="_Toc18182305" w:history="1">
+        <w:r>
+          <w:rPr>
+            <w:rStyle w:val="Hiperveza"/>
+            <w:noProof/>
+          </w:rPr>
+          <w:t>6</w:t>
+        </w:r>
+        <w:r>
+          <w:rPr>
+            <w:rFonts w:asciiTheme="minorHAnsi" w:eastAsiaTheme="minorEastAsia" w:hAnsiTheme="minorHAnsi" w:cstheme="minorBidi"/>
+            <w:noProof/>
+            <w:sz w:val="22"/>
+            <w:szCs w:val="22"/>
+            <w:lang w:eastAsia="zh-CN"/>
+          </w:rPr>
+          <w:tab/>
+        </w:r>
+        <w:r>
+          <w:rPr>
+            <w:rStyle w:val="Hiperveza"/>
+            <w:noProof/>
+          </w:rPr>
+          <w:t>Zaključak</w:t>
+        </w:r>
+        <w:r>
+          <w:rPr>
+            <w:noProof/>
+            <w:webHidden/>
+          </w:rPr>
+          <w:tab/>
+        </w:r>
+        <w:r>
+          <w:rPr>
+            <w:noProof/>
+            <w:webHidden/>
+          </w:rPr>
+          <w:fldChar w:fldCharType="begin"/>
+        </w:r>
+        <w:r>
+          <w:rPr>
+            <w:noProof/>
+            <w:webHidden/>
+          </w:rPr>
+          <w:instrText xml:space="preserve"> PAGEREF _Toc18182305 \h </w:instrText>
+        </w:r>
+        <w:r>
+          <w:rPr>
+            <w:noProof/>
+            <w:webHidden/>
+          </w:rPr>
+        </w:r>
+        <w:r>
+          <w:rPr>
+            <w:noProof/>
+            <w:webHidden/>
+          </w:rPr>
+          <w:fldChar w:fldCharType="separate"/>
+        </w:r>
+        <w:r>
+          <w:rPr>
+            <w:noProof/>
+            <w:webHidden/>
+          </w:rPr>
+          <w:t>14</w:t>
+        </w:r>
+        <w:r>
+          <w:rPr>
+            <w:noProof/>
+            <w:webHidden/>
+          </w:rPr>
+          <w:fldChar w:fldCharType="end"/>
+        </w:r>
+      </w:hyperlink>
+    </w:p>
+    <w:p>
+      <w:pPr>
+        <w:pStyle w:val="Sadraj1"/>
+        <w:rPr>
+          <w:rFonts w:asciiTheme="minorHAnsi" w:eastAsiaTheme="minorEastAsia" w:hAnsiTheme="minorHAnsi" w:cstheme="minorBidi"/>
+          <w:noProof/>
+          <w:sz w:val="22"/>
+          <w:szCs w:val="22"/>
+          <w:lang w:eastAsia="zh-CN"/>
+        </w:rPr>
+      </w:pPr>
+      <w:hyperlink w:anchor="_Toc18182306" w:history="1">
+        <w:r>
+          <w:rPr>
+            <w:rStyle w:val="Hiperveza"/>
+            <w:noProof/>
+          </w:rPr>
+          <w:t>Literatura</w:t>
+        </w:r>
+        <w:r>
+          <w:rPr>
+            <w:noProof/>
+            <w:webHidden/>
+          </w:rPr>
+          <w:tab/>
+        </w:r>
+        <w:r>
+          <w:rPr>
+            <w:noProof/>
+            <w:webHidden/>
+          </w:rPr>
+          <w:fldChar w:fldCharType="begin"/>
+        </w:r>
+        <w:r>
+          <w:rPr>
+            <w:noProof/>
+            <w:webHidden/>
+          </w:rPr>
+          <w:instrText xml:space="preserve"> PAGEREF _Toc18182306 \h </w:instrText>
+        </w:r>
+        <w:r>
+          <w:rPr>
+            <w:noProof/>
+            <w:webHidden/>
+          </w:rPr>
+        </w:r>
+        <w:r>
+          <w:rPr>
+            <w:noProof/>
+            <w:webHidden/>
+          </w:rPr>
+          <w:fldChar w:fldCharType="separate"/>
+        </w:r>
+        <w:r>
+          <w:rPr>
+            <w:noProof/>
+            <w:webHidden/>
+          </w:rPr>
+          <w:t>15</w:t>
+        </w:r>
+        <w:r>
+          <w:rPr>
+            <w:noProof/>
+            <w:webHidden/>
+          </w:rPr>
+          <w:fldChar w:fldCharType="end"/>
+        </w:r>
+      </w:hyperlink>
+    </w:p>
+    <w:p>
+      <w:pPr>
+        <w:pStyle w:val="Sadraj1"/>
+        <w:rPr>
+          <w:rFonts w:asciiTheme="minorHAnsi" w:eastAsiaTheme="minorEastAsia" w:hAnsiTheme="minorHAnsi" w:cstheme="minorBidi"/>
+          <w:noProof/>
+          <w:sz w:val="22"/>
+          <w:szCs w:val="22"/>
+          <w:lang w:eastAsia="zh-CN"/>
+        </w:rPr>
+      </w:pPr>
+      <w:hyperlink w:anchor="_Toc18182307" w:history="1">
+        <w:r>
+          <w:rPr>
+            <w:rStyle w:val="Hiperveza"/>
+            <w:noProof/>
+          </w:rPr>
+          <w:t>Popis oznaka i kratica</w:t>
+        </w:r>
+        <w:r>
+          <w:rPr>
+            <w:noProof/>
+            <w:webHidden/>
+          </w:rPr>
+          <w:tab/>
+        </w:r>
+        <w:bookmarkStart w:id="0" w:name="_GoBack"/>
+        <w:bookmarkEnd w:id="0"/>
+        <w:r>
+          <w:rPr>
+            <w:noProof/>
+            <w:webHidden/>
+          </w:rPr>
+          <w:fldChar w:fldCharType="begin"/>
+        </w:r>
+        <w:r>
+          <w:rPr>
+            <w:noProof/>
+            <w:webHidden/>
+          </w:rPr>
+          <w:instrText xml:space="preserve"> PAGEREF _Toc18182307 \h </w:instrText>
+        </w:r>
+        <w:r>
+          <w:rPr>
+            <w:noProof/>
+            <w:webHidden/>
+          </w:rPr>
+        </w:r>
+        <w:r>
+          <w:rPr>
+            <w:noProof/>
+            <w:webHidden/>
+          </w:rPr>
+          <w:fldChar w:fldCharType="separate"/>
+        </w:r>
+        <w:r>
+          <w:rPr>
+            <w:noProof/>
+            <w:webHidden/>
+          </w:rPr>
+          <w:t>16</w:t>
+        </w:r>
+        <w:r>
+          <w:rPr>
+            <w:noProof/>
+            <w:webHidden/>
+          </w:rPr>
+          <w:fldChar w:fldCharType="end"/>
+        </w:r>
+      </w:hyperlink>
+    </w:p>
+    <w:p>
+      <w:pPr>
+        <w:pStyle w:val="Sadraj1"/>
+        <w:rPr>
+          <w:rFonts w:asciiTheme="minorHAnsi" w:eastAsiaTheme="minorEastAsia" w:hAnsiTheme="minorHAnsi" w:cstheme="minorBidi"/>
+          <w:noProof/>
+          <w:sz w:val="22"/>
+          <w:szCs w:val="22"/>
+          <w:lang w:eastAsia="zh-CN"/>
+        </w:rPr>
+      </w:pPr>
+      <w:hyperlink w:anchor="_Toc18182308" w:history="1">
+        <w:r>
+          <w:rPr>
+            <w:rStyle w:val="Hiperveza"/>
+            <w:noProof/>
+          </w:rPr>
           <w:t>Sažetak i ključne riječi</w:t>
         </w:r>
         <w:r>
@@ -2299,7 +2903,7 @@
             <w:noProof/>
             <w:webHidden/>
           </w:rPr>
-          <w:instrText xml:space="preserve"> PAGEREF _Toc17840046 \h </w:instrText>
+          <w:instrText xml:space="preserve"> PAGEREF _Toc18182308 \h </w:instrText>
         </w:r>
         <w:r>
           <w:rPr>
@@ -2319,7 +2923,7 @@
             <w:noProof/>
             <w:webHidden/>
           </w:rPr>
-          <w:t>13</w:t>
+          <w:t>17</w:t>
         </w:r>
         <w:r>
           <w:rPr>
@@ -2339,11 +2943,11 @@
         <w:lastRenderedPageBreak/>
         <w:fldChar w:fldCharType="end"/>
       </w:r>
-      <w:bookmarkStart w:id="0" w:name="_Toc17840034"/>
+      <w:bookmarkStart w:id="1" w:name="_Toc18182289"/>
       <w:r>
         <w:t>Uvod</w:t>
       </w:r>
-      <w:bookmarkEnd w:id="0"/>
+      <w:bookmarkEnd w:id="1"/>
     </w:p>
     <w:p>
       <w:pPr>
@@ -2377,12 +2981,12 @@
         <w:pStyle w:val="Naslov1"/>
         <w:spacing w:after="0"/>
       </w:pPr>
-      <w:bookmarkStart w:id="1" w:name="_Toc17840035"/>
+      <w:bookmarkStart w:id="2" w:name="_Toc18182290"/>
       <w:r>
         <w:lastRenderedPageBreak/>
         <w:t>Povijest androida i izbor programskog jezika</w:t>
       </w:r>
-      <w:bookmarkEnd w:id="1"/>
+      <w:bookmarkEnd w:id="2"/>
     </w:p>
     <w:p>
       <w:pPr>
@@ -2442,11 +3046,11 @@
       <w:pPr>
         <w:pStyle w:val="Naslov2"/>
       </w:pPr>
-      <w:bookmarkStart w:id="2" w:name="_Toc17840036"/>
+      <w:bookmarkStart w:id="3" w:name="_Toc18182291"/>
       <w:r>
         <w:t>Kotlin</w:t>
       </w:r>
-      <w:bookmarkEnd w:id="2"/>
+      <w:bookmarkEnd w:id="3"/>
     </w:p>
     <w:p>
       <w:pPr>
@@ -2476,7 +3080,13 @@
     </w:p>
     <w:p>
       <w:r>
-        <w:t xml:space="preserve">Krajem 2017. godine je podržan od strane Google-a koji je izjavio da će neke mogućnosti prvo isporučivati za Kotlin, pa tek nakon za Javu. Sredinom 2019. godine je određen kao preferirani jezik za razvoj android aplikacija. </w:t>
+        <w:t xml:space="preserve">Krajem 2017. godine je podržan od strane Google-a koji je izjavio da će neke mogućnosti prvo isporučivati za Kotlin, pa tek nakon za Javu. Sredinom 2019. godine je određen kao preferirani jezik za razvoj </w:t>
+      </w:r>
+      <w:r>
+        <w:t>A</w:t>
+      </w:r>
+      <w:r>
+        <w:t xml:space="preserve">ndroid aplikacija. </w:t>
       </w:r>
     </w:p>
     <w:p>
@@ -2551,12 +3161,12 @@
       <w:pPr>
         <w:pStyle w:val="Naslov2"/>
       </w:pPr>
-      <w:bookmarkStart w:id="3" w:name="_Toc17840037"/>
+      <w:bookmarkStart w:id="4" w:name="_Toc18182292"/>
       <w:r>
         <w:lastRenderedPageBreak/>
         <w:t>Java</w:t>
       </w:r>
-      <w:bookmarkEnd w:id="3"/>
+      <w:bookmarkEnd w:id="4"/>
     </w:p>
     <w:p>
       <w:pPr>
@@ -2648,21 +3258,23 @@
     </w:p>
     <w:p>
       <w:r>
-        <w:t>Kao osobni izbor, za izradu ove aplikacije koristiti će se Java programski jezik.</w:t>
-      </w:r>
-    </w:p>
-    <w:p/>
+        <w:t>Z</w:t>
+      </w:r>
+      <w:r>
+        <w:t>a izradu ove aplikacije koristiti će se Java programski jezik.</w:t>
+      </w:r>
+    </w:p>
     <w:p>
       <w:pPr>
         <w:pStyle w:val="Naslov1"/>
         <w:spacing w:after="0"/>
       </w:pPr>
-      <w:bookmarkStart w:id="4" w:name="_Toc17840038"/>
+      <w:bookmarkStart w:id="5" w:name="_Toc18182293"/>
       <w:r>
         <w:lastRenderedPageBreak/>
         <w:t>Korištene tehnologije</w:t>
       </w:r>
-      <w:bookmarkEnd w:id="4"/>
+      <w:bookmarkEnd w:id="5"/>
     </w:p>
     <w:p>
       <w:r>
@@ -2673,11 +3285,11 @@
       <w:pPr>
         <w:pStyle w:val="Naslov2"/>
       </w:pPr>
-      <w:bookmarkStart w:id="5" w:name="_Toc17840039"/>
+      <w:bookmarkStart w:id="6" w:name="_Toc18182294"/>
       <w:r>
         <w:t>Android Studio</w:t>
       </w:r>
-      <w:bookmarkEnd w:id="5"/>
+      <w:bookmarkEnd w:id="6"/>
     </w:p>
     <w:p>
       <w:pPr>
@@ -2816,8 +3428,8 @@
           </wp:anchor>
         </w:drawing>
       </w:r>
-      <w:bookmarkStart w:id="6" w:name="_Ref17837887"/>
-      <w:bookmarkStart w:id="7" w:name="_Ref17837914"/>
+      <w:bookmarkStart w:id="7" w:name="_Ref17837887"/>
+      <w:bookmarkStart w:id="8" w:name="_Ref17837914"/>
       <w:r>
         <w:t xml:space="preserve">Slika </w:t>
       </w:r>
@@ -2842,11 +3454,11 @@
       <w:r>
         <w:t xml:space="preserve"> Prikaz</w:t>
       </w:r>
-      <w:bookmarkEnd w:id="6"/>
+      <w:bookmarkEnd w:id="7"/>
       <w:r>
         <w:t xml:space="preserve"> izbornika za kreiranje novog projekta</w:t>
       </w:r>
-      <w:bookmarkEnd w:id="7"/>
+      <w:bookmarkEnd w:id="8"/>
     </w:p>
     <w:p>
       <w:pPr>
@@ -2990,7 +3602,7 @@
           </wp:anchor>
         </w:drawing>
       </w:r>
-      <w:bookmarkStart w:id="8" w:name="_Ref17838597"/>
+      <w:bookmarkStart w:id="9" w:name="_Ref17838597"/>
       <w:r>
         <w:t xml:space="preserve">Slika </w:t>
       </w:r>
@@ -3021,7 +3633,7 @@
       <w:r>
         <w:t xml:space="preserve"> aplikacije</w:t>
       </w:r>
-      <w:bookmarkEnd w:id="8"/>
+      <w:bookmarkEnd w:id="9"/>
     </w:p>
     <w:p>
       <w:pPr>
@@ -3032,28 +3644,34 @@
         </w:numPr>
       </w:pPr>
       <w:r>
-        <w:t>Android Studio omogućava automatsko preuzimanje biblioteka s interneta i njihovu instalaciju, sve što je potrebno je dodati vezu na lokaciju gdje se nalazi projekt. Npr. Na slici (</w:t>
+        <w:t xml:space="preserve">Android Studio omogućava automatsko preuzimanje biblioteka s interneta i njihovu instalaciju, sve što je potrebno je dodati vezu na lokaciju gdje se nalazi projekt. Npr. Na </w:t>
+      </w:r>
+      <w:r>
+        <w:t>isječku</w:t>
+      </w:r>
+      <w:r>
+        <w:t xml:space="preserve"> (</w:t>
       </w:r>
       <w:r>
         <w:fldChar w:fldCharType="begin"/>
       </w:r>
       <w:r>
-        <w:instrText xml:space="preserve"> REF _Ref17838849 \h </w:instrText>
+        <w:instrText xml:space="preserve"> REF _Ref18172177 \h </w:instrText>
       </w:r>
       <w:r>
         <w:fldChar w:fldCharType="separate"/>
       </w:r>
       <w:r>
-        <w:t xml:space="preserve">Slika </w:t>
+        <w:t xml:space="preserve">Isječak koda </w:t>
       </w:r>
       <w:r>
         <w:rPr>
           <w:noProof/>
         </w:rPr>
-        <w:t>3</w:t>
-      </w:r>
-      <w:r>
-        <w:t xml:space="preserve"> Isječak koda za korištenje biblioteka</w:t>
+        <w:t>1</w:t>
+      </w:r>
+      <w:r>
+        <w:t xml:space="preserve"> Korištenje biblioteka</w:t>
       </w:r>
       <w:r>
         <w:fldChar w:fldCharType="end"/>
@@ -3068,11 +3686,205 @@
         <w:keepNext/>
         <w:numPr>
           <w:ilvl w:val="0"/>
-          <w:numId w:val="0"/>
+          <w:numId w:val="41"/>
         </w:numPr>
-        <w:ind w:left="1287"/>
-        <w:jc w:val="center"/>
-      </w:pPr>
+      </w:pPr>
+      <w:r>
+        <w:rPr>
+          <w:noProof/>
+        </w:rPr>
+        <mc:AlternateContent>
+          <mc:Choice Requires="wps">
+            <w:drawing>
+              <wp:anchor distT="0" distB="0" distL="114300" distR="114300" simplePos="0" relativeHeight="251671552" behindDoc="0" locked="0" layoutInCell="1" allowOverlap="1" wp14:anchorId="6F86E41E" wp14:editId="24EA49BD">
+                <wp:simplePos x="0" y="0"/>
+                <wp:positionH relativeFrom="column">
+                  <wp:posOffset>1363980</wp:posOffset>
+                </wp:positionH>
+                <wp:positionV relativeFrom="paragraph">
+                  <wp:posOffset>2615565</wp:posOffset>
+                </wp:positionV>
+                <wp:extent cx="3848735" cy="635"/>
+                <wp:effectExtent l="0" t="0" r="0" b="0"/>
+                <wp:wrapTopAndBottom/>
+                <wp:docPr id="8" name="Tekstni okvir 8"/>
+                <wp:cNvGraphicFramePr/>
+                <a:graphic xmlns:a="http://schemas.openxmlformats.org/drawingml/2006/main">
+                  <a:graphicData uri="http://schemas.microsoft.com/office/word/2010/wordprocessingShape">
+                    <wps:wsp>
+                      <wps:cNvSpPr txBox="1"/>
+                      <wps:spPr>
+                        <a:xfrm>
+                          <a:off x="0" y="0"/>
+                          <a:ext cx="3848735" cy="635"/>
+                        </a:xfrm>
+                        <a:prstGeom prst="rect">
+                          <a:avLst/>
+                        </a:prstGeom>
+                        <a:solidFill>
+                          <a:prstClr val="white"/>
+                        </a:solidFill>
+                        <a:ln>
+                          <a:noFill/>
+                        </a:ln>
+                      </wps:spPr>
+                      <wps:txbx>
+                        <w:txbxContent>
+                          <w:p>
+                            <w:pPr>
+                              <w:pStyle w:val="Opisslike"/>
+                              <w:rPr>
+                                <w:i w:val="0"/>
+                                <w:iCs/>
+                                <w:noProof/>
+                              </w:rPr>
+                            </w:pPr>
+                            <w:bookmarkStart w:id="10" w:name="_Ref18172177"/>
+                            <w:r>
+                              <w:rPr>
+                                <w:i w:val="0"/>
+                                <w:iCs/>
+                              </w:rPr>
+                              <w:t xml:space="preserve">Isječak koda </w:t>
+                            </w:r>
+                            <w:r>
+                              <w:rPr>
+                                <w:i w:val="0"/>
+                                <w:iCs/>
+                              </w:rPr>
+                              <w:fldChar w:fldCharType="begin"/>
+                            </w:r>
+                            <w:r>
+                              <w:rPr>
+                                <w:i w:val="0"/>
+                                <w:iCs/>
+                              </w:rPr>
+                              <w:instrText xml:space="preserve"> SEQ Isječak_koda \* ARABIC </w:instrText>
+                            </w:r>
+                            <w:r>
+                              <w:rPr>
+                                <w:i w:val="0"/>
+                                <w:iCs/>
+                              </w:rPr>
+                              <w:fldChar w:fldCharType="separate"/>
+                            </w:r>
+                            <w:r>
+                              <w:rPr>
+                                <w:i w:val="0"/>
+                                <w:iCs/>
+                                <w:noProof/>
+                              </w:rPr>
+                              <w:t>1</w:t>
+                            </w:r>
+                            <w:r>
+                              <w:rPr>
+                                <w:i w:val="0"/>
+                                <w:iCs/>
+                              </w:rPr>
+                              <w:fldChar w:fldCharType="end"/>
+                            </w:r>
+                            <w:r>
+                              <w:rPr>
+                                <w:i w:val="0"/>
+                                <w:iCs/>
+                              </w:rPr>
+                              <w:t xml:space="preserve"> Korištenje biblioteka</w:t>
+                            </w:r>
+                            <w:bookmarkEnd w:id="10"/>
+                          </w:p>
+                        </w:txbxContent>
+                      </wps:txbx>
+                      <wps:bodyPr rot="0" spcFirstLastPara="0" vertOverflow="overflow" horzOverflow="overflow" vert="horz" wrap="square" lIns="0" tIns="0" rIns="0" bIns="0" numCol="1" spcCol="0" rtlCol="0" fromWordArt="0" anchor="t" anchorCtr="0" forceAA="0" compatLnSpc="1">
+                        <a:prstTxWarp prst="textNoShape">
+                          <a:avLst/>
+                        </a:prstTxWarp>
+                        <a:spAutoFit/>
+                      </wps:bodyPr>
+                    </wps:wsp>
+                  </a:graphicData>
+                </a:graphic>
+              </wp:anchor>
+            </w:drawing>
+          </mc:Choice>
+          <mc:Fallback>
+            <w:pict>
+              <v:shapetype w14:anchorId="6F86E41E" id="_x0000_t202" coordsize="21600,21600" o:spt="202" path="m,l,21600r21600,l21600,xe">
+                <v:stroke joinstyle="miter"/>
+                <v:path gradientshapeok="t" o:connecttype="rect"/>
+              </v:shapetype>
+              <v:shape id="Tekstni okvir 8" o:spid="_x0000_s1026" type="#_x0000_t202" style="position:absolute;left:0;text-align:left;margin-left:107.4pt;margin-top:205.95pt;width:303.05pt;height:.05pt;z-index:251671552;visibility:visible;mso-wrap-style:square;mso-wrap-distance-left:9pt;mso-wrap-distance-top:0;mso-wrap-distance-right:9pt;mso-wrap-distance-bottom:0;mso-position-horizontal:absolute;mso-position-horizontal-relative:text;mso-position-vertical:absolute;mso-position-vertical-relative:text;v-text-anchor:top" o:gfxdata="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" stroked="f">
+                <v:textbox style="mso-fit-shape-to-text:t" inset="0,0,0,0">
+                  <w:txbxContent>
+                    <w:p>
+                      <w:pPr>
+                        <w:pStyle w:val="Opisslike"/>
+                        <w:rPr>
+                          <w:i w:val="0"/>
+                          <w:iCs/>
+                          <w:noProof/>
+                        </w:rPr>
+                      </w:pPr>
+                      <w:bookmarkStart w:id="11" w:name="_Ref18172177"/>
+                      <w:r>
+                        <w:rPr>
+                          <w:i w:val="0"/>
+                          <w:iCs/>
+                        </w:rPr>
+                        <w:t xml:space="preserve">Isječak koda </w:t>
+                      </w:r>
+                      <w:r>
+                        <w:rPr>
+                          <w:i w:val="0"/>
+                          <w:iCs/>
+                        </w:rPr>
+                        <w:fldChar w:fldCharType="begin"/>
+                      </w:r>
+                      <w:r>
+                        <w:rPr>
+                          <w:i w:val="0"/>
+                          <w:iCs/>
+                        </w:rPr>
+                        <w:instrText xml:space="preserve"> SEQ Isječak_koda \* ARABIC </w:instrText>
+                      </w:r>
+                      <w:r>
+                        <w:rPr>
+                          <w:i w:val="0"/>
+                          <w:iCs/>
+                        </w:rPr>
+                        <w:fldChar w:fldCharType="separate"/>
+                      </w:r>
+                      <w:r>
+                        <w:rPr>
+                          <w:i w:val="0"/>
+                          <w:iCs/>
+                          <w:noProof/>
+                        </w:rPr>
+                        <w:t>1</w:t>
+                      </w:r>
+                      <w:r>
+                        <w:rPr>
+                          <w:i w:val="0"/>
+                          <w:iCs/>
+                        </w:rPr>
+                        <w:fldChar w:fldCharType="end"/>
+                      </w:r>
+                      <w:r>
+                        <w:rPr>
+                          <w:i w:val="0"/>
+                          <w:iCs/>
+                        </w:rPr>
+                        <w:t xml:space="preserve"> Korištenje biblioteka</w:t>
+                      </w:r>
+                      <w:bookmarkEnd w:id="11"/>
+                    </w:p>
+                  </w:txbxContent>
+                </v:textbox>
+                <w10:wrap type="topAndBottom"/>
+              </v:shape>
+            </w:pict>
+          </mc:Fallback>
+        </mc:AlternateContent>
+      </w:r>
       <w:r>
         <w:rPr>
           <w:noProof/>
@@ -3134,32 +3946,16 @@
           </wp:anchor>
         </w:drawing>
       </w:r>
-      <w:bookmarkStart w:id="9" w:name="_Ref17838849"/>
-      <w:r>
-        <w:t xml:space="preserve">Slika </w:t>
-      </w:r>
-      <w:r>
-        <w:fldChar w:fldCharType="begin"/>
-      </w:r>
-      <w:r>
-        <w:instrText xml:space="preserve"> SEQ Slika \* ARABIC </w:instrText>
-      </w:r>
-      <w:r>
-        <w:fldChar w:fldCharType="separate"/>
-      </w:r>
-      <w:r>
-        <w:rPr>
-          <w:noProof/>
-        </w:rPr>
-        <w:t>3</w:t>
-      </w:r>
-      <w:r>
-        <w:fldChar w:fldCharType="end"/>
-      </w:r>
-      <w:r>
-        <w:t xml:space="preserve"> Isječak koda za korištenje biblioteka</w:t>
-      </w:r>
-      <w:bookmarkEnd w:id="9"/>
+      <w:r>
+        <w:t xml:space="preserve">Postoji mogućnost kreiranja i pokretanja virtualnog uređaja u sklopu Android Studio aplikacije čime je moguće direktno testiranje aplikacije, ili spajanje vlastitog mobilnog uređaja na računalo uz prethodno postavljanje razvojnih </w:t>
+      </w:r>
+      <w:r>
+        <w:lastRenderedPageBreak/>
+        <w:t>mogućnosti na tom uređaju, čime se također omogućuje testiranje aplikacije te uz sve to čitanje zapisnika o tome što se sve dešava u uređaju.</w:t>
+      </w:r>
+      <w:r>
+        <w:t xml:space="preserve"> Korisnik ne treba brinuti o tome kako se aplikacija prenosi na mobilni uređaj i instalira.</w:t>
+      </w:r>
     </w:p>
     <w:p>
       <w:pPr>
@@ -3170,25 +3966,6 @@
         </w:numPr>
       </w:pPr>
       <w:r>
-        <w:t xml:space="preserve">Postoji mogućnost kreiranja i pokretanja virtualnog uređaja u sklopu Android Studio aplikacije čime je moguće direktno testiranje aplikacije, ili spajanje vlastitog mobilnog uređaja na računalo uz prethodno postavljanje razvojnih mogućnosti na tom uređaju, čime se također omogućuje testiranje aplikacije te uz </w:t>
-      </w:r>
-      <w:r>
-        <w:lastRenderedPageBreak/>
-        <w:t>sve to čitanje zapisnika o tome što se sve dešava u uređaju.</w:t>
-      </w:r>
-      <w:r>
-        <w:t xml:space="preserve"> Korisnik ne treba brinuti o tome kako se aplikacija prenosi na mobilni uređaj i instalira.</w:t>
-      </w:r>
-    </w:p>
-    <w:p>
-      <w:pPr>
-        <w:pStyle w:val="Odlomakpopisa"/>
-        <w:numPr>
-          <w:ilvl w:val="0"/>
-          <w:numId w:val="41"/>
-        </w:numPr>
-      </w:pPr>
-      <w:r>
         <w:t>N</w:t>
       </w:r>
       <w:r>
@@ -3205,7 +3982,7 @@
       <w:pPr>
         <w:pStyle w:val="Naslov2"/>
       </w:pPr>
-      <w:bookmarkStart w:id="10" w:name="_Toc17840040"/>
+      <w:bookmarkStart w:id="12" w:name="_Toc18182295"/>
       <w:r>
         <w:t>Git</w:t>
       </w:r>
@@ -3215,7 +3992,7 @@
       <w:r>
         <w:t>Github</w:t>
       </w:r>
-      <w:bookmarkEnd w:id="10"/>
+      <w:bookmarkEnd w:id="12"/>
     </w:p>
     <w:p>
       <w:pPr>
@@ -3293,12 +4070,12 @@
         <w:pStyle w:val="Naslov1"/>
         <w:spacing w:after="0"/>
       </w:pPr>
-      <w:bookmarkStart w:id="11" w:name="_Toc17840041"/>
+      <w:bookmarkStart w:id="13" w:name="_Toc18182296"/>
       <w:r>
         <w:lastRenderedPageBreak/>
         <w:t>Android aplikacija</w:t>
       </w:r>
-      <w:bookmarkEnd w:id="11"/>
+      <w:bookmarkEnd w:id="13"/>
     </w:p>
     <w:p>
       <w:r>
@@ -3321,9 +4098,11 @@
       <w:pPr>
         <w:pStyle w:val="Naslov2"/>
       </w:pPr>
+      <w:bookmarkStart w:id="14" w:name="_Toc18182297"/>
       <w:r>
         <w:t>Koncept</w:t>
       </w:r>
+      <w:bookmarkEnd w:id="14"/>
     </w:p>
     <w:p>
       <w:r>
@@ -3332,110 +4111,227 @@
     </w:p>
     <w:p>
       <w:r>
-        <w:t>Za izradu aplikacije su stoga potrebne vještine pisanja koda u jeziku Java, osnove objektno orijentiranog programiranja, znanje o izradi i korištenju baza podataka, znanje o tome kako funkcionira Android aplikacija i razne Android biblioteke, te na poslijetku znati namjestiti i koristiti Google Maps API za prikaz i dohvaćanje trenutne lokacije korisnika.</w:t>
-      </w:r>
-    </w:p>
-    <w:p>
-      <w:r>
-        <w:t xml:space="preserve">Kroz ovaj dokument, </w:t>
-      </w:r>
-      <w:r>
-        <w:t>radnja kojom korisnik prati svoju lokaciju će se zvati aktivnost.</w:t>
+        <w:t>Za izradu</w:t>
+      </w:r>
+      <w:r>
+        <w:t xml:space="preserve"> </w:t>
+      </w:r>
+      <w:r>
+        <w:t>su potrebne</w:t>
+      </w:r>
+      <w:r>
+        <w:t xml:space="preserve"> sljedeće</w:t>
+      </w:r>
+      <w:r>
+        <w:t xml:space="preserve"> vještine</w:t>
+      </w:r>
+      <w:r>
+        <w:t>:</w:t>
+      </w:r>
+    </w:p>
+    <w:p>
+      <w:pPr>
+        <w:pStyle w:val="Odlomakpopisa"/>
+        <w:numPr>
+          <w:ilvl w:val="0"/>
+          <w:numId w:val="46"/>
+        </w:numPr>
+      </w:pPr>
+      <w:r>
+        <w:t>Programski jezik</w:t>
+      </w:r>
+      <w:r>
+        <w:t xml:space="preserve"> Java</w:t>
+      </w:r>
+    </w:p>
+    <w:p>
+      <w:pPr>
+        <w:pStyle w:val="Odlomakpopisa"/>
+        <w:numPr>
+          <w:ilvl w:val="0"/>
+          <w:numId w:val="46"/>
+        </w:numPr>
+      </w:pPr>
+      <w:r>
+        <w:t>O</w:t>
+      </w:r>
+      <w:r>
+        <w:t>snove objektno orijentiranog programiranja</w:t>
+      </w:r>
+    </w:p>
+    <w:p>
+      <w:pPr>
+        <w:pStyle w:val="Odlomakpopisa"/>
+        <w:numPr>
+          <w:ilvl w:val="0"/>
+          <w:numId w:val="46"/>
+        </w:numPr>
+      </w:pPr>
+      <w:r>
+        <w:t>Osnove b</w:t>
+      </w:r>
+      <w:r>
+        <w:t>az</w:t>
+      </w:r>
+      <w:r>
+        <w:t>a</w:t>
+      </w:r>
+      <w:r>
+        <w:t xml:space="preserve"> podataka</w:t>
+      </w:r>
+    </w:p>
+    <w:p>
+      <w:pPr>
+        <w:pStyle w:val="Odlomakpopisa"/>
+        <w:numPr>
+          <w:ilvl w:val="0"/>
+          <w:numId w:val="46"/>
+        </w:numPr>
+      </w:pPr>
+      <w:r>
+        <w:t>Z</w:t>
+      </w:r>
+      <w:r>
+        <w:t>nanje o funkcionira</w:t>
+      </w:r>
+      <w:r>
+        <w:t>nju</w:t>
+      </w:r>
+      <w:r>
+        <w:t xml:space="preserve"> Android aplikacija i razne Android biblioteke</w:t>
+      </w:r>
+    </w:p>
+    <w:p>
+      <w:pPr>
+        <w:pStyle w:val="Odlomakpopisa"/>
+        <w:numPr>
+          <w:ilvl w:val="0"/>
+          <w:numId w:val="46"/>
+        </w:numPr>
+      </w:pPr>
+      <w:r>
+        <w:t>Korištenje</w:t>
+      </w:r>
+      <w:r>
+        <w:t xml:space="preserve"> Google Maps API</w:t>
+      </w:r>
+      <w:r>
+        <w:t>-ja</w:t>
+      </w:r>
+      <w:r>
+        <w:t xml:space="preserve"> za </w:t>
+      </w:r>
+      <w:r>
+        <w:t>dohvaćanje</w:t>
+      </w:r>
+      <w:r>
+        <w:t xml:space="preserve"> </w:t>
+      </w:r>
+      <w:r>
+        <w:t xml:space="preserve">i </w:t>
+      </w:r>
+      <w:r>
+        <w:t xml:space="preserve">prikaz </w:t>
+      </w:r>
+      <w:r>
+        <w:t>trenutne lokacije korisnika.</w:t>
       </w:r>
     </w:p>
     <w:p>
       <w:pPr>
         <w:pStyle w:val="Naslov2"/>
       </w:pPr>
-      <w:r>
-        <w:t>Podaci o aktivnosti</w:t>
-      </w:r>
-      <w:r>
-        <w:t>ma</w:t>
-      </w:r>
-      <w:r>
-        <w:t xml:space="preserve"> i baza podataka</w:t>
-      </w:r>
-    </w:p>
-    <w:p>
-      <w:r>
-        <w:t>Kasnije će se objasniti Google Maps, ali sada možemo reći da znamo da će nam glavni podaci koje nam pruža lokacijski servis biti geografska širina (engl. latitude) i dužina (engl. longitude). Pri tom ćemo vremenske podatke dohvaćati s Android OS-a sustavskim pozivom za dohvaćanje vremena u milisekundama.</w:t>
-      </w:r>
-    </w:p>
-    <w:p>
-      <w:r>
-        <w:t>Ti podaci (geografska širina i dužina i vrijeme) čine osnovu ove aplikacije i iz njih možemo izračunati sve što nam treba</w:t>
-      </w:r>
-      <w:r>
-        <w:t xml:space="preserve"> da korisniku prikažemo statistiku za njegovu aktivnost</w:t>
-      </w:r>
-      <w:r>
-        <w:t xml:space="preserve">, ali da bi pamtili različite aktivnosti, potrebne su nam dodatne informacije. </w:t>
-      </w:r>
-    </w:p>
-    <w:p>
-      <w:r>
-        <w:t xml:space="preserve">Dovoljna informacija bi bila ID aktivnosti čime bi mogli jednostavno određivati kojoj aktivnosti pripada koji skup podataka, ali zbog jednostavnosti ćemo spremati podatke o vremenu kad je aktivnost započela, </w:t>
-      </w:r>
-      <w:r>
-        <w:t xml:space="preserve">ukupna prijeđena udaljenost, utrošeno vrijeme, prosječna brzina, </w:t>
-      </w:r>
-      <w:r>
-        <w:t>koje ćemo računati prilikom praćenja lokacije korisnika. Osim toga, dati ćemo korisniku opciju da bira koji tip aktivnosti će izvoditi između šetnje, trčanja i vožnje, pa ćemo i tu informaciju spremiti.</w:t>
+      <w:bookmarkStart w:id="15" w:name="_Toc18182298"/>
+      <w:r>
+        <w:t>Podaci o aktivnostima</w:t>
+      </w:r>
+      <w:bookmarkEnd w:id="15"/>
+    </w:p>
+    <w:p>
+      <w:r>
+        <w:t>Podaci koje Google Maps lokacijski servis pruža su trenutna geografska širina (engl. Latitude) i dužina (engl. Longitude). Trenutak u kojem se dohvati lokacija se može odrediti pozivom metode „System.CurrentTimeMillis()“ koja vraća trenutno vrijeme i datum kroz vremensku oznaku (engl. Timestamp) u milisekundama. Ti podaci su osnova ove aplikacije i iz njih se mogu izračunati sve potrebne informacije da se korisniku prikaže statistika za neku aktivnost.</w:t>
+      </w:r>
+    </w:p>
+    <w:p>
+      <w:r>
+        <w:t>Pomoćni podaci koji će se spremati u bazu podataka su:</w:t>
+      </w:r>
+    </w:p>
+    <w:p>
+      <w:pPr>
+        <w:pStyle w:val="Odlomakpopisa"/>
+        <w:numPr>
+          <w:ilvl w:val="0"/>
+          <w:numId w:val="47"/>
+        </w:numPr>
+      </w:pPr>
+      <w:r>
+        <w:t>Vrsta aktivnosti</w:t>
+      </w:r>
+    </w:p>
+    <w:p>
+      <w:pPr>
+        <w:pStyle w:val="Odlomakpopisa"/>
+        <w:numPr>
+          <w:ilvl w:val="0"/>
+          <w:numId w:val="47"/>
+        </w:numPr>
+      </w:pPr>
+      <w:r>
+        <w:t>Vrijeme početka aktivnosti</w:t>
+      </w:r>
+    </w:p>
+    <w:p>
+      <w:pPr>
+        <w:pStyle w:val="Odlomakpopisa"/>
+        <w:numPr>
+          <w:ilvl w:val="0"/>
+          <w:numId w:val="47"/>
+        </w:numPr>
+      </w:pPr>
+      <w:r>
+        <w:t>Trajanje aktivnosti</w:t>
+      </w:r>
+    </w:p>
+    <w:p>
+      <w:pPr>
+        <w:pStyle w:val="Odlomakpopisa"/>
+        <w:numPr>
+          <w:ilvl w:val="0"/>
+          <w:numId w:val="47"/>
+        </w:numPr>
+      </w:pPr>
+      <w:r>
+        <w:t>Ukupna prijeđena udaljenost</w:t>
+      </w:r>
+    </w:p>
+    <w:p>
+      <w:r>
+        <w:t xml:space="preserve">Korisnik </w:t>
+      </w:r>
+      <w:r>
+        <w:t xml:space="preserve">treba </w:t>
+      </w:r>
+      <w:r>
+        <w:t>ima</w:t>
+      </w:r>
+      <w:r>
+        <w:t>ti</w:t>
+      </w:r>
+      <w:r>
+        <w:t xml:space="preserve"> opciju biranja vrste aktivnosti koju će izvoditi – šetnja, trčanje ili vožnja. Ostali pomoćni podaci se mogu izračunati iz onih podataka koji će svakako biti u bazi podataka, međutim radi jednostavnosti su ostavljeni.</w:t>
       </w:r>
     </w:p>
     <w:p>
       <w:r>
         <w:lastRenderedPageBreak/>
-        <w:t xml:space="preserve">S tim zaključcima dolazimo do relacijske baze podataka </w:t>
-      </w:r>
-      <w:r>
-        <w:t>s tablicama koje</w:t>
-      </w:r>
-      <w:r>
-        <w:t xml:space="preserve"> možetete vidjeti na slici ().</w:t>
-      </w:r>
-    </w:p>
-    <w:p>
-      <w:r>
-        <w:rPr>
-          <w:b/>
-          <w:bCs/>
-        </w:rPr>
-        <w:t>TODO:SLIKA</w:t>
-      </w:r>
-      <w:r>
-        <w:rPr>
-          <w:b/>
-          <w:bCs/>
-        </w:rPr>
-        <w:t xml:space="preserve"> tablica</w:t>
-      </w:r>
-    </w:p>
-    <w:p>
-      <w:r>
-        <w:t xml:space="preserve">Što se tiče izvedbe, biblioteka SQLite je </w:t>
-      </w:r>
-      <w:r>
-        <w:t xml:space="preserve">standardna i </w:t>
-      </w:r>
-      <w:r>
-        <w:t>jedna od mnogih dostupnih koje omogućuju kreiranje SQL baza podataka na Androidu. Da bi koristili SQLite, potrebno je napraviti pomoćnu (engl. Helper) klasu koja će naslijediti baznu klasu „</w:t>
-      </w:r>
-      <w:r>
-        <w:t>SQLiteOpenHelper</w:t>
-      </w:r>
-      <w:r>
-        <w:t>“ koja sadrži sve funkcionalnosti koje su nam potrebne (</w:t>
+        <w:t>U isječku (</w:t>
       </w:r>
       <w:r>
         <w:fldChar w:fldCharType="begin"/>
       </w:r>
       <w:r>
-        <w:instrText xml:space="preserve"> REF _Ref18006411 \h </w:instrText>
-      </w:r>
-      <w:r>
-        <w:instrText xml:space="preserve"> \* MERGEFORMAT </w:instrText>
+        <w:instrText xml:space="preserve"> REF _Ref18181661 \h </w:instrText>
       </w:r>
       <w:r>
         <w:fldChar w:fldCharType="separate"/>
@@ -3447,16 +4343,16 @@
         <w:rPr>
           <w:noProof/>
         </w:rPr>
-        <w:t>1</w:t>
-      </w:r>
-      <w:r>
-        <w:t xml:space="preserve"> Implementacija pomoćne klase za upravljanje bazom podataka</w:t>
+        <w:t>2</w:t>
+      </w:r>
+      <w:r>
+        <w:t xml:space="preserve"> Klasa za pohranu informacija o lokaciji</w:t>
       </w:r>
       <w:r>
         <w:fldChar w:fldCharType="end"/>
       </w:r>
       <w:r>
-        <w:t>).</w:t>
+        <w:t>) vidimo klasu „TimePlace“ u koju će se spremati osnovni podaci o trenutnoj lokaciji korisnika.</w:t>
       </w:r>
     </w:p>
     <w:p>
@@ -3464,7 +4360,359 @@
         <w:keepNext/>
         <w:jc w:val="center"/>
       </w:pPr>
-      <w:bookmarkStart w:id="12" w:name="_Ref18006411"/>
+      <w:bookmarkStart w:id="16" w:name="_Ref18181661"/>
+      <w:r>
+        <w:rPr>
+          <w:noProof/>
+        </w:rPr>
+        <w:drawing>
+          <wp:anchor distT="0" distB="0" distL="114300" distR="114300" simplePos="0" relativeHeight="251672576" behindDoc="0" locked="0" layoutInCell="1" allowOverlap="1">
+            <wp:simplePos x="0" y="0"/>
+            <wp:positionH relativeFrom="column">
+              <wp:posOffset>1034696</wp:posOffset>
+            </wp:positionH>
+            <wp:positionV relativeFrom="paragraph">
+              <wp:posOffset>-4991</wp:posOffset>
+            </wp:positionV>
+            <wp:extent cx="3700145" cy="2806700"/>
+            <wp:effectExtent l="0" t="0" r="0" b="0"/>
+            <wp:wrapTopAndBottom/>
+            <wp:docPr id="9" name="Slika 9"/>
+            <wp:cNvGraphicFramePr>
+              <a:graphicFrameLocks xmlns:a="http://schemas.openxmlformats.org/drawingml/2006/main" noChangeAspect="1"/>
+            </wp:cNvGraphicFramePr>
+            <a:graphic xmlns:a="http://schemas.openxmlformats.org/drawingml/2006/main">
+              <a:graphicData uri="http://schemas.openxmlformats.org/drawingml/2006/picture">
+                <pic:pic xmlns:pic="http://schemas.openxmlformats.org/drawingml/2006/picture">
+                  <pic:nvPicPr>
+                    <pic:cNvPr id="0" name="Picture 1"/>
+                    <pic:cNvPicPr>
+                      <a:picLocks noChangeAspect="1" noChangeArrowheads="1"/>
+                    </pic:cNvPicPr>
+                  </pic:nvPicPr>
+                  <pic:blipFill>
+                    <a:blip r:embed="rId13">
+                      <a:extLst>
+                        <a:ext uri="{28A0092B-C50C-407E-A947-70E740481C1C}">
+                          <a14:useLocalDpi xmlns:a14="http://schemas.microsoft.com/office/drawing/2010/main" val="0"/>
+                        </a:ext>
+                      </a:extLst>
+                    </a:blip>
+                    <a:srcRect/>
+                    <a:stretch>
+                      <a:fillRect/>
+                    </a:stretch>
+                  </pic:blipFill>
+                  <pic:spPr bwMode="auto">
+                    <a:xfrm>
+                      <a:off x="0" y="0"/>
+                      <a:ext cx="3700145" cy="2806700"/>
+                    </a:xfrm>
+                    <a:prstGeom prst="rect">
+                      <a:avLst/>
+                    </a:prstGeom>
+                    <a:noFill/>
+                    <a:ln>
+                      <a:noFill/>
+                    </a:ln>
+                  </pic:spPr>
+                </pic:pic>
+              </a:graphicData>
+            </a:graphic>
+          </wp:anchor>
+        </w:drawing>
+      </w:r>
+      <w:r>
+        <w:t xml:space="preserve">Isječak koda </w:t>
+      </w:r>
+      <w:r>
+        <w:fldChar w:fldCharType="begin"/>
+      </w:r>
+      <w:r>
+        <w:instrText xml:space="preserve"> SEQ Isječak_koda \* ARABIC </w:instrText>
+      </w:r>
+      <w:r>
+        <w:fldChar w:fldCharType="separate"/>
+      </w:r>
+      <w:r>
+        <w:rPr>
+          <w:noProof/>
+        </w:rPr>
+        <w:t>2</w:t>
+      </w:r>
+      <w:r>
+        <w:fldChar w:fldCharType="end"/>
+      </w:r>
+      <w:r>
+        <w:t xml:space="preserve"> Klasa za pohranu informacija o lokaciji</w:t>
+      </w:r>
+      <w:bookmarkEnd w:id="16"/>
+    </w:p>
+    <w:p>
+      <w:r>
+        <w:rPr>
+          <w:noProof/>
+        </w:rPr>
+        <w:drawing>
+          <wp:anchor distT="0" distB="0" distL="114300" distR="114300" simplePos="0" relativeHeight="251673600" behindDoc="0" locked="0" layoutInCell="1" allowOverlap="1">
+            <wp:simplePos x="0" y="0"/>
+            <wp:positionH relativeFrom="column">
+              <wp:posOffset>875207</wp:posOffset>
+            </wp:positionH>
+            <wp:positionV relativeFrom="paragraph">
+              <wp:posOffset>945426</wp:posOffset>
+            </wp:positionV>
+            <wp:extent cx="4018915" cy="3486785"/>
+            <wp:effectExtent l="0" t="0" r="635" b="0"/>
+            <wp:wrapTopAndBottom/>
+            <wp:docPr id="10" name="Slika 10"/>
+            <wp:cNvGraphicFramePr>
+              <a:graphicFrameLocks xmlns:a="http://schemas.openxmlformats.org/drawingml/2006/main" noChangeAspect="1"/>
+            </wp:cNvGraphicFramePr>
+            <a:graphic xmlns:a="http://schemas.openxmlformats.org/drawingml/2006/main">
+              <a:graphicData uri="http://schemas.openxmlformats.org/drawingml/2006/picture">
+                <pic:pic xmlns:pic="http://schemas.openxmlformats.org/drawingml/2006/picture">
+                  <pic:nvPicPr>
+                    <pic:cNvPr id="0" name="Picture 2"/>
+                    <pic:cNvPicPr>
+                      <a:picLocks noChangeAspect="1" noChangeArrowheads="1"/>
+                    </pic:cNvPicPr>
+                  </pic:nvPicPr>
+                  <pic:blipFill>
+                    <a:blip r:embed="rId14">
+                      <a:extLst>
+                        <a:ext uri="{28A0092B-C50C-407E-A947-70E740481C1C}">
+                          <a14:useLocalDpi xmlns:a14="http://schemas.microsoft.com/office/drawing/2010/main" val="0"/>
+                        </a:ext>
+                      </a:extLst>
+                    </a:blip>
+                    <a:srcRect/>
+                    <a:stretch>
+                      <a:fillRect/>
+                    </a:stretch>
+                  </pic:blipFill>
+                  <pic:spPr bwMode="auto">
+                    <a:xfrm>
+                      <a:off x="0" y="0"/>
+                      <a:ext cx="4018915" cy="3486785"/>
+                    </a:xfrm>
+                    <a:prstGeom prst="rect">
+                      <a:avLst/>
+                    </a:prstGeom>
+                    <a:noFill/>
+                    <a:ln>
+                      <a:noFill/>
+                    </a:ln>
+                  </pic:spPr>
+                </pic:pic>
+              </a:graphicData>
+            </a:graphic>
+          </wp:anchor>
+        </w:drawing>
+      </w:r>
+      <w:r>
+        <w:t>Klasa TimePlace sama za sebe nema mnogo značaja i može sadržavati samo jednu lokaciju od mnogih u aktivnosti, tako da sljedeća klasa imena „ActivityData“ (</w:t>
+      </w:r>
+      <w:r>
+        <w:fldChar w:fldCharType="begin"/>
+      </w:r>
+      <w:r>
+        <w:instrText xml:space="preserve"> REF _Ref18181872 \h </w:instrText>
+      </w:r>
+      <w:r>
+        <w:fldChar w:fldCharType="separate"/>
+      </w:r>
+      <w:r>
+        <w:t xml:space="preserve">Isječak koda </w:t>
+      </w:r>
+      <w:r>
+        <w:rPr>
+          <w:noProof/>
+        </w:rPr>
+        <w:t>3</w:t>
+      </w:r>
+      <w:r>
+        <w:t xml:space="preserve"> Klasa za pohranu informacija o aktivnosti</w:t>
+      </w:r>
+      <w:r>
+        <w:fldChar w:fldCharType="end"/>
+      </w:r>
+      <w:r>
+        <w:t>) sadržava sve potrebne informacije o jednoj aktivnosti.</w:t>
+      </w:r>
+    </w:p>
+    <w:p>
+      <w:pPr>
+        <w:pStyle w:val="Opisslike"/>
+      </w:pPr>
+      <w:bookmarkStart w:id="17" w:name="_Ref18181872"/>
+      <w:r>
+        <w:t xml:space="preserve">Isječak koda </w:t>
+      </w:r>
+      <w:r>
+        <w:fldChar w:fldCharType="begin"/>
+      </w:r>
+      <w:r>
+        <w:instrText xml:space="preserve"> SEQ Isječak_koda \* ARABIC </w:instrText>
+      </w:r>
+      <w:r>
+        <w:fldChar w:fldCharType="separate"/>
+      </w:r>
+      <w:r>
+        <w:rPr>
+          <w:noProof/>
+        </w:rPr>
+        <w:t>3</w:t>
+      </w:r>
+      <w:r>
+        <w:fldChar w:fldCharType="end"/>
+      </w:r>
+      <w:r>
+        <w:t xml:space="preserve"> </w:t>
+      </w:r>
+      <w:r>
+        <w:t>Klasa za pohranu informacija o aktivnosti</w:t>
+      </w:r>
+      <w:bookmarkEnd w:id="17"/>
+    </w:p>
+    <w:p>
+      <w:r>
+        <w:lastRenderedPageBreak/>
+        <w:t>Ova klasa sadržava sve pomoćne informacije koje će se spremati u bazu podataka uz niz informacija o lokacijama korisnika kroz vrijeme koje trajanja aktivnosti.</w:t>
+      </w:r>
+    </w:p>
+    <w:p>
+      <w:pPr>
+        <w:pStyle w:val="Naslov2"/>
+      </w:pPr>
+      <w:bookmarkStart w:id="18" w:name="_Toc18182299"/>
+      <w:r>
+        <w:t>B</w:t>
+      </w:r>
+      <w:r>
+        <w:t>aza podataka</w:t>
+      </w:r>
+      <w:bookmarkEnd w:id="18"/>
+    </w:p>
+    <w:p>
+      <w:r>
+        <w:t>Baza podataka se uvodi jer omogućava spremanje i čitanje svih novih i starih podataka o aktivnostima.</w:t>
+      </w:r>
+    </w:p>
+    <w:p>
+      <w:pPr>
+        <w:pStyle w:val="Naslov3"/>
+      </w:pPr>
+      <w:bookmarkStart w:id="19" w:name="_Toc18182300"/>
+      <w:r>
+        <w:t>Biblioteka</w:t>
+      </w:r>
+      <w:bookmarkEnd w:id="19"/>
+    </w:p>
+    <w:p>
+      <w:r>
+        <w:t xml:space="preserve">SQLite je </w:t>
+      </w:r>
+      <w:r>
+        <w:t xml:space="preserve">standardna </w:t>
+      </w:r>
+      <w:r>
+        <w:t xml:space="preserve">biblioteka </w:t>
+      </w:r>
+      <w:r>
+        <w:t>za</w:t>
+      </w:r>
+      <w:r>
+        <w:t xml:space="preserve"> kreiranje </w:t>
+      </w:r>
+      <w:r>
+        <w:t>relacijskih</w:t>
+      </w:r>
+      <w:r>
+        <w:t xml:space="preserve"> baza podataka </w:t>
+      </w:r>
+      <w:r>
+        <w:t xml:space="preserve">pomoću SQL jezika </w:t>
+      </w:r>
+      <w:r>
+        <w:t xml:space="preserve">na Androidu. </w:t>
+      </w:r>
+      <w:r>
+        <w:t>Korištenje SQLite zahtjeva kreiranje</w:t>
+      </w:r>
+      <w:r>
+        <w:t xml:space="preserve"> pomoćn</w:t>
+      </w:r>
+      <w:r>
+        <w:t>e</w:t>
+      </w:r>
+      <w:r>
+        <w:t xml:space="preserve"> (engl. Helper) klas</w:t>
+      </w:r>
+      <w:r>
+        <w:t>e</w:t>
+      </w:r>
+      <w:r>
+        <w:t xml:space="preserve"> koja će naslijediti baznu klasu „</w:t>
+      </w:r>
+      <w:r>
+        <w:t>SQLiteOpenHelper</w:t>
+      </w:r>
+      <w:r>
+        <w:t xml:space="preserve">“ </w:t>
+      </w:r>
+      <w:r>
+        <w:t>(</w:t>
+      </w:r>
+      <w:r>
+        <w:fldChar w:fldCharType="begin"/>
+      </w:r>
+      <w:r>
+        <w:instrText xml:space="preserve"> REF _Ref18006411 \h  \* MERGEFORMAT </w:instrText>
+      </w:r>
+      <w:r>
+        <w:fldChar w:fldCharType="separate"/>
+      </w:r>
+      <w:r>
+        <w:t xml:space="preserve">Isječak koda </w:t>
+      </w:r>
+      <w:r>
+        <w:rPr>
+          <w:noProof/>
+        </w:rPr>
+        <w:t>2</w:t>
+      </w:r>
+      <w:r>
+        <w:t xml:space="preserve"> Deklaracija pomoćne klase</w:t>
+      </w:r>
+      <w:r>
+        <w:fldChar w:fldCharType="end"/>
+      </w:r>
+      <w:r>
+        <w:t>)</w:t>
+      </w:r>
+      <w:r>
+        <w:t xml:space="preserve"> </w:t>
+      </w:r>
+      <w:r>
+        <w:t>koja sadrži sve</w:t>
+      </w:r>
+      <w:r>
+        <w:t xml:space="preserve"> potrebne</w:t>
+      </w:r>
+      <w:r>
+        <w:t xml:space="preserve"> funkcionalnosti</w:t>
+      </w:r>
+      <w:r>
+        <w:t xml:space="preserve"> za upravljanje relacijskom bazom podataka.</w:t>
+      </w:r>
+    </w:p>
+    <w:p>
+      <w:pPr>
+        <w:keepNext/>
+        <w:jc w:val="center"/>
+      </w:pPr>
+      <w:bookmarkStart w:id="20" w:name="_Ref18006411"/>
       <w:r>
         <w:rPr>
           <w:noProof/>
@@ -3495,7 +4743,7 @@
                     </pic:cNvPicPr>
                   </pic:nvPicPr>
                   <pic:blipFill>
-                    <a:blip r:embed="rId13">
+                    <a:blip r:embed="rId15">
                       <a:extLst>
                         <a:ext uri="{28A0092B-C50C-407E-A947-70E740481C1C}">
                           <a14:useLocalDpi xmlns:a14="http://schemas.microsoft.com/office/drawing/2010/main" val="0"/>
@@ -3542,219 +4790,44 @@
         <w:rPr>
           <w:noProof/>
         </w:rPr>
-        <w:t>1</w:t>
+        <w:t>4</w:t>
       </w:r>
       <w:r>
         <w:fldChar w:fldCharType="end"/>
       </w:r>
       <w:r>
-        <w:t xml:space="preserve"> Implementacija pomoćne klase za upravljanje bazom podataka</w:t>
-      </w:r>
-      <w:bookmarkEnd w:id="12"/>
-    </w:p>
-    <w:p>
-      <w:r>
-        <w:t>U pomoćnoj klasi su definirane vrijednosti</w:t>
-      </w:r>
-      <w:r>
-        <w:t xml:space="preserve"> (</w:t>
-      </w:r>
-      <w:r>
-        <w:fldChar w:fldCharType="begin"/>
-      </w:r>
-      <w:r>
-        <w:instrText xml:space="preserve"> REF _Ref18007069 \h </w:instrText>
-      </w:r>
-      <w:r>
-        <w:fldChar w:fldCharType="separate"/>
-      </w:r>
-      <w:r>
-        <w:t xml:space="preserve">Isječak koda </w:t>
-      </w:r>
-      <w:r>
-        <w:rPr>
-          <w:noProof/>
-        </w:rPr>
-        <w:t>2</w:t>
-      </w:r>
-      <w:r>
-        <w:t xml:space="preserve"> Definicija imena baze podataka, tablica i stupaca u tablicama</w:t>
-      </w:r>
-      <w:r>
-        <w:fldChar w:fldCharType="end"/>
-      </w:r>
-      <w:r>
-        <w:t>)</w:t>
-      </w:r>
-      <w:r>
-        <w:t xml:space="preserve"> imena stupaca u tablicama kako bi se izbjegla greška </w:t>
-      </w:r>
-      <w:r>
-        <w:t xml:space="preserve">pri implementaciji pretrage </w:t>
-      </w:r>
-      <w:r>
-        <w:t>podataka u tablici i</w:t>
-      </w:r>
-      <w:r>
-        <w:t xml:space="preserve"> unosa</w:t>
-      </w:r>
-      <w:r>
-        <w:t xml:space="preserve"> podataka</w:t>
-      </w:r>
-      <w:r>
-        <w:t xml:space="preserve"> u tablicu</w:t>
-      </w:r>
-      <w:r>
-        <w:t>.</w:t>
-      </w:r>
-    </w:p>
-    <w:p>
-      <w:r>
-        <w:rPr>
-          <w:noProof/>
-        </w:rPr>
-        <mc:AlternateContent>
-          <mc:Choice Requires="wps">
-            <w:drawing>
-              <wp:anchor distT="0" distB="0" distL="114300" distR="114300" simplePos="0" relativeHeight="251667456" behindDoc="0" locked="0" layoutInCell="1" allowOverlap="1" wp14:anchorId="31C1CB48" wp14:editId="72A06517">
-                <wp:simplePos x="0" y="0"/>
-                <wp:positionH relativeFrom="column">
-                  <wp:posOffset>523875</wp:posOffset>
-                </wp:positionH>
-                <wp:positionV relativeFrom="paragraph">
-                  <wp:posOffset>2045970</wp:posOffset>
-                </wp:positionV>
-                <wp:extent cx="4710430" cy="635"/>
-                <wp:effectExtent l="0" t="0" r="0" b="0"/>
-                <wp:wrapTopAndBottom/>
-                <wp:docPr id="5" name="Tekstni okvir 5"/>
-                <wp:cNvGraphicFramePr/>
-                <a:graphic xmlns:a="http://schemas.openxmlformats.org/drawingml/2006/main">
-                  <a:graphicData uri="http://schemas.microsoft.com/office/word/2010/wordprocessingShape">
-                    <wps:wsp>
-                      <wps:cNvSpPr txBox="1"/>
-                      <wps:spPr>
-                        <a:xfrm>
-                          <a:off x="0" y="0"/>
-                          <a:ext cx="4710430" cy="635"/>
-                        </a:xfrm>
-                        <a:prstGeom prst="rect">
-                          <a:avLst/>
-                        </a:prstGeom>
-                        <a:solidFill>
-                          <a:prstClr val="white"/>
-                        </a:solidFill>
-                        <a:ln>
-                          <a:noFill/>
-                        </a:ln>
-                      </wps:spPr>
-                      <wps:txbx>
-                        <w:txbxContent>
-                          <w:p>
-                            <w:pPr>
-                              <w:pStyle w:val="Opisslike"/>
-                              <w:rPr>
-                                <w:noProof/>
-                              </w:rPr>
-                            </w:pPr>
-                            <w:bookmarkStart w:id="13" w:name="_Ref18007069"/>
-                            <w:r>
-                              <w:t xml:space="preserve">Isječak koda </w:t>
-                            </w:r>
-                            <w:r>
-                              <w:fldChar w:fldCharType="begin"/>
-                            </w:r>
-                            <w:r>
-                              <w:instrText xml:space="preserve"> SEQ Isječak_koda \* ARABIC </w:instrText>
-                            </w:r>
-                            <w:r>
-                              <w:fldChar w:fldCharType="separate"/>
-                            </w:r>
-                            <w:r>
-                              <w:rPr>
-                                <w:noProof/>
-                              </w:rPr>
-                              <w:t>2</w:t>
-                            </w:r>
-                            <w:r>
-                              <w:fldChar w:fldCharType="end"/>
-                            </w:r>
-                            <w:r>
-                              <w:t xml:space="preserve"> </w:t>
-                            </w:r>
-                            <w:r>
-                              <w:t>Definicija imena baze podataka, tablica i stupaca u tablicama</w:t>
-                            </w:r>
-                            <w:bookmarkEnd w:id="13"/>
-                          </w:p>
-                        </w:txbxContent>
-                      </wps:txbx>
-                      <wps:bodyPr rot="0" spcFirstLastPara="0" vertOverflow="overflow" horzOverflow="overflow" vert="horz" wrap="square" lIns="0" tIns="0" rIns="0" bIns="0" numCol="1" spcCol="0" rtlCol="0" fromWordArt="0" anchor="t" anchorCtr="0" forceAA="0" compatLnSpc="1">
-                        <a:prstTxWarp prst="textNoShape">
-                          <a:avLst/>
-                        </a:prstTxWarp>
-                        <a:spAutoFit/>
-                      </wps:bodyPr>
-                    </wps:wsp>
-                  </a:graphicData>
-                </a:graphic>
-              </wp:anchor>
-            </w:drawing>
-          </mc:Choice>
-          <mc:Fallback>
-            <w:pict>
-              <v:shapetype w14:anchorId="31C1CB48" id="_x0000_t202" coordsize="21600,21600" o:spt="202" path="m,l,21600r21600,l21600,xe">
-                <v:stroke joinstyle="miter"/>
-                <v:path gradientshapeok="t" o:connecttype="rect"/>
-              </v:shapetype>
-              <v:shape id="Tekstni okvir 5" o:spid="_x0000_s1026" type="#_x0000_t202" style="position:absolute;left:0;text-align:left;margin-left:41.25pt;margin-top:161.1pt;width:370.9pt;height:.05pt;z-index:251667456;visibility:visible;mso-wrap-style:square;mso-wrap-distance-left:9pt;mso-wrap-distance-top:0;mso-wrap-distance-right:9pt;mso-wrap-distance-bottom:0;mso-position-horizontal:absolute;mso-position-horizontal-relative:text;mso-position-vertical:absolute;mso-position-vertical-relative:text;v-text-anchor:top" o:gfxdata="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" stroked="f">
-                <v:textbox style="mso-fit-shape-to-text:t" inset="0,0,0,0">
-                  <w:txbxContent>
-                    <w:p>
-                      <w:pPr>
-                        <w:pStyle w:val="Opisslike"/>
-                        <w:rPr>
-                          <w:noProof/>
-                        </w:rPr>
-                      </w:pPr>
-                      <w:bookmarkStart w:id="14" w:name="_Ref18007069"/>
-                      <w:r>
-                        <w:t xml:space="preserve">Isječak koda </w:t>
-                      </w:r>
-                      <w:r>
-                        <w:fldChar w:fldCharType="begin"/>
-                      </w:r>
-                      <w:r>
-                        <w:instrText xml:space="preserve"> SEQ Isječak_koda \* ARABIC </w:instrText>
-                      </w:r>
-                      <w:r>
-                        <w:fldChar w:fldCharType="separate"/>
-                      </w:r>
-                      <w:r>
-                        <w:rPr>
-                          <w:noProof/>
-                        </w:rPr>
-                        <w:t>2</w:t>
-                      </w:r>
-                      <w:r>
-                        <w:fldChar w:fldCharType="end"/>
-                      </w:r>
-                      <w:r>
-                        <w:t xml:space="preserve"> </w:t>
-                      </w:r>
-                      <w:r>
-                        <w:t>Definicija imena baze podataka, tablica i stupaca u tablicama</w:t>
-                      </w:r>
-                      <w:bookmarkEnd w:id="14"/>
-                    </w:p>
-                  </w:txbxContent>
-                </v:textbox>
-                <w10:wrap type="topAndBottom"/>
-              </v:shape>
-            </w:pict>
-          </mc:Fallback>
-        </mc:AlternateContent>
-      </w:r>
+        <w:t xml:space="preserve"> </w:t>
+      </w:r>
+      <w:bookmarkEnd w:id="20"/>
+      <w:r>
+        <w:t>Deklaracija pomoćne klase</w:t>
+      </w:r>
+    </w:p>
+    <w:p>
+      <w:pPr>
+        <w:pStyle w:val="Naslov3"/>
+      </w:pPr>
+      <w:bookmarkStart w:id="21" w:name="_Toc18182301"/>
+      <w:r>
+        <w:t>Definiranje i kreiranje tablica</w:t>
+      </w:r>
+      <w:bookmarkEnd w:id="21"/>
+    </w:p>
+    <w:p>
+      <w:r>
+        <w:t>Prikaz baze podataka možetete vidjeti na slici ().</w:t>
+      </w:r>
+    </w:p>
+    <w:p>
+      <w:r>
+        <w:rPr>
+          <w:b/>
+          <w:bCs/>
+        </w:rPr>
+        <w:t>TODO:SLIKA tablica</w:t>
+      </w:r>
+    </w:p>
+    <w:p>
       <w:r>
         <w:rPr>
           <w:noProof/>
@@ -3766,7 +4839,7 @@
               <wp:posOffset>524333</wp:posOffset>
             </wp:positionH>
             <wp:positionV relativeFrom="paragraph">
-              <wp:posOffset>1122</wp:posOffset>
+              <wp:posOffset>938766</wp:posOffset>
             </wp:positionV>
             <wp:extent cx="4710430" cy="1988185"/>
             <wp:effectExtent l="0" t="0" r="0" b="0"/>
@@ -3785,7 +4858,7 @@
                     </pic:cNvPicPr>
                   </pic:nvPicPr>
                   <pic:blipFill>
-                    <a:blip r:embed="rId14">
+                    <a:blip r:embed="rId16">
                       <a:extLst>
                         <a:ext uri="{28A0092B-C50C-407E-A947-70E740481C1C}">
                           <a14:useLocalDpi xmlns:a14="http://schemas.microsoft.com/office/drawing/2010/main" val="0"/>
@@ -3817,6 +4890,229 @@
         </w:drawing>
       </w:r>
       <w:r>
+        <w:rPr>
+          <w:noProof/>
+        </w:rPr>
+        <mc:AlternateContent>
+          <mc:Choice Requires="wps">
+            <w:drawing>
+              <wp:anchor distT="0" distB="0" distL="114300" distR="114300" simplePos="0" relativeHeight="251675648" behindDoc="0" locked="0" layoutInCell="1" allowOverlap="1" wp14:anchorId="5629518C" wp14:editId="0A2A454C">
+                <wp:simplePos x="0" y="0"/>
+                <wp:positionH relativeFrom="column">
+                  <wp:posOffset>523875</wp:posOffset>
+                </wp:positionH>
+                <wp:positionV relativeFrom="paragraph">
+                  <wp:posOffset>2983865</wp:posOffset>
+                </wp:positionV>
+                <wp:extent cx="4710430" cy="635"/>
+                <wp:effectExtent l="0" t="0" r="0" b="0"/>
+                <wp:wrapTopAndBottom/>
+                <wp:docPr id="14" name="Tekstni okvir 14"/>
+                <wp:cNvGraphicFramePr/>
+                <a:graphic xmlns:a="http://schemas.openxmlformats.org/drawingml/2006/main">
+                  <a:graphicData uri="http://schemas.microsoft.com/office/word/2010/wordprocessingShape">
+                    <wps:wsp>
+                      <wps:cNvSpPr txBox="1"/>
+                      <wps:spPr>
+                        <a:xfrm>
+                          <a:off x="0" y="0"/>
+                          <a:ext cx="4710430" cy="635"/>
+                        </a:xfrm>
+                        <a:prstGeom prst="rect">
+                          <a:avLst/>
+                        </a:prstGeom>
+                        <a:solidFill>
+                          <a:prstClr val="white"/>
+                        </a:solidFill>
+                        <a:ln>
+                          <a:noFill/>
+                        </a:ln>
+                      </wps:spPr>
+                      <wps:txbx>
+                        <w:txbxContent>
+                          <w:p>
+                            <w:pPr>
+                              <w:pStyle w:val="Opisslike"/>
+                              <w:rPr>
+                                <w:i w:val="0"/>
+                                <w:iCs/>
+                                <w:noProof/>
+                              </w:rPr>
+                            </w:pPr>
+                            <w:r>
+                              <w:t xml:space="preserve">Isječak koda </w:t>
+                            </w:r>
+                            <w:r>
+                              <w:fldChar w:fldCharType="begin"/>
+                            </w:r>
+                            <w:r>
+                              <w:instrText xml:space="preserve"> SEQ Isječak_koda \* ARABIC </w:instrText>
+                            </w:r>
+                            <w:r>
+                              <w:fldChar w:fldCharType="separate"/>
+                            </w:r>
+                            <w:r>
+                              <w:rPr>
+                                <w:noProof/>
+                              </w:rPr>
+                              <w:t>5</w:t>
+                            </w:r>
+                            <w:r>
+                              <w:fldChar w:fldCharType="end"/>
+                            </w:r>
+                            <w:r>
+                              <w:t xml:space="preserve"> </w:t>
+                            </w:r>
+                            <w:bookmarkStart w:id="22" w:name="_Ref18007069"/>
+                            <w:bookmarkStart w:id="23" w:name="_Hlk18180060"/>
+                            <w:r>
+                              <w:rPr>
+                                <w:i w:val="0"/>
+                                <w:iCs/>
+                              </w:rPr>
+                              <w:t>Definicija</w:t>
+                            </w:r>
+                            <w:bookmarkEnd w:id="22"/>
+                            <w:r>
+                              <w:rPr>
+                                <w:i w:val="0"/>
+                                <w:iCs/>
+                              </w:rPr>
+                              <w:t xml:space="preserve"> imena u pomoćnoj klasi</w:t>
+                            </w:r>
+                            <w:bookmarkEnd w:id="23"/>
+                          </w:p>
+                        </w:txbxContent>
+                      </wps:txbx>
+                      <wps:bodyPr rot="0" spcFirstLastPara="0" vertOverflow="overflow" horzOverflow="overflow" vert="horz" wrap="square" lIns="0" tIns="0" rIns="0" bIns="0" numCol="1" spcCol="0" rtlCol="0" fromWordArt="0" anchor="t" anchorCtr="0" forceAA="0" compatLnSpc="1">
+                        <a:prstTxWarp prst="textNoShape">
+                          <a:avLst/>
+                        </a:prstTxWarp>
+                        <a:spAutoFit/>
+                      </wps:bodyPr>
+                    </wps:wsp>
+                  </a:graphicData>
+                </a:graphic>
+              </wp:anchor>
+            </w:drawing>
+          </mc:Choice>
+          <mc:Fallback>
+            <w:pict>
+              <v:shape w14:anchorId="5629518C" id="Tekstni okvir 14" o:spid="_x0000_s1027" type="#_x0000_t202" style="position:absolute;left:0;text-align:left;margin-left:41.25pt;margin-top:234.95pt;width:370.9pt;height:.05pt;z-index:251675648;visibility:visible;mso-wrap-style:square;mso-wrap-distance-left:9pt;mso-wrap-distance-top:0;mso-wrap-distance-right:9pt;mso-wrap-distance-bottom:0;mso-position-horizontal:absolute;mso-position-horizontal-relative:text;mso-position-vertical:absolute;mso-position-vertical-relative:text;v-text-anchor:top" o:gfxdata="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" stroked="f">
+                <v:textbox style="mso-fit-shape-to-text:t" inset="0,0,0,0">
+                  <w:txbxContent>
+                    <w:p>
+                      <w:pPr>
+                        <w:pStyle w:val="Opisslike"/>
+                        <w:rPr>
+                          <w:i w:val="0"/>
+                          <w:iCs/>
+                          <w:noProof/>
+                        </w:rPr>
+                      </w:pPr>
+                      <w:r>
+                        <w:t xml:space="preserve">Isječak koda </w:t>
+                      </w:r>
+                      <w:r>
+                        <w:fldChar w:fldCharType="begin"/>
+                      </w:r>
+                      <w:r>
+                        <w:instrText xml:space="preserve"> SEQ Isječak_koda \* ARABIC </w:instrText>
+                      </w:r>
+                      <w:r>
+                        <w:fldChar w:fldCharType="separate"/>
+                      </w:r>
+                      <w:r>
+                        <w:rPr>
+                          <w:noProof/>
+                        </w:rPr>
+                        <w:t>5</w:t>
+                      </w:r>
+                      <w:r>
+                        <w:fldChar w:fldCharType="end"/>
+                      </w:r>
+                      <w:r>
+                        <w:t xml:space="preserve"> </w:t>
+                      </w:r>
+                      <w:bookmarkStart w:id="24" w:name="_Ref18007069"/>
+                      <w:bookmarkStart w:id="25" w:name="_Hlk18180060"/>
+                      <w:r>
+                        <w:rPr>
+                          <w:i w:val="0"/>
+                          <w:iCs/>
+                        </w:rPr>
+                        <w:t>Definicija</w:t>
+                      </w:r>
+                      <w:bookmarkEnd w:id="24"/>
+                      <w:r>
+                        <w:rPr>
+                          <w:i w:val="0"/>
+                          <w:iCs/>
+                        </w:rPr>
+                        <w:t xml:space="preserve"> imena u pomoćnoj klasi</w:t>
+                      </w:r>
+                      <w:bookmarkEnd w:id="25"/>
+                    </w:p>
+                  </w:txbxContent>
+                </v:textbox>
+                <w10:wrap type="topAndBottom"/>
+              </v:shape>
+            </w:pict>
+          </mc:Fallback>
+        </mc:AlternateContent>
+      </w:r>
+      <w:r>
+        <w:t xml:space="preserve">U pomoćnoj klasi su definirane vrijednosti imena stupaca u tablicama </w:t>
+      </w:r>
+      <w:r>
+        <w:t>(</w:t>
+      </w:r>
+      <w:r>
+        <w:fldChar w:fldCharType="begin"/>
+      </w:r>
+      <w:r>
+        <w:instrText xml:space="preserve"> REF _Ref18007069 \h </w:instrText>
+      </w:r>
+      <w:r>
+        <w:fldChar w:fldCharType="separate"/>
+      </w:r>
+      <w:r>
+        <w:t>Isječak koda 3 Definicija imena u pomoćnoj klasi</w:t>
+      </w:r>
+      <w:r>
+        <w:fldChar w:fldCharType="end"/>
+      </w:r>
+      <w:r>
+        <w:t>)</w:t>
+      </w:r>
+      <w:r>
+        <w:t xml:space="preserve"> </w:t>
+      </w:r>
+      <w:r>
+        <w:t xml:space="preserve">kako bi se izbjegla greška </w:t>
+      </w:r>
+      <w:r>
+        <w:t xml:space="preserve">pri implementaciji pretrage </w:t>
+      </w:r>
+      <w:r>
+        <w:t>podataka u tablici i</w:t>
+      </w:r>
+      <w:r>
+        <w:t xml:space="preserve"> unosa</w:t>
+      </w:r>
+      <w:r>
+        <w:t xml:space="preserve"> podataka</w:t>
+      </w:r>
+      <w:r>
+        <w:t xml:space="preserve"> u tablicu</w:t>
+      </w:r>
+      <w:r>
+        <w:t>.</w:t>
+      </w:r>
+    </w:p>
+    <w:p>
+      <w:r>
+        <w:lastRenderedPageBreak/>
         <w:t>Pri i</w:t>
       </w:r>
       <w:r>
@@ -3838,13 +5134,7 @@
         <w:t>metoda</w:t>
       </w:r>
       <w:r>
-        <w:t xml:space="preserve"> </w:t>
-      </w:r>
-      <w:r>
-        <w:t>„onUpdate“</w:t>
-      </w:r>
-      <w:r>
-        <w:t xml:space="preserve"> koju također trebamo implementirati</w:t>
+        <w:t xml:space="preserve"> „onUpdate“ koju također trebamo implementirati</w:t>
       </w:r>
       <w:r>
         <w:t xml:space="preserve"> (</w:t>
@@ -3880,7 +5170,19 @@
         <w:t>)</w:t>
       </w:r>
       <w:r>
-        <w:t>, u kojoj bi trebali izbrisati postojeće tablice i njihove retke koje su neispravni zbog novije verzije podataka (ili prebaciti sve te podatke u podatke pogodne noviju verziju).</w:t>
+        <w:t>, u kojoj bi trebali izbrisati postojeće tablice koje su neispravn</w:t>
+      </w:r>
+      <w:r>
+        <w:t>e</w:t>
+      </w:r>
+      <w:r>
+        <w:t xml:space="preserve"> zbog novije verzije</w:t>
+      </w:r>
+      <w:r>
+        <w:t xml:space="preserve"> istih</w:t>
+      </w:r>
+      <w:r>
+        <w:t>.</w:t>
       </w:r>
     </w:p>
     <w:p>
@@ -3888,12 +5190,11 @@
         <w:keepNext/>
         <w:jc w:val="center"/>
       </w:pPr>
-      <w:bookmarkStart w:id="15" w:name="_Ref18010293"/>
+      <w:bookmarkStart w:id="26" w:name="_Ref18010293"/>
       <w:r>
         <w:rPr>
           <w:noProof/>
         </w:rPr>
-        <w:lastRenderedPageBreak/>
         <w:drawing>
           <wp:anchor distT="0" distB="0" distL="114300" distR="114300" simplePos="0" relativeHeight="251668480" behindDoc="0" locked="0" layoutInCell="1" allowOverlap="1">
             <wp:simplePos x="0" y="0"/>
@@ -3920,7 +5221,7 @@
                     </pic:cNvPicPr>
                   </pic:nvPicPr>
                   <pic:blipFill>
-                    <a:blip r:embed="rId15">
+                    <a:blip r:embed="rId17">
                       <a:extLst>
                         <a:ext uri="{28A0092B-C50C-407E-A947-70E740481C1C}">
                           <a14:useLocalDpi xmlns:a14="http://schemas.microsoft.com/office/drawing/2010/main" val="0"/>
@@ -3967,7 +5268,7 @@
         <w:rPr>
           <w:noProof/>
         </w:rPr>
-        <w:t>3</w:t>
+        <w:t>6</w:t>
       </w:r>
       <w:r>
         <w:fldChar w:fldCharType="end"/>
@@ -3975,63 +5276,12 @@
       <w:r>
         <w:t xml:space="preserve"> Konstruktor pomoćne klase i onUpgrade </w:t>
       </w:r>
-      <w:bookmarkEnd w:id="15"/>
+      <w:bookmarkEnd w:id="26"/>
       <w:r>
         <w:t>metoda</w:t>
       </w:r>
     </w:p>
     <w:p>
-      <w:r>
-        <w:t>Metoda</w:t>
-      </w:r>
-      <w:r>
-        <w:t xml:space="preserve"> </w:t>
-      </w:r>
-      <w:r>
-        <w:t>„</w:t>
-      </w:r>
-      <w:r>
-        <w:t>onCreate</w:t>
-      </w:r>
-      <w:r>
-        <w:t>“</w:t>
-      </w:r>
-      <w:r>
-        <w:t xml:space="preserve"> (</w:t>
-      </w:r>
-      <w:r>
-        <w:fldChar w:fldCharType="begin"/>
-      </w:r>
-      <w:r>
-        <w:instrText xml:space="preserve"> REF _Ref18010722 \h </w:instrText>
-      </w:r>
-      <w:r>
-        <w:fldChar w:fldCharType="separate"/>
-      </w:r>
-      <w:r>
-        <w:t xml:space="preserve">Isječak koda </w:t>
-      </w:r>
-      <w:r>
-        <w:rPr>
-          <w:noProof/>
-        </w:rPr>
-        <w:t>4</w:t>
-      </w:r>
-      <w:r>
-        <w:t xml:space="preserve"> Kreiranje tablica u bazi podataka</w:t>
-      </w:r>
-      <w:r>
-        <w:fldChar w:fldCharType="end"/>
-      </w:r>
-      <w:r>
-        <w:t>) se poziva pri paljenju aplikacije i služi za kreiranje tablica unutar baze podataka.</w:t>
-      </w:r>
-    </w:p>
-    <w:p>
-      <w:pPr>
-        <w:keepNext/>
-        <w:jc w:val="center"/>
-      </w:pPr>
       <w:r>
         <w:rPr>
           <w:noProof/>
@@ -4039,14 +5289,14 @@
         <w:drawing>
           <wp:anchor distT="0" distB="0" distL="114300" distR="114300" simplePos="0" relativeHeight="251669504" behindDoc="0" locked="0" layoutInCell="1" allowOverlap="1">
             <wp:simplePos x="0" y="0"/>
-            <wp:positionH relativeFrom="column">
-              <wp:posOffset>152193</wp:posOffset>
+            <wp:positionH relativeFrom="margin">
+              <wp:align>center</wp:align>
             </wp:positionH>
             <wp:positionV relativeFrom="paragraph">
-              <wp:posOffset>-4356</wp:posOffset>
+              <wp:posOffset>776901</wp:posOffset>
             </wp:positionV>
-            <wp:extent cx="5443855" cy="2966720"/>
-            <wp:effectExtent l="0" t="0" r="4445" b="5080"/>
+            <wp:extent cx="5103495" cy="2780665"/>
+            <wp:effectExtent l="0" t="0" r="1905" b="635"/>
             <wp:wrapTopAndBottom/>
             <wp:docPr id="7" name="Slika 7"/>
             <wp:cNvGraphicFramePr>
@@ -4062,7 +5312,7 @@
                     </pic:cNvPicPr>
                   </pic:nvPicPr>
                   <pic:blipFill>
-                    <a:blip r:embed="rId16">
+                    <a:blip r:embed="rId18">
                       <a:extLst>
                         <a:ext uri="{28A0092B-C50C-407E-A947-70E740481C1C}">
                           <a14:useLocalDpi xmlns:a14="http://schemas.microsoft.com/office/drawing/2010/main" val="0"/>
@@ -4077,7 +5327,7 @@
                   <pic:spPr bwMode="auto">
                     <a:xfrm>
                       <a:off x="0" y="0"/>
-                      <a:ext cx="5443855" cy="2966720"/>
+                      <a:ext cx="5103495" cy="2780665"/>
                     </a:xfrm>
                     <a:prstGeom prst="rect">
                       <a:avLst/>
@@ -4090,14 +5340,71 @@
                 </pic:pic>
               </a:graphicData>
             </a:graphic>
+            <wp14:sizeRelH relativeFrom="margin">
+              <wp14:pctWidth>0</wp14:pctWidth>
+            </wp14:sizeRelH>
+            <wp14:sizeRelV relativeFrom="margin">
+              <wp14:pctHeight>0</wp14:pctHeight>
+            </wp14:sizeRelV>
           </wp:anchor>
         </w:drawing>
       </w:r>
-      <w:bookmarkStart w:id="16" w:name="_Ref18010722"/>
+      <w:r>
+        <w:t>Metoda</w:t>
+      </w:r>
+      <w:r>
+        <w:t xml:space="preserve"> </w:t>
+      </w:r>
+      <w:r>
+        <w:t>„</w:t>
+      </w:r>
+      <w:r>
+        <w:t>onCreate</w:t>
+      </w:r>
+      <w:r>
+        <w:t>“</w:t>
+      </w:r>
+      <w:r>
+        <w:t xml:space="preserve"> (</w:t>
+      </w:r>
+      <w:r>
+        <w:fldChar w:fldCharType="begin"/>
+      </w:r>
+      <w:r>
+        <w:instrText xml:space="preserve"> REF _Ref18010722 \h </w:instrText>
+      </w:r>
+      <w:r>
+        <w:fldChar w:fldCharType="separate"/>
+      </w:r>
       <w:r>
         <w:t xml:space="preserve">Isječak koda </w:t>
       </w:r>
       <w:r>
+        <w:rPr>
+          <w:noProof/>
+        </w:rPr>
+        <w:t>4</w:t>
+      </w:r>
+      <w:r>
+        <w:t xml:space="preserve"> Kreiranje tablica u bazi podataka</w:t>
+      </w:r>
+      <w:r>
+        <w:fldChar w:fldCharType="end"/>
+      </w:r>
+      <w:r>
+        <w:t>) se poziva pri paljenju aplikacije i služi za kreiranje tablica unutar baze podataka.</w:t>
+      </w:r>
+    </w:p>
+    <w:p>
+      <w:pPr>
+        <w:keepNext/>
+        <w:jc w:val="center"/>
+      </w:pPr>
+      <w:bookmarkStart w:id="27" w:name="_Ref18010722"/>
+      <w:r>
+        <w:t xml:space="preserve">Isječak koda </w:t>
+      </w:r>
+      <w:r>
         <w:fldChar w:fldCharType="begin"/>
       </w:r>
       <w:r>
@@ -4110,7 +5417,7 @@
         <w:rPr>
           <w:noProof/>
         </w:rPr>
-        <w:t>4</w:t>
+        <w:t>7</w:t>
       </w:r>
       <w:r>
         <w:fldChar w:fldCharType="end"/>
@@ -4121,38 +5428,60 @@
       <w:r>
         <w:t xml:space="preserve"> u bazi podataka</w:t>
       </w:r>
-      <w:bookmarkEnd w:id="16"/>
-    </w:p>
-    <w:p>
-      <w:pPr>
-        <w:keepNext/>
-      </w:pPr>
-      <w:bookmarkStart w:id="17" w:name="_GoBack"/>
-      <w:bookmarkEnd w:id="17"/>
+      <w:bookmarkEnd w:id="27"/>
+    </w:p>
+    <w:p>
+      <w:pPr>
+        <w:pStyle w:val="Naslov3"/>
+      </w:pPr>
+      <w:bookmarkStart w:id="28" w:name="_Toc18182302"/>
+      <w:r>
+        <w:t>Unos podataka</w:t>
+      </w:r>
+      <w:bookmarkEnd w:id="28"/>
+    </w:p>
+    <w:p>
+      <w:r>
+        <w:t xml:space="preserve">Nakon svake aktivnosti u bazu se unose novi podaci. Ovo ostvarujemo </w:t>
+      </w:r>
+      <w:r>
+        <w:t>služeći se SQL naredbama za umetanje (engl. Insert)</w:t>
+      </w:r>
+    </w:p>
+    <w:p>
+      <w:pPr>
+        <w:pStyle w:val="Naslov3"/>
+      </w:pPr>
+      <w:bookmarkStart w:id="29" w:name="_Toc18182303"/>
+      <w:r>
+        <w:lastRenderedPageBreak/>
+        <w:t>Dohvaćanje podataka</w:t>
+      </w:r>
+      <w:bookmarkEnd w:id="29"/>
     </w:p>
     <w:p>
       <w:pPr>
         <w:pStyle w:val="Naslov1"/>
         <w:spacing w:after="0"/>
       </w:pPr>
-      <w:bookmarkStart w:id="18" w:name="_Toc17840042"/>
+      <w:bookmarkStart w:id="30" w:name="_Toc18182304"/>
       <w:r>
         <w:lastRenderedPageBreak/>
         <w:t>Gotova rješenja i biblioteke</w:t>
       </w:r>
-      <w:bookmarkEnd w:id="18"/>
+      <w:bookmarkEnd w:id="30"/>
     </w:p>
     <w:p>
       <w:pPr>
         <w:pStyle w:val="Naslov1"/>
         <w:spacing w:after="0"/>
       </w:pPr>
-      <w:bookmarkStart w:id="19" w:name="_Toc17840043"/>
+      <w:bookmarkStart w:id="31" w:name="_Toc18182305"/>
       <w:r>
         <w:lastRenderedPageBreak/>
         <w:t>Zaključak</w:t>
       </w:r>
-      <w:bookmarkEnd w:id="19"/>
+      <w:bookmarkEnd w:id="31"/>
     </w:p>
     <w:p>
       <w:pPr>
@@ -4163,12 +5492,12 @@
         </w:numPr>
         <w:spacing w:after="0"/>
       </w:pPr>
-      <w:bookmarkStart w:id="20" w:name="_Toc17840044"/>
+      <w:bookmarkStart w:id="32" w:name="_Toc18182306"/>
       <w:r>
         <w:lastRenderedPageBreak/>
         <w:t>Literatura</w:t>
       </w:r>
-      <w:bookmarkEnd w:id="20"/>
+      <w:bookmarkEnd w:id="32"/>
     </w:p>
     <w:p>
       <w:pPr>
@@ -4178,7 +5507,7 @@
           <w:numId w:val="35"/>
         </w:numPr>
       </w:pPr>
-      <w:hyperlink r:id="rId17" w:history="1">
+      <w:hyperlink r:id="rId19" w:history="1">
         <w:r>
           <w:rPr>
             <w:rStyle w:val="Hiperveza"/>
@@ -4195,7 +5524,7 @@
           <w:numId w:val="35"/>
         </w:numPr>
       </w:pPr>
-      <w:hyperlink r:id="rId18" w:history="1">
+      <w:hyperlink r:id="rId20" w:history="1">
         <w:r>
           <w:rPr>
             <w:rStyle w:val="Hiperveza"/>
@@ -4212,7 +5541,7 @@
           <w:numId w:val="35"/>
         </w:numPr>
       </w:pPr>
-      <w:hyperlink r:id="rId19" w:history="1">
+      <w:hyperlink r:id="rId21" w:history="1">
         <w:r>
           <w:rPr>
             <w:rStyle w:val="Hiperveza"/>
@@ -4229,7 +5558,7 @@
           <w:numId w:val="35"/>
         </w:numPr>
       </w:pPr>
-      <w:hyperlink r:id="rId20" w:history="1">
+      <w:hyperlink r:id="rId22" w:history="1">
         <w:r>
           <w:rPr>
             <w:rStyle w:val="Hiperveza"/>
@@ -4246,7 +5575,7 @@
           <w:numId w:val="35"/>
         </w:numPr>
       </w:pPr>
-      <w:hyperlink r:id="rId21" w:history="1">
+      <w:hyperlink r:id="rId23" w:history="1">
         <w:r>
           <w:rPr>
             <w:rStyle w:val="Hiperveza"/>
@@ -4273,12 +5602,12 @@
         </w:numPr>
         <w:spacing w:after="0"/>
       </w:pPr>
-      <w:bookmarkStart w:id="21" w:name="_Toc17840045"/>
+      <w:bookmarkStart w:id="33" w:name="_Toc18182307"/>
       <w:r>
         <w:lastRenderedPageBreak/>
         <w:t>Popis oznaka i kratica</w:t>
       </w:r>
-      <w:bookmarkEnd w:id="21"/>
+      <w:bookmarkEnd w:id="33"/>
     </w:p>
     <w:p>
       <w:r>
@@ -4294,15 +5623,15 @@
         </w:numPr>
         <w:spacing w:after="0"/>
       </w:pPr>
-      <w:bookmarkStart w:id="22" w:name="_Toc17840046"/>
+      <w:bookmarkStart w:id="34" w:name="_Toc18182308"/>
       <w:r>
         <w:lastRenderedPageBreak/>
         <w:t>Sažetak i ključne riječi</w:t>
       </w:r>
-      <w:bookmarkEnd w:id="22"/>
+      <w:bookmarkEnd w:id="34"/>
     </w:p>
     <w:sectPr>
-      <w:footerReference w:type="default" r:id="rId22"/>
+      <w:footerReference w:type="default" r:id="rId24"/>
       <w:pgSz w:w="11907" w:h="16839" w:code="9"/>
       <w:pgMar w:top="1418" w:right="1418" w:bottom="1418" w:left="1418" w:header="720" w:footer="720" w:gutter="0"/>
       <w:pgNumType w:start="1"/>
@@ -4491,6 +5820,92 @@
     </w:lvl>
   </w:abstractNum>
   <w:abstractNum w:abstractNumId="2" w15:restartNumberingAfterBreak="0">
+    <w:nsid w:val="01CC1E62"/>
+    <w:multiLevelType w:val="hybridMultilevel"/>
+    <w:tmpl w:val="77C05D9A"/>
+    <w:lvl w:ilvl="0" w:tplc="041A000F">
+      <w:start w:val="1"/>
+      <w:numFmt w:val="decimal"/>
+      <w:lvlText w:val="%1."/>
+      <w:lvlJc w:val="left"/>
+      <w:pPr>
+        <w:ind w:left="787" w:hanging="360"/>
+      </w:pPr>
+    </w:lvl>
+    <w:lvl w:ilvl="1" w:tplc="041A0019" w:tentative="1">
+      <w:start w:val="1"/>
+      <w:numFmt w:val="lowerLetter"/>
+      <w:lvlText w:val="%2."/>
+      <w:lvlJc w:val="left"/>
+      <w:pPr>
+        <w:ind w:left="1507" w:hanging="360"/>
+      </w:pPr>
+    </w:lvl>
+    <w:lvl w:ilvl="2" w:tplc="041A001B" w:tentative="1">
+      <w:start w:val="1"/>
+      <w:numFmt w:val="lowerRoman"/>
+      <w:lvlText w:val="%3."/>
+      <w:lvlJc w:val="right"/>
+      <w:pPr>
+        <w:ind w:left="2227" w:hanging="180"/>
+      </w:pPr>
+    </w:lvl>
+    <w:lvl w:ilvl="3" w:tplc="041A000F" w:tentative="1">
+      <w:start w:val="1"/>
+      <w:numFmt w:val="decimal"/>
+      <w:lvlText w:val="%4."/>
+      <w:lvlJc w:val="left"/>
+      <w:pPr>
+        <w:ind w:left="2947" w:hanging="360"/>
+      </w:pPr>
+    </w:lvl>
+    <w:lvl w:ilvl="4" w:tplc="041A0019" w:tentative="1">
+      <w:start w:val="1"/>
+      <w:numFmt w:val="lowerLetter"/>
+      <w:lvlText w:val="%5."/>
+      <w:lvlJc w:val="left"/>
+      <w:pPr>
+        <w:ind w:left="3667" w:hanging="360"/>
+      </w:pPr>
+    </w:lvl>
+    <w:lvl w:ilvl="5" w:tplc="041A001B" w:tentative="1">
+      <w:start w:val="1"/>
+      <w:numFmt w:val="lowerRoman"/>
+      <w:lvlText w:val="%6."/>
+      <w:lvlJc w:val="right"/>
+      <w:pPr>
+        <w:ind w:left="4387" w:hanging="180"/>
+      </w:pPr>
+    </w:lvl>
+    <w:lvl w:ilvl="6" w:tplc="041A000F" w:tentative="1">
+      <w:start w:val="1"/>
+      <w:numFmt w:val="decimal"/>
+      <w:lvlText w:val="%7."/>
+      <w:lvlJc w:val="left"/>
+      <w:pPr>
+        <w:ind w:left="5107" w:hanging="360"/>
+      </w:pPr>
+    </w:lvl>
+    <w:lvl w:ilvl="7" w:tplc="041A0019" w:tentative="1">
+      <w:start w:val="1"/>
+      <w:numFmt w:val="lowerLetter"/>
+      <w:lvlText w:val="%8."/>
+      <w:lvlJc w:val="left"/>
+      <w:pPr>
+        <w:ind w:left="5827" w:hanging="360"/>
+      </w:pPr>
+    </w:lvl>
+    <w:lvl w:ilvl="8" w:tplc="041A001B" w:tentative="1">
+      <w:start w:val="1"/>
+      <w:numFmt w:val="lowerRoman"/>
+      <w:lvlText w:val="%9."/>
+      <w:lvlJc w:val="right"/>
+      <w:pPr>
+        <w:ind w:left="6547" w:hanging="180"/>
+      </w:pPr>
+    </w:lvl>
+  </w:abstractNum>
+  <w:abstractNum w:abstractNumId="3" w15:restartNumberingAfterBreak="0">
     <w:nsid w:val="04B96268"/>
     <w:multiLevelType w:val="hybridMultilevel"/>
     <w:tmpl w:val="B91E4816"/>
@@ -4602,7 +6017,7 @@
       </w:pPr>
     </w:lvl>
   </w:abstractNum>
-  <w:abstractNum w:abstractNumId="3" w15:restartNumberingAfterBreak="0">
+  <w:abstractNum w:abstractNumId="4" w15:restartNumberingAfterBreak="0">
     <w:nsid w:val="0BCA7834"/>
     <w:multiLevelType w:val="hybridMultilevel"/>
     <w:tmpl w:val="5A4ED7E8"/>
@@ -4721,7 +6136,7 @@
       </w:pPr>
     </w:lvl>
   </w:abstractNum>
-  <w:abstractNum w:abstractNumId="4" w15:restartNumberingAfterBreak="0">
+  <w:abstractNum w:abstractNumId="5" w15:restartNumberingAfterBreak="0">
     <w:nsid w:val="0CBE0122"/>
     <w:multiLevelType w:val="hybridMultilevel"/>
     <w:tmpl w:val="DB9A2A66"/>
@@ -4811,7 +6226,7 @@
       </w:pPr>
     </w:lvl>
   </w:abstractNum>
-  <w:abstractNum w:abstractNumId="5" w15:restartNumberingAfterBreak="0">
+  <w:abstractNum w:abstractNumId="6" w15:restartNumberingAfterBreak="0">
     <w:nsid w:val="1282440F"/>
     <w:multiLevelType w:val="hybridMultilevel"/>
     <w:tmpl w:val="718A1C56"/>
@@ -4924,7 +6339,7 @@
       </w:rPr>
     </w:lvl>
   </w:abstractNum>
-  <w:abstractNum w:abstractNumId="6" w15:restartNumberingAfterBreak="0">
+  <w:abstractNum w:abstractNumId="7" w15:restartNumberingAfterBreak="0">
     <w:nsid w:val="151B6640"/>
     <w:multiLevelType w:val="hybridMultilevel"/>
     <w:tmpl w:val="EF82D0FE"/>
@@ -5010,7 +6425,7 @@
       </w:pPr>
     </w:lvl>
   </w:abstractNum>
-  <w:abstractNum w:abstractNumId="7" w15:restartNumberingAfterBreak="0">
+  <w:abstractNum w:abstractNumId="8" w15:restartNumberingAfterBreak="0">
     <w:nsid w:val="177B7998"/>
     <w:multiLevelType w:val="hybridMultilevel"/>
     <w:tmpl w:val="2E388DDC"/>
@@ -5096,7 +6511,7 @@
       </w:pPr>
     </w:lvl>
   </w:abstractNum>
-  <w:abstractNum w:abstractNumId="8" w15:restartNumberingAfterBreak="0">
+  <w:abstractNum w:abstractNumId="9" w15:restartNumberingAfterBreak="0">
     <w:nsid w:val="19BD0F15"/>
     <w:multiLevelType w:val="hybridMultilevel"/>
     <w:tmpl w:val="8312D6E2"/>
@@ -5209,7 +6624,7 @@
       </w:rPr>
     </w:lvl>
   </w:abstractNum>
-  <w:abstractNum w:abstractNumId="9" w15:restartNumberingAfterBreak="0">
+  <w:abstractNum w:abstractNumId="10" w15:restartNumberingAfterBreak="0">
     <w:nsid w:val="1B1D4E7D"/>
     <w:multiLevelType w:val="hybridMultilevel"/>
     <w:tmpl w:val="87C66014"/>
@@ -5322,7 +6737,7 @@
       </w:rPr>
     </w:lvl>
   </w:abstractNum>
-  <w:abstractNum w:abstractNumId="10" w15:restartNumberingAfterBreak="0">
+  <w:abstractNum w:abstractNumId="11" w15:restartNumberingAfterBreak="0">
     <w:nsid w:val="1C726951"/>
     <w:multiLevelType w:val="hybridMultilevel"/>
     <w:tmpl w:val="07A831DA"/>
@@ -5408,7 +6823,7 @@
       </w:pPr>
     </w:lvl>
   </w:abstractNum>
-  <w:abstractNum w:abstractNumId="11" w15:restartNumberingAfterBreak="0">
+  <w:abstractNum w:abstractNumId="12" w15:restartNumberingAfterBreak="0">
     <w:nsid w:val="1D5E50C6"/>
     <w:multiLevelType w:val="hybridMultilevel"/>
     <w:tmpl w:val="0B843EC0"/>
@@ -5521,7 +6936,7 @@
       </w:rPr>
     </w:lvl>
   </w:abstractNum>
-  <w:abstractNum w:abstractNumId="12" w15:restartNumberingAfterBreak="0">
+  <w:abstractNum w:abstractNumId="13" w15:restartNumberingAfterBreak="0">
     <w:nsid w:val="23E41DF7"/>
     <w:multiLevelType w:val="multilevel"/>
     <w:tmpl w:val="E76EFC86"/>
@@ -5661,7 +7076,120 @@
       </w:rPr>
     </w:lvl>
   </w:abstractNum>
-  <w:abstractNum w:abstractNumId="13" w15:restartNumberingAfterBreak="0">
+  <w:abstractNum w:abstractNumId="14" w15:restartNumberingAfterBreak="0">
+    <w:nsid w:val="256F5F0E"/>
+    <w:multiLevelType w:val="hybridMultilevel"/>
+    <w:tmpl w:val="D7927674"/>
+    <w:lvl w:ilvl="0" w:tplc="041A0001">
+      <w:start w:val="1"/>
+      <w:numFmt w:val="bullet"/>
+      <w:lvlText w:val=""/>
+      <w:lvlJc w:val="left"/>
+      <w:pPr>
+        <w:ind w:left="720" w:hanging="360"/>
+      </w:pPr>
+      <w:rPr>
+        <w:rFonts w:ascii="Symbol" w:hAnsi="Symbol" w:hint="default"/>
+      </w:rPr>
+    </w:lvl>
+    <w:lvl w:ilvl="1" w:tplc="041A0003" w:tentative="1">
+      <w:start w:val="1"/>
+      <w:numFmt w:val="bullet"/>
+      <w:lvlText w:val="o"/>
+      <w:lvlJc w:val="left"/>
+      <w:pPr>
+        <w:ind w:left="1440" w:hanging="360"/>
+      </w:pPr>
+      <w:rPr>
+        <w:rFonts w:ascii="Courier New" w:hAnsi="Courier New" w:cs="Courier New" w:hint="default"/>
+      </w:rPr>
+    </w:lvl>
+    <w:lvl w:ilvl="2" w:tplc="041A0005" w:tentative="1">
+      <w:start w:val="1"/>
+      <w:numFmt w:val="bullet"/>
+      <w:lvlText w:val=""/>
+      <w:lvlJc w:val="left"/>
+      <w:pPr>
+        <w:ind w:left="2160" w:hanging="360"/>
+      </w:pPr>
+      <w:rPr>
+        <w:rFonts w:ascii="Wingdings" w:hAnsi="Wingdings" w:hint="default"/>
+      </w:rPr>
+    </w:lvl>
+    <w:lvl w:ilvl="3" w:tplc="041A0001" w:tentative="1">
+      <w:start w:val="1"/>
+      <w:numFmt w:val="bullet"/>
+      <w:lvlText w:val=""/>
+      <w:lvlJc w:val="left"/>
+      <w:pPr>
+        <w:ind w:left="2880" w:hanging="360"/>
+      </w:pPr>
+      <w:rPr>
+        <w:rFonts w:ascii="Symbol" w:hAnsi="Symbol" w:hint="default"/>
+      </w:rPr>
+    </w:lvl>
+    <w:lvl w:ilvl="4" w:tplc="041A0003" w:tentative="1">
+      <w:start w:val="1"/>
+      <w:numFmt w:val="bullet"/>
+      <w:lvlText w:val="o"/>
+      <w:lvlJc w:val="left"/>
+      <w:pPr>
+        <w:ind w:left="3600" w:hanging="360"/>
+      </w:pPr>
+      <w:rPr>
+        <w:rFonts w:ascii="Courier New" w:hAnsi="Courier New" w:cs="Courier New" w:hint="default"/>
+      </w:rPr>
+    </w:lvl>
+    <w:lvl w:ilvl="5" w:tplc="041A0005" w:tentative="1">
+      <w:start w:val="1"/>
+      <w:numFmt w:val="bullet"/>
+      <w:lvlText w:val=""/>
+      <w:lvlJc w:val="left"/>
+      <w:pPr>
+        <w:ind w:left="4320" w:hanging="360"/>
+      </w:pPr>
+      <w:rPr>
+        <w:rFonts w:ascii="Wingdings" w:hAnsi="Wingdings" w:hint="default"/>
+      </w:rPr>
+    </w:lvl>
+    <w:lvl w:ilvl="6" w:tplc="041A0001" w:tentative="1">
+      <w:start w:val="1"/>
+      <w:numFmt w:val="bullet"/>
+      <w:lvlText w:val=""/>
+      <w:lvlJc w:val="left"/>
+      <w:pPr>
+        <w:ind w:left="5040" w:hanging="360"/>
+      </w:pPr>
+      <w:rPr>
+        <w:rFonts w:ascii="Symbol" w:hAnsi="Symbol" w:hint="default"/>
+      </w:rPr>
+    </w:lvl>
+    <w:lvl w:ilvl="7" w:tplc="041A0003" w:tentative="1">
+      <w:start w:val="1"/>
+      <w:numFmt w:val="bullet"/>
+      <w:lvlText w:val="o"/>
+      <w:lvlJc w:val="left"/>
+      <w:pPr>
+        <w:ind w:left="5760" w:hanging="360"/>
+      </w:pPr>
+      <w:rPr>
+        <w:rFonts w:ascii="Courier New" w:hAnsi="Courier New" w:cs="Courier New" w:hint="default"/>
+      </w:rPr>
+    </w:lvl>
+    <w:lvl w:ilvl="8" w:tplc="041A0005" w:tentative="1">
+      <w:start w:val="1"/>
+      <w:numFmt w:val="bullet"/>
+      <w:lvlText w:val=""/>
+      <w:lvlJc w:val="left"/>
+      <w:pPr>
+        <w:ind w:left="6480" w:hanging="360"/>
+      </w:pPr>
+      <w:rPr>
+        <w:rFonts w:ascii="Wingdings" w:hAnsi="Wingdings" w:hint="default"/>
+      </w:rPr>
+    </w:lvl>
+  </w:abstractNum>
+  <w:abstractNum w:abstractNumId="15" w15:restartNumberingAfterBreak="0">
     <w:nsid w:val="26DE58C0"/>
     <w:multiLevelType w:val="hybridMultilevel"/>
     <w:tmpl w:val="FEFC99FE"/>
@@ -5801,7 +7329,120 @@
       </w:rPr>
     </w:lvl>
   </w:abstractNum>
-  <w:abstractNum w:abstractNumId="14" w15:restartNumberingAfterBreak="0">
+  <w:abstractNum w:abstractNumId="16" w15:restartNumberingAfterBreak="0">
+    <w:nsid w:val="29C0642C"/>
+    <w:multiLevelType w:val="hybridMultilevel"/>
+    <w:tmpl w:val="5B680B90"/>
+    <w:lvl w:ilvl="0" w:tplc="041A0001">
+      <w:start w:val="1"/>
+      <w:numFmt w:val="bullet"/>
+      <w:lvlText w:val=""/>
+      <w:lvlJc w:val="left"/>
+      <w:pPr>
+        <w:ind w:left="720" w:hanging="360"/>
+      </w:pPr>
+      <w:rPr>
+        <w:rFonts w:ascii="Symbol" w:hAnsi="Symbol" w:hint="default"/>
+      </w:rPr>
+    </w:lvl>
+    <w:lvl w:ilvl="1" w:tplc="041A0003" w:tentative="1">
+      <w:start w:val="1"/>
+      <w:numFmt w:val="bullet"/>
+      <w:lvlText w:val="o"/>
+      <w:lvlJc w:val="left"/>
+      <w:pPr>
+        <w:ind w:left="1440" w:hanging="360"/>
+      </w:pPr>
+      <w:rPr>
+        <w:rFonts w:ascii="Courier New" w:hAnsi="Courier New" w:cs="Courier New" w:hint="default"/>
+      </w:rPr>
+    </w:lvl>
+    <w:lvl w:ilvl="2" w:tplc="041A0005" w:tentative="1">
+      <w:start w:val="1"/>
+      <w:numFmt w:val="bullet"/>
+      <w:lvlText w:val=""/>
+      <w:lvlJc w:val="left"/>
+      <w:pPr>
+        <w:ind w:left="2160" w:hanging="360"/>
+      </w:pPr>
+      <w:rPr>
+        <w:rFonts w:ascii="Wingdings" w:hAnsi="Wingdings" w:hint="default"/>
+      </w:rPr>
+    </w:lvl>
+    <w:lvl w:ilvl="3" w:tplc="041A0001" w:tentative="1">
+      <w:start w:val="1"/>
+      <w:numFmt w:val="bullet"/>
+      <w:lvlText w:val=""/>
+      <w:lvlJc w:val="left"/>
+      <w:pPr>
+        <w:ind w:left="2880" w:hanging="360"/>
+      </w:pPr>
+      <w:rPr>
+        <w:rFonts w:ascii="Symbol" w:hAnsi="Symbol" w:hint="default"/>
+      </w:rPr>
+    </w:lvl>
+    <w:lvl w:ilvl="4" w:tplc="041A0003" w:tentative="1">
+      <w:start w:val="1"/>
+      <w:numFmt w:val="bullet"/>
+      <w:lvlText w:val="o"/>
+      <w:lvlJc w:val="left"/>
+      <w:pPr>
+        <w:ind w:left="3600" w:hanging="360"/>
+      </w:pPr>
+      <w:rPr>
+        <w:rFonts w:ascii="Courier New" w:hAnsi="Courier New" w:cs="Courier New" w:hint="default"/>
+      </w:rPr>
+    </w:lvl>
+    <w:lvl w:ilvl="5" w:tplc="041A0005" w:tentative="1">
+      <w:start w:val="1"/>
+      <w:numFmt w:val="bullet"/>
+      <w:lvlText w:val=""/>
+      <w:lvlJc w:val="left"/>
+      <w:pPr>
+        <w:ind w:left="4320" w:hanging="360"/>
+      </w:pPr>
+      <w:rPr>
+        <w:rFonts w:ascii="Wingdings" w:hAnsi="Wingdings" w:hint="default"/>
+      </w:rPr>
+    </w:lvl>
+    <w:lvl w:ilvl="6" w:tplc="041A0001" w:tentative="1">
+      <w:start w:val="1"/>
+      <w:numFmt w:val="bullet"/>
+      <w:lvlText w:val=""/>
+      <w:lvlJc w:val="left"/>
+      <w:pPr>
+        <w:ind w:left="5040" w:hanging="360"/>
+      </w:pPr>
+      <w:rPr>
+        <w:rFonts w:ascii="Symbol" w:hAnsi="Symbol" w:hint="default"/>
+      </w:rPr>
+    </w:lvl>
+    <w:lvl w:ilvl="7" w:tplc="041A0003" w:tentative="1">
+      <w:start w:val="1"/>
+      <w:numFmt w:val="bullet"/>
+      <w:lvlText w:val="o"/>
+      <w:lvlJc w:val="left"/>
+      <w:pPr>
+        <w:ind w:left="5760" w:hanging="360"/>
+      </w:pPr>
+      <w:rPr>
+        <w:rFonts w:ascii="Courier New" w:hAnsi="Courier New" w:cs="Courier New" w:hint="default"/>
+      </w:rPr>
+    </w:lvl>
+    <w:lvl w:ilvl="8" w:tplc="041A0005" w:tentative="1">
+      <w:start w:val="1"/>
+      <w:numFmt w:val="bullet"/>
+      <w:lvlText w:val=""/>
+      <w:lvlJc w:val="left"/>
+      <w:pPr>
+        <w:ind w:left="6480" w:hanging="360"/>
+      </w:pPr>
+      <w:rPr>
+        <w:rFonts w:ascii="Wingdings" w:hAnsi="Wingdings" w:hint="default"/>
+      </w:rPr>
+    </w:lvl>
+  </w:abstractNum>
+  <w:abstractNum w:abstractNumId="17" w15:restartNumberingAfterBreak="0">
     <w:nsid w:val="2AE976FB"/>
     <w:multiLevelType w:val="hybridMultilevel"/>
     <w:tmpl w:val="A9605E3A"/>
@@ -5914,7 +7555,7 @@
       </w:rPr>
     </w:lvl>
   </w:abstractNum>
-  <w:abstractNum w:abstractNumId="15" w15:restartNumberingAfterBreak="0">
+  <w:abstractNum w:abstractNumId="18" w15:restartNumberingAfterBreak="0">
     <w:nsid w:val="2CB55346"/>
     <w:multiLevelType w:val="hybridMultilevel"/>
     <w:tmpl w:val="EB0A9CCC"/>
@@ -6000,7 +7641,7 @@
       </w:pPr>
     </w:lvl>
   </w:abstractNum>
-  <w:abstractNum w:abstractNumId="16" w15:restartNumberingAfterBreak="0">
+  <w:abstractNum w:abstractNumId="19" w15:restartNumberingAfterBreak="0">
     <w:nsid w:val="314D0B36"/>
     <w:multiLevelType w:val="multilevel"/>
     <w:tmpl w:val="04090021"/>
@@ -6113,7 +7754,7 @@
       </w:rPr>
     </w:lvl>
   </w:abstractNum>
-  <w:abstractNum w:abstractNumId="17" w15:restartNumberingAfterBreak="0">
+  <w:abstractNum w:abstractNumId="20" w15:restartNumberingAfterBreak="0">
     <w:nsid w:val="362F76ED"/>
     <w:multiLevelType w:val="multilevel"/>
     <w:tmpl w:val="04090021"/>
@@ -6226,7 +7867,7 @@
       </w:rPr>
     </w:lvl>
   </w:abstractNum>
-  <w:abstractNum w:abstractNumId="18" w15:restartNumberingAfterBreak="0">
+  <w:abstractNum w:abstractNumId="21" w15:restartNumberingAfterBreak="0">
     <w:nsid w:val="3CD20363"/>
     <w:multiLevelType w:val="hybridMultilevel"/>
     <w:tmpl w:val="4184B8F6"/>
@@ -6339,7 +7980,7 @@
       </w:rPr>
     </w:lvl>
   </w:abstractNum>
-  <w:abstractNum w:abstractNumId="19" w15:restartNumberingAfterBreak="0">
+  <w:abstractNum w:abstractNumId="22" w15:restartNumberingAfterBreak="0">
     <w:nsid w:val="3D09409F"/>
     <w:multiLevelType w:val="hybridMultilevel"/>
     <w:tmpl w:val="DFE878CC"/>
@@ -6456,7 +8097,7 @@
       </w:pPr>
     </w:lvl>
   </w:abstractNum>
-  <w:abstractNum w:abstractNumId="20" w15:restartNumberingAfterBreak="0">
+  <w:abstractNum w:abstractNumId="23" w15:restartNumberingAfterBreak="0">
     <w:nsid w:val="3DD843CB"/>
     <w:multiLevelType w:val="hybridMultilevel"/>
     <w:tmpl w:val="106EAC5A"/>
@@ -6542,7 +8183,7 @@
       </w:pPr>
     </w:lvl>
   </w:abstractNum>
-  <w:abstractNum w:abstractNumId="21" w15:restartNumberingAfterBreak="0">
+  <w:abstractNum w:abstractNumId="24" w15:restartNumberingAfterBreak="0">
     <w:nsid w:val="3F0852FA"/>
     <w:multiLevelType w:val="hybridMultilevel"/>
     <w:tmpl w:val="29109D54"/>
@@ -6628,7 +8269,7 @@
       </w:pPr>
     </w:lvl>
   </w:abstractNum>
-  <w:abstractNum w:abstractNumId="22" w15:restartNumberingAfterBreak="0">
+  <w:abstractNum w:abstractNumId="25" w15:restartNumberingAfterBreak="0">
     <w:nsid w:val="3F770B3C"/>
     <w:multiLevelType w:val="multilevel"/>
     <w:tmpl w:val="6AC2044A"/>
@@ -6765,10 +8406,10 @@
       </w:pPr>
     </w:lvl>
   </w:abstractNum>
-  <w:abstractNum w:abstractNumId="23" w15:restartNumberingAfterBreak="0">
+  <w:abstractNum w:abstractNumId="26" w15:restartNumberingAfterBreak="0">
     <w:nsid w:val="445F3639"/>
     <w:multiLevelType w:val="hybridMultilevel"/>
-    <w:tmpl w:val="684A79A6"/>
+    <w:tmpl w:val="A6F6BDAC"/>
     <w:lvl w:ilvl="0" w:tplc="041A000F">
       <w:start w:val="1"/>
       <w:numFmt w:val="decimal"/>
@@ -6851,7 +8492,7 @@
       </w:pPr>
     </w:lvl>
   </w:abstractNum>
-  <w:abstractNum w:abstractNumId="24" w15:restartNumberingAfterBreak="0">
+  <w:abstractNum w:abstractNumId="27" w15:restartNumberingAfterBreak="0">
     <w:nsid w:val="44717800"/>
     <w:multiLevelType w:val="hybridMultilevel"/>
     <w:tmpl w:val="F3CEA68C"/>
@@ -6991,7 +8632,7 @@
       </w:rPr>
     </w:lvl>
   </w:abstractNum>
-  <w:abstractNum w:abstractNumId="25" w15:restartNumberingAfterBreak="0">
+  <w:abstractNum w:abstractNumId="28" w15:restartNumberingAfterBreak="0">
     <w:nsid w:val="46B136E2"/>
     <w:multiLevelType w:val="multilevel"/>
     <w:tmpl w:val="F186555E"/>
@@ -7128,7 +8769,7 @@
       </w:pPr>
     </w:lvl>
   </w:abstractNum>
-  <w:abstractNum w:abstractNumId="26" w15:restartNumberingAfterBreak="0">
+  <w:abstractNum w:abstractNumId="29" w15:restartNumberingAfterBreak="0">
     <w:nsid w:val="485533E0"/>
     <w:multiLevelType w:val="hybridMultilevel"/>
     <w:tmpl w:val="9E6E6AAC"/>
@@ -7214,7 +8855,7 @@
       </w:pPr>
     </w:lvl>
   </w:abstractNum>
-  <w:abstractNum w:abstractNumId="27" w15:restartNumberingAfterBreak="0">
+  <w:abstractNum w:abstractNumId="30" w15:restartNumberingAfterBreak="0">
     <w:nsid w:val="4B3A46A8"/>
     <w:multiLevelType w:val="hybridMultilevel"/>
     <w:tmpl w:val="F71A42B2"/>
@@ -7305,7 +8946,7 @@
       </w:pPr>
     </w:lvl>
   </w:abstractNum>
-  <w:abstractNum w:abstractNumId="28" w15:restartNumberingAfterBreak="0">
+  <w:abstractNum w:abstractNumId="31" w15:restartNumberingAfterBreak="0">
     <w:nsid w:val="4BAF414D"/>
     <w:multiLevelType w:val="hybridMultilevel"/>
     <w:tmpl w:val="DA7EA83A"/>
@@ -7391,7 +9032,7 @@
       </w:pPr>
     </w:lvl>
   </w:abstractNum>
-  <w:abstractNum w:abstractNumId="29" w15:restartNumberingAfterBreak="0">
+  <w:abstractNum w:abstractNumId="32" w15:restartNumberingAfterBreak="0">
     <w:nsid w:val="4D266AF1"/>
     <w:multiLevelType w:val="hybridMultilevel"/>
     <w:tmpl w:val="01F0A4F0"/>
@@ -7504,7 +9145,7 @@
       </w:rPr>
     </w:lvl>
   </w:abstractNum>
-  <w:abstractNum w:abstractNumId="30" w15:restartNumberingAfterBreak="0">
+  <w:abstractNum w:abstractNumId="33" w15:restartNumberingAfterBreak="0">
     <w:nsid w:val="50C83F7E"/>
     <w:multiLevelType w:val="multilevel"/>
     <w:tmpl w:val="6AC2044A"/>
@@ -7641,7 +9282,7 @@
       </w:pPr>
     </w:lvl>
   </w:abstractNum>
-  <w:abstractNum w:abstractNumId="31" w15:restartNumberingAfterBreak="0">
+  <w:abstractNum w:abstractNumId="34" w15:restartNumberingAfterBreak="0">
     <w:nsid w:val="57C02D22"/>
     <w:multiLevelType w:val="multilevel"/>
     <w:tmpl w:val="8CEE00F2"/>
@@ -7781,7 +9422,7 @@
       </w:pPr>
     </w:lvl>
   </w:abstractNum>
-  <w:abstractNum w:abstractNumId="32" w15:restartNumberingAfterBreak="0">
+  <w:abstractNum w:abstractNumId="35" w15:restartNumberingAfterBreak="0">
     <w:nsid w:val="583C3770"/>
     <w:multiLevelType w:val="hybridMultilevel"/>
     <w:tmpl w:val="180A8808"/>
@@ -7894,7 +9535,7 @@
       </w:rPr>
     </w:lvl>
   </w:abstractNum>
-  <w:abstractNum w:abstractNumId="33" w15:restartNumberingAfterBreak="0">
+  <w:abstractNum w:abstractNumId="36" w15:restartNumberingAfterBreak="0">
     <w:nsid w:val="587303C4"/>
     <w:multiLevelType w:val="hybridMultilevel"/>
     <w:tmpl w:val="83EA4126"/>
@@ -8008,7 +9649,120 @@
       </w:rPr>
     </w:lvl>
   </w:abstractNum>
-  <w:abstractNum w:abstractNumId="34" w15:restartNumberingAfterBreak="0">
+  <w:abstractNum w:abstractNumId="37" w15:restartNumberingAfterBreak="0">
+    <w:nsid w:val="5C4057B6"/>
+    <w:multiLevelType w:val="hybridMultilevel"/>
+    <w:tmpl w:val="57106910"/>
+    <w:lvl w:ilvl="0" w:tplc="041A0001">
+      <w:start w:val="1"/>
+      <w:numFmt w:val="bullet"/>
+      <w:lvlText w:val=""/>
+      <w:lvlJc w:val="left"/>
+      <w:pPr>
+        <w:ind w:left="787" w:hanging="360"/>
+      </w:pPr>
+      <w:rPr>
+        <w:rFonts w:ascii="Symbol" w:hAnsi="Symbol" w:hint="default"/>
+      </w:rPr>
+    </w:lvl>
+    <w:lvl w:ilvl="1" w:tplc="041A0003" w:tentative="1">
+      <w:start w:val="1"/>
+      <w:numFmt w:val="bullet"/>
+      <w:lvlText w:val="o"/>
+      <w:lvlJc w:val="left"/>
+      <w:pPr>
+        <w:ind w:left="1507" w:hanging="360"/>
+      </w:pPr>
+      <w:rPr>
+        <w:rFonts w:ascii="Courier New" w:hAnsi="Courier New" w:cs="Courier New" w:hint="default"/>
+      </w:rPr>
+    </w:lvl>
+    <w:lvl w:ilvl="2" w:tplc="041A0005" w:tentative="1">
+      <w:start w:val="1"/>
+      <w:numFmt w:val="bullet"/>
+      <w:lvlText w:val=""/>
+      <w:lvlJc w:val="left"/>
+      <w:pPr>
+        <w:ind w:left="2227" w:hanging="360"/>
+      </w:pPr>
+      <w:rPr>
+        <w:rFonts w:ascii="Wingdings" w:hAnsi="Wingdings" w:hint="default"/>
+      </w:rPr>
+    </w:lvl>
+    <w:lvl w:ilvl="3" w:tplc="041A0001" w:tentative="1">
+      <w:start w:val="1"/>
+      <w:numFmt w:val="bullet"/>
+      <w:lvlText w:val=""/>
+      <w:lvlJc w:val="left"/>
+      <w:pPr>
+        <w:ind w:left="2947" w:hanging="360"/>
+      </w:pPr>
+      <w:rPr>
+        <w:rFonts w:ascii="Symbol" w:hAnsi="Symbol" w:hint="default"/>
+      </w:rPr>
+    </w:lvl>
+    <w:lvl w:ilvl="4" w:tplc="041A0003" w:tentative="1">
+      <w:start w:val="1"/>
+      <w:numFmt w:val="bullet"/>
+      <w:lvlText w:val="o"/>
+      <w:lvlJc w:val="left"/>
+      <w:pPr>
+        <w:ind w:left="3667" w:hanging="360"/>
+      </w:pPr>
+      <w:rPr>
+        <w:rFonts w:ascii="Courier New" w:hAnsi="Courier New" w:cs="Courier New" w:hint="default"/>
+      </w:rPr>
+    </w:lvl>
+    <w:lvl w:ilvl="5" w:tplc="041A0005" w:tentative="1">
+      <w:start w:val="1"/>
+      <w:numFmt w:val="bullet"/>
+      <w:lvlText w:val=""/>
+      <w:lvlJc w:val="left"/>
+      <w:pPr>
+        <w:ind w:left="4387" w:hanging="360"/>
+      </w:pPr>
+      <w:rPr>
+        <w:rFonts w:ascii="Wingdings" w:hAnsi="Wingdings" w:hint="default"/>
+      </w:rPr>
+    </w:lvl>
+    <w:lvl w:ilvl="6" w:tplc="041A0001" w:tentative="1">
+      <w:start w:val="1"/>
+      <w:numFmt w:val="bullet"/>
+      <w:lvlText w:val=""/>
+      <w:lvlJc w:val="left"/>
+      <w:pPr>
+        <w:ind w:left="5107" w:hanging="360"/>
+      </w:pPr>
+      <w:rPr>
+        <w:rFonts w:ascii="Symbol" w:hAnsi="Symbol" w:hint="default"/>
+      </w:rPr>
+    </w:lvl>
+    <w:lvl w:ilvl="7" w:tplc="041A0003" w:tentative="1">
+      <w:start w:val="1"/>
+      <w:numFmt w:val="bullet"/>
+      <w:lvlText w:val="o"/>
+      <w:lvlJc w:val="left"/>
+      <w:pPr>
+        <w:ind w:left="5827" w:hanging="360"/>
+      </w:pPr>
+      <w:rPr>
+        <w:rFonts w:ascii="Courier New" w:hAnsi="Courier New" w:cs="Courier New" w:hint="default"/>
+      </w:rPr>
+    </w:lvl>
+    <w:lvl w:ilvl="8" w:tplc="041A0005" w:tentative="1">
+      <w:start w:val="1"/>
+      <w:numFmt w:val="bullet"/>
+      <w:lvlText w:val=""/>
+      <w:lvlJc w:val="left"/>
+      <w:pPr>
+        <w:ind w:left="6547" w:hanging="360"/>
+      </w:pPr>
+      <w:rPr>
+        <w:rFonts w:ascii="Wingdings" w:hAnsi="Wingdings" w:hint="default"/>
+      </w:rPr>
+    </w:lvl>
+  </w:abstractNum>
+  <w:abstractNum w:abstractNumId="38" w15:restartNumberingAfterBreak="0">
     <w:nsid w:val="5CBA2803"/>
     <w:multiLevelType w:val="hybridMultilevel"/>
     <w:tmpl w:val="8E524584"/>
@@ -8094,7 +9848,7 @@
       </w:pPr>
     </w:lvl>
   </w:abstractNum>
-  <w:abstractNum w:abstractNumId="35" w15:restartNumberingAfterBreak="0">
+  <w:abstractNum w:abstractNumId="39" w15:restartNumberingAfterBreak="0">
     <w:nsid w:val="5CE62262"/>
     <w:multiLevelType w:val="hybridMultilevel"/>
     <w:tmpl w:val="7D9AF9A4"/>
@@ -8207,7 +9961,7 @@
       </w:rPr>
     </w:lvl>
   </w:abstractNum>
-  <w:abstractNum w:abstractNumId="36" w15:restartNumberingAfterBreak="0">
+  <w:abstractNum w:abstractNumId="40" w15:restartNumberingAfterBreak="0">
     <w:nsid w:val="62192F37"/>
     <w:multiLevelType w:val="hybridMultilevel"/>
     <w:tmpl w:val="26C2364A"/>
@@ -8320,7 +10074,7 @@
       </w:rPr>
     </w:lvl>
   </w:abstractNum>
-  <w:abstractNum w:abstractNumId="37" w15:restartNumberingAfterBreak="0">
+  <w:abstractNum w:abstractNumId="41" w15:restartNumberingAfterBreak="0">
     <w:nsid w:val="6BD33B29"/>
     <w:multiLevelType w:val="hybridMultilevel"/>
     <w:tmpl w:val="C1E28648"/>
@@ -8406,7 +10160,7 @@
       </w:pPr>
     </w:lvl>
   </w:abstractNum>
-  <w:abstractNum w:abstractNumId="38" w15:restartNumberingAfterBreak="0">
+  <w:abstractNum w:abstractNumId="42" w15:restartNumberingAfterBreak="0">
     <w:nsid w:val="6D6E5282"/>
     <w:multiLevelType w:val="hybridMultilevel"/>
     <w:tmpl w:val="376A475E"/>
@@ -8492,7 +10246,7 @@
       </w:pPr>
     </w:lvl>
   </w:abstractNum>
-  <w:abstractNum w:abstractNumId="39" w15:restartNumberingAfterBreak="0">
+  <w:abstractNum w:abstractNumId="43" w15:restartNumberingAfterBreak="0">
     <w:nsid w:val="7B1C2FA7"/>
     <w:multiLevelType w:val="hybridMultilevel"/>
     <w:tmpl w:val="91CCB86C"/>
@@ -8605,7 +10359,7 @@
       </w:rPr>
     </w:lvl>
   </w:abstractNum>
-  <w:abstractNum w:abstractNumId="40" w15:restartNumberingAfterBreak="0">
+  <w:abstractNum w:abstractNumId="44" w15:restartNumberingAfterBreak="0">
     <w:nsid w:val="7C675C25"/>
     <w:multiLevelType w:val="hybridMultilevel"/>
     <w:tmpl w:val="99B67D4C"/>
@@ -8718,7 +10472,7 @@
       </w:rPr>
     </w:lvl>
   </w:abstractNum>
-  <w:abstractNum w:abstractNumId="41" w15:restartNumberingAfterBreak="0">
+  <w:abstractNum w:abstractNumId="45" w15:restartNumberingAfterBreak="0">
     <w:nsid w:val="7D8932DF"/>
     <w:multiLevelType w:val="hybridMultilevel"/>
     <w:tmpl w:val="71009876"/>
@@ -8855,76 +10609,76 @@
     </w:lvl>
   </w:abstractNum>
   <w:num w:numId="1">
-    <w:abstractNumId w:val="33"/>
+    <w:abstractNumId w:val="36"/>
   </w:num>
   <w:num w:numId="2">
-    <w:abstractNumId w:val="31"/>
+    <w:abstractNumId w:val="34"/>
   </w:num>
   <w:num w:numId="3">
     <w:abstractNumId w:val="0"/>
   </w:num>
   <w:num w:numId="4">
+    <w:abstractNumId w:val="30"/>
+  </w:num>
+  <w:num w:numId="5">
+    <w:abstractNumId w:val="35"/>
+  </w:num>
+  <w:num w:numId="6">
+    <w:abstractNumId w:val="9"/>
+  </w:num>
+  <w:num w:numId="7">
+    <w:abstractNumId w:val="8"/>
+  </w:num>
+  <w:num w:numId="8">
+    <w:abstractNumId w:val="19"/>
+  </w:num>
+  <w:num w:numId="9">
+    <w:abstractNumId w:val="20"/>
+  </w:num>
+  <w:num w:numId="10">
+    <w:abstractNumId w:val="28"/>
+  </w:num>
+  <w:num w:numId="11">
+    <w:abstractNumId w:val="18"/>
+  </w:num>
+  <w:num w:numId="12">
+    <w:abstractNumId w:val="45"/>
+  </w:num>
+  <w:num w:numId="13">
+    <w:abstractNumId w:val="15"/>
+  </w:num>
+  <w:num w:numId="14">
     <w:abstractNumId w:val="27"/>
   </w:num>
-  <w:num w:numId="5">
+  <w:num w:numId="15">
+    <w:abstractNumId w:val="44"/>
+  </w:num>
+  <w:num w:numId="16">
+    <w:abstractNumId w:val="39"/>
+  </w:num>
+  <w:num w:numId="17">
+    <w:abstractNumId w:val="40"/>
+  </w:num>
+  <w:num w:numId="18">
+    <w:abstractNumId w:val="25"/>
+  </w:num>
+  <w:num w:numId="19">
+    <w:abstractNumId w:val="33"/>
+  </w:num>
+  <w:num w:numId="20">
     <w:abstractNumId w:val="32"/>
   </w:num>
-  <w:num w:numId="6">
-    <w:abstractNumId w:val="8"/>
+  <w:num w:numId="21">
+    <w:abstractNumId w:val="21"/>
   </w:num>
-  <w:num w:numId="7">
+  <w:num w:numId="22">
     <w:abstractNumId w:val="7"/>
   </w:num>
-  <w:num w:numId="8">
-    <w:abstractNumId w:val="16"/>
-  </w:num>
-  <w:num w:numId="9">
-    <w:abstractNumId w:val="17"/>
-  </w:num>
-  <w:num w:numId="10">
-    <w:abstractNumId w:val="25"/>
-  </w:num>
-  <w:num w:numId="11">
-    <w:abstractNumId w:val="15"/>
-  </w:num>
-  <w:num w:numId="12">
-    <w:abstractNumId w:val="41"/>
-  </w:num>
-  <w:num w:numId="13">
-    <w:abstractNumId w:val="13"/>
-  </w:num>
-  <w:num w:numId="14">
-    <w:abstractNumId w:val="24"/>
-  </w:num>
-  <w:num w:numId="15">
-    <w:abstractNumId w:val="40"/>
-  </w:num>
-  <w:num w:numId="16">
-    <w:abstractNumId w:val="35"/>
-  </w:num>
-  <w:num w:numId="17">
-    <w:abstractNumId w:val="36"/>
-  </w:num>
-  <w:num w:numId="18">
-    <w:abstractNumId w:val="22"/>
-  </w:num>
-  <w:num w:numId="19">
-    <w:abstractNumId w:val="30"/>
-  </w:num>
-  <w:num w:numId="20">
-    <w:abstractNumId w:val="29"/>
-  </w:num>
-  <w:num w:numId="21">
-    <w:abstractNumId w:val="18"/>
-  </w:num>
-  <w:num w:numId="22">
-    <w:abstractNumId w:val="6"/>
-  </w:num>
   <w:num w:numId="23">
-    <w:abstractNumId w:val="9"/>
+    <w:abstractNumId w:val="10"/>
   </w:num>
   <w:num w:numId="24">
-    <w:abstractNumId w:val="3"/>
+    <w:abstractNumId w:val="4"/>
     <w:lvlOverride w:ilvl="0"/>
     <w:lvlOverride w:ilvl="1"/>
     <w:lvlOverride w:ilvl="2">
@@ -8950,10 +10704,10 @@
     </w:lvlOverride>
   </w:num>
   <w:num w:numId="25">
-    <w:abstractNumId w:val="5"/>
+    <w:abstractNumId w:val="6"/>
   </w:num>
   <w:num w:numId="26">
-    <w:abstractNumId w:val="2"/>
+    <w:abstractNumId w:val="3"/>
     <w:lvlOverride w:ilvl="0"/>
     <w:lvlOverride w:ilvl="1">
       <w:startOverride w:val="1"/>
@@ -8981,28 +10735,28 @@
     </w:lvlOverride>
   </w:num>
   <w:num w:numId="27">
-    <w:abstractNumId w:val="2"/>
+    <w:abstractNumId w:val="3"/>
   </w:num>
   <w:num w:numId="28">
-    <w:abstractNumId w:val="38"/>
+    <w:abstractNumId w:val="42"/>
   </w:num>
   <w:num w:numId="29">
-    <w:abstractNumId w:val="4"/>
+    <w:abstractNumId w:val="5"/>
   </w:num>
   <w:num w:numId="30">
-    <w:abstractNumId w:val="11"/>
+    <w:abstractNumId w:val="12"/>
   </w:num>
   <w:num w:numId="31">
-    <w:abstractNumId w:val="39"/>
+    <w:abstractNumId w:val="43"/>
   </w:num>
   <w:num w:numId="32">
-    <w:abstractNumId w:val="19"/>
+    <w:abstractNumId w:val="22"/>
   </w:num>
   <w:num w:numId="33">
-    <w:abstractNumId w:val="12"/>
+    <w:abstractNumId w:val="13"/>
   </w:num>
   <w:num w:numId="34">
-    <w:abstractNumId w:val="31"/>
+    <w:abstractNumId w:val="34"/>
     <w:lvlOverride w:ilvl="0">
       <w:startOverride w:val="1"/>
     </w:lvlOverride>
@@ -9032,34 +10786,46 @@
     </w:lvlOverride>
   </w:num>
   <w:num w:numId="35">
-    <w:abstractNumId w:val="10"/>
+    <w:abstractNumId w:val="11"/>
   </w:num>
   <w:num w:numId="36">
-    <w:abstractNumId w:val="14"/>
+    <w:abstractNumId w:val="17"/>
   </w:num>
   <w:num w:numId="37">
-    <w:abstractNumId w:val="37"/>
+    <w:abstractNumId w:val="41"/>
   </w:num>
   <w:num w:numId="38">
-    <w:abstractNumId w:val="26"/>
+    <w:abstractNumId w:val="29"/>
   </w:num>
   <w:num w:numId="39">
-    <w:abstractNumId w:val="20"/>
+    <w:abstractNumId w:val="23"/>
   </w:num>
   <w:num w:numId="40">
     <w:abstractNumId w:val="1"/>
   </w:num>
   <w:num w:numId="41">
-    <w:abstractNumId w:val="23"/>
+    <w:abstractNumId w:val="26"/>
   </w:num>
   <w:num w:numId="42">
-    <w:abstractNumId w:val="34"/>
+    <w:abstractNumId w:val="38"/>
   </w:num>
   <w:num w:numId="43">
-    <w:abstractNumId w:val="28"/>
+    <w:abstractNumId w:val="31"/>
   </w:num>
   <w:num w:numId="44">
-    <w:abstractNumId w:val="21"/>
+    <w:abstractNumId w:val="24"/>
+  </w:num>
+  <w:num w:numId="45">
+    <w:abstractNumId w:val="2"/>
+  </w:num>
+  <w:num w:numId="46">
+    <w:abstractNumId w:val="37"/>
+  </w:num>
+  <w:num w:numId="47">
+    <w:abstractNumId w:val="14"/>
+  </w:num>
+  <w:num w:numId="48">
+    <w:abstractNumId w:val="16"/>
   </w:num>
 </w:numbering>
 </file>
@@ -9181,6 +10947,7 @@
     <w:lsdException w:name="HTML Sample" w:semiHidden="1" w:unhideWhenUsed="1"/>
     <w:lsdException w:name="HTML Typewriter" w:semiHidden="1" w:unhideWhenUsed="1"/>
     <w:lsdException w:name="HTML Variable" w:semiHidden="1" w:unhideWhenUsed="1"/>
+    <w:lsdException w:name="Normal Table" w:semiHidden="1" w:unhideWhenUsed="1"/>
     <w:lsdException w:name="annotation subject" w:semiHidden="1" w:unhideWhenUsed="1"/>
     <w:lsdException w:name="No List" w:semiHidden="1" w:unhideWhenUsed="1"/>
     <w:lsdException w:name="Outline List 1" w:semiHidden="1" w:unhideWhenUsed="1"/>
@@ -9227,8 +10994,10 @@
     <w:lsdException w:name="Table Subtle 2" w:semiHidden="1" w:unhideWhenUsed="1"/>
     <w:lsdException w:name="Table Web 1" w:semiHidden="1" w:unhideWhenUsed="1"/>
     <w:lsdException w:name="Table Web 2" w:semiHidden="1" w:unhideWhenUsed="1"/>
+    <w:lsdException w:name="Table Web 3" w:semiHidden="1" w:unhideWhenUsed="1"/>
     <w:lsdException w:name="Balloon Text" w:semiHidden="1" w:unhideWhenUsed="1"/>
     <w:lsdException w:name="Table Grid" w:uiPriority="59"/>
+    <w:lsdException w:name="Table Theme" w:semiHidden="1" w:unhideWhenUsed="1"/>
     <w:lsdException w:name="Placeholder Text" w:semiHidden="1"/>
     <w:lsdException w:name="No Spacing" w:uiPriority="1" w:qFormat="1"/>
     <w:lsdException w:name="Light Shading" w:uiPriority="60"/>
@@ -11759,7 +13528,7 @@
 </file>
 
 <file path=customXml/itemProps1.xml><?xml version="1.0" encoding="utf-8"?>
-<ds:datastoreItem xmlns:ds="http://schemas.openxmlformats.org/officeDocument/2006/customXml" ds:itemID="{1348C808-E75B-4CFE-9148-E26B2A6B2341}">
+<ds:datastoreItem xmlns:ds="http://schemas.openxmlformats.org/officeDocument/2006/customXml" ds:itemID="{F5D02D3C-E3AC-4D5E-8285-81F6ED7DE87D}">
   <ds:schemaRefs>
     <ds:schemaRef ds:uri="http://schemas.openxmlformats.org/officeDocument/2006/bibliography"/>
   </ds:schemaRefs>

</xml_diff>

<commit_message>
Docs:Finish database docs, start location tracker
</commit_message>
<xml_diff>
--- a/Zavrsni_rad_Ante_Lovric.docx
+++ b/Zavrsni_rad_Ante_Lovric.docx
@@ -1274,7 +1274,7 @@
         </w:rPr>
         <w:fldChar w:fldCharType="separate"/>
       </w:r>
-      <w:hyperlink w:anchor="_Toc18182289" w:history="1">
+      <w:hyperlink w:anchor="_Toc18247385" w:history="1">
         <w:r>
           <w:rPr>
             <w:rStyle w:val="Hiperveza"/>
@@ -1318,7 +1318,7 @@
             <w:noProof/>
             <w:webHidden/>
           </w:rPr>
-          <w:instrText xml:space="preserve"> PAGEREF _Toc18182289 \h </w:instrText>
+          <w:instrText xml:space="preserve"> PAGEREF _Toc18247385 \h </w:instrText>
         </w:r>
         <w:r>
           <w:rPr>
@@ -1360,7 +1360,7 @@
           <w:lang w:eastAsia="zh-CN"/>
         </w:rPr>
       </w:pPr>
-      <w:hyperlink w:anchor="_Toc18182290" w:history="1">
+      <w:hyperlink w:anchor="_Toc18247386" w:history="1">
         <w:r>
           <w:rPr>
             <w:rStyle w:val="Hiperveza"/>
@@ -1404,7 +1404,7 @@
             <w:noProof/>
             <w:webHidden/>
           </w:rPr>
-          <w:instrText xml:space="preserve"> PAGEREF _Toc18182290 \h </w:instrText>
+          <w:instrText xml:space="preserve"> PAGEREF _Toc18247386 \h </w:instrText>
         </w:r>
         <w:r>
           <w:rPr>
@@ -1446,7 +1446,7 @@
           <w:lang w:eastAsia="zh-CN"/>
         </w:rPr>
       </w:pPr>
-      <w:hyperlink w:anchor="_Toc18182291" w:history="1">
+      <w:hyperlink w:anchor="_Toc18247387" w:history="1">
         <w:r>
           <w:rPr>
             <w:rStyle w:val="Hiperveza"/>
@@ -1490,7 +1490,7 @@
             <w:noProof/>
             <w:webHidden/>
           </w:rPr>
-          <w:instrText xml:space="preserve"> PAGEREF _Toc18182291 \h </w:instrText>
+          <w:instrText xml:space="preserve"> PAGEREF _Toc18247387 \h </w:instrText>
         </w:r>
         <w:r>
           <w:rPr>
@@ -1532,7 +1532,7 @@
           <w:lang w:eastAsia="zh-CN"/>
         </w:rPr>
       </w:pPr>
-      <w:hyperlink w:anchor="_Toc18182292" w:history="1">
+      <w:hyperlink w:anchor="_Toc18247388" w:history="1">
         <w:r>
           <w:rPr>
             <w:rStyle w:val="Hiperveza"/>
@@ -1576,7 +1576,7 @@
             <w:noProof/>
             <w:webHidden/>
           </w:rPr>
-          <w:instrText xml:space="preserve"> PAGEREF _Toc18182292 \h </w:instrText>
+          <w:instrText xml:space="preserve"> PAGEREF _Toc18247388 \h </w:instrText>
         </w:r>
         <w:r>
           <w:rPr>
@@ -1618,7 +1618,7 @@
           <w:lang w:eastAsia="zh-CN"/>
         </w:rPr>
       </w:pPr>
-      <w:hyperlink w:anchor="_Toc18182293" w:history="1">
+      <w:hyperlink w:anchor="_Toc18247389" w:history="1">
         <w:r>
           <w:rPr>
             <w:rStyle w:val="Hiperveza"/>
@@ -1662,7 +1662,7 @@
             <w:noProof/>
             <w:webHidden/>
           </w:rPr>
-          <w:instrText xml:space="preserve"> PAGEREF _Toc18182293 \h </w:instrText>
+          <w:instrText xml:space="preserve"> PAGEREF _Toc18247389 \h </w:instrText>
         </w:r>
         <w:r>
           <w:rPr>
@@ -1704,7 +1704,7 @@
           <w:lang w:eastAsia="zh-CN"/>
         </w:rPr>
       </w:pPr>
-      <w:hyperlink w:anchor="_Toc18182294" w:history="1">
+      <w:hyperlink w:anchor="_Toc18247390" w:history="1">
         <w:r>
           <w:rPr>
             <w:rStyle w:val="Hiperveza"/>
@@ -1748,7 +1748,7 @@
             <w:noProof/>
             <w:webHidden/>
           </w:rPr>
-          <w:instrText xml:space="preserve"> PAGEREF _Toc18182294 \h </w:instrText>
+          <w:instrText xml:space="preserve"> PAGEREF _Toc18247390 \h </w:instrText>
         </w:r>
         <w:r>
           <w:rPr>
@@ -1790,7 +1790,7 @@
           <w:lang w:eastAsia="zh-CN"/>
         </w:rPr>
       </w:pPr>
-      <w:hyperlink w:anchor="_Toc18182295" w:history="1">
+      <w:hyperlink w:anchor="_Toc18247391" w:history="1">
         <w:r>
           <w:rPr>
             <w:rStyle w:val="Hiperveza"/>
@@ -1834,7 +1834,7 @@
             <w:noProof/>
             <w:webHidden/>
           </w:rPr>
-          <w:instrText xml:space="preserve"> PAGEREF _Toc18182295 \h </w:instrText>
+          <w:instrText xml:space="preserve"> PAGEREF _Toc18247391 \h </w:instrText>
         </w:r>
         <w:r>
           <w:rPr>
@@ -1876,7 +1876,7 @@
           <w:lang w:eastAsia="zh-CN"/>
         </w:rPr>
       </w:pPr>
-      <w:hyperlink w:anchor="_Toc18182296" w:history="1">
+      <w:hyperlink w:anchor="_Toc18247392" w:history="1">
         <w:r>
           <w:rPr>
             <w:rStyle w:val="Hiperveza"/>
@@ -1920,7 +1920,7 @@
             <w:noProof/>
             <w:webHidden/>
           </w:rPr>
-          <w:instrText xml:space="preserve"> PAGEREF _Toc18182296 \h </w:instrText>
+          <w:instrText xml:space="preserve"> PAGEREF _Toc18247392 \h </w:instrText>
         </w:r>
         <w:r>
           <w:rPr>
@@ -1962,7 +1962,7 @@
           <w:lang w:eastAsia="zh-CN"/>
         </w:rPr>
       </w:pPr>
-      <w:hyperlink w:anchor="_Toc18182297" w:history="1">
+      <w:hyperlink w:anchor="_Toc18247393" w:history="1">
         <w:r>
           <w:rPr>
             <w:rStyle w:val="Hiperveza"/>
@@ -2006,7 +2006,7 @@
             <w:noProof/>
             <w:webHidden/>
           </w:rPr>
-          <w:instrText xml:space="preserve"> PAGEREF _Toc18182297 \h </w:instrText>
+          <w:instrText xml:space="preserve"> PAGEREF _Toc18247393 \h </w:instrText>
         </w:r>
         <w:r>
           <w:rPr>
@@ -2048,7 +2048,7 @@
           <w:lang w:eastAsia="zh-CN"/>
         </w:rPr>
       </w:pPr>
-      <w:hyperlink w:anchor="_Toc18182298" w:history="1">
+      <w:hyperlink w:anchor="_Toc18247394" w:history="1">
         <w:r>
           <w:rPr>
             <w:rStyle w:val="Hiperveza"/>
@@ -2092,7 +2092,7 @@
             <w:noProof/>
             <w:webHidden/>
           </w:rPr>
-          <w:instrText xml:space="preserve"> PAGEREF _Toc18182298 \h </w:instrText>
+          <w:instrText xml:space="preserve"> PAGEREF _Toc18247394 \h </w:instrText>
         </w:r>
         <w:r>
           <w:rPr>
@@ -2134,7 +2134,7 @@
           <w:lang w:eastAsia="zh-CN"/>
         </w:rPr>
       </w:pPr>
-      <w:hyperlink w:anchor="_Toc18182299" w:history="1">
+      <w:hyperlink w:anchor="_Toc18247395" w:history="1">
         <w:r>
           <w:rPr>
             <w:rStyle w:val="Hiperveza"/>
@@ -2178,7 +2178,7 @@
             <w:noProof/>
             <w:webHidden/>
           </w:rPr>
-          <w:instrText xml:space="preserve"> PAGEREF _Toc18182299 \h </w:instrText>
+          <w:instrText xml:space="preserve"> PAGEREF _Toc18247395 \h </w:instrText>
         </w:r>
         <w:r>
           <w:rPr>
@@ -2220,7 +2220,7 @@
           <w:lang w:eastAsia="zh-CN"/>
         </w:rPr>
       </w:pPr>
-      <w:hyperlink w:anchor="_Toc18182300" w:history="1">
+      <w:hyperlink w:anchor="_Toc18247396" w:history="1">
         <w:r>
           <w:rPr>
             <w:rStyle w:val="Hiperveza"/>
@@ -2264,7 +2264,7 @@
             <w:noProof/>
             <w:webHidden/>
           </w:rPr>
-          <w:instrText xml:space="preserve"> PAGEREF _Toc18182300 \h </w:instrText>
+          <w:instrText xml:space="preserve"> PAGEREF _Toc18247396 \h </w:instrText>
         </w:r>
         <w:r>
           <w:rPr>
@@ -2306,7 +2306,7 @@
           <w:lang w:eastAsia="zh-CN"/>
         </w:rPr>
       </w:pPr>
-      <w:hyperlink w:anchor="_Toc18182301" w:history="1">
+      <w:hyperlink w:anchor="_Toc18247397" w:history="1">
         <w:r>
           <w:rPr>
             <w:rStyle w:val="Hiperveza"/>
@@ -2350,7 +2350,7 @@
             <w:noProof/>
             <w:webHidden/>
           </w:rPr>
-          <w:instrText xml:space="preserve"> PAGEREF _Toc18182301 \h </w:instrText>
+          <w:instrText xml:space="preserve"> PAGEREF _Toc18247397 \h </w:instrText>
         </w:r>
         <w:r>
           <w:rPr>
@@ -2392,7 +2392,7 @@
           <w:lang w:eastAsia="zh-CN"/>
         </w:rPr>
       </w:pPr>
-      <w:hyperlink w:anchor="_Toc18182302" w:history="1">
+      <w:hyperlink w:anchor="_Toc18247398" w:history="1">
         <w:r>
           <w:rPr>
             <w:rStyle w:val="Hiperveza"/>
@@ -2436,7 +2436,7 @@
             <w:noProof/>
             <w:webHidden/>
           </w:rPr>
-          <w:instrText xml:space="preserve"> PAGEREF _Toc18182302 \h </w:instrText>
+          <w:instrText xml:space="preserve"> PAGEREF _Toc18247398 \h </w:instrText>
         </w:r>
         <w:r>
           <w:rPr>
@@ -2478,7 +2478,7 @@
           <w:lang w:eastAsia="zh-CN"/>
         </w:rPr>
       </w:pPr>
-      <w:hyperlink w:anchor="_Toc18182303" w:history="1">
+      <w:hyperlink w:anchor="_Toc18247399" w:history="1">
         <w:r>
           <w:rPr>
             <w:rStyle w:val="Hiperveza"/>
@@ -2522,7 +2522,7 @@
             <w:noProof/>
             <w:webHidden/>
           </w:rPr>
-          <w:instrText xml:space="preserve"> PAGEREF _Toc18182303 \h </w:instrText>
+          <w:instrText xml:space="preserve"> PAGEREF _Toc18247399 \h </w:instrText>
         </w:r>
         <w:r>
           <w:rPr>
@@ -2564,7 +2564,7 @@
           <w:lang w:eastAsia="zh-CN"/>
         </w:rPr>
       </w:pPr>
-      <w:hyperlink w:anchor="_Toc18182304" w:history="1">
+      <w:hyperlink w:anchor="_Toc18247400" w:history="1">
         <w:r>
           <w:rPr>
             <w:rStyle w:val="Hiperveza"/>
@@ -2608,7 +2608,7 @@
             <w:noProof/>
             <w:webHidden/>
           </w:rPr>
-          <w:instrText xml:space="preserve"> PAGEREF _Toc18182304 \h </w:instrText>
+          <w:instrText xml:space="preserve"> PAGEREF _Toc18247400 \h </w:instrText>
         </w:r>
         <w:r>
           <w:rPr>
@@ -2650,7 +2650,7 @@
           <w:lang w:eastAsia="zh-CN"/>
         </w:rPr>
       </w:pPr>
-      <w:hyperlink w:anchor="_Toc18182305" w:history="1">
+      <w:hyperlink w:anchor="_Toc18247401" w:history="1">
         <w:r>
           <w:rPr>
             <w:rStyle w:val="Hiperveza"/>
@@ -2694,7 +2694,7 @@
             <w:noProof/>
             <w:webHidden/>
           </w:rPr>
-          <w:instrText xml:space="preserve"> PAGEREF _Toc18182305 \h </w:instrText>
+          <w:instrText xml:space="preserve"> PAGEREF _Toc18247401 \h </w:instrText>
         </w:r>
         <w:r>
           <w:rPr>
@@ -2736,7 +2736,7 @@
           <w:lang w:eastAsia="zh-CN"/>
         </w:rPr>
       </w:pPr>
-      <w:hyperlink w:anchor="_Toc18182306" w:history="1">
+      <w:hyperlink w:anchor="_Toc18247402" w:history="1">
         <w:r>
           <w:rPr>
             <w:rStyle w:val="Hiperveza"/>
@@ -2763,7 +2763,7 @@
             <w:noProof/>
             <w:webHidden/>
           </w:rPr>
-          <w:instrText xml:space="preserve"> PAGEREF _Toc18182306 \h </w:instrText>
+          <w:instrText xml:space="preserve"> PAGEREF _Toc18247402 \h </w:instrText>
         </w:r>
         <w:r>
           <w:rPr>
@@ -2805,7 +2805,7 @@
           <w:lang w:eastAsia="zh-CN"/>
         </w:rPr>
       </w:pPr>
-      <w:hyperlink w:anchor="_Toc18182307" w:history="1">
+      <w:hyperlink w:anchor="_Toc18247403" w:history="1">
         <w:r>
           <w:rPr>
             <w:rStyle w:val="Hiperveza"/>
@@ -2820,8 +2820,6 @@
           </w:rPr>
           <w:tab/>
         </w:r>
-        <w:bookmarkStart w:id="0" w:name="_GoBack"/>
-        <w:bookmarkEnd w:id="0"/>
         <w:r>
           <w:rPr>
             <w:noProof/>
@@ -2834,7 +2832,7 @@
             <w:noProof/>
             <w:webHidden/>
           </w:rPr>
-          <w:instrText xml:space="preserve"> PAGEREF _Toc18182307 \h </w:instrText>
+          <w:instrText xml:space="preserve"> PAGEREF _Toc18247403 \h </w:instrText>
         </w:r>
         <w:r>
           <w:rPr>
@@ -2876,7 +2874,7 @@
           <w:lang w:eastAsia="zh-CN"/>
         </w:rPr>
       </w:pPr>
-      <w:hyperlink w:anchor="_Toc18182308" w:history="1">
+      <w:hyperlink w:anchor="_Toc18247404" w:history="1">
         <w:r>
           <w:rPr>
             <w:rStyle w:val="Hiperveza"/>
@@ -2903,7 +2901,7 @@
             <w:noProof/>
             <w:webHidden/>
           </w:rPr>
-          <w:instrText xml:space="preserve"> PAGEREF _Toc18182308 \h </w:instrText>
+          <w:instrText xml:space="preserve"> PAGEREF _Toc18247404 \h </w:instrText>
         </w:r>
         <w:r>
           <w:rPr>
@@ -2943,11 +2941,11 @@
         <w:lastRenderedPageBreak/>
         <w:fldChar w:fldCharType="end"/>
       </w:r>
-      <w:bookmarkStart w:id="1" w:name="_Toc18182289"/>
+      <w:bookmarkStart w:id="0" w:name="_Toc18247385"/>
       <w:r>
         <w:t>Uvod</w:t>
       </w:r>
-      <w:bookmarkEnd w:id="1"/>
+      <w:bookmarkEnd w:id="0"/>
     </w:p>
     <w:p>
       <w:pPr>
@@ -2981,76 +2979,76 @@
         <w:pStyle w:val="Naslov1"/>
         <w:spacing w:after="0"/>
       </w:pPr>
-      <w:bookmarkStart w:id="2" w:name="_Toc18182290"/>
+      <w:bookmarkStart w:id="1" w:name="_Toc18247386"/>
       <w:r>
         <w:lastRenderedPageBreak/>
         <w:t>Povijest androida i izbor programskog jezika</w:t>
       </w:r>
+      <w:bookmarkEnd w:id="1"/>
+    </w:p>
+    <w:p>
+      <w:pPr>
+        <w:ind w:firstLine="432"/>
+      </w:pPr>
+      <w:r>
+        <w:t>Android je besplatni operacijski sustav napravljen na Linux jezgri za mobilne uređaje s velikim ekranima, te raznim mogućnostima kao određivanjem lokacije uređaja, tipkanja na dodir, spajanja na Internet i slično.</w:t>
+      </w:r>
+    </w:p>
+    <w:p>
+      <w:r>
+        <w:t>Ovaj operacijski sustav j</w:t>
+      </w:r>
+      <w:r>
+        <w:t>e besplatan za korištenje, te je postao najpopularniji operacijski sustav s preko 2 milijarde korisnika u svijetu od 2007. godine kada je predstavljen javnosti.</w:t>
+      </w:r>
+    </w:p>
+    <w:p>
+      <w:r>
+        <w:t>Budući da je napisan na Linux jezgri, za izradu aplikacija se može birati između velikog broja programskih jezika kao C, C++, Java, Visual Basic, Xamarin, Kotlin itd.</w:t>
+      </w:r>
+      <w:r>
+        <w:t xml:space="preserve"> Svaki od tih programskih jezika ima svoje dobre i loše strane. Npr</w:t>
+      </w:r>
+      <w:r>
+        <w:t>.</w:t>
+      </w:r>
+      <w:r>
+        <w:t xml:space="preserve"> C i C++ zbog brzine</w:t>
+      </w:r>
+      <w:r>
+        <w:t xml:space="preserve"> </w:t>
+      </w:r>
+      <w:r>
+        <w:t>trenutno rastu na popularnosti u izradi igara za Android.</w:t>
+      </w:r>
+      <w:r>
+        <w:t xml:space="preserve"> </w:t>
+      </w:r>
+      <w:r>
+        <w:t xml:space="preserve">Od tih jezika, dva su službeno podržana od strane Google-a kao </w:t>
+      </w:r>
+      <w:r>
+        <w:t xml:space="preserve">tvrtke koja je razvila Android </w:t>
+      </w:r>
+      <w:r>
+        <w:t>platform</w:t>
+      </w:r>
+      <w:r>
+        <w:t>u</w:t>
+      </w:r>
+      <w:r>
+        <w:t xml:space="preserve">, a to su Java i Kotlin. </w:t>
+      </w:r>
+    </w:p>
+    <w:p>
+      <w:pPr>
+        <w:pStyle w:val="Naslov2"/>
+      </w:pPr>
+      <w:bookmarkStart w:id="2" w:name="_Toc18247387"/>
+      <w:r>
+        <w:t>Kotlin</w:t>
+      </w:r>
       <w:bookmarkEnd w:id="2"/>
-    </w:p>
-    <w:p>
-      <w:pPr>
-        <w:ind w:firstLine="432"/>
-      </w:pPr>
-      <w:r>
-        <w:t>Android je besplatni operacijski sustav napravljen na Linux jezgri za mobilne uređaje s velikim ekranima, te raznim mogućnostima kao određivanjem lokacije uređaja, tipkanja na dodir, spajanja na Internet i slično.</w:t>
-      </w:r>
-    </w:p>
-    <w:p>
-      <w:r>
-        <w:t>Ovaj operacijski sustav j</w:t>
-      </w:r>
-      <w:r>
-        <w:t>e besplatan za korištenje, te je postao najpopularniji operacijski sustav s preko 2 milijarde korisnika u svijetu od 2007. godine kada je predstavljen javnosti.</w:t>
-      </w:r>
-    </w:p>
-    <w:p>
-      <w:r>
-        <w:t>Budući da je napisan na Linux jezgri, za izradu aplikacija se može birati između velikog broja programskih jezika kao C, C++, Java, Visual Basic, Xamarin, Kotlin itd.</w:t>
-      </w:r>
-      <w:r>
-        <w:t xml:space="preserve"> Svaki od tih programskih jezika ima svoje dobre i loše strane. Npr</w:t>
-      </w:r>
-      <w:r>
-        <w:t>.</w:t>
-      </w:r>
-      <w:r>
-        <w:t xml:space="preserve"> C i C++ zbog brzine</w:t>
-      </w:r>
-      <w:r>
-        <w:t xml:space="preserve"> </w:t>
-      </w:r>
-      <w:r>
-        <w:t>trenutno rastu na popularnosti u izradi igara za Android.</w:t>
-      </w:r>
-      <w:r>
-        <w:t xml:space="preserve"> </w:t>
-      </w:r>
-      <w:r>
-        <w:t xml:space="preserve">Od tih jezika, dva su službeno podržana od strane Google-a kao </w:t>
-      </w:r>
-      <w:r>
-        <w:t xml:space="preserve">tvrtke koja je razvila Android </w:t>
-      </w:r>
-      <w:r>
-        <w:t>platform</w:t>
-      </w:r>
-      <w:r>
-        <w:t>u</w:t>
-      </w:r>
-      <w:r>
-        <w:t xml:space="preserve">, a to su Java i Kotlin. </w:t>
-      </w:r>
-    </w:p>
-    <w:p>
-      <w:pPr>
-        <w:pStyle w:val="Naslov2"/>
-      </w:pPr>
-      <w:bookmarkStart w:id="3" w:name="_Toc18182291"/>
-      <w:r>
-        <w:t>Kotlin</w:t>
-      </w:r>
-      <w:bookmarkEnd w:id="3"/>
     </w:p>
     <w:p>
       <w:pPr>
@@ -3161,12 +3159,12 @@
       <w:pPr>
         <w:pStyle w:val="Naslov2"/>
       </w:pPr>
-      <w:bookmarkStart w:id="4" w:name="_Toc18182292"/>
+      <w:bookmarkStart w:id="3" w:name="_Toc18247388"/>
       <w:r>
         <w:lastRenderedPageBreak/>
         <w:t>Java</w:t>
       </w:r>
-      <w:bookmarkEnd w:id="4"/>
+      <w:bookmarkEnd w:id="3"/>
     </w:p>
     <w:p>
       <w:pPr>
@@ -3269,27 +3267,27 @@
         <w:pStyle w:val="Naslov1"/>
         <w:spacing w:after="0"/>
       </w:pPr>
-      <w:bookmarkStart w:id="5" w:name="_Toc18182293"/>
+      <w:bookmarkStart w:id="4" w:name="_Toc18247389"/>
       <w:r>
         <w:lastRenderedPageBreak/>
         <w:t>Korištene tehnologije</w:t>
       </w:r>
+      <w:bookmarkEnd w:id="4"/>
+    </w:p>
+    <w:p>
+      <w:r>
+        <w:t>Alati i aplikacije koje su se koristile u razvoju aplikacije:</w:t>
+      </w:r>
+    </w:p>
+    <w:p>
+      <w:pPr>
+        <w:pStyle w:val="Naslov2"/>
+      </w:pPr>
+      <w:bookmarkStart w:id="5" w:name="_Toc18247390"/>
+      <w:r>
+        <w:t>Android Studio</w:t>
+      </w:r>
       <w:bookmarkEnd w:id="5"/>
-    </w:p>
-    <w:p>
-      <w:r>
-        <w:t>Alati i aplikacije koje su se koristile u razvoju aplikacije:</w:t>
-      </w:r>
-    </w:p>
-    <w:p>
-      <w:pPr>
-        <w:pStyle w:val="Naslov2"/>
-      </w:pPr>
-      <w:bookmarkStart w:id="6" w:name="_Toc18182294"/>
-      <w:r>
-        <w:t>Android Studio</w:t>
-      </w:r>
-      <w:bookmarkEnd w:id="6"/>
     </w:p>
     <w:p>
       <w:pPr>
@@ -3428,37 +3426,27 @@
           </wp:anchor>
         </w:drawing>
       </w:r>
-      <w:bookmarkStart w:id="7" w:name="_Ref17837887"/>
-      <w:bookmarkStart w:id="8" w:name="_Ref17837914"/>
+      <w:bookmarkStart w:id="6" w:name="_Ref17837887"/>
+      <w:bookmarkStart w:id="7" w:name="_Ref17837914"/>
       <w:r>
         <w:t xml:space="preserve">Slika </w:t>
       </w:r>
-      <w:r>
-        <w:fldChar w:fldCharType="begin"/>
-      </w:r>
-      <w:r>
-        <w:instrText xml:space="preserve"> SEQ Slika \* ARABIC </w:instrText>
-      </w:r>
-      <w:r>
-        <w:fldChar w:fldCharType="separate"/>
-      </w:r>
-      <w:r>
-        <w:rPr>
-          <w:noProof/>
-        </w:rPr>
-        <w:t>1</w:t>
-      </w:r>
-      <w:r>
-        <w:fldChar w:fldCharType="end"/>
-      </w:r>
+      <w:fldSimple w:instr=" SEQ Slika \* ARABIC ">
+        <w:r>
+          <w:rPr>
+            <w:noProof/>
+          </w:rPr>
+          <w:t>1</w:t>
+        </w:r>
+      </w:fldSimple>
       <w:r>
         <w:t xml:space="preserve"> Prikaz</w:t>
       </w:r>
+      <w:bookmarkEnd w:id="6"/>
+      <w:r>
+        <w:t xml:space="preserve"> izbornika za kreiranje novog projekta</w:t>
+      </w:r>
       <w:bookmarkEnd w:id="7"/>
-      <w:r>
-        <w:t xml:space="preserve"> izbornika za kreiranje novog projekta</w:t>
-      </w:r>
-      <w:bookmarkEnd w:id="8"/>
     </w:p>
     <w:p>
       <w:pPr>
@@ -3602,28 +3590,18 @@
           </wp:anchor>
         </w:drawing>
       </w:r>
-      <w:bookmarkStart w:id="9" w:name="_Ref17838597"/>
+      <w:bookmarkStart w:id="8" w:name="_Ref17838597"/>
       <w:r>
         <w:t xml:space="preserve">Slika </w:t>
       </w:r>
-      <w:r>
-        <w:fldChar w:fldCharType="begin"/>
-      </w:r>
-      <w:r>
-        <w:instrText xml:space="preserve"> SEQ Slika \* ARABIC </w:instrText>
-      </w:r>
-      <w:r>
-        <w:fldChar w:fldCharType="separate"/>
-      </w:r>
-      <w:r>
-        <w:rPr>
-          <w:noProof/>
-        </w:rPr>
-        <w:t>2</w:t>
-      </w:r>
-      <w:r>
-        <w:fldChar w:fldCharType="end"/>
-      </w:r>
+      <w:fldSimple w:instr=" SEQ Slika \* ARABIC ">
+        <w:r>
+          <w:rPr>
+            <w:noProof/>
+          </w:rPr>
+          <w:t>2</w:t>
+        </w:r>
+      </w:fldSimple>
       <w:r>
         <w:t xml:space="preserve"> Prikaz sučelja za uređivanje </w:t>
       </w:r>
@@ -3633,7 +3611,7 @@
       <w:r>
         <w:t xml:space="preserve"> aplikacije</w:t>
       </w:r>
-      <w:bookmarkEnd w:id="9"/>
+      <w:bookmarkEnd w:id="8"/>
     </w:p>
     <w:p>
       <w:pPr>
@@ -3739,7 +3717,7 @@
                                 <w:noProof/>
                               </w:rPr>
                             </w:pPr>
-                            <w:bookmarkStart w:id="10" w:name="_Ref18172177"/>
+                            <w:bookmarkStart w:id="9" w:name="_Ref18172177"/>
                             <w:r>
                               <w:rPr>
                                 <w:i w:val="0"/>
@@ -3790,7 +3768,7 @@
                               </w:rPr>
                               <w:t xml:space="preserve"> Korištenje biblioteka</w:t>
                             </w:r>
-                            <w:bookmarkEnd w:id="10"/>
+                            <w:bookmarkEnd w:id="9"/>
                           </w:p>
                         </w:txbxContent>
                       </wps:txbx>
@@ -3824,7 +3802,7 @@
                           <w:noProof/>
                         </w:rPr>
                       </w:pPr>
-                      <w:bookmarkStart w:id="11" w:name="_Ref18172177"/>
+                      <w:bookmarkStart w:id="10" w:name="_Ref18172177"/>
                       <w:r>
                         <w:rPr>
                           <w:i w:val="0"/>
@@ -3875,7 +3853,7 @@
                         </w:rPr>
                         <w:t xml:space="preserve"> Korištenje biblioteka</w:t>
                       </w:r>
-                      <w:bookmarkEnd w:id="11"/>
+                      <w:bookmarkEnd w:id="10"/>
                     </w:p>
                   </w:txbxContent>
                 </v:textbox>
@@ -3982,7 +3960,7 @@
       <w:pPr>
         <w:pStyle w:val="Naslov2"/>
       </w:pPr>
-      <w:bookmarkStart w:id="12" w:name="_Toc18182295"/>
+      <w:bookmarkStart w:id="11" w:name="_Toc18247391"/>
       <w:r>
         <w:t>Git</w:t>
       </w:r>
@@ -3992,7 +3970,7 @@
       <w:r>
         <w:t>Github</w:t>
       </w:r>
-      <w:bookmarkEnd w:id="12"/>
+      <w:bookmarkEnd w:id="11"/>
     </w:p>
     <w:p>
       <w:pPr>
@@ -4070,39 +4048,39 @@
         <w:pStyle w:val="Naslov1"/>
         <w:spacing w:after="0"/>
       </w:pPr>
-      <w:bookmarkStart w:id="13" w:name="_Toc18182296"/>
+      <w:bookmarkStart w:id="12" w:name="_Toc18247392"/>
       <w:r>
         <w:lastRenderedPageBreak/>
         <w:t>Android aplikacija</w:t>
       </w:r>
+      <w:bookmarkEnd w:id="12"/>
+    </w:p>
+    <w:p>
+      <w:r>
+        <w:t>U ovom poglavlju će biti opisani svi dijelovi aplikacij</w:t>
+      </w:r>
+      <w:r>
+        <w:t>e i</w:t>
+      </w:r>
+      <w:r>
+        <w:t xml:space="preserve"> zašto su </w:t>
+      </w:r>
+      <w:r>
+        <w:t>takvi</w:t>
+      </w:r>
+      <w:r>
+        <w:t xml:space="preserve"> kakvi jesu, počevši od koncepta pa do korisničkog sučelja i koda.</w:t>
+      </w:r>
+    </w:p>
+    <w:p>
+      <w:pPr>
+        <w:pStyle w:val="Naslov2"/>
+      </w:pPr>
+      <w:bookmarkStart w:id="13" w:name="_Toc18247393"/>
+      <w:r>
+        <w:t>Koncept</w:t>
+      </w:r>
       <w:bookmarkEnd w:id="13"/>
-    </w:p>
-    <w:p>
-      <w:r>
-        <w:t>U ovom poglavlju će biti opisani svi dijelovi aplikacij</w:t>
-      </w:r>
-      <w:r>
-        <w:t>e i</w:t>
-      </w:r>
-      <w:r>
-        <w:t xml:space="preserve"> zašto su </w:t>
-      </w:r>
-      <w:r>
-        <w:t>takvi</w:t>
-      </w:r>
-      <w:r>
-        <w:t xml:space="preserve"> kakvi jesu, počevši od koncepta pa do korisničkog sučelja i koda.</w:t>
-      </w:r>
-    </w:p>
-    <w:p>
-      <w:pPr>
-        <w:pStyle w:val="Naslov2"/>
-      </w:pPr>
-      <w:bookmarkStart w:id="14" w:name="_Toc18182297"/>
-      <w:r>
-        <w:t>Koncept</w:t>
-      </w:r>
-      <w:bookmarkEnd w:id="14"/>
     </w:p>
     <w:p>
       <w:r>
@@ -4222,10 +4200,7 @@
         <w:t xml:space="preserve"> za </w:t>
       </w:r>
       <w:r>
-        <w:t>dohvaćanje</w:t>
-      </w:r>
-      <w:r>
-        <w:t xml:space="preserve"> </w:t>
+        <w:t xml:space="preserve">dohvaćanje </w:t>
       </w:r>
       <w:r>
         <w:t xml:space="preserve">i </w:t>
@@ -4241,11 +4216,11 @@
       <w:pPr>
         <w:pStyle w:val="Naslov2"/>
       </w:pPr>
-      <w:bookmarkStart w:id="15" w:name="_Toc18182298"/>
+      <w:bookmarkStart w:id="14" w:name="_Toc18247394"/>
       <w:r>
         <w:t>Podaci o aktivnostima</w:t>
       </w:r>
-      <w:bookmarkEnd w:id="15"/>
+      <w:bookmarkEnd w:id="14"/>
     </w:p>
     <w:p>
       <w:r>
@@ -4307,19 +4282,7 @@
     </w:p>
     <w:p>
       <w:r>
-        <w:t xml:space="preserve">Korisnik </w:t>
-      </w:r>
-      <w:r>
-        <w:t xml:space="preserve">treba </w:t>
-      </w:r>
-      <w:r>
-        <w:t>ima</w:t>
-      </w:r>
-      <w:r>
-        <w:t>ti</w:t>
-      </w:r>
-      <w:r>
-        <w:t xml:space="preserve"> opciju biranja vrste aktivnosti koju će izvoditi – šetnja, trčanje ili vožnja. Ostali pomoćni podaci se mogu izračunati iz onih podataka koji će svakako biti u bazi podataka, međutim radi jednostavnosti su ostavljeni.</w:t>
+        <w:t>Korisnik treba imati opciju biranja vrste aktivnosti koju će izvoditi – šetnja, trčanje ili vožnja. Ostali pomoćni podaci se mogu izračunati iz onih podataka koji će svakako biti u bazi podataka, međutim radi jednostavnosti su ostavljeni.</w:t>
       </w:r>
     </w:p>
     <w:p>
@@ -4360,7 +4323,7 @@
         <w:keepNext/>
         <w:jc w:val="center"/>
       </w:pPr>
-      <w:bookmarkStart w:id="16" w:name="_Ref18181661"/>
+      <w:bookmarkStart w:id="15" w:name="_Ref18181661"/>
       <w:r>
         <w:rPr>
           <w:noProof/>
@@ -4425,28 +4388,18 @@
       <w:r>
         <w:t xml:space="preserve">Isječak koda </w:t>
       </w:r>
-      <w:r>
-        <w:fldChar w:fldCharType="begin"/>
-      </w:r>
-      <w:r>
-        <w:instrText xml:space="preserve"> SEQ Isječak_koda \* ARABIC </w:instrText>
-      </w:r>
-      <w:r>
-        <w:fldChar w:fldCharType="separate"/>
-      </w:r>
-      <w:r>
-        <w:rPr>
-          <w:noProof/>
-        </w:rPr>
-        <w:t>2</w:t>
-      </w:r>
-      <w:r>
-        <w:fldChar w:fldCharType="end"/>
-      </w:r>
+      <w:fldSimple w:instr=" SEQ Isječak_koda \* ARABIC ">
+        <w:r>
+          <w:rPr>
+            <w:noProof/>
+          </w:rPr>
+          <w:t>2</w:t>
+        </w:r>
+      </w:fldSimple>
       <w:r>
         <w:t xml:space="preserve"> Klasa za pohranu informacija o lokaciji</w:t>
       </w:r>
-      <w:bookmarkEnd w:id="16"/>
+      <w:bookmarkEnd w:id="15"/>
     </w:p>
     <w:p>
       <w:r>
@@ -4545,35 +4498,25 @@
       <w:pPr>
         <w:pStyle w:val="Opisslike"/>
       </w:pPr>
-      <w:bookmarkStart w:id="17" w:name="_Ref18181872"/>
+      <w:bookmarkStart w:id="16" w:name="_Ref18181872"/>
       <w:r>
         <w:t xml:space="preserve">Isječak koda </w:t>
       </w:r>
-      <w:r>
-        <w:fldChar w:fldCharType="begin"/>
-      </w:r>
-      <w:r>
-        <w:instrText xml:space="preserve"> SEQ Isječak_koda \* ARABIC </w:instrText>
-      </w:r>
-      <w:r>
-        <w:fldChar w:fldCharType="separate"/>
-      </w:r>
-      <w:r>
-        <w:rPr>
-          <w:noProof/>
-        </w:rPr>
-        <w:t>3</w:t>
-      </w:r>
-      <w:r>
-        <w:fldChar w:fldCharType="end"/>
-      </w:r>
+      <w:fldSimple w:instr=" SEQ Isječak_koda \* ARABIC ">
+        <w:r>
+          <w:rPr>
+            <w:noProof/>
+          </w:rPr>
+          <w:t>3</w:t>
+        </w:r>
+      </w:fldSimple>
       <w:r>
         <w:t xml:space="preserve"> </w:t>
       </w:r>
       <w:r>
         <w:t>Klasa za pohranu informacija o aktivnosti</w:t>
       </w:r>
-      <w:bookmarkEnd w:id="17"/>
+      <w:bookmarkEnd w:id="16"/>
     </w:p>
     <w:p>
       <w:r>
@@ -4585,42 +4528,39 @@
       <w:pPr>
         <w:pStyle w:val="Naslov2"/>
       </w:pPr>
-      <w:bookmarkStart w:id="18" w:name="_Toc18182299"/>
+      <w:bookmarkStart w:id="17" w:name="_Toc18247395"/>
       <w:r>
         <w:t>B</w:t>
       </w:r>
       <w:r>
         <w:t>aza podataka</w:t>
       </w:r>
+      <w:bookmarkEnd w:id="17"/>
+    </w:p>
+    <w:p>
+      <w:r>
+        <w:t>Baza podataka se uvodi jer omogućava spremanje i čitanje svih novih i starih podataka o aktivnostima.</w:t>
+      </w:r>
+    </w:p>
+    <w:p>
+      <w:pPr>
+        <w:pStyle w:val="Naslov3"/>
+      </w:pPr>
+      <w:bookmarkStart w:id="18" w:name="_Toc18247396"/>
+      <w:r>
+        <w:t>Biblioteka</w:t>
+      </w:r>
       <w:bookmarkEnd w:id="18"/>
     </w:p>
     <w:p>
       <w:r>
-        <w:t>Baza podataka se uvodi jer omogućava spremanje i čitanje svih novih i starih podataka o aktivnostima.</w:t>
-      </w:r>
-    </w:p>
-    <w:p>
-      <w:pPr>
-        <w:pStyle w:val="Naslov3"/>
-      </w:pPr>
-      <w:bookmarkStart w:id="19" w:name="_Toc18182300"/>
-      <w:r>
-        <w:t>Biblioteka</w:t>
-      </w:r>
-      <w:bookmarkEnd w:id="19"/>
-    </w:p>
-    <w:p>
-      <w:r>
         <w:t xml:space="preserve">SQLite je </w:t>
       </w:r>
       <w:r>
         <w:t xml:space="preserve">standardna </w:t>
       </w:r>
       <w:r>
-        <w:t xml:space="preserve">biblioteka </w:t>
-      </w:r>
-      <w:r>
-        <w:t>za</w:t>
+        <w:t>biblioteka za</w:t>
       </w:r>
       <w:r>
         <w:t xml:space="preserve"> kreiranje </w:t>
@@ -4689,10 +4629,7 @@
         <w:fldChar w:fldCharType="end"/>
       </w:r>
       <w:r>
-        <w:t>)</w:t>
-      </w:r>
-      <w:r>
-        <w:t xml:space="preserve"> </w:t>
+        <w:t xml:space="preserve">) </w:t>
       </w:r>
       <w:r>
         <w:t>koja sadrži sve</w:t>
@@ -4712,7 +4649,7 @@
         <w:keepNext/>
         <w:jc w:val="center"/>
       </w:pPr>
-      <w:bookmarkStart w:id="20" w:name="_Ref18006411"/>
+      <w:bookmarkStart w:id="19" w:name="_Ref18006411"/>
       <w:r>
         <w:rPr>
           <w:noProof/>
@@ -4777,41 +4714,31 @@
       <w:r>
         <w:t xml:space="preserve">Isječak koda </w:t>
       </w:r>
-      <w:r>
-        <w:fldChar w:fldCharType="begin"/>
-      </w:r>
-      <w:r>
-        <w:instrText xml:space="preserve"> SEQ Isječak_koda \* ARABIC </w:instrText>
-      </w:r>
-      <w:r>
-        <w:fldChar w:fldCharType="separate"/>
-      </w:r>
-      <w:r>
-        <w:rPr>
-          <w:noProof/>
-        </w:rPr>
-        <w:t>4</w:t>
-      </w:r>
-      <w:r>
-        <w:fldChar w:fldCharType="end"/>
-      </w:r>
+      <w:fldSimple w:instr=" SEQ Isječak_koda \* ARABIC ">
+        <w:r>
+          <w:rPr>
+            <w:noProof/>
+          </w:rPr>
+          <w:t>4</w:t>
+        </w:r>
+      </w:fldSimple>
       <w:r>
         <w:t xml:space="preserve"> </w:t>
       </w:r>
+      <w:bookmarkEnd w:id="19"/>
+      <w:r>
+        <w:t>Deklaracija pomoćne klase</w:t>
+      </w:r>
+    </w:p>
+    <w:p>
+      <w:pPr>
+        <w:pStyle w:val="Naslov3"/>
+      </w:pPr>
+      <w:bookmarkStart w:id="20" w:name="_Toc18247397"/>
+      <w:r>
+        <w:t>Definiranje i kreiranje tablica</w:t>
+      </w:r>
       <w:bookmarkEnd w:id="20"/>
-      <w:r>
-        <w:t>Deklaracija pomoćne klase</w:t>
-      </w:r>
-    </w:p>
-    <w:p>
-      <w:pPr>
-        <w:pStyle w:val="Naslov3"/>
-      </w:pPr>
-      <w:bookmarkStart w:id="21" w:name="_Toc18182301"/>
-      <w:r>
-        <w:t>Definiranje i kreiranje tablica</w:t>
-      </w:r>
-      <w:bookmarkEnd w:id="21"/>
     </w:p>
     <w:p>
       <w:r>
@@ -4836,10 +4763,10 @@
           <wp:anchor distT="0" distB="0" distL="114300" distR="114300" simplePos="0" relativeHeight="251665408" behindDoc="0" locked="0" layoutInCell="1" allowOverlap="1">
             <wp:simplePos x="0" y="0"/>
             <wp:positionH relativeFrom="column">
-              <wp:posOffset>524333</wp:posOffset>
+              <wp:posOffset>523875</wp:posOffset>
             </wp:positionH>
             <wp:positionV relativeFrom="paragraph">
-              <wp:posOffset>938766</wp:posOffset>
+              <wp:posOffset>938530</wp:posOffset>
             </wp:positionV>
             <wp:extent cx="4710430" cy="1988185"/>
             <wp:effectExtent l="0" t="0" r="0" b="0"/>
@@ -4902,10 +4829,10 @@
                   <wp:posOffset>523875</wp:posOffset>
                 </wp:positionH>
                 <wp:positionV relativeFrom="paragraph">
-                  <wp:posOffset>2983865</wp:posOffset>
+                  <wp:posOffset>2980055</wp:posOffset>
                 </wp:positionV>
                 <wp:extent cx="4710430" cy="635"/>
-                <wp:effectExtent l="0" t="0" r="0" b="0"/>
+                <wp:effectExtent l="0" t="0" r="0" b="3810"/>
                 <wp:wrapTopAndBottom/>
                 <wp:docPr id="14" name="Tekstni okvir 14"/>
                 <wp:cNvGraphicFramePr/>
@@ -4940,31 +4867,64 @@
                               </w:rPr>
                             </w:pPr>
                             <w:r>
-                              <w:t xml:space="preserve">Isječak koda </w:t>
+                              <w:rPr>
+                                <w:i w:val="0"/>
+                                <w:iCs/>
+                              </w:rPr>
+                              <w:t>Is</w:t>
                             </w:r>
                             <w:r>
+                              <w:rPr>
+                                <w:i w:val="0"/>
+                                <w:iCs/>
+                              </w:rPr>
+                              <w:t xml:space="preserve">ječak koda </w:t>
+                            </w:r>
+                            <w:r>
+                              <w:rPr>
+                                <w:i w:val="0"/>
+                                <w:iCs/>
+                              </w:rPr>
                               <w:fldChar w:fldCharType="begin"/>
                             </w:r>
                             <w:r>
+                              <w:rPr>
+                                <w:i w:val="0"/>
+                                <w:iCs/>
+                              </w:rPr>
                               <w:instrText xml:space="preserve"> SEQ Isječak_koda \* ARABIC </w:instrText>
                             </w:r>
                             <w:r>
+                              <w:rPr>
+                                <w:i w:val="0"/>
+                                <w:iCs/>
+                              </w:rPr>
                               <w:fldChar w:fldCharType="separate"/>
                             </w:r>
                             <w:r>
                               <w:rPr>
+                                <w:i w:val="0"/>
+                                <w:iCs/>
                                 <w:noProof/>
                               </w:rPr>
                               <w:t>5</w:t>
                             </w:r>
                             <w:r>
+                              <w:rPr>
+                                <w:i w:val="0"/>
+                                <w:iCs/>
+                              </w:rPr>
                               <w:fldChar w:fldCharType="end"/>
                             </w:r>
                             <w:r>
+                              <w:rPr>
+                                <w:i w:val="0"/>
+                                <w:iCs/>
+                              </w:rPr>
                               <w:t xml:space="preserve"> </w:t>
                             </w:r>
-                            <w:bookmarkStart w:id="22" w:name="_Ref18007069"/>
-                            <w:bookmarkStart w:id="23" w:name="_Hlk18180060"/>
+                            <w:bookmarkStart w:id="21" w:name="_Ref18007069"/>
+                            <w:bookmarkStart w:id="22" w:name="_Hlk18180060"/>
                             <w:r>
                               <w:rPr>
                                 <w:i w:val="0"/>
@@ -4972,7 +4932,7 @@
                               </w:rPr>
                               <w:t>Definicija</w:t>
                             </w:r>
-                            <w:bookmarkEnd w:id="22"/>
+                            <w:bookmarkEnd w:id="21"/>
                             <w:r>
                               <w:rPr>
                                 <w:i w:val="0"/>
@@ -4980,7 +4940,7 @@
                               </w:rPr>
                               <w:t xml:space="preserve"> imena u pomoćnoj klasi</w:t>
                             </w:r>
-                            <w:bookmarkEnd w:id="23"/>
+                            <w:bookmarkEnd w:id="22"/>
                           </w:p>
                         </w:txbxContent>
                       </wps:txbx>
@@ -4998,7 +4958,7 @@
           </mc:Choice>
           <mc:Fallback>
             <w:pict>
-              <v:shape w14:anchorId="5629518C" id="Tekstni okvir 14" o:spid="_x0000_s1027" type="#_x0000_t202" style="position:absolute;left:0;text-align:left;margin-left:41.25pt;margin-top:234.95pt;width:370.9pt;height:.05pt;z-index:251675648;visibility:visible;mso-wrap-style:square;mso-wrap-distance-left:9pt;mso-wrap-distance-top:0;mso-wrap-distance-right:9pt;mso-wrap-distance-bottom:0;mso-position-horizontal:absolute;mso-position-horizontal-relative:text;mso-position-vertical:absolute;mso-position-vertical-relative:text;v-text-anchor:top" o:gfxdata="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" stroked="f">
+              <v:shape w14:anchorId="5629518C" id="Tekstni okvir 14" o:spid="_x0000_s1027" type="#_x0000_t202" style="position:absolute;left:0;text-align:left;margin-left:41.25pt;margin-top:234.65pt;width:370.9pt;height:.05pt;z-index:251675648;visibility:visible;mso-wrap-style:square;mso-wrap-distance-left:9pt;mso-wrap-distance-top:0;mso-wrap-distance-right:9pt;mso-wrap-distance-bottom:0;mso-position-horizontal:absolute;mso-position-horizontal-relative:text;mso-position-vertical:absolute;mso-position-vertical-relative:text;v-text-anchor:top" o:gfxdata="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" stroked="f">
                 <v:textbox style="mso-fit-shape-to-text:t" inset="0,0,0,0">
                   <w:txbxContent>
                     <w:p>
@@ -5011,31 +4971,64 @@
                         </w:rPr>
                       </w:pPr>
                       <w:r>
-                        <w:t xml:space="preserve">Isječak koda </w:t>
+                        <w:rPr>
+                          <w:i w:val="0"/>
+                          <w:iCs/>
+                        </w:rPr>
+                        <w:t>Is</w:t>
                       </w:r>
                       <w:r>
+                        <w:rPr>
+                          <w:i w:val="0"/>
+                          <w:iCs/>
+                        </w:rPr>
+                        <w:t xml:space="preserve">ječak koda </w:t>
+                      </w:r>
+                      <w:r>
+                        <w:rPr>
+                          <w:i w:val="0"/>
+                          <w:iCs/>
+                        </w:rPr>
                         <w:fldChar w:fldCharType="begin"/>
                       </w:r>
                       <w:r>
+                        <w:rPr>
+                          <w:i w:val="0"/>
+                          <w:iCs/>
+                        </w:rPr>
                         <w:instrText xml:space="preserve"> SEQ Isječak_koda \* ARABIC </w:instrText>
                       </w:r>
                       <w:r>
+                        <w:rPr>
+                          <w:i w:val="0"/>
+                          <w:iCs/>
+                        </w:rPr>
                         <w:fldChar w:fldCharType="separate"/>
                       </w:r>
                       <w:r>
                         <w:rPr>
+                          <w:i w:val="0"/>
+                          <w:iCs/>
                           <w:noProof/>
                         </w:rPr>
                         <w:t>5</w:t>
                       </w:r>
                       <w:r>
+                        <w:rPr>
+                          <w:i w:val="0"/>
+                          <w:iCs/>
+                        </w:rPr>
                         <w:fldChar w:fldCharType="end"/>
                       </w:r>
                       <w:r>
+                        <w:rPr>
+                          <w:i w:val="0"/>
+                          <w:iCs/>
+                        </w:rPr>
                         <w:t xml:space="preserve"> </w:t>
                       </w:r>
-                      <w:bookmarkStart w:id="24" w:name="_Ref18007069"/>
-                      <w:bookmarkStart w:id="25" w:name="_Hlk18180060"/>
+                      <w:bookmarkStart w:id="23" w:name="_Ref18007069"/>
+                      <w:bookmarkStart w:id="24" w:name="_Hlk18180060"/>
                       <w:r>
                         <w:rPr>
                           <w:i w:val="0"/>
@@ -5043,7 +5036,7 @@
                         </w:rPr>
                         <w:t>Definicija</w:t>
                       </w:r>
-                      <w:bookmarkEnd w:id="24"/>
+                      <w:bookmarkEnd w:id="23"/>
                       <w:r>
                         <w:rPr>
                           <w:i w:val="0"/>
@@ -5051,7 +5044,7 @@
                         </w:rPr>
                         <w:t xml:space="preserve"> imena u pomoćnoj klasi</w:t>
                       </w:r>
-                      <w:bookmarkEnd w:id="25"/>
+                      <w:bookmarkEnd w:id="24"/>
                     </w:p>
                   </w:txbxContent>
                 </v:textbox>
@@ -5083,10 +5076,7 @@
         <w:fldChar w:fldCharType="end"/>
       </w:r>
       <w:r>
-        <w:t>)</w:t>
-      </w:r>
-      <w:r>
-        <w:t xml:space="preserve"> </w:t>
+        <w:t xml:space="preserve">) </w:t>
       </w:r>
       <w:r>
         <w:t xml:space="preserve">kako bi se izbjegla greška </w:t>
@@ -5190,7 +5180,7 @@
         <w:keepNext/>
         <w:jc w:val="center"/>
       </w:pPr>
-      <w:bookmarkStart w:id="26" w:name="_Ref18010293"/>
+      <w:bookmarkStart w:id="25" w:name="_Ref18010293"/>
       <w:r>
         <w:rPr>
           <w:noProof/>
@@ -5255,33 +5245,75 @@
       <w:r>
         <w:t xml:space="preserve">Isječak koda </w:t>
       </w:r>
+      <w:fldSimple w:instr=" SEQ Isječak_koda \* ARABIC ">
+        <w:r>
+          <w:rPr>
+            <w:noProof/>
+          </w:rPr>
+          <w:t>6</w:t>
+        </w:r>
+      </w:fldSimple>
+      <w:r>
+        <w:t xml:space="preserve"> Konstruktor pomoćne klase i onUpgrade </w:t>
+      </w:r>
+      <w:bookmarkEnd w:id="25"/>
+      <w:r>
+        <w:t>metoda</w:t>
+      </w:r>
+    </w:p>
+    <w:p>
+      <w:r>
+        <w:t>Metoda</w:t>
+      </w:r>
+      <w:r>
+        <w:t xml:space="preserve"> </w:t>
+      </w:r>
+      <w:r>
+        <w:t>„</w:t>
+      </w:r>
+      <w:r>
+        <w:t>onCreate</w:t>
+      </w:r>
+      <w:r>
+        <w:t>“</w:t>
+      </w:r>
+      <w:r>
+        <w:t xml:space="preserve"> (</w:t>
+      </w:r>
       <w:r>
         <w:fldChar w:fldCharType="begin"/>
       </w:r>
       <w:r>
-        <w:instrText xml:space="preserve"> SEQ Isječak_koda \* ARABIC </w:instrText>
+        <w:instrText xml:space="preserve"> REF _Ref18010722 \h </w:instrText>
       </w:r>
       <w:r>
         <w:fldChar w:fldCharType="separate"/>
       </w:r>
       <w:r>
+        <w:t xml:space="preserve">Isječak koda </w:t>
+      </w:r>
+      <w:r>
         <w:rPr>
           <w:noProof/>
         </w:rPr>
-        <w:t>6</w:t>
+        <w:t>4</w:t>
+      </w:r>
+      <w:r>
+        <w:t xml:space="preserve"> Kreiranje tablica u bazi podataka</w:t>
       </w:r>
       <w:r>
         <w:fldChar w:fldCharType="end"/>
       </w:r>
       <w:r>
-        <w:t xml:space="preserve"> Konstruktor pomoćne klase i onUpgrade </w:t>
-      </w:r>
-      <w:bookmarkEnd w:id="26"/>
-      <w:r>
-        <w:t>metoda</w:t>
-      </w:r>
-    </w:p>
-    <w:p>
+        <w:t>) se poziva pri paljenju aplikacije i služi za kreiranje tablica unutar baze podataka.</w:t>
+      </w:r>
+    </w:p>
+    <w:p>
+      <w:pPr>
+        <w:keepNext/>
+        <w:jc w:val="center"/>
+      </w:pPr>
+      <w:bookmarkStart w:id="26" w:name="_Ref18010722"/>
       <w:r>
         <w:rPr>
           <w:noProof/>
@@ -5290,10 +5322,10 @@
           <wp:anchor distT="0" distB="0" distL="114300" distR="114300" simplePos="0" relativeHeight="251669504" behindDoc="0" locked="0" layoutInCell="1" allowOverlap="1">
             <wp:simplePos x="0" y="0"/>
             <wp:positionH relativeFrom="margin">
-              <wp:align>center</wp:align>
+              <wp:posOffset>322314</wp:posOffset>
             </wp:positionH>
             <wp:positionV relativeFrom="paragraph">
-              <wp:posOffset>776901</wp:posOffset>
+              <wp:posOffset>94704</wp:posOffset>
             </wp:positionV>
             <wp:extent cx="5103495" cy="2780665"/>
             <wp:effectExtent l="0" t="0" r="1905" b="635"/>
@@ -5350,28 +5382,131 @@
         </w:drawing>
       </w:r>
       <w:r>
-        <w:t>Metoda</w:t>
-      </w:r>
-      <w:r>
-        <w:t xml:space="preserve"> </w:t>
-      </w:r>
-      <w:r>
-        <w:t>„</w:t>
-      </w:r>
-      <w:r>
-        <w:t>onCreate</w:t>
-      </w:r>
-      <w:r>
-        <w:t>“</w:t>
-      </w:r>
-      <w:r>
-        <w:t xml:space="preserve"> (</w:t>
+        <w:t xml:space="preserve">Isječak koda </w:t>
+      </w:r>
+      <w:fldSimple w:instr=" SEQ Isječak_koda \* ARABIC ">
+        <w:r>
+          <w:rPr>
+            <w:noProof/>
+          </w:rPr>
+          <w:t>7</w:t>
+        </w:r>
+      </w:fldSimple>
+      <w:r>
+        <w:t xml:space="preserve"> Kreiranje tablica</w:t>
+      </w:r>
+      <w:r>
+        <w:t xml:space="preserve"> u bazi podataka</w:t>
+      </w:r>
+      <w:bookmarkEnd w:id="26"/>
+    </w:p>
+    <w:p>
+      <w:pPr>
+        <w:pStyle w:val="Naslov3"/>
+      </w:pPr>
+      <w:bookmarkStart w:id="27" w:name="_Toc18247398"/>
+      <w:r>
+        <w:t>Unos podataka</w:t>
+      </w:r>
+      <w:bookmarkEnd w:id="27"/>
+    </w:p>
+    <w:p>
+      <w:r>
+        <w:t>Nakon svake aktivnosti u bazu se unose novi podaci</w:t>
+      </w:r>
+      <w:r>
+        <w:t>, što se ostvaruje pomoću</w:t>
+      </w:r>
+      <w:r>
+        <w:t xml:space="preserve"> SQL naredb</w:t>
+      </w:r>
+      <w:r>
+        <w:t>i</w:t>
+      </w:r>
+      <w:r>
+        <w:t xml:space="preserve"> za umetanje (engl. Insert)</w:t>
+      </w:r>
+      <w:r>
+        <w:t xml:space="preserve"> redaka u tablicu. </w:t>
+      </w:r>
+    </w:p>
+    <w:p>
+      <w:r>
+        <w:rPr>
+          <w:noProof/>
+        </w:rPr>
+        <w:lastRenderedPageBreak/>
+        <w:drawing>
+          <wp:anchor distT="0" distB="0" distL="114300" distR="114300" simplePos="0" relativeHeight="251676672" behindDoc="0" locked="0" layoutInCell="1" allowOverlap="1">
+            <wp:simplePos x="0" y="0"/>
+            <wp:positionH relativeFrom="margin">
+              <wp:align>center</wp:align>
+            </wp:positionH>
+            <wp:positionV relativeFrom="paragraph">
+              <wp:posOffset>831791</wp:posOffset>
+            </wp:positionV>
+            <wp:extent cx="5066665" cy="5283200"/>
+            <wp:effectExtent l="0" t="0" r="635" b="0"/>
+            <wp:wrapTopAndBottom/>
+            <wp:docPr id="5" name="Slika 5"/>
+            <wp:cNvGraphicFramePr>
+              <a:graphicFrameLocks xmlns:a="http://schemas.openxmlformats.org/drawingml/2006/main" noChangeAspect="1"/>
+            </wp:cNvGraphicFramePr>
+            <a:graphic xmlns:a="http://schemas.openxmlformats.org/drawingml/2006/main">
+              <a:graphicData uri="http://schemas.openxmlformats.org/drawingml/2006/picture">
+                <pic:pic xmlns:pic="http://schemas.openxmlformats.org/drawingml/2006/picture">
+                  <pic:nvPicPr>
+                    <pic:cNvPr id="0" name="Picture 1"/>
+                    <pic:cNvPicPr>
+                      <a:picLocks noChangeAspect="1" noChangeArrowheads="1"/>
+                    </pic:cNvPicPr>
+                  </pic:nvPicPr>
+                  <pic:blipFill>
+                    <a:blip r:embed="rId19">
+                      <a:extLst>
+                        <a:ext uri="{28A0092B-C50C-407E-A947-70E740481C1C}">
+                          <a14:useLocalDpi xmlns:a14="http://schemas.microsoft.com/office/drawing/2010/main" val="0"/>
+                        </a:ext>
+                      </a:extLst>
+                    </a:blip>
+                    <a:srcRect/>
+                    <a:stretch>
+                      <a:fillRect/>
+                    </a:stretch>
+                  </pic:blipFill>
+                  <pic:spPr bwMode="auto">
+                    <a:xfrm>
+                      <a:off x="0" y="0"/>
+                      <a:ext cx="5066665" cy="5283200"/>
+                    </a:xfrm>
+                    <a:prstGeom prst="rect">
+                      <a:avLst/>
+                    </a:prstGeom>
+                    <a:noFill/>
+                    <a:ln>
+                      <a:noFill/>
+                    </a:ln>
+                  </pic:spPr>
+                </pic:pic>
+              </a:graphicData>
+            </a:graphic>
+            <wp14:sizeRelH relativeFrom="margin">
+              <wp14:pctWidth>0</wp14:pctWidth>
+            </wp14:sizeRelH>
+            <wp14:sizeRelV relativeFrom="margin">
+              <wp14:pctHeight>0</wp14:pctHeight>
+            </wp14:sizeRelV>
+          </wp:anchor>
+        </w:drawing>
+      </w:r>
+      <w:r>
+        <w:t>Na sljedećem isječku (</w:t>
       </w:r>
       <w:r>
         <w:fldChar w:fldCharType="begin"/>
       </w:r>
       <w:r>
-        <w:instrText xml:space="preserve"> REF _Ref18010722 \h </w:instrText>
+        <w:instrText xml:space="preserve"> REF _Ref18246791 \h </w:instrText>
       </w:r>
       <w:r>
         <w:fldChar w:fldCharType="separate"/>
@@ -5383,16 +5518,16 @@
         <w:rPr>
           <w:noProof/>
         </w:rPr>
-        <w:t>4</w:t>
-      </w:r>
-      <w:r>
-        <w:t xml:space="preserve"> Kreiranje tablica u bazi podataka</w:t>
+        <w:t>8</w:t>
+      </w:r>
+      <w:r>
+        <w:t xml:space="preserve"> Metode za unos u bazu podataka</w:t>
       </w:r>
       <w:r>
         <w:fldChar w:fldCharType="end"/>
       </w:r>
       <w:r>
-        <w:t>) se poziva pri paljenju aplikacije i služi za kreiranje tablica unutar baze podataka.</w:t>
+        <w:t>) su prikazane metode pomoćne klase koje vrše prijenos podataka iz klase tipa „ActivityData“ u oblik pogodan za bazu podataka.</w:t>
       </w:r>
     </w:p>
     <w:p>
@@ -5400,59 +5535,43 @@
         <w:keepNext/>
         <w:jc w:val="center"/>
       </w:pPr>
-      <w:bookmarkStart w:id="27" w:name="_Ref18010722"/>
+      <w:bookmarkStart w:id="28" w:name="_Ref18246791"/>
       <w:r>
         <w:t xml:space="preserve">Isječak koda </w:t>
       </w:r>
-      <w:r>
-        <w:fldChar w:fldCharType="begin"/>
-      </w:r>
-      <w:r>
-        <w:instrText xml:space="preserve"> SEQ Isječak_koda \* ARABIC </w:instrText>
-      </w:r>
-      <w:r>
-        <w:fldChar w:fldCharType="separate"/>
-      </w:r>
-      <w:r>
-        <w:rPr>
-          <w:noProof/>
-        </w:rPr>
-        <w:t>7</w:t>
-      </w:r>
-      <w:r>
-        <w:fldChar w:fldCharType="end"/>
-      </w:r>
-      <w:r>
-        <w:t xml:space="preserve"> Kreiranje tablica</w:t>
-      </w:r>
-      <w:r>
-        <w:t xml:space="preserve"> u bazi podataka</w:t>
-      </w:r>
-      <w:bookmarkEnd w:id="27"/>
+      <w:fldSimple w:instr=" SEQ Isječak_koda \* ARABIC ">
+        <w:r>
+          <w:rPr>
+            <w:noProof/>
+          </w:rPr>
+          <w:t>8</w:t>
+        </w:r>
+      </w:fldSimple>
+      <w:r>
+        <w:t xml:space="preserve"> Metode za unos u bazu podataka</w:t>
+      </w:r>
+      <w:bookmarkEnd w:id="28"/>
+    </w:p>
+    <w:p>
+      <w:r>
+        <w:t xml:space="preserve">Metoda „insertActivity“ je javna i jedino se ona poziva za unos podataka. Za argument prima objekt tipa „ActivityData“. </w:t>
+      </w:r>
+    </w:p>
+    <w:p>
+      <w:r>
+        <w:t xml:space="preserve">Nakon što podatke jedinstvene za aktivnost unese u prvu tablicu, dohvaća se njena identifikacijska oznaka (koja je automatski generirana) iz iste tablice. </w:t>
+      </w:r>
+    </w:p>
+    <w:p>
+      <w:r>
+        <w:t>Potom se poziva metoda „insertPositionData“ koja iterira po listi objekata tipa „TimePlace“, i u drugu tablicu unosi po jedan redak za svaki član liste.</w:t>
+      </w:r>
     </w:p>
     <w:p>
       <w:pPr>
         <w:pStyle w:val="Naslov3"/>
       </w:pPr>
-      <w:bookmarkStart w:id="28" w:name="_Toc18182302"/>
-      <w:r>
-        <w:t>Unos podataka</w:t>
-      </w:r>
-      <w:bookmarkEnd w:id="28"/>
-    </w:p>
-    <w:p>
-      <w:r>
-        <w:t xml:space="preserve">Nakon svake aktivnosti u bazu se unose novi podaci. Ovo ostvarujemo </w:t>
-      </w:r>
-      <w:r>
-        <w:t>služeći se SQL naredbama za umetanje (engl. Insert)</w:t>
-      </w:r>
-    </w:p>
-    <w:p>
-      <w:pPr>
-        <w:pStyle w:val="Naslov3"/>
-      </w:pPr>
-      <w:bookmarkStart w:id="29" w:name="_Toc18182303"/>
+      <w:bookmarkStart w:id="29" w:name="_Toc18247399"/>
       <w:r>
         <w:lastRenderedPageBreak/>
         <w:t>Dohvaćanje podataka</w:t>
@@ -5460,28 +5579,211 @@
       <w:bookmarkEnd w:id="29"/>
     </w:p>
     <w:p>
+      <w:r>
+        <w:t>Prilikom paljenja aplikacije, trebaju se učitati svi podaci koji već postoje u bazi podataka</w:t>
+      </w:r>
+      <w:r>
+        <w:t xml:space="preserve">. </w:t>
+      </w:r>
+      <w:r>
+        <w:t>SQL upit za dohvat iz baze podataka vraća redove podataka kojima se može pristupiti uz pomoć klase „Cursor“ koja omogućava šetanje po redovima i dohvat vrijednosti iz određenog stupca.</w:t>
+      </w:r>
+    </w:p>
+    <w:p>
+      <w:r>
+        <w:t>V</w:t>
+      </w:r>
+      <w:r>
+        <w:t>rijednosti iz tablica omogućava</w:t>
+      </w:r>
+      <w:r>
+        <w:t>ju</w:t>
+      </w:r>
+      <w:r>
+        <w:t xml:space="preserve"> obnovu originalnih podataka </w:t>
+      </w:r>
+      <w:r>
+        <w:t>u obliku klase „ActivityData“, iz kojih će se izvući sve informacije te prikazati korisniku.</w:t>
+      </w:r>
+    </w:p>
+    <w:p>
+      <w:r>
+        <w:t>Sljedeći isječak koda (</w:t>
+      </w:r>
+      <w:r>
+        <w:fldChar w:fldCharType="begin"/>
+      </w:r>
+      <w:r>
+        <w:instrText xml:space="preserve"> REF _Ref18256678 \h </w:instrText>
+      </w:r>
+      <w:r>
+        <w:fldChar w:fldCharType="separate"/>
+      </w:r>
+      <w:r>
+        <w:t xml:space="preserve">Isječak koda </w:t>
+      </w:r>
+      <w:r>
+        <w:rPr>
+          <w:noProof/>
+        </w:rPr>
+        <w:t>9</w:t>
+      </w:r>
+      <w:r>
+        <w:t xml:space="preserve"> Metode za dohvat podataka</w:t>
+      </w:r>
+      <w:r>
+        <w:fldChar w:fldCharType="end"/>
+      </w:r>
+      <w:r>
+        <w:t xml:space="preserve">) prikazuje dohvat podataka iz baze podataka. Metoda „getAllActivities“ se poziva izvana i vraća sve </w:t>
+      </w:r>
+      <w:r>
+        <w:t>podatke spremljene u bazu podataka u obliku liste objekata tipa „ActivityData“.</w:t>
+      </w:r>
+    </w:p>
+    <w:p>
+      <w:pPr>
+        <w:keepNext/>
+        <w:jc w:val="center"/>
+      </w:pPr>
+      <w:bookmarkStart w:id="30" w:name="_Ref18256678"/>
+      <w:r>
+        <w:rPr>
+          <w:noProof/>
+        </w:rPr>
+        <w:lastRenderedPageBreak/>
+        <w:drawing>
+          <wp:anchor distT="0" distB="0" distL="114300" distR="114300" simplePos="0" relativeHeight="251677696" behindDoc="0" locked="0" layoutInCell="1" allowOverlap="1">
+            <wp:simplePos x="0" y="0"/>
+            <wp:positionH relativeFrom="column">
+              <wp:posOffset>3337</wp:posOffset>
+            </wp:positionH>
+            <wp:positionV relativeFrom="paragraph">
+              <wp:posOffset>3337</wp:posOffset>
+            </wp:positionV>
+            <wp:extent cx="5752465" cy="6443345"/>
+            <wp:effectExtent l="0" t="0" r="635" b="0"/>
+            <wp:wrapTopAndBottom/>
+            <wp:docPr id="15" name="Slika 15"/>
+            <wp:cNvGraphicFramePr>
+              <a:graphicFrameLocks xmlns:a="http://schemas.openxmlformats.org/drawingml/2006/main" noChangeAspect="1"/>
+            </wp:cNvGraphicFramePr>
+            <a:graphic xmlns:a="http://schemas.openxmlformats.org/drawingml/2006/main">
+              <a:graphicData uri="http://schemas.openxmlformats.org/drawingml/2006/picture">
+                <pic:pic xmlns:pic="http://schemas.openxmlformats.org/drawingml/2006/picture">
+                  <pic:nvPicPr>
+                    <pic:cNvPr id="0" name="Picture 2"/>
+                    <pic:cNvPicPr>
+                      <a:picLocks noChangeAspect="1" noChangeArrowheads="1"/>
+                    </pic:cNvPicPr>
+                  </pic:nvPicPr>
+                  <pic:blipFill>
+                    <a:blip r:embed="rId20">
+                      <a:extLst>
+                        <a:ext uri="{28A0092B-C50C-407E-A947-70E740481C1C}">
+                          <a14:useLocalDpi xmlns:a14="http://schemas.microsoft.com/office/drawing/2010/main" val="0"/>
+                        </a:ext>
+                      </a:extLst>
+                    </a:blip>
+                    <a:srcRect/>
+                    <a:stretch>
+                      <a:fillRect/>
+                    </a:stretch>
+                  </pic:blipFill>
+                  <pic:spPr bwMode="auto">
+                    <a:xfrm>
+                      <a:off x="0" y="0"/>
+                      <a:ext cx="5752465" cy="6443345"/>
+                    </a:xfrm>
+                    <a:prstGeom prst="rect">
+                      <a:avLst/>
+                    </a:prstGeom>
+                    <a:noFill/>
+                    <a:ln>
+                      <a:noFill/>
+                    </a:ln>
+                  </pic:spPr>
+                </pic:pic>
+              </a:graphicData>
+            </a:graphic>
+          </wp:anchor>
+        </w:drawing>
+      </w:r>
+      <w:r>
+        <w:t xml:space="preserve">Isječak koda </w:t>
+      </w:r>
+      <w:fldSimple w:instr=" SEQ Isječak_koda \* ARABIC ">
+        <w:r>
+          <w:rPr>
+            <w:noProof/>
+          </w:rPr>
+          <w:t>9</w:t>
+        </w:r>
+      </w:fldSimple>
+      <w:r>
+        <w:t xml:space="preserve"> Metode za dohvat podataka</w:t>
+      </w:r>
+      <w:bookmarkEnd w:id="30"/>
+    </w:p>
+    <w:p>
+      <w:pPr>
+        <w:pStyle w:val="Naslov2"/>
+      </w:pPr>
+      <w:r>
+        <w:t>Prikaz za praćenje lokacije</w:t>
+      </w:r>
+    </w:p>
+    <w:p>
+      <w:r>
+        <w:t>Izgled dijela aplikacije za praćenje lokacije će se dijeliti na Google Maps dio i traku koja će prikazivati vrijeme trajanja aktivnosti i prijeđena udaljenost za to vrijeme. Prelaskom s glavnog prikaza na prikaz za praćenje lokacije pokreće se Google Maps lokacijski servis i periodično dohvaćanje trenutne lokacije uređaja.</w:t>
+      </w:r>
+      <w:r>
+        <w:t xml:space="preserve"> Kada korisnik zaključi da je njegov položaj točno određen na mapi, treba pritisnuti gumb na donjem desnom kutu ekrana da se aktivnost započne pratiti.</w:t>
+      </w:r>
+    </w:p>
+    <w:p>
+      <w:r>
+        <w:lastRenderedPageBreak/>
+        <w:t xml:space="preserve">Pritom gumb mijenja oblik i ponovnim pritiskom korisnik zaustavlja praćenje lokacije. Aplikacija se vraća na glavni prikaz, </w:t>
+      </w:r>
+      <w:r>
+        <w:t>podaci se unose u bazu podataka i kreira se novi ispis na ekranu.</w:t>
+      </w:r>
+      <w:bookmarkStart w:id="31" w:name="_GoBack"/>
+      <w:bookmarkEnd w:id="31"/>
+    </w:p>
+    <w:p>
+      <w:pPr>
+        <w:pStyle w:val="Naslov2"/>
+      </w:pPr>
+      <w:r>
+        <w:t>Glavni prikaz</w:t>
+      </w:r>
+    </w:p>
+    <w:p/>
+    <w:p>
       <w:pPr>
         <w:pStyle w:val="Naslov1"/>
         <w:spacing w:after="0"/>
       </w:pPr>
-      <w:bookmarkStart w:id="30" w:name="_Toc18182304"/>
+      <w:bookmarkStart w:id="32" w:name="_Toc18247400"/>
       <w:r>
         <w:lastRenderedPageBreak/>
         <w:t>Gotova rješenja i biblioteke</w:t>
       </w:r>
-      <w:bookmarkEnd w:id="30"/>
+      <w:bookmarkEnd w:id="32"/>
     </w:p>
     <w:p>
       <w:pPr>
         <w:pStyle w:val="Naslov1"/>
         <w:spacing w:after="0"/>
       </w:pPr>
-      <w:bookmarkStart w:id="31" w:name="_Toc18182305"/>
+      <w:bookmarkStart w:id="33" w:name="_Toc18247401"/>
       <w:r>
         <w:lastRenderedPageBreak/>
         <w:t>Zaključak</w:t>
       </w:r>
-      <w:bookmarkEnd w:id="31"/>
+      <w:bookmarkEnd w:id="33"/>
     </w:p>
     <w:p>
       <w:pPr>
@@ -5492,12 +5794,12 @@
         </w:numPr>
         <w:spacing w:after="0"/>
       </w:pPr>
-      <w:bookmarkStart w:id="32" w:name="_Toc18182306"/>
+      <w:bookmarkStart w:id="34" w:name="_Toc18247402"/>
       <w:r>
         <w:lastRenderedPageBreak/>
         <w:t>Literatura</w:t>
       </w:r>
-      <w:bookmarkEnd w:id="32"/>
+      <w:bookmarkEnd w:id="34"/>
     </w:p>
     <w:p>
       <w:pPr>
@@ -5507,7 +5809,7 @@
           <w:numId w:val="35"/>
         </w:numPr>
       </w:pPr>
-      <w:hyperlink r:id="rId19" w:history="1">
+      <w:hyperlink r:id="rId21" w:history="1">
         <w:r>
           <w:rPr>
             <w:rStyle w:val="Hiperveza"/>
@@ -5524,7 +5826,7 @@
           <w:numId w:val="35"/>
         </w:numPr>
       </w:pPr>
-      <w:hyperlink r:id="rId20" w:history="1">
+      <w:hyperlink r:id="rId22" w:history="1">
         <w:r>
           <w:rPr>
             <w:rStyle w:val="Hiperveza"/>
@@ -5541,7 +5843,7 @@
           <w:numId w:val="35"/>
         </w:numPr>
       </w:pPr>
-      <w:hyperlink r:id="rId21" w:history="1">
+      <w:hyperlink r:id="rId23" w:history="1">
         <w:r>
           <w:rPr>
             <w:rStyle w:val="Hiperveza"/>
@@ -5558,7 +5860,7 @@
           <w:numId w:val="35"/>
         </w:numPr>
       </w:pPr>
-      <w:hyperlink r:id="rId22" w:history="1">
+      <w:hyperlink r:id="rId24" w:history="1">
         <w:r>
           <w:rPr>
             <w:rStyle w:val="Hiperveza"/>
@@ -5575,7 +5877,7 @@
           <w:numId w:val="35"/>
         </w:numPr>
       </w:pPr>
-      <w:hyperlink r:id="rId23" w:history="1">
+      <w:hyperlink r:id="rId25" w:history="1">
         <w:r>
           <w:rPr>
             <w:rStyle w:val="Hiperveza"/>
@@ -5592,6 +5894,14 @@
           <w:numId w:val="35"/>
         </w:numPr>
       </w:pPr>
+      <w:hyperlink r:id="rId26" w:history="1">
+        <w:r>
+          <w:rPr>
+            <w:rStyle w:val="Hiperveza"/>
+          </w:rPr>
+          <w:t>https://developer.android.com/reference/android/database/Cursor</w:t>
+        </w:r>
+      </w:hyperlink>
     </w:p>
     <w:p>
       <w:pPr>
@@ -5602,12 +5912,12 @@
         </w:numPr>
         <w:spacing w:after="0"/>
       </w:pPr>
-      <w:bookmarkStart w:id="33" w:name="_Toc18182307"/>
+      <w:bookmarkStart w:id="35" w:name="_Toc18247403"/>
       <w:r>
         <w:lastRenderedPageBreak/>
         <w:t>Popis oznaka i kratica</w:t>
       </w:r>
-      <w:bookmarkEnd w:id="33"/>
+      <w:bookmarkEnd w:id="35"/>
     </w:p>
     <w:p>
       <w:r>
@@ -5623,15 +5933,15 @@
         </w:numPr>
         <w:spacing w:after="0"/>
       </w:pPr>
-      <w:bookmarkStart w:id="34" w:name="_Toc18182308"/>
+      <w:bookmarkStart w:id="36" w:name="_Toc18247404"/>
       <w:r>
         <w:lastRenderedPageBreak/>
         <w:t>Sažetak i ključne riječi</w:t>
       </w:r>
-      <w:bookmarkEnd w:id="34"/>
+      <w:bookmarkEnd w:id="36"/>
     </w:p>
     <w:sectPr>
-      <w:footerReference w:type="default" r:id="rId24"/>
+      <w:footerReference w:type="default" r:id="rId27"/>
       <w:pgSz w:w="11907" w:h="16839" w:code="9"/>
       <w:pgMar w:top="1418" w:right="1418" w:bottom="1418" w:left="1418" w:header="720" w:footer="720" w:gutter="0"/>
       <w:pgNumType w:start="1"/>
@@ -11440,6 +11750,7 @@
   <w:style w:type="character" w:default="1" w:styleId="Zadanifontodlomka">
     <w:name w:val="Default Paragraph Font"/>
     <w:uiPriority w:val="1"/>
+    <w:semiHidden/>
     <w:unhideWhenUsed/>
   </w:style>
   <w:style w:type="table" w:default="1" w:styleId="Obinatablica">
@@ -13528,7 +13839,7 @@
 </file>
 
 <file path=customXml/itemProps1.xml><?xml version="1.0" encoding="utf-8"?>
-<ds:datastoreItem xmlns:ds="http://schemas.openxmlformats.org/officeDocument/2006/customXml" ds:itemID="{F5D02D3C-E3AC-4D5E-8285-81F6ED7DE87D}">
+<ds:datastoreItem xmlns:ds="http://schemas.openxmlformats.org/officeDocument/2006/customXml" ds:itemID="{9B9DDE07-394D-474A-BA69-B1A4CBFB5537}">
   <ds:schemaRefs>
     <ds:schemaRef ds:uri="http://schemas.openxmlformats.org/officeDocument/2006/bibliography"/>
   </ds:schemaRefs>

</xml_diff>

<commit_message>
Docs update(75%), refactor code
</commit_message>
<xml_diff>
--- a/Zavrsni_rad_Ante_Lovric.docx
+++ b/Zavrsni_rad_Ante_Lovric.docx
@@ -1274,7 +1274,7 @@
         </w:rPr>
         <w:fldChar w:fldCharType="separate"/>
       </w:r>
-      <w:hyperlink w:anchor="_Toc18247385" w:history="1">
+      <w:hyperlink w:anchor="_Toc18360789" w:history="1">
         <w:r>
           <w:rPr>
             <w:rStyle w:val="Hiperveza"/>
@@ -1318,7 +1318,7 @@
             <w:noProof/>
             <w:webHidden/>
           </w:rPr>
-          <w:instrText xml:space="preserve"> PAGEREF _Toc18247385 \h </w:instrText>
+          <w:instrText xml:space="preserve"> PAGEREF _Toc18360789 \h </w:instrText>
         </w:r>
         <w:r>
           <w:rPr>
@@ -1360,7 +1360,7 @@
           <w:lang w:eastAsia="zh-CN"/>
         </w:rPr>
       </w:pPr>
-      <w:hyperlink w:anchor="_Toc18247386" w:history="1">
+      <w:hyperlink w:anchor="_Toc18360790" w:history="1">
         <w:r>
           <w:rPr>
             <w:rStyle w:val="Hiperveza"/>
@@ -1404,7 +1404,7 @@
             <w:noProof/>
             <w:webHidden/>
           </w:rPr>
-          <w:instrText xml:space="preserve"> PAGEREF _Toc18247386 \h </w:instrText>
+          <w:instrText xml:space="preserve"> PAGEREF _Toc18360790 \h </w:instrText>
         </w:r>
         <w:r>
           <w:rPr>
@@ -1446,7 +1446,7 @@
           <w:lang w:eastAsia="zh-CN"/>
         </w:rPr>
       </w:pPr>
-      <w:hyperlink w:anchor="_Toc18247387" w:history="1">
+      <w:hyperlink w:anchor="_Toc18360791" w:history="1">
         <w:r>
           <w:rPr>
             <w:rStyle w:val="Hiperveza"/>
@@ -1490,7 +1490,7 @@
             <w:noProof/>
             <w:webHidden/>
           </w:rPr>
-          <w:instrText xml:space="preserve"> PAGEREF _Toc18247387 \h </w:instrText>
+          <w:instrText xml:space="preserve"> PAGEREF _Toc18360791 \h </w:instrText>
         </w:r>
         <w:r>
           <w:rPr>
@@ -1532,7 +1532,7 @@
           <w:lang w:eastAsia="zh-CN"/>
         </w:rPr>
       </w:pPr>
-      <w:hyperlink w:anchor="_Toc18247388" w:history="1">
+      <w:hyperlink w:anchor="_Toc18360792" w:history="1">
         <w:r>
           <w:rPr>
             <w:rStyle w:val="Hiperveza"/>
@@ -1576,7 +1576,7 @@
             <w:noProof/>
             <w:webHidden/>
           </w:rPr>
-          <w:instrText xml:space="preserve"> PAGEREF _Toc18247388 \h </w:instrText>
+          <w:instrText xml:space="preserve"> PAGEREF _Toc18360792 \h </w:instrText>
         </w:r>
         <w:r>
           <w:rPr>
@@ -1618,7 +1618,7 @@
           <w:lang w:eastAsia="zh-CN"/>
         </w:rPr>
       </w:pPr>
-      <w:hyperlink w:anchor="_Toc18247389" w:history="1">
+      <w:hyperlink w:anchor="_Toc18360793" w:history="1">
         <w:r>
           <w:rPr>
             <w:rStyle w:val="Hiperveza"/>
@@ -1662,7 +1662,7 @@
             <w:noProof/>
             <w:webHidden/>
           </w:rPr>
-          <w:instrText xml:space="preserve"> PAGEREF _Toc18247389 \h </w:instrText>
+          <w:instrText xml:space="preserve"> PAGEREF _Toc18360793 \h </w:instrText>
         </w:r>
         <w:r>
           <w:rPr>
@@ -1704,7 +1704,7 @@
           <w:lang w:eastAsia="zh-CN"/>
         </w:rPr>
       </w:pPr>
-      <w:hyperlink w:anchor="_Toc18247390" w:history="1">
+      <w:hyperlink w:anchor="_Toc18360794" w:history="1">
         <w:r>
           <w:rPr>
             <w:rStyle w:val="Hiperveza"/>
@@ -1748,7 +1748,7 @@
             <w:noProof/>
             <w:webHidden/>
           </w:rPr>
-          <w:instrText xml:space="preserve"> PAGEREF _Toc18247390 \h </w:instrText>
+          <w:instrText xml:space="preserve"> PAGEREF _Toc18360794 \h </w:instrText>
         </w:r>
         <w:r>
           <w:rPr>
@@ -1790,7 +1790,7 @@
           <w:lang w:eastAsia="zh-CN"/>
         </w:rPr>
       </w:pPr>
-      <w:hyperlink w:anchor="_Toc18247391" w:history="1">
+      <w:hyperlink w:anchor="_Toc18360795" w:history="1">
         <w:r>
           <w:rPr>
             <w:rStyle w:val="Hiperveza"/>
@@ -1813,7 +1813,7 @@
             <w:rStyle w:val="Hiperveza"/>
             <w:noProof/>
           </w:rPr>
-          <w:t>Git i Github</w:t>
+          <w:t>Git</w:t>
         </w:r>
         <w:r>
           <w:rPr>
@@ -1834,7 +1834,7 @@
             <w:noProof/>
             <w:webHidden/>
           </w:rPr>
-          <w:instrText xml:space="preserve"> PAGEREF _Toc18247391 \h </w:instrText>
+          <w:instrText xml:space="preserve"> PAGEREF _Toc18360795 \h </w:instrText>
         </w:r>
         <w:r>
           <w:rPr>
@@ -1876,7 +1876,7 @@
           <w:lang w:eastAsia="zh-CN"/>
         </w:rPr>
       </w:pPr>
-      <w:hyperlink w:anchor="_Toc18247392" w:history="1">
+      <w:hyperlink w:anchor="_Toc18360796" w:history="1">
         <w:r>
           <w:rPr>
             <w:rStyle w:val="Hiperveza"/>
@@ -1920,7 +1920,7 @@
             <w:noProof/>
             <w:webHidden/>
           </w:rPr>
-          <w:instrText xml:space="preserve"> PAGEREF _Toc18247392 \h </w:instrText>
+          <w:instrText xml:space="preserve"> PAGEREF _Toc18360796 \h </w:instrText>
         </w:r>
         <w:r>
           <w:rPr>
@@ -1962,7 +1962,7 @@
           <w:lang w:eastAsia="zh-CN"/>
         </w:rPr>
       </w:pPr>
-      <w:hyperlink w:anchor="_Toc18247393" w:history="1">
+      <w:hyperlink w:anchor="_Toc18360797" w:history="1">
         <w:r>
           <w:rPr>
             <w:rStyle w:val="Hiperveza"/>
@@ -2006,7 +2006,7 @@
             <w:noProof/>
             <w:webHidden/>
           </w:rPr>
-          <w:instrText xml:space="preserve"> PAGEREF _Toc18247393 \h </w:instrText>
+          <w:instrText xml:space="preserve"> PAGEREF _Toc18360797 \h </w:instrText>
         </w:r>
         <w:r>
           <w:rPr>
@@ -2048,7 +2048,7 @@
           <w:lang w:eastAsia="zh-CN"/>
         </w:rPr>
       </w:pPr>
-      <w:hyperlink w:anchor="_Toc18247394" w:history="1">
+      <w:hyperlink w:anchor="_Toc18360798" w:history="1">
         <w:r>
           <w:rPr>
             <w:rStyle w:val="Hiperveza"/>
@@ -2092,7 +2092,7 @@
             <w:noProof/>
             <w:webHidden/>
           </w:rPr>
-          <w:instrText xml:space="preserve"> PAGEREF _Toc18247394 \h </w:instrText>
+          <w:instrText xml:space="preserve"> PAGEREF _Toc18360798 \h </w:instrText>
         </w:r>
         <w:r>
           <w:rPr>
@@ -2134,7 +2134,7 @@
           <w:lang w:eastAsia="zh-CN"/>
         </w:rPr>
       </w:pPr>
-      <w:hyperlink w:anchor="_Toc18247395" w:history="1">
+      <w:hyperlink w:anchor="_Toc18360799" w:history="1">
         <w:r>
           <w:rPr>
             <w:rStyle w:val="Hiperveza"/>
@@ -2178,7 +2178,7 @@
             <w:noProof/>
             <w:webHidden/>
           </w:rPr>
-          <w:instrText xml:space="preserve"> PAGEREF _Toc18247395 \h </w:instrText>
+          <w:instrText xml:space="preserve"> PAGEREF _Toc18360799 \h </w:instrText>
         </w:r>
         <w:r>
           <w:rPr>
@@ -2220,7 +2220,7 @@
           <w:lang w:eastAsia="zh-CN"/>
         </w:rPr>
       </w:pPr>
-      <w:hyperlink w:anchor="_Toc18247396" w:history="1">
+      <w:hyperlink w:anchor="_Toc18360800" w:history="1">
         <w:r>
           <w:rPr>
             <w:rStyle w:val="Hiperveza"/>
@@ -2264,7 +2264,7 @@
             <w:noProof/>
             <w:webHidden/>
           </w:rPr>
-          <w:instrText xml:space="preserve"> PAGEREF _Toc18247396 \h </w:instrText>
+          <w:instrText xml:space="preserve"> PAGEREF _Toc18360800 \h </w:instrText>
         </w:r>
         <w:r>
           <w:rPr>
@@ -2306,7 +2306,7 @@
           <w:lang w:eastAsia="zh-CN"/>
         </w:rPr>
       </w:pPr>
-      <w:hyperlink w:anchor="_Toc18247397" w:history="1">
+      <w:hyperlink w:anchor="_Toc18360801" w:history="1">
         <w:r>
           <w:rPr>
             <w:rStyle w:val="Hiperveza"/>
@@ -2350,7 +2350,7 @@
             <w:noProof/>
             <w:webHidden/>
           </w:rPr>
-          <w:instrText xml:space="preserve"> PAGEREF _Toc18247397 \h </w:instrText>
+          <w:instrText xml:space="preserve"> PAGEREF _Toc18360801 \h </w:instrText>
         </w:r>
         <w:r>
           <w:rPr>
@@ -2392,7 +2392,7 @@
           <w:lang w:eastAsia="zh-CN"/>
         </w:rPr>
       </w:pPr>
-      <w:hyperlink w:anchor="_Toc18247398" w:history="1">
+      <w:hyperlink w:anchor="_Toc18360802" w:history="1">
         <w:r>
           <w:rPr>
             <w:rStyle w:val="Hiperveza"/>
@@ -2436,7 +2436,7 @@
             <w:noProof/>
             <w:webHidden/>
           </w:rPr>
-          <w:instrText xml:space="preserve"> PAGEREF _Toc18247398 \h </w:instrText>
+          <w:instrText xml:space="preserve"> PAGEREF _Toc18360802 \h </w:instrText>
         </w:r>
         <w:r>
           <w:rPr>
@@ -2478,7 +2478,7 @@
           <w:lang w:eastAsia="zh-CN"/>
         </w:rPr>
       </w:pPr>
-      <w:hyperlink w:anchor="_Toc18247399" w:history="1">
+      <w:hyperlink w:anchor="_Toc18360803" w:history="1">
         <w:r>
           <w:rPr>
             <w:rStyle w:val="Hiperveza"/>
@@ -2522,7 +2522,7 @@
             <w:noProof/>
             <w:webHidden/>
           </w:rPr>
-          <w:instrText xml:space="preserve"> PAGEREF _Toc18247399 \h </w:instrText>
+          <w:instrText xml:space="preserve"> PAGEREF _Toc18360803 \h </w:instrText>
         </w:r>
         <w:r>
           <w:rPr>
@@ -2542,7 +2542,7 @@
             <w:noProof/>
             <w:webHidden/>
           </w:rPr>
-          <w:t>12</w:t>
+          <w:t>13</w:t>
         </w:r>
         <w:r>
           <w:rPr>
@@ -2555,7 +2555,7 @@
     </w:p>
     <w:p>
       <w:pPr>
-        <w:pStyle w:val="Sadraj1"/>
+        <w:pStyle w:val="Sadraj2"/>
         <w:rPr>
           <w:rFonts w:asciiTheme="minorHAnsi" w:eastAsiaTheme="minorEastAsia" w:hAnsiTheme="minorHAnsi" w:cstheme="minorBidi"/>
           <w:noProof/>
@@ -2564,13 +2564,13 @@
           <w:lang w:eastAsia="zh-CN"/>
         </w:rPr>
       </w:pPr>
-      <w:hyperlink w:anchor="_Toc18247400" w:history="1">
+      <w:hyperlink w:anchor="_Toc18360804" w:history="1">
         <w:r>
           <w:rPr>
             <w:rStyle w:val="Hiperveza"/>
             <w:noProof/>
           </w:rPr>
-          <w:t>5</w:t>
+          <w:t>4.4</w:t>
         </w:r>
         <w:r>
           <w:rPr>
@@ -2587,7 +2587,7 @@
             <w:rStyle w:val="Hiperveza"/>
             <w:noProof/>
           </w:rPr>
-          <w:t>Gotova rješenja i biblioteke</w:t>
+          <w:t>Android aktivnosti</w:t>
         </w:r>
         <w:r>
           <w:rPr>
@@ -2608,7 +2608,7 @@
             <w:noProof/>
             <w:webHidden/>
           </w:rPr>
-          <w:instrText xml:space="preserve"> PAGEREF _Toc18247400 \h </w:instrText>
+          <w:instrText xml:space="preserve"> PAGEREF _Toc18360804 \h </w:instrText>
         </w:r>
         <w:r>
           <w:rPr>
@@ -2628,7 +2628,7 @@
             <w:noProof/>
             <w:webHidden/>
           </w:rPr>
-          <w:t>13</w:t>
+          <w:t>14</w:t>
         </w:r>
         <w:r>
           <w:rPr>
@@ -2641,7 +2641,7 @@
     </w:p>
     <w:p>
       <w:pPr>
-        <w:pStyle w:val="Sadraj1"/>
+        <w:pStyle w:val="Sadraj3"/>
         <w:rPr>
           <w:rFonts w:asciiTheme="minorHAnsi" w:eastAsiaTheme="minorEastAsia" w:hAnsiTheme="minorHAnsi" w:cstheme="minorBidi"/>
           <w:noProof/>
@@ -2650,13 +2650,13 @@
           <w:lang w:eastAsia="zh-CN"/>
         </w:rPr>
       </w:pPr>
-      <w:hyperlink w:anchor="_Toc18247401" w:history="1">
+      <w:hyperlink w:anchor="_Toc18360805" w:history="1">
         <w:r>
           <w:rPr>
             <w:rStyle w:val="Hiperveza"/>
             <w:noProof/>
           </w:rPr>
-          <w:t>6</w:t>
+          <w:t>4.4.1</w:t>
         </w:r>
         <w:r>
           <w:rPr>
@@ -2673,7 +2673,7 @@
             <w:rStyle w:val="Hiperveza"/>
             <w:noProof/>
           </w:rPr>
-          <w:t>Zaključak</w:t>
+          <w:t>Aktivnost</w:t>
         </w:r>
         <w:r>
           <w:rPr>
@@ -2694,7 +2694,7 @@
             <w:noProof/>
             <w:webHidden/>
           </w:rPr>
-          <w:instrText xml:space="preserve"> PAGEREF _Toc18247401 \h </w:instrText>
+          <w:instrText xml:space="preserve"> PAGEREF _Toc18360805 \h </w:instrText>
         </w:r>
         <w:r>
           <w:rPr>
@@ -2727,7 +2727,7 @@
     </w:p>
     <w:p>
       <w:pPr>
-        <w:pStyle w:val="Sadraj1"/>
+        <w:pStyle w:val="Sadraj3"/>
         <w:rPr>
           <w:rFonts w:asciiTheme="minorHAnsi" w:eastAsiaTheme="minorEastAsia" w:hAnsiTheme="minorHAnsi" w:cstheme="minorBidi"/>
           <w:noProof/>
@@ -2736,23 +2736,40 @@
           <w:lang w:eastAsia="zh-CN"/>
         </w:rPr>
       </w:pPr>
-      <w:hyperlink w:anchor="_Toc18247402" w:history="1">
+      <w:hyperlink w:anchor="_Toc18360806" w:history="1">
         <w:r>
           <w:rPr>
             <w:rStyle w:val="Hiperveza"/>
             <w:noProof/>
           </w:rPr>
-          <w:t>Literatura</w:t>
-        </w:r>
-        <w:r>
-          <w:rPr>
-            <w:noProof/>
-            <w:webHidden/>
+          <w:t>4.4.2</w:t>
+        </w:r>
+        <w:r>
+          <w:rPr>
+            <w:rFonts w:asciiTheme="minorHAnsi" w:eastAsiaTheme="minorEastAsia" w:hAnsiTheme="minorHAnsi" w:cstheme="minorBidi"/>
+            <w:noProof/>
+            <w:sz w:val="22"/>
+            <w:szCs w:val="22"/>
+            <w:lang w:eastAsia="zh-CN"/>
           </w:rPr>
           <w:tab/>
         </w:r>
         <w:r>
           <w:rPr>
+            <w:rStyle w:val="Hiperveza"/>
+            <w:noProof/>
+          </w:rPr>
+          <w:t>Životni ciklus aktivnosti</w:t>
+        </w:r>
+        <w:r>
+          <w:rPr>
+            <w:noProof/>
+            <w:webHidden/>
+          </w:rPr>
+          <w:tab/>
+        </w:r>
+        <w:r>
+          <w:rPr>
             <w:noProof/>
             <w:webHidden/>
           </w:rPr>
@@ -2763,7 +2780,7 @@
             <w:noProof/>
             <w:webHidden/>
           </w:rPr>
-          <w:instrText xml:space="preserve"> PAGEREF _Toc18247402 \h </w:instrText>
+          <w:instrText xml:space="preserve"> PAGEREF _Toc18360806 \h </w:instrText>
         </w:r>
         <w:r>
           <w:rPr>
@@ -2796,7 +2813,7 @@
     </w:p>
     <w:p>
       <w:pPr>
-        <w:pStyle w:val="Sadraj1"/>
+        <w:pStyle w:val="Sadraj3"/>
         <w:rPr>
           <w:rFonts w:asciiTheme="minorHAnsi" w:eastAsiaTheme="minorEastAsia" w:hAnsiTheme="minorHAnsi" w:cstheme="minorBidi"/>
           <w:noProof/>
@@ -2805,23 +2822,40 @@
           <w:lang w:eastAsia="zh-CN"/>
         </w:rPr>
       </w:pPr>
-      <w:hyperlink w:anchor="_Toc18247403" w:history="1">
+      <w:hyperlink w:anchor="_Toc18360807" w:history="1">
         <w:r>
           <w:rPr>
             <w:rStyle w:val="Hiperveza"/>
             <w:noProof/>
           </w:rPr>
-          <w:t>Popis oznaka i kratica</w:t>
-        </w:r>
-        <w:r>
-          <w:rPr>
-            <w:noProof/>
-            <w:webHidden/>
+          <w:t>4.4.3</w:t>
+        </w:r>
+        <w:r>
+          <w:rPr>
+            <w:rFonts w:asciiTheme="minorHAnsi" w:eastAsiaTheme="minorEastAsia" w:hAnsiTheme="minorHAnsi" w:cstheme="minorBidi"/>
+            <w:noProof/>
+            <w:sz w:val="22"/>
+            <w:szCs w:val="22"/>
+            <w:lang w:eastAsia="zh-CN"/>
           </w:rPr>
           <w:tab/>
         </w:r>
         <w:r>
           <w:rPr>
+            <w:rStyle w:val="Hiperveza"/>
+            <w:noProof/>
+          </w:rPr>
+          <w:t>Prijelazi između aktivnosti</w:t>
+        </w:r>
+        <w:r>
+          <w:rPr>
+            <w:noProof/>
+            <w:webHidden/>
+          </w:rPr>
+          <w:tab/>
+        </w:r>
+        <w:r>
+          <w:rPr>
             <w:noProof/>
             <w:webHidden/>
           </w:rPr>
@@ -2832,7 +2866,7 @@
             <w:noProof/>
             <w:webHidden/>
           </w:rPr>
-          <w:instrText xml:space="preserve"> PAGEREF _Toc18247403 \h </w:instrText>
+          <w:instrText xml:space="preserve"> PAGEREF _Toc18360807 \h </w:instrText>
         </w:r>
         <w:r>
           <w:rPr>
@@ -2865,7 +2899,7 @@
     </w:p>
     <w:p>
       <w:pPr>
-        <w:pStyle w:val="Sadraj1"/>
+        <w:pStyle w:val="Sadraj2"/>
         <w:rPr>
           <w:rFonts w:asciiTheme="minorHAnsi" w:eastAsiaTheme="minorEastAsia" w:hAnsiTheme="minorHAnsi" w:cstheme="minorBidi"/>
           <w:noProof/>
@@ -2874,12 +2908,1096 @@
           <w:lang w:eastAsia="zh-CN"/>
         </w:rPr>
       </w:pPr>
-      <w:hyperlink w:anchor="_Toc18247404" w:history="1">
+      <w:hyperlink w:anchor="_Toc18360808" w:history="1">
         <w:r>
           <w:rPr>
             <w:rStyle w:val="Hiperveza"/>
             <w:noProof/>
           </w:rPr>
+          <w:t>4.5</w:t>
+        </w:r>
+        <w:r>
+          <w:rPr>
+            <w:rFonts w:asciiTheme="minorHAnsi" w:eastAsiaTheme="minorEastAsia" w:hAnsiTheme="minorHAnsi" w:cstheme="minorBidi"/>
+            <w:noProof/>
+            <w:sz w:val="22"/>
+            <w:szCs w:val="22"/>
+            <w:lang w:eastAsia="zh-CN"/>
+          </w:rPr>
+          <w:tab/>
+        </w:r>
+        <w:r>
+          <w:rPr>
+            <w:rStyle w:val="Hiperveza"/>
+            <w:noProof/>
+          </w:rPr>
+          <w:t>Aktivnost za praćenje lokacije</w:t>
+        </w:r>
+        <w:r>
+          <w:rPr>
+            <w:noProof/>
+            <w:webHidden/>
+          </w:rPr>
+          <w:tab/>
+        </w:r>
+        <w:r>
+          <w:rPr>
+            <w:noProof/>
+            <w:webHidden/>
+          </w:rPr>
+          <w:fldChar w:fldCharType="begin"/>
+        </w:r>
+        <w:r>
+          <w:rPr>
+            <w:noProof/>
+            <w:webHidden/>
+          </w:rPr>
+          <w:instrText xml:space="preserve"> PAGEREF _Toc18360808 \h </w:instrText>
+        </w:r>
+        <w:r>
+          <w:rPr>
+            <w:noProof/>
+            <w:webHidden/>
+          </w:rPr>
+        </w:r>
+        <w:r>
+          <w:rPr>
+            <w:noProof/>
+            <w:webHidden/>
+          </w:rPr>
+          <w:fldChar w:fldCharType="separate"/>
+        </w:r>
+        <w:r>
+          <w:rPr>
+            <w:noProof/>
+            <w:webHidden/>
+          </w:rPr>
+          <w:t>17</w:t>
+        </w:r>
+        <w:r>
+          <w:rPr>
+            <w:noProof/>
+            <w:webHidden/>
+          </w:rPr>
+          <w:fldChar w:fldCharType="end"/>
+        </w:r>
+      </w:hyperlink>
+    </w:p>
+    <w:p>
+      <w:pPr>
+        <w:pStyle w:val="Sadraj3"/>
+        <w:rPr>
+          <w:rFonts w:asciiTheme="minorHAnsi" w:eastAsiaTheme="minorEastAsia" w:hAnsiTheme="minorHAnsi" w:cstheme="minorBidi"/>
+          <w:noProof/>
+          <w:sz w:val="22"/>
+          <w:szCs w:val="22"/>
+          <w:lang w:eastAsia="zh-CN"/>
+        </w:rPr>
+      </w:pPr>
+      <w:hyperlink w:anchor="_Toc18360809" w:history="1">
+        <w:r>
+          <w:rPr>
+            <w:rStyle w:val="Hiperveza"/>
+            <w:noProof/>
+          </w:rPr>
+          <w:t>4.5.1</w:t>
+        </w:r>
+        <w:r>
+          <w:rPr>
+            <w:rFonts w:asciiTheme="minorHAnsi" w:eastAsiaTheme="minorEastAsia" w:hAnsiTheme="minorHAnsi" w:cstheme="minorBidi"/>
+            <w:noProof/>
+            <w:sz w:val="22"/>
+            <w:szCs w:val="22"/>
+            <w:lang w:eastAsia="zh-CN"/>
+          </w:rPr>
+          <w:tab/>
+        </w:r>
+        <w:r>
+          <w:rPr>
+            <w:rStyle w:val="Hiperveza"/>
+            <w:noProof/>
+          </w:rPr>
+          <w:t>Dizajn i XML dokumenti</w:t>
+        </w:r>
+        <w:r>
+          <w:rPr>
+            <w:noProof/>
+            <w:webHidden/>
+          </w:rPr>
+          <w:tab/>
+        </w:r>
+        <w:r>
+          <w:rPr>
+            <w:noProof/>
+            <w:webHidden/>
+          </w:rPr>
+          <w:fldChar w:fldCharType="begin"/>
+        </w:r>
+        <w:r>
+          <w:rPr>
+            <w:noProof/>
+            <w:webHidden/>
+          </w:rPr>
+          <w:instrText xml:space="preserve"> PAGEREF _Toc18360809 \h </w:instrText>
+        </w:r>
+        <w:r>
+          <w:rPr>
+            <w:noProof/>
+            <w:webHidden/>
+          </w:rPr>
+        </w:r>
+        <w:r>
+          <w:rPr>
+            <w:noProof/>
+            <w:webHidden/>
+          </w:rPr>
+          <w:fldChar w:fldCharType="separate"/>
+        </w:r>
+        <w:r>
+          <w:rPr>
+            <w:noProof/>
+            <w:webHidden/>
+          </w:rPr>
+          <w:t>17</w:t>
+        </w:r>
+        <w:r>
+          <w:rPr>
+            <w:noProof/>
+            <w:webHidden/>
+          </w:rPr>
+          <w:fldChar w:fldCharType="end"/>
+        </w:r>
+      </w:hyperlink>
+    </w:p>
+    <w:p>
+      <w:pPr>
+        <w:pStyle w:val="Sadraj3"/>
+        <w:rPr>
+          <w:rFonts w:asciiTheme="minorHAnsi" w:eastAsiaTheme="minorEastAsia" w:hAnsiTheme="minorHAnsi" w:cstheme="minorBidi"/>
+          <w:noProof/>
+          <w:sz w:val="22"/>
+          <w:szCs w:val="22"/>
+          <w:lang w:eastAsia="zh-CN"/>
+        </w:rPr>
+      </w:pPr>
+      <w:hyperlink w:anchor="_Toc18360810" w:history="1">
+        <w:r>
+          <w:rPr>
+            <w:rStyle w:val="Hiperveza"/>
+            <w:noProof/>
+          </w:rPr>
+          <w:t>4.5.2</w:t>
+        </w:r>
+        <w:r>
+          <w:rPr>
+            <w:rFonts w:asciiTheme="minorHAnsi" w:eastAsiaTheme="minorEastAsia" w:hAnsiTheme="minorHAnsi" w:cstheme="minorBidi"/>
+            <w:noProof/>
+            <w:sz w:val="22"/>
+            <w:szCs w:val="22"/>
+            <w:lang w:eastAsia="zh-CN"/>
+          </w:rPr>
+          <w:tab/>
+        </w:r>
+        <w:r>
+          <w:rPr>
+            <w:rStyle w:val="Hiperveza"/>
+            <w:noProof/>
+          </w:rPr>
+          <w:t>onCreate – Postavljanje layout-a</w:t>
+        </w:r>
+        <w:r>
+          <w:rPr>
+            <w:noProof/>
+            <w:webHidden/>
+          </w:rPr>
+          <w:tab/>
+        </w:r>
+        <w:r>
+          <w:rPr>
+            <w:noProof/>
+            <w:webHidden/>
+          </w:rPr>
+          <w:fldChar w:fldCharType="begin"/>
+        </w:r>
+        <w:r>
+          <w:rPr>
+            <w:noProof/>
+            <w:webHidden/>
+          </w:rPr>
+          <w:instrText xml:space="preserve"> PAGEREF _Toc18360810 \h </w:instrText>
+        </w:r>
+        <w:r>
+          <w:rPr>
+            <w:noProof/>
+            <w:webHidden/>
+          </w:rPr>
+        </w:r>
+        <w:r>
+          <w:rPr>
+            <w:noProof/>
+            <w:webHidden/>
+          </w:rPr>
+          <w:fldChar w:fldCharType="separate"/>
+        </w:r>
+        <w:r>
+          <w:rPr>
+            <w:noProof/>
+            <w:webHidden/>
+          </w:rPr>
+          <w:t>20</w:t>
+        </w:r>
+        <w:r>
+          <w:rPr>
+            <w:noProof/>
+            <w:webHidden/>
+          </w:rPr>
+          <w:fldChar w:fldCharType="end"/>
+        </w:r>
+      </w:hyperlink>
+    </w:p>
+    <w:p>
+      <w:pPr>
+        <w:pStyle w:val="Sadraj3"/>
+        <w:rPr>
+          <w:rFonts w:asciiTheme="minorHAnsi" w:eastAsiaTheme="minorEastAsia" w:hAnsiTheme="minorHAnsi" w:cstheme="minorBidi"/>
+          <w:noProof/>
+          <w:sz w:val="22"/>
+          <w:szCs w:val="22"/>
+          <w:lang w:eastAsia="zh-CN"/>
+        </w:rPr>
+      </w:pPr>
+      <w:hyperlink w:anchor="_Toc18360811" w:history="1">
+        <w:r>
+          <w:rPr>
+            <w:rStyle w:val="Hiperveza"/>
+            <w:noProof/>
+          </w:rPr>
+          <w:t>4.5.3</w:t>
+        </w:r>
+        <w:r>
+          <w:rPr>
+            <w:rFonts w:asciiTheme="minorHAnsi" w:eastAsiaTheme="minorEastAsia" w:hAnsiTheme="minorHAnsi" w:cstheme="minorBidi"/>
+            <w:noProof/>
+            <w:sz w:val="22"/>
+            <w:szCs w:val="22"/>
+            <w:lang w:eastAsia="zh-CN"/>
+          </w:rPr>
+          <w:tab/>
+        </w:r>
+        <w:r>
+          <w:rPr>
+            <w:rStyle w:val="Hiperveza"/>
+            <w:noProof/>
+          </w:rPr>
+          <w:t>onCreate – Postavljanje lokacijskog servisa</w:t>
+        </w:r>
+        <w:r>
+          <w:rPr>
+            <w:noProof/>
+            <w:webHidden/>
+          </w:rPr>
+          <w:tab/>
+        </w:r>
+        <w:r>
+          <w:rPr>
+            <w:noProof/>
+            <w:webHidden/>
+          </w:rPr>
+          <w:fldChar w:fldCharType="begin"/>
+        </w:r>
+        <w:r>
+          <w:rPr>
+            <w:noProof/>
+            <w:webHidden/>
+          </w:rPr>
+          <w:instrText xml:space="preserve"> PAGEREF _Toc18360811 \h </w:instrText>
+        </w:r>
+        <w:r>
+          <w:rPr>
+            <w:noProof/>
+            <w:webHidden/>
+          </w:rPr>
+        </w:r>
+        <w:r>
+          <w:rPr>
+            <w:noProof/>
+            <w:webHidden/>
+          </w:rPr>
+          <w:fldChar w:fldCharType="separate"/>
+        </w:r>
+        <w:r>
+          <w:rPr>
+            <w:noProof/>
+            <w:webHidden/>
+          </w:rPr>
+          <w:t>20</w:t>
+        </w:r>
+        <w:r>
+          <w:rPr>
+            <w:noProof/>
+            <w:webHidden/>
+          </w:rPr>
+          <w:fldChar w:fldCharType="end"/>
+        </w:r>
+      </w:hyperlink>
+    </w:p>
+    <w:p>
+      <w:pPr>
+        <w:pStyle w:val="Sadraj3"/>
+        <w:rPr>
+          <w:rFonts w:asciiTheme="minorHAnsi" w:eastAsiaTheme="minorEastAsia" w:hAnsiTheme="minorHAnsi" w:cstheme="minorBidi"/>
+          <w:noProof/>
+          <w:sz w:val="22"/>
+          <w:szCs w:val="22"/>
+          <w:lang w:eastAsia="zh-CN"/>
+        </w:rPr>
+      </w:pPr>
+      <w:hyperlink w:anchor="_Toc18360812" w:history="1">
+        <w:r>
+          <w:rPr>
+            <w:rStyle w:val="Hiperveza"/>
+            <w:noProof/>
+          </w:rPr>
+          <w:t>4.5.4</w:t>
+        </w:r>
+        <w:r>
+          <w:rPr>
+            <w:rFonts w:asciiTheme="minorHAnsi" w:eastAsiaTheme="minorEastAsia" w:hAnsiTheme="minorHAnsi" w:cstheme="minorBidi"/>
+            <w:noProof/>
+            <w:sz w:val="22"/>
+            <w:szCs w:val="22"/>
+            <w:lang w:eastAsia="zh-CN"/>
+          </w:rPr>
+          <w:tab/>
+        </w:r>
+        <w:r>
+          <w:rPr>
+            <w:rStyle w:val="Hiperveza"/>
+            <w:noProof/>
+          </w:rPr>
+          <w:t>onCreate – Postavljanje referenci na „View“-ove i „onClickListener“</w:t>
+        </w:r>
+        <w:r>
+          <w:rPr>
+            <w:noProof/>
+            <w:webHidden/>
+          </w:rPr>
+          <w:tab/>
+        </w:r>
+        <w:r>
+          <w:rPr>
+            <w:noProof/>
+            <w:webHidden/>
+          </w:rPr>
+          <w:fldChar w:fldCharType="begin"/>
+        </w:r>
+        <w:r>
+          <w:rPr>
+            <w:noProof/>
+            <w:webHidden/>
+          </w:rPr>
+          <w:instrText xml:space="preserve"> PAGEREF _Toc18360812 \h </w:instrText>
+        </w:r>
+        <w:r>
+          <w:rPr>
+            <w:noProof/>
+            <w:webHidden/>
+          </w:rPr>
+        </w:r>
+        <w:r>
+          <w:rPr>
+            <w:noProof/>
+            <w:webHidden/>
+          </w:rPr>
+          <w:fldChar w:fldCharType="separate"/>
+        </w:r>
+        <w:r>
+          <w:rPr>
+            <w:noProof/>
+            <w:webHidden/>
+          </w:rPr>
+          <w:t>21</w:t>
+        </w:r>
+        <w:r>
+          <w:rPr>
+            <w:noProof/>
+            <w:webHidden/>
+          </w:rPr>
+          <w:fldChar w:fldCharType="end"/>
+        </w:r>
+      </w:hyperlink>
+    </w:p>
+    <w:p>
+      <w:pPr>
+        <w:pStyle w:val="Sadraj2"/>
+        <w:rPr>
+          <w:rFonts w:asciiTheme="minorHAnsi" w:eastAsiaTheme="minorEastAsia" w:hAnsiTheme="minorHAnsi" w:cstheme="minorBidi"/>
+          <w:noProof/>
+          <w:sz w:val="22"/>
+          <w:szCs w:val="22"/>
+          <w:lang w:eastAsia="zh-CN"/>
+        </w:rPr>
+      </w:pPr>
+      <w:hyperlink w:anchor="_Toc18360813" w:history="1">
+        <w:r>
+          <w:rPr>
+            <w:rStyle w:val="Hiperveza"/>
+            <w:noProof/>
+          </w:rPr>
+          <w:t>4.6</w:t>
+        </w:r>
+        <w:r>
+          <w:rPr>
+            <w:rFonts w:asciiTheme="minorHAnsi" w:eastAsiaTheme="minorEastAsia" w:hAnsiTheme="minorHAnsi" w:cstheme="minorBidi"/>
+            <w:noProof/>
+            <w:sz w:val="22"/>
+            <w:szCs w:val="22"/>
+            <w:lang w:eastAsia="zh-CN"/>
+          </w:rPr>
+          <w:tab/>
+        </w:r>
+        <w:r>
+          <w:rPr>
+            <w:rStyle w:val="Hiperveza"/>
+            <w:noProof/>
+          </w:rPr>
+          <w:t>Glavna aktivnost</w:t>
+        </w:r>
+        <w:r>
+          <w:rPr>
+            <w:noProof/>
+            <w:webHidden/>
+          </w:rPr>
+          <w:tab/>
+        </w:r>
+        <w:r>
+          <w:rPr>
+            <w:noProof/>
+            <w:webHidden/>
+          </w:rPr>
+          <w:fldChar w:fldCharType="begin"/>
+        </w:r>
+        <w:r>
+          <w:rPr>
+            <w:noProof/>
+            <w:webHidden/>
+          </w:rPr>
+          <w:instrText xml:space="preserve"> PAGEREF _Toc18360813 \h </w:instrText>
+        </w:r>
+        <w:r>
+          <w:rPr>
+            <w:noProof/>
+            <w:webHidden/>
+          </w:rPr>
+        </w:r>
+        <w:r>
+          <w:rPr>
+            <w:noProof/>
+            <w:webHidden/>
+          </w:rPr>
+          <w:fldChar w:fldCharType="separate"/>
+        </w:r>
+        <w:r>
+          <w:rPr>
+            <w:noProof/>
+            <w:webHidden/>
+          </w:rPr>
+          <w:t>22</w:t>
+        </w:r>
+        <w:r>
+          <w:rPr>
+            <w:noProof/>
+            <w:webHidden/>
+          </w:rPr>
+          <w:fldChar w:fldCharType="end"/>
+        </w:r>
+      </w:hyperlink>
+    </w:p>
+    <w:p>
+      <w:pPr>
+        <w:pStyle w:val="Sadraj1"/>
+        <w:rPr>
+          <w:rFonts w:asciiTheme="minorHAnsi" w:eastAsiaTheme="minorEastAsia" w:hAnsiTheme="minorHAnsi" w:cstheme="minorBidi"/>
+          <w:noProof/>
+          <w:sz w:val="22"/>
+          <w:szCs w:val="22"/>
+          <w:lang w:eastAsia="zh-CN"/>
+        </w:rPr>
+      </w:pPr>
+      <w:hyperlink w:anchor="_Toc18360814" w:history="1">
+        <w:r>
+          <w:rPr>
+            <w:rStyle w:val="Hiperveza"/>
+            <w:noProof/>
+          </w:rPr>
+          <w:t>5</w:t>
+        </w:r>
+        <w:r>
+          <w:rPr>
+            <w:rFonts w:asciiTheme="minorHAnsi" w:eastAsiaTheme="minorEastAsia" w:hAnsiTheme="minorHAnsi" w:cstheme="minorBidi"/>
+            <w:noProof/>
+            <w:sz w:val="22"/>
+            <w:szCs w:val="22"/>
+            <w:lang w:eastAsia="zh-CN"/>
+          </w:rPr>
+          <w:tab/>
+        </w:r>
+        <w:r>
+          <w:rPr>
+            <w:rStyle w:val="Hiperveza"/>
+            <w:noProof/>
+          </w:rPr>
+          <w:t>Gotova rješenja i biblioteke</w:t>
+        </w:r>
+        <w:r>
+          <w:rPr>
+            <w:noProof/>
+            <w:webHidden/>
+          </w:rPr>
+          <w:tab/>
+        </w:r>
+        <w:r>
+          <w:rPr>
+            <w:noProof/>
+            <w:webHidden/>
+          </w:rPr>
+          <w:fldChar w:fldCharType="begin"/>
+        </w:r>
+        <w:r>
+          <w:rPr>
+            <w:noProof/>
+            <w:webHidden/>
+          </w:rPr>
+          <w:instrText xml:space="preserve"> PAGEREF _Toc18360814 \h </w:instrText>
+        </w:r>
+        <w:r>
+          <w:rPr>
+            <w:noProof/>
+            <w:webHidden/>
+          </w:rPr>
+        </w:r>
+        <w:r>
+          <w:rPr>
+            <w:noProof/>
+            <w:webHidden/>
+          </w:rPr>
+          <w:fldChar w:fldCharType="separate"/>
+        </w:r>
+        <w:r>
+          <w:rPr>
+            <w:noProof/>
+            <w:webHidden/>
+          </w:rPr>
+          <w:t>23</w:t>
+        </w:r>
+        <w:r>
+          <w:rPr>
+            <w:noProof/>
+            <w:webHidden/>
+          </w:rPr>
+          <w:fldChar w:fldCharType="end"/>
+        </w:r>
+      </w:hyperlink>
+    </w:p>
+    <w:p>
+      <w:pPr>
+        <w:pStyle w:val="Sadraj2"/>
+        <w:rPr>
+          <w:rFonts w:asciiTheme="minorHAnsi" w:eastAsiaTheme="minorEastAsia" w:hAnsiTheme="minorHAnsi" w:cstheme="minorBidi"/>
+          <w:noProof/>
+          <w:sz w:val="22"/>
+          <w:szCs w:val="22"/>
+          <w:lang w:eastAsia="zh-CN"/>
+        </w:rPr>
+      </w:pPr>
+      <w:hyperlink w:anchor="_Toc18360815" w:history="1">
+        <w:r>
+          <w:rPr>
+            <w:rStyle w:val="Hiperveza"/>
+            <w:noProof/>
+          </w:rPr>
+          <w:t>5.1</w:t>
+        </w:r>
+        <w:r>
+          <w:rPr>
+            <w:rFonts w:asciiTheme="minorHAnsi" w:eastAsiaTheme="minorEastAsia" w:hAnsiTheme="minorHAnsi" w:cstheme="minorBidi"/>
+            <w:noProof/>
+            <w:sz w:val="22"/>
+            <w:szCs w:val="22"/>
+            <w:lang w:eastAsia="zh-CN"/>
+          </w:rPr>
+          <w:tab/>
+        </w:r>
+        <w:r>
+          <w:rPr>
+            <w:rStyle w:val="Hiperveza"/>
+            <w:noProof/>
+          </w:rPr>
+          <w:t>MPAndroidChart biblioteka</w:t>
+        </w:r>
+        <w:r>
+          <w:rPr>
+            <w:noProof/>
+            <w:webHidden/>
+          </w:rPr>
+          <w:tab/>
+        </w:r>
+        <w:r>
+          <w:rPr>
+            <w:noProof/>
+            <w:webHidden/>
+          </w:rPr>
+          <w:fldChar w:fldCharType="begin"/>
+        </w:r>
+        <w:r>
+          <w:rPr>
+            <w:noProof/>
+            <w:webHidden/>
+          </w:rPr>
+          <w:instrText xml:space="preserve"> PAGEREF _Toc18360815 \h </w:instrText>
+        </w:r>
+        <w:r>
+          <w:rPr>
+            <w:noProof/>
+            <w:webHidden/>
+          </w:rPr>
+        </w:r>
+        <w:r>
+          <w:rPr>
+            <w:noProof/>
+            <w:webHidden/>
+          </w:rPr>
+          <w:fldChar w:fldCharType="separate"/>
+        </w:r>
+        <w:r>
+          <w:rPr>
+            <w:noProof/>
+            <w:webHidden/>
+          </w:rPr>
+          <w:t>23</w:t>
+        </w:r>
+        <w:r>
+          <w:rPr>
+            <w:noProof/>
+            <w:webHidden/>
+          </w:rPr>
+          <w:fldChar w:fldCharType="end"/>
+        </w:r>
+      </w:hyperlink>
+    </w:p>
+    <w:p>
+      <w:pPr>
+        <w:pStyle w:val="Sadraj2"/>
+        <w:rPr>
+          <w:rFonts w:asciiTheme="minorHAnsi" w:eastAsiaTheme="minorEastAsia" w:hAnsiTheme="minorHAnsi" w:cstheme="minorBidi"/>
+          <w:noProof/>
+          <w:sz w:val="22"/>
+          <w:szCs w:val="22"/>
+          <w:lang w:eastAsia="zh-CN"/>
+        </w:rPr>
+      </w:pPr>
+      <w:hyperlink w:anchor="_Toc18360816" w:history="1">
+        <w:r>
+          <w:rPr>
+            <w:rStyle w:val="Hiperveza"/>
+            <w:noProof/>
+          </w:rPr>
+          <w:t>5.2</w:t>
+        </w:r>
+        <w:r>
+          <w:rPr>
+            <w:rFonts w:asciiTheme="minorHAnsi" w:eastAsiaTheme="minorEastAsia" w:hAnsiTheme="minorHAnsi" w:cstheme="minorBidi"/>
+            <w:noProof/>
+            <w:sz w:val="22"/>
+            <w:szCs w:val="22"/>
+            <w:lang w:eastAsia="zh-CN"/>
+          </w:rPr>
+          <w:tab/>
+        </w:r>
+        <w:r>
+          <w:rPr>
+            <w:rStyle w:val="Hiperveza"/>
+            <w:noProof/>
+          </w:rPr>
+          <w:t>FloatingActionButton biblioteka</w:t>
+        </w:r>
+        <w:r>
+          <w:rPr>
+            <w:noProof/>
+            <w:webHidden/>
+          </w:rPr>
+          <w:tab/>
+        </w:r>
+        <w:r>
+          <w:rPr>
+            <w:noProof/>
+            <w:webHidden/>
+          </w:rPr>
+          <w:fldChar w:fldCharType="begin"/>
+        </w:r>
+        <w:r>
+          <w:rPr>
+            <w:noProof/>
+            <w:webHidden/>
+          </w:rPr>
+          <w:instrText xml:space="preserve"> PAGEREF _Toc18360816 \h </w:instrText>
+        </w:r>
+        <w:r>
+          <w:rPr>
+            <w:noProof/>
+            <w:webHidden/>
+          </w:rPr>
+        </w:r>
+        <w:r>
+          <w:rPr>
+            <w:noProof/>
+            <w:webHidden/>
+          </w:rPr>
+          <w:fldChar w:fldCharType="separate"/>
+        </w:r>
+        <w:r>
+          <w:rPr>
+            <w:noProof/>
+            <w:webHidden/>
+          </w:rPr>
+          <w:t>23</w:t>
+        </w:r>
+        <w:r>
+          <w:rPr>
+            <w:noProof/>
+            <w:webHidden/>
+          </w:rPr>
+          <w:fldChar w:fldCharType="end"/>
+        </w:r>
+      </w:hyperlink>
+    </w:p>
+    <w:p>
+      <w:pPr>
+        <w:pStyle w:val="Sadraj2"/>
+        <w:rPr>
+          <w:rFonts w:asciiTheme="minorHAnsi" w:eastAsiaTheme="minorEastAsia" w:hAnsiTheme="minorHAnsi" w:cstheme="minorBidi"/>
+          <w:noProof/>
+          <w:sz w:val="22"/>
+          <w:szCs w:val="22"/>
+          <w:lang w:eastAsia="zh-CN"/>
+        </w:rPr>
+      </w:pPr>
+      <w:hyperlink w:anchor="_Toc18360817" w:history="1">
+        <w:r>
+          <w:rPr>
+            <w:rStyle w:val="Hiperveza"/>
+            <w:noProof/>
+          </w:rPr>
+          <w:t>5.3</w:t>
+        </w:r>
+        <w:r>
+          <w:rPr>
+            <w:rFonts w:asciiTheme="minorHAnsi" w:eastAsiaTheme="minorEastAsia" w:hAnsiTheme="minorHAnsi" w:cstheme="minorBidi"/>
+            <w:noProof/>
+            <w:sz w:val="22"/>
+            <w:szCs w:val="22"/>
+            <w:lang w:eastAsia="zh-CN"/>
+          </w:rPr>
+          <w:tab/>
+        </w:r>
+        <w:r>
+          <w:rPr>
+            <w:rStyle w:val="Hiperveza"/>
+            <w:noProof/>
+          </w:rPr>
+          <w:t>Vodič za pokretanje Google Maps lokacijskog servisa</w:t>
+        </w:r>
+        <w:r>
+          <w:rPr>
+            <w:noProof/>
+            <w:webHidden/>
+          </w:rPr>
+          <w:tab/>
+        </w:r>
+        <w:r>
+          <w:rPr>
+            <w:noProof/>
+            <w:webHidden/>
+          </w:rPr>
+          <w:fldChar w:fldCharType="begin"/>
+        </w:r>
+        <w:r>
+          <w:rPr>
+            <w:noProof/>
+            <w:webHidden/>
+          </w:rPr>
+          <w:instrText xml:space="preserve"> PAGEREF _Toc18360817 \h </w:instrText>
+        </w:r>
+        <w:r>
+          <w:rPr>
+            <w:noProof/>
+            <w:webHidden/>
+          </w:rPr>
+        </w:r>
+        <w:r>
+          <w:rPr>
+            <w:noProof/>
+            <w:webHidden/>
+          </w:rPr>
+          <w:fldChar w:fldCharType="separate"/>
+        </w:r>
+        <w:r>
+          <w:rPr>
+            <w:noProof/>
+            <w:webHidden/>
+          </w:rPr>
+          <w:t>23</w:t>
+        </w:r>
+        <w:r>
+          <w:rPr>
+            <w:noProof/>
+            <w:webHidden/>
+          </w:rPr>
+          <w:fldChar w:fldCharType="end"/>
+        </w:r>
+      </w:hyperlink>
+    </w:p>
+    <w:p>
+      <w:pPr>
+        <w:pStyle w:val="Sadraj1"/>
+        <w:rPr>
+          <w:rFonts w:asciiTheme="minorHAnsi" w:eastAsiaTheme="minorEastAsia" w:hAnsiTheme="minorHAnsi" w:cstheme="minorBidi"/>
+          <w:noProof/>
+          <w:sz w:val="22"/>
+          <w:szCs w:val="22"/>
+          <w:lang w:eastAsia="zh-CN"/>
+        </w:rPr>
+      </w:pPr>
+      <w:hyperlink w:anchor="_Toc18360818" w:history="1">
+        <w:r>
+          <w:rPr>
+            <w:rStyle w:val="Hiperveza"/>
+            <w:noProof/>
+          </w:rPr>
+          <w:t>6</w:t>
+        </w:r>
+        <w:r>
+          <w:rPr>
+            <w:rFonts w:asciiTheme="minorHAnsi" w:eastAsiaTheme="minorEastAsia" w:hAnsiTheme="minorHAnsi" w:cstheme="minorBidi"/>
+            <w:noProof/>
+            <w:sz w:val="22"/>
+            <w:szCs w:val="22"/>
+            <w:lang w:eastAsia="zh-CN"/>
+          </w:rPr>
+          <w:tab/>
+        </w:r>
+        <w:r>
+          <w:rPr>
+            <w:rStyle w:val="Hiperveza"/>
+            <w:noProof/>
+          </w:rPr>
+          <w:t>Zaključak</w:t>
+        </w:r>
+        <w:r>
+          <w:rPr>
+            <w:noProof/>
+            <w:webHidden/>
+          </w:rPr>
+          <w:tab/>
+        </w:r>
+        <w:r>
+          <w:rPr>
+            <w:noProof/>
+            <w:webHidden/>
+          </w:rPr>
+          <w:fldChar w:fldCharType="begin"/>
+        </w:r>
+        <w:r>
+          <w:rPr>
+            <w:noProof/>
+            <w:webHidden/>
+          </w:rPr>
+          <w:instrText xml:space="preserve"> PAGEREF _Toc18360818 \h </w:instrText>
+        </w:r>
+        <w:r>
+          <w:rPr>
+            <w:noProof/>
+            <w:webHidden/>
+          </w:rPr>
+        </w:r>
+        <w:r>
+          <w:rPr>
+            <w:noProof/>
+            <w:webHidden/>
+          </w:rPr>
+          <w:fldChar w:fldCharType="separate"/>
+        </w:r>
+        <w:r>
+          <w:rPr>
+            <w:noProof/>
+            <w:webHidden/>
+          </w:rPr>
+          <w:t>24</w:t>
+        </w:r>
+        <w:r>
+          <w:rPr>
+            <w:noProof/>
+            <w:webHidden/>
+          </w:rPr>
+          <w:fldChar w:fldCharType="end"/>
+        </w:r>
+      </w:hyperlink>
+    </w:p>
+    <w:p>
+      <w:pPr>
+        <w:pStyle w:val="Sadraj1"/>
+        <w:rPr>
+          <w:rFonts w:asciiTheme="minorHAnsi" w:eastAsiaTheme="minorEastAsia" w:hAnsiTheme="minorHAnsi" w:cstheme="minorBidi"/>
+          <w:noProof/>
+          <w:sz w:val="22"/>
+          <w:szCs w:val="22"/>
+          <w:lang w:eastAsia="zh-CN"/>
+        </w:rPr>
+      </w:pPr>
+      <w:hyperlink w:anchor="_Toc18360819" w:history="1">
+        <w:r>
+          <w:rPr>
+            <w:rStyle w:val="Hiperveza"/>
+            <w:noProof/>
+          </w:rPr>
+          <w:t>Literatura</w:t>
+        </w:r>
+        <w:r>
+          <w:rPr>
+            <w:noProof/>
+            <w:webHidden/>
+          </w:rPr>
+          <w:tab/>
+        </w:r>
+        <w:r>
+          <w:rPr>
+            <w:noProof/>
+            <w:webHidden/>
+          </w:rPr>
+          <w:fldChar w:fldCharType="begin"/>
+        </w:r>
+        <w:r>
+          <w:rPr>
+            <w:noProof/>
+            <w:webHidden/>
+          </w:rPr>
+          <w:instrText xml:space="preserve"> PAGEREF _Toc18360819 \h </w:instrText>
+        </w:r>
+        <w:r>
+          <w:rPr>
+            <w:noProof/>
+            <w:webHidden/>
+          </w:rPr>
+        </w:r>
+        <w:r>
+          <w:rPr>
+            <w:noProof/>
+            <w:webHidden/>
+          </w:rPr>
+          <w:fldChar w:fldCharType="separate"/>
+        </w:r>
+        <w:r>
+          <w:rPr>
+            <w:noProof/>
+            <w:webHidden/>
+          </w:rPr>
+          <w:t>25</w:t>
+        </w:r>
+        <w:r>
+          <w:rPr>
+            <w:noProof/>
+            <w:webHidden/>
+          </w:rPr>
+          <w:fldChar w:fldCharType="end"/>
+        </w:r>
+      </w:hyperlink>
+    </w:p>
+    <w:p>
+      <w:pPr>
+        <w:pStyle w:val="Sadraj1"/>
+        <w:rPr>
+          <w:rFonts w:asciiTheme="minorHAnsi" w:eastAsiaTheme="minorEastAsia" w:hAnsiTheme="minorHAnsi" w:cstheme="minorBidi"/>
+          <w:noProof/>
+          <w:sz w:val="22"/>
+          <w:szCs w:val="22"/>
+          <w:lang w:eastAsia="zh-CN"/>
+        </w:rPr>
+      </w:pPr>
+      <w:hyperlink w:anchor="_Toc18360820" w:history="1">
+        <w:r>
+          <w:rPr>
+            <w:rStyle w:val="Hiperveza"/>
+            <w:noProof/>
+          </w:rPr>
+          <w:t>Popis oznaka i kratica</w:t>
+        </w:r>
+        <w:r>
+          <w:rPr>
+            <w:noProof/>
+            <w:webHidden/>
+          </w:rPr>
+          <w:tab/>
+        </w:r>
+        <w:r>
+          <w:rPr>
+            <w:noProof/>
+            <w:webHidden/>
+          </w:rPr>
+          <w:fldChar w:fldCharType="begin"/>
+        </w:r>
+        <w:r>
+          <w:rPr>
+            <w:noProof/>
+            <w:webHidden/>
+          </w:rPr>
+          <w:instrText xml:space="preserve"> PAGEREF _Toc18360820 \h </w:instrText>
+        </w:r>
+        <w:r>
+          <w:rPr>
+            <w:noProof/>
+            <w:webHidden/>
+          </w:rPr>
+        </w:r>
+        <w:r>
+          <w:rPr>
+            <w:noProof/>
+            <w:webHidden/>
+          </w:rPr>
+          <w:fldChar w:fldCharType="separate"/>
+        </w:r>
+        <w:r>
+          <w:rPr>
+            <w:noProof/>
+            <w:webHidden/>
+          </w:rPr>
+          <w:t>26</w:t>
+        </w:r>
+        <w:r>
+          <w:rPr>
+            <w:noProof/>
+            <w:webHidden/>
+          </w:rPr>
+          <w:fldChar w:fldCharType="end"/>
+        </w:r>
+      </w:hyperlink>
+    </w:p>
+    <w:p>
+      <w:pPr>
+        <w:pStyle w:val="Sadraj1"/>
+        <w:rPr>
+          <w:rFonts w:asciiTheme="minorHAnsi" w:eastAsiaTheme="minorEastAsia" w:hAnsiTheme="minorHAnsi" w:cstheme="minorBidi"/>
+          <w:noProof/>
+          <w:sz w:val="22"/>
+          <w:szCs w:val="22"/>
+          <w:lang w:eastAsia="zh-CN"/>
+        </w:rPr>
+      </w:pPr>
+      <w:hyperlink w:anchor="_Toc18360821" w:history="1">
+        <w:r>
+          <w:rPr>
+            <w:rStyle w:val="Hiperveza"/>
+            <w:noProof/>
+          </w:rPr>
           <w:t>Sažetak i ključne riječi</w:t>
         </w:r>
         <w:r>
@@ -2901,7 +4019,7 @@
             <w:noProof/>
             <w:webHidden/>
           </w:rPr>
-          <w:instrText xml:space="preserve"> PAGEREF _Toc18247404 \h </w:instrText>
+          <w:instrText xml:space="preserve"> PAGEREF _Toc18360821 \h </w:instrText>
         </w:r>
         <w:r>
           <w:rPr>
@@ -2921,7 +4039,7 @@
             <w:noProof/>
             <w:webHidden/>
           </w:rPr>
-          <w:t>17</w:t>
+          <w:t>27</w:t>
         </w:r>
         <w:r>
           <w:rPr>
@@ -2941,7 +4059,7 @@
         <w:lastRenderedPageBreak/>
         <w:fldChar w:fldCharType="end"/>
       </w:r>
-      <w:bookmarkStart w:id="0" w:name="_Toc18247385"/>
+      <w:bookmarkStart w:id="0" w:name="_Toc18360789"/>
       <w:r>
         <w:t>Uvod</w:t>
       </w:r>
@@ -2979,7 +4097,7 @@
         <w:pStyle w:val="Naslov1"/>
         <w:spacing w:after="0"/>
       </w:pPr>
-      <w:bookmarkStart w:id="1" w:name="_Toc18247386"/>
+      <w:bookmarkStart w:id="1" w:name="_Toc18360790"/>
       <w:r>
         <w:lastRenderedPageBreak/>
         <w:t>Povijest androida i izbor programskog jezika</w:t>
@@ -3044,7 +4162,7 @@
       <w:pPr>
         <w:pStyle w:val="Naslov2"/>
       </w:pPr>
-      <w:bookmarkStart w:id="2" w:name="_Toc18247387"/>
+      <w:bookmarkStart w:id="2" w:name="_Toc18360791"/>
       <w:r>
         <w:t>Kotlin</w:t>
       </w:r>
@@ -3159,7 +4277,7 @@
       <w:pPr>
         <w:pStyle w:val="Naslov2"/>
       </w:pPr>
-      <w:bookmarkStart w:id="3" w:name="_Toc18247388"/>
+      <w:bookmarkStart w:id="3" w:name="_Toc18360792"/>
       <w:r>
         <w:lastRenderedPageBreak/>
         <w:t>Java</w:t>
@@ -3267,7 +4385,7 @@
         <w:pStyle w:val="Naslov1"/>
         <w:spacing w:after="0"/>
       </w:pPr>
-      <w:bookmarkStart w:id="4" w:name="_Toc18247389"/>
+      <w:bookmarkStart w:id="4" w:name="_Toc18360793"/>
       <w:r>
         <w:lastRenderedPageBreak/>
         <w:t>Korištene tehnologije</w:t>
@@ -3283,7 +4401,7 @@
       <w:pPr>
         <w:pStyle w:val="Naslov2"/>
       </w:pPr>
-      <w:bookmarkStart w:id="5" w:name="_Toc18247390"/>
+      <w:bookmarkStart w:id="5" w:name="_Toc18360794"/>
       <w:r>
         <w:t>Android Studio</w:t>
       </w:r>
@@ -3640,15 +4758,25 @@
         <w:fldChar w:fldCharType="separate"/>
       </w:r>
       <w:r>
+        <w:rPr>
+          <w:i/>
+          <w:iCs/>
+        </w:rPr>
         <w:t xml:space="preserve">Isječak koda </w:t>
       </w:r>
       <w:r>
         <w:rPr>
+          <w:i/>
+          <w:iCs/>
           <w:noProof/>
         </w:rPr>
         <w:t>1</w:t>
       </w:r>
       <w:r>
+        <w:rPr>
+          <w:i/>
+          <w:iCs/>
+        </w:rPr>
         <w:t xml:space="preserve"> Korištenje biblioteka</w:t>
       </w:r>
       <w:r>
@@ -3960,15 +5088,9 @@
       <w:pPr>
         <w:pStyle w:val="Naslov2"/>
       </w:pPr>
-      <w:bookmarkStart w:id="11" w:name="_Toc18247391"/>
+      <w:bookmarkStart w:id="11" w:name="_Toc18360795"/>
       <w:r>
         <w:t>Git</w:t>
-      </w:r>
-      <w:r>
-        <w:t xml:space="preserve"> i </w:t>
-      </w:r>
-      <w:r>
-        <w:t>Github</w:t>
       </w:r>
       <w:bookmarkEnd w:id="11"/>
     </w:p>
@@ -4048,7 +5170,7 @@
         <w:pStyle w:val="Naslov1"/>
         <w:spacing w:after="0"/>
       </w:pPr>
-      <w:bookmarkStart w:id="12" w:name="_Toc18247392"/>
+      <w:bookmarkStart w:id="12" w:name="_Toc18360796"/>
       <w:r>
         <w:lastRenderedPageBreak/>
         <w:t>Android aplikacija</w:t>
@@ -4076,7 +5198,7 @@
       <w:pPr>
         <w:pStyle w:val="Naslov2"/>
       </w:pPr>
-      <w:bookmarkStart w:id="13" w:name="_Toc18247393"/>
+      <w:bookmarkStart w:id="13" w:name="_Toc18360797"/>
       <w:r>
         <w:t>Koncept</w:t>
       </w:r>
@@ -4216,7 +5338,7 @@
       <w:pPr>
         <w:pStyle w:val="Naslov2"/>
       </w:pPr>
-      <w:bookmarkStart w:id="14" w:name="_Toc18247394"/>
+      <w:bookmarkStart w:id="14" w:name="_Toc18360798"/>
       <w:r>
         <w:t>Podaci o aktivnostima</w:t>
       </w:r>
@@ -4528,7 +5650,7 @@
       <w:pPr>
         <w:pStyle w:val="Naslov2"/>
       </w:pPr>
-      <w:bookmarkStart w:id="17" w:name="_Toc18247395"/>
+      <w:bookmarkStart w:id="17" w:name="_Toc18360799"/>
       <w:r>
         <w:t>B</w:t>
       </w:r>
@@ -4546,7 +5668,7 @@
       <w:pPr>
         <w:pStyle w:val="Naslov3"/>
       </w:pPr>
-      <w:bookmarkStart w:id="18" w:name="_Toc18247396"/>
+      <w:bookmarkStart w:id="18" w:name="_Toc18360800"/>
       <w:r>
         <w:t>Biblioteka</w:t>
       </w:r>
@@ -4620,10 +5742,10 @@
         <w:rPr>
           <w:noProof/>
         </w:rPr>
-        <w:t>2</w:t>
-      </w:r>
-      <w:r>
-        <w:t xml:space="preserve"> Deklaracija pomoćne klase</w:t>
+        <w:t>4</w:t>
+      </w:r>
+      <w:r>
+        <w:t xml:space="preserve"> </w:t>
       </w:r>
       <w:r>
         <w:fldChar w:fldCharType="end"/>
@@ -4734,7 +5856,7 @@
       <w:pPr>
         <w:pStyle w:val="Naslov3"/>
       </w:pPr>
-      <w:bookmarkStart w:id="20" w:name="_Toc18247397"/>
+      <w:bookmarkStart w:id="20" w:name="_Toc18360801"/>
       <w:r>
         <w:t>Definiranje i kreiranje tablica</w:t>
       </w:r>
@@ -5070,7 +6192,11 @@
         <w:fldChar w:fldCharType="separate"/>
       </w:r>
       <w:r>
-        <w:t>Isječak koda 3 Definicija imena u pomoćnoj klasi</w:t>
+        <w:rPr>
+          <w:i/>
+          <w:iCs/>
+        </w:rPr>
+        <w:t>Definicija</w:t>
       </w:r>
       <w:r>
         <w:fldChar w:fldCharType="end"/>
@@ -5102,23 +6228,26 @@
     </w:p>
     <w:p>
       <w:r>
+        <w:t>Pri i</w:t>
+      </w:r>
+      <w:r>
+        <w:t>nicijalizaciji</w:t>
+      </w:r>
+      <w:r>
+        <w:t xml:space="preserve"> pomoćne</w:t>
+      </w:r>
+      <w:r>
+        <w:t xml:space="preserve"> klase (pozivu konstruktora) </w:t>
+      </w:r>
+      <w:r>
+        <w:t xml:space="preserve">potrebno je pozvati konstruktor SQLiteOpenHelper klase </w:t>
+      </w:r>
+      <w:r>
+        <w:t xml:space="preserve">kojim specificiramo ime baze podataka i verziju. Ako je verzija baze </w:t>
+      </w:r>
+      <w:r>
         <w:lastRenderedPageBreak/>
-        <w:t>Pri i</w:t>
-      </w:r>
-      <w:r>
-        <w:t>nicijalizaciji</w:t>
-      </w:r>
-      <w:r>
-        <w:t xml:space="preserve"> pomoćne</w:t>
-      </w:r>
-      <w:r>
-        <w:t xml:space="preserve"> klase (pozivu konstruktora) </w:t>
-      </w:r>
-      <w:r>
-        <w:t xml:space="preserve">potrebno je pozvati konstruktor SQLiteOpenHelper klase </w:t>
-      </w:r>
-      <w:r>
-        <w:t xml:space="preserve">kojim specificiramo ime baze podataka i verziju. Ako je verzija baze podataka novija od prošlog puta kad se pokretala aplikacija, pokreće se </w:t>
+        <w:t xml:space="preserve">podataka novija od prošlog puta kad se pokretala aplikacija, pokreće se </w:t>
       </w:r>
       <w:r>
         <w:t>metoda</w:t>
@@ -5145,13 +6274,10 @@
         <w:rPr>
           <w:noProof/>
         </w:rPr>
-        <w:t>3</w:t>
+        <w:t>6</w:t>
       </w:r>
       <w:r>
         <w:t xml:space="preserve"> Konstruktor pomoćne klase i onUpgrade </w:t>
-      </w:r>
-      <w:r>
-        <w:t>metoda</w:t>
       </w:r>
       <w:r>
         <w:fldChar w:fldCharType="end"/>
@@ -5296,7 +6422,7 @@
         <w:rPr>
           <w:noProof/>
         </w:rPr>
-        <w:t>4</w:t>
+        <w:t>7</w:t>
       </w:r>
       <w:r>
         <w:t xml:space="preserve"> Kreiranje tablica u bazi podataka</w:t>
@@ -5404,7 +6530,7 @@
       <w:pPr>
         <w:pStyle w:val="Naslov3"/>
       </w:pPr>
-      <w:bookmarkStart w:id="27" w:name="_Toc18247398"/>
+      <w:bookmarkStart w:id="27" w:name="_Toc18360802"/>
       <w:r>
         <w:t>Unos podataka</w:t>
       </w:r>
@@ -5571,7 +6697,7 @@
       <w:pPr>
         <w:pStyle w:val="Naslov3"/>
       </w:pPr>
-      <w:bookmarkStart w:id="29" w:name="_Toc18247399"/>
+      <w:bookmarkStart w:id="29" w:name="_Toc18360803"/>
       <w:r>
         <w:lastRenderedPageBreak/>
         <w:t>Dohvaćanje podataka</w:t>
@@ -5729,36 +6855,1309 @@
       <w:pPr>
         <w:pStyle w:val="Naslov2"/>
       </w:pPr>
-      <w:r>
-        <w:t>Prikaz za praćenje lokacije</w:t>
-      </w:r>
-    </w:p>
-    <w:p>
-      <w:r>
-        <w:t>Izgled dijela aplikacije za praćenje lokacije će se dijeliti na Google Maps dio i traku koja će prikazivati vrijeme trajanja aktivnosti i prijeđena udaljenost za to vrijeme. Prelaskom s glavnog prikaza na prikaz za praćenje lokacije pokreće se Google Maps lokacijski servis i periodično dohvaćanje trenutne lokacije uređaja.</w:t>
-      </w:r>
-      <w:r>
-        <w:t xml:space="preserve"> Kada korisnik zaključi da je njegov položaj točno određen na mapi, treba pritisnuti gumb na donjem desnom kutu ekrana da se aktivnost započne pratiti.</w:t>
+      <w:bookmarkStart w:id="31" w:name="_Toc18360804"/>
+      <w:r>
+        <w:t>Android aktivnosti</w:t>
+      </w:r>
+      <w:bookmarkEnd w:id="31"/>
+    </w:p>
+    <w:p>
+      <w:r>
+        <w:t>Prije ulaska u sljedeća poglavlja u kojima će biti objašnjeni logički dijelovi aplikacije, potrebno je razumijeti pojam aktivnosti u Androidu i životni ciklus aktivnosti u Androidu.</w:t>
+      </w:r>
+    </w:p>
+    <w:p>
+      <w:pPr>
+        <w:pStyle w:val="Naslov3"/>
+      </w:pPr>
+      <w:bookmarkStart w:id="32" w:name="_Toc18360805"/>
+      <w:r>
+        <w:t>Aktivnost</w:t>
+      </w:r>
+      <w:bookmarkEnd w:id="32"/>
+    </w:p>
+    <w:p>
+      <w:r>
+        <w:t xml:space="preserve">Aktivnost (engl. Activity) je dio aplikacije koji predstavlja jedan od više mogućih prikaza na ekranu preko kojeg korisnik može vršiti interakciju s aplikacijom. </w:t>
       </w:r>
     </w:p>
     <w:p>
       <w:r>
         <w:lastRenderedPageBreak/>
-        <w:t xml:space="preserve">Pritom gumb mijenja oblik i ponovnim pritiskom korisnik zaustavlja praćenje lokacije. Aplikacija se vraća na glavni prikaz, </w:t>
-      </w:r>
-      <w:r>
-        <w:t>podaci se unose u bazu podataka i kreira se novi ispis na ekranu.</w:t>
-      </w:r>
-      <w:bookmarkStart w:id="31" w:name="_GoBack"/>
-      <w:bookmarkEnd w:id="31"/>
+        <w:t>Aktivnos</w:t>
+      </w:r>
+      <w:r>
+        <w:t xml:space="preserve">t je određena klasom koja nasljeđuje klasu „Activity“. Svaka klasa koja implementira aktivnost mora imati implementaciju metode „onCreate“ gdje se aktivnost inicijalizira. Inicijalizacija podrazumijeva postavljanje svih početnih varijabli i elemenata u klasi i na ekranu u odgovarajuću vrijednost. </w:t>
+      </w:r>
+    </w:p>
+    <w:p>
+      <w:r>
+        <w:t>Metoda „setContentView“ omogućava postavljanje ekrana da se prikazuje elemente definirane unutar XML dokumenta i njihov raspored.</w:t>
+      </w:r>
+    </w:p>
+    <w:p>
+      <w:r>
+        <w:t>Metoda „findViewById“ omogućava dohvaćanje reference objekta nekog elementa sa ekrana pomoću koje se može upravljati tim objektom i mijenjati njegova svojstva (npr. Za objekt tipa „TextView“ moguće je mijenjati text, boju, raspored, veličinu, tip slova itd.). Da bi se mogao dohvatiti neki element na ovaj način, potrebno mu je u XML dokumentu odrediti ID.</w:t>
+      </w:r>
+    </w:p>
+    <w:p>
+      <w:pPr>
+        <w:pStyle w:val="Naslov3"/>
+      </w:pPr>
+      <w:bookmarkStart w:id="33" w:name="_Toc18360806"/>
+      <w:r>
+        <w:t>Životni ciklus aktivnosti</w:t>
+      </w:r>
+      <w:bookmarkEnd w:id="33"/>
+    </w:p>
+    <w:p>
+      <w:r>
+        <w:t>Kako su aktivnosti implementirane klasama, postoje točno određene metode koje se pozivaju pod točno određenim uvjetima i redoslijedom. Npr. Metoda „onCreate“ se poziva prilikom inicijalizacije aktivnosti, a metoda „onStop“ prilikom gašenja aktivnosti. Sve metode koje su dio životnog ciklusa aktivnosti se mogu implementirati i prilagoditi po potrebi.</w:t>
+      </w:r>
+    </w:p>
+    <w:p>
+      <w:r>
+        <w:t>Sljedeća slika (</w:t>
+      </w:r>
+      <w:r>
+        <w:fldChar w:fldCharType="begin"/>
+      </w:r>
+      <w:r>
+        <w:instrText xml:space="preserve"> REF _Ref18343046 \h </w:instrText>
+      </w:r>
+      <w:r>
+        <w:instrText xml:space="preserve"> \* MERGEFORMAT </w:instrText>
+      </w:r>
+      <w:r>
+        <w:fldChar w:fldCharType="separate"/>
+      </w:r>
+      <w:r>
+        <w:t xml:space="preserve">Slika </w:t>
+      </w:r>
+      <w:r>
+        <w:rPr>
+          <w:noProof/>
+        </w:rPr>
+        <w:t>3</w:t>
+      </w:r>
+      <w:r>
+        <w:t xml:space="preserve"> Životni ciklus aktivnosti</w:t>
+      </w:r>
+      <w:r>
+        <w:fldChar w:fldCharType="end"/>
+      </w:r>
+      <w:r>
+        <w:t>) prikazuje dijagram životnog ciklusa Android aktivnosti.</w:t>
+      </w:r>
+    </w:p>
+    <w:p>
+      <w:pPr>
+        <w:jc w:val="center"/>
+      </w:pPr>
+      <w:r>
+        <w:rPr>
+          <w:noProof/>
+        </w:rPr>
+        <w:lastRenderedPageBreak/>
+        <mc:AlternateContent>
+          <mc:Choice Requires="wps">
+            <w:drawing>
+              <wp:anchor distT="0" distB="0" distL="114300" distR="114300" simplePos="0" relativeHeight="251680768" behindDoc="0" locked="0" layoutInCell="1" allowOverlap="1" wp14:anchorId="2419FF6E" wp14:editId="1468F309">
+                <wp:simplePos x="0" y="0"/>
+                <wp:positionH relativeFrom="margin">
+                  <wp:align>center</wp:align>
+                </wp:positionH>
+                <wp:positionV relativeFrom="paragraph">
+                  <wp:posOffset>6354770</wp:posOffset>
+                </wp:positionV>
+                <wp:extent cx="4880610" cy="635"/>
+                <wp:effectExtent l="0" t="0" r="0" b="3810"/>
+                <wp:wrapTopAndBottom/>
+                <wp:docPr id="17" name="Tekstni okvir 17"/>
+                <wp:cNvGraphicFramePr/>
+                <a:graphic xmlns:a="http://schemas.openxmlformats.org/drawingml/2006/main">
+                  <a:graphicData uri="http://schemas.microsoft.com/office/word/2010/wordprocessingShape">
+                    <wps:wsp>
+                      <wps:cNvSpPr txBox="1"/>
+                      <wps:spPr>
+                        <a:xfrm>
+                          <a:off x="0" y="0"/>
+                          <a:ext cx="4880610" cy="635"/>
+                        </a:xfrm>
+                        <a:prstGeom prst="rect">
+                          <a:avLst/>
+                        </a:prstGeom>
+                        <a:solidFill>
+                          <a:prstClr val="white"/>
+                        </a:solidFill>
+                        <a:ln>
+                          <a:noFill/>
+                        </a:ln>
+                      </wps:spPr>
+                      <wps:txbx>
+                        <w:txbxContent>
+                          <w:p>
+                            <w:pPr>
+                              <w:pStyle w:val="Opisslike"/>
+                              <w:rPr>
+                                <w:i w:val="0"/>
+                                <w:iCs/>
+                                <w:noProof/>
+                              </w:rPr>
+                            </w:pPr>
+                            <w:bookmarkStart w:id="34" w:name="_Ref18343046"/>
+                            <w:r>
+                              <w:rPr>
+                                <w:i w:val="0"/>
+                                <w:iCs/>
+                              </w:rPr>
+                              <w:t xml:space="preserve">Slika </w:t>
+                            </w:r>
+                            <w:r>
+                              <w:rPr>
+                                <w:i w:val="0"/>
+                                <w:iCs/>
+                              </w:rPr>
+                              <w:fldChar w:fldCharType="begin"/>
+                            </w:r>
+                            <w:r>
+                              <w:rPr>
+                                <w:i w:val="0"/>
+                                <w:iCs/>
+                              </w:rPr>
+                              <w:instrText xml:space="preserve"> SEQ Slika \* ARABIC </w:instrText>
+                            </w:r>
+                            <w:r>
+                              <w:rPr>
+                                <w:i w:val="0"/>
+                                <w:iCs/>
+                              </w:rPr>
+                              <w:fldChar w:fldCharType="separate"/>
+                            </w:r>
+                            <w:r>
+                              <w:rPr>
+                                <w:i w:val="0"/>
+                                <w:iCs/>
+                                <w:noProof/>
+                              </w:rPr>
+                              <w:t>3</w:t>
+                            </w:r>
+                            <w:r>
+                              <w:rPr>
+                                <w:i w:val="0"/>
+                                <w:iCs/>
+                              </w:rPr>
+                              <w:fldChar w:fldCharType="end"/>
+                            </w:r>
+                            <w:r>
+                              <w:rPr>
+                                <w:i w:val="0"/>
+                                <w:iCs/>
+                              </w:rPr>
+                              <w:t xml:space="preserve"> Životni ciklus aktivnosti</w:t>
+                            </w:r>
+                            <w:bookmarkEnd w:id="34"/>
+                          </w:p>
+                        </w:txbxContent>
+                      </wps:txbx>
+                      <wps:bodyPr rot="0" spcFirstLastPara="0" vertOverflow="overflow" horzOverflow="overflow" vert="horz" wrap="square" lIns="0" tIns="0" rIns="0" bIns="0" numCol="1" spcCol="0" rtlCol="0" fromWordArt="0" anchor="t" anchorCtr="0" forceAA="0" compatLnSpc="1">
+                        <a:prstTxWarp prst="textNoShape">
+                          <a:avLst/>
+                        </a:prstTxWarp>
+                        <a:spAutoFit/>
+                      </wps:bodyPr>
+                    </wps:wsp>
+                  </a:graphicData>
+                </a:graphic>
+              </wp:anchor>
+            </w:drawing>
+          </mc:Choice>
+          <mc:Fallback>
+            <w:pict>
+              <v:shape w14:anchorId="2419FF6E" id="Tekstni okvir 17" o:spid="_x0000_s1028" type="#_x0000_t202" style="position:absolute;left:0;text-align:left;margin-left:0;margin-top:500.4pt;width:384.3pt;height:.05pt;z-index:251680768;visibility:visible;mso-wrap-style:square;mso-wrap-distance-left:9pt;mso-wrap-distance-top:0;mso-wrap-distance-right:9pt;mso-wrap-distance-bottom:0;mso-position-horizontal:center;mso-position-horizontal-relative:margin;mso-position-vertical:absolute;mso-position-vertical-relative:text;v-text-anchor:top" o:gfxdata="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" stroked="f">
+                <v:textbox style="mso-fit-shape-to-text:t" inset="0,0,0,0">
+                  <w:txbxContent>
+                    <w:p>
+                      <w:pPr>
+                        <w:pStyle w:val="Opisslike"/>
+                        <w:rPr>
+                          <w:i w:val="0"/>
+                          <w:iCs/>
+                          <w:noProof/>
+                        </w:rPr>
+                      </w:pPr>
+                      <w:bookmarkStart w:id="35" w:name="_Ref18343046"/>
+                      <w:r>
+                        <w:rPr>
+                          <w:i w:val="0"/>
+                          <w:iCs/>
+                        </w:rPr>
+                        <w:t xml:space="preserve">Slika </w:t>
+                      </w:r>
+                      <w:r>
+                        <w:rPr>
+                          <w:i w:val="0"/>
+                          <w:iCs/>
+                        </w:rPr>
+                        <w:fldChar w:fldCharType="begin"/>
+                      </w:r>
+                      <w:r>
+                        <w:rPr>
+                          <w:i w:val="0"/>
+                          <w:iCs/>
+                        </w:rPr>
+                        <w:instrText xml:space="preserve"> SEQ Slika \* ARABIC </w:instrText>
+                      </w:r>
+                      <w:r>
+                        <w:rPr>
+                          <w:i w:val="0"/>
+                          <w:iCs/>
+                        </w:rPr>
+                        <w:fldChar w:fldCharType="separate"/>
+                      </w:r>
+                      <w:r>
+                        <w:rPr>
+                          <w:i w:val="0"/>
+                          <w:iCs/>
+                          <w:noProof/>
+                        </w:rPr>
+                        <w:t>3</w:t>
+                      </w:r>
+                      <w:r>
+                        <w:rPr>
+                          <w:i w:val="0"/>
+                          <w:iCs/>
+                        </w:rPr>
+                        <w:fldChar w:fldCharType="end"/>
+                      </w:r>
+                      <w:r>
+                        <w:rPr>
+                          <w:i w:val="0"/>
+                          <w:iCs/>
+                        </w:rPr>
+                        <w:t xml:space="preserve"> Životni ciklus aktivnosti</w:t>
+                      </w:r>
+                      <w:bookmarkEnd w:id="35"/>
+                    </w:p>
+                  </w:txbxContent>
+                </v:textbox>
+                <w10:wrap type="topAndBottom" anchorx="margin"/>
+              </v:shape>
+            </w:pict>
+          </mc:Fallback>
+        </mc:AlternateContent>
+      </w:r>
+      <w:r>
+        <w:rPr>
+          <w:noProof/>
+        </w:rPr>
+        <w:drawing>
+          <wp:inline distT="0" distB="0" distL="0" distR="0">
+            <wp:extent cx="4880610" cy="6315710"/>
+            <wp:effectExtent l="0" t="0" r="0" b="0"/>
+            <wp:docPr id="16" name="Slika 16"/>
+            <wp:cNvGraphicFramePr>
+              <a:graphicFrameLocks xmlns:a="http://schemas.openxmlformats.org/drawingml/2006/main" noChangeAspect="1"/>
+            </wp:cNvGraphicFramePr>
+            <a:graphic xmlns:a="http://schemas.openxmlformats.org/drawingml/2006/main">
+              <a:graphicData uri="http://schemas.openxmlformats.org/drawingml/2006/picture">
+                <pic:pic xmlns:pic="http://schemas.openxmlformats.org/drawingml/2006/picture">
+                  <pic:nvPicPr>
+                    <pic:cNvPr id="0" name="Picture 1"/>
+                    <pic:cNvPicPr>
+                      <a:picLocks noChangeAspect="1" noChangeArrowheads="1"/>
+                    </pic:cNvPicPr>
+                  </pic:nvPicPr>
+                  <pic:blipFill>
+                    <a:blip r:embed="rId21">
+                      <a:extLst>
+                        <a:ext uri="{28A0092B-C50C-407E-A947-70E740481C1C}">
+                          <a14:useLocalDpi xmlns:a14="http://schemas.microsoft.com/office/drawing/2010/main" val="0"/>
+                        </a:ext>
+                      </a:extLst>
+                    </a:blip>
+                    <a:srcRect/>
+                    <a:stretch>
+                      <a:fillRect/>
+                    </a:stretch>
+                  </pic:blipFill>
+                  <pic:spPr bwMode="auto">
+                    <a:xfrm>
+                      <a:off x="0" y="0"/>
+                      <a:ext cx="4880610" cy="6315710"/>
+                    </a:xfrm>
+                    <a:prstGeom prst="rect">
+                      <a:avLst/>
+                    </a:prstGeom>
+                    <a:noFill/>
+                    <a:ln>
+                      <a:noFill/>
+                    </a:ln>
+                  </pic:spPr>
+                </pic:pic>
+              </a:graphicData>
+            </a:graphic>
+          </wp:inline>
+        </w:drawing>
+      </w:r>
+    </w:p>
+    <w:p>
+      <w:pPr>
+        <w:pStyle w:val="Naslov3"/>
+      </w:pPr>
+      <w:bookmarkStart w:id="36" w:name="_Toc18360807"/>
+      <w:r>
+        <w:t>Prijelazi između aktivnosti</w:t>
+      </w:r>
+      <w:bookmarkEnd w:id="36"/>
+    </w:p>
+    <w:p>
+      <w:r>
+        <w:t>Ukoliko je u aplikaciji potrebno više aktivnosti</w:t>
+      </w:r>
+      <w:r>
+        <w:t xml:space="preserve">, prijelazi između njih su omogućeni korištenjem metoda „startActivity()“ i „startActivityForResult()“ koje primaju objekt tipa „Intent“. </w:t>
+      </w:r>
+    </w:p>
+    <w:p>
+      <w:r>
+        <w:t>„Intent“</w:t>
+      </w:r>
+      <w:r>
+        <w:t xml:space="preserve"> objekt sadrži apstraktni opis radnje koju želimo izvršiti</w:t>
+      </w:r>
+      <w:r>
+        <w:t xml:space="preserve"> (prijelaz u drugu aktivnost)</w:t>
+      </w:r>
+      <w:r>
+        <w:t>, i u njega je moguće pakirati razne tipove podataka koji se potom raspakiraju u klasi pokrenute aktivnosti</w:t>
+      </w:r>
+      <w:r>
+        <w:t xml:space="preserve"> (u slučaju ove aplikacije to su lokacijski podaci jedne aktivnosti, odnosno objekt tipa „ActivityData“).</w:t>
+      </w:r>
+    </w:p>
+    <w:p>
+      <w:r>
+        <w:lastRenderedPageBreak/>
+        <w:t>Ako je aktivnost pokrenuta metodom „startActivityForResult()“, od nje se očekuje nekakva povratna informacija. Ta informacija se postavlja preko objekta tipa „Intent“ i jedne od predefiniranih vrijednosti poput „RESULT_OK“ ili „RESULT_CANCELED“ prosljeđenih u metodu „setResult“, a na prethodnu aktivnost se vraća pozivom na „finish()“. Početna aktivnost treba imati implementiranu metodu „onActivityResult()“ gdje provjerava odakle je rezultat i koji su parametri postavljeni za rezultat i poduzima odgovarajuće akcije.</w:t>
+      </w:r>
     </w:p>
     <w:p>
       <w:pPr>
         <w:pStyle w:val="Naslov2"/>
       </w:pPr>
-      <w:r>
-        <w:t>Glavni prikaz</w:t>
-      </w:r>
+      <w:bookmarkStart w:id="37" w:name="_Toc18360808"/>
+      <w:r>
+        <w:t>Aktivnost</w:t>
+      </w:r>
+      <w:r>
+        <w:t xml:space="preserve"> za praćenje lokacije</w:t>
+      </w:r>
+      <w:bookmarkEnd w:id="37"/>
+    </w:p>
+    <w:p>
+      <w:pPr>
+        <w:pStyle w:val="Naslov3"/>
+      </w:pPr>
+      <w:bookmarkStart w:id="38" w:name="_Toc18360809"/>
+      <w:r>
+        <w:t>Dizajn</w:t>
+      </w:r>
+      <w:r>
+        <w:t xml:space="preserve"> i XML</w:t>
+      </w:r>
+      <w:r>
+        <w:t xml:space="preserve"> dokumenti</w:t>
+      </w:r>
+      <w:bookmarkEnd w:id="38"/>
+    </w:p>
+    <w:p>
+      <w:r>
+        <w:t>U ovom podpoglavlju je kratka digresija od aktivnosti, tako da se razjasni način kreiranja  elemenata koji se žele prikazati na ekranu, i neka njihova svojstva. Ovo poglavlje će pokriti „statičk</w:t>
+      </w:r>
+      <w:r>
+        <w:t>o</w:t>
+      </w:r>
+      <w:r>
+        <w:t>“</w:t>
+      </w:r>
+      <w:r>
+        <w:t xml:space="preserve"> kreiranje elemenata na ekranu</w:t>
+      </w:r>
+      <w:r>
+        <w:t>, a „dinamičk</w:t>
+      </w:r>
+      <w:r>
+        <w:t>o</w:t>
+      </w:r>
+      <w:r>
+        <w:t>“ će biti objašnjen</w:t>
+      </w:r>
+      <w:r>
+        <w:t>o</w:t>
+      </w:r>
+      <w:r>
+        <w:t xml:space="preserve"> u jedn</w:t>
+      </w:r>
+      <w:r>
+        <w:t>om</w:t>
+      </w:r>
+      <w:r>
+        <w:t xml:space="preserve"> od podpoglavlja za glavnu aktivnost.</w:t>
+      </w:r>
+    </w:p>
+    <w:p>
+      <w:r>
+        <w:t>Izgled dijela aplikacije za praćenje lokacije se dijeli na Google Maps dio i traku koja će prikazivati vrijeme trajanja aktivnosti i prijeđen</w:t>
+      </w:r>
+      <w:r>
+        <w:t>u</w:t>
+      </w:r>
+      <w:r>
+        <w:t xml:space="preserve"> udaljenost za to vrijeme.</w:t>
+      </w:r>
+      <w:r>
+        <w:t xml:space="preserve"> Na slici (</w:t>
+      </w:r>
+      <w:r>
+        <w:fldChar w:fldCharType="begin"/>
+      </w:r>
+      <w:r>
+        <w:instrText xml:space="preserve"> REF _Ref18354951 \h </w:instrText>
+      </w:r>
+      <w:r>
+        <w:fldChar w:fldCharType="separate"/>
+      </w:r>
+      <w:r>
+        <w:t xml:space="preserve">Slika </w:t>
+      </w:r>
+      <w:r>
+        <w:rPr>
+          <w:noProof/>
+        </w:rPr>
+        <w:t>4</w:t>
+      </w:r>
+      <w:r>
+        <w:t xml:space="preserve"> Raspored elemenata u aktivnosti za praćenje lokacije</w:t>
+      </w:r>
+      <w:r>
+        <w:fldChar w:fldCharType="end"/>
+      </w:r>
+      <w:r>
+        <w:t>) vidite „dizajn“ rasporeda elemenata u aktivnosti za praćenje lokacije. Gumb koji se koristi za početak i prestanak praćenja lokacije se ne</w:t>
+      </w:r>
+      <w:r>
+        <w:t xml:space="preserve"> </w:t>
+      </w:r>
+      <w:r>
+        <w:t xml:space="preserve">vidi jer je postavljen u „INVISIBLE“ dok se ne ne primi prva lokacija korisnika. </w:t>
+      </w:r>
+    </w:p>
+    <w:p>
+      <w:pPr>
+        <w:keepNext/>
+        <w:jc w:val="center"/>
+      </w:pPr>
+      <w:bookmarkStart w:id="39" w:name="_Ref18354951"/>
+      <w:r>
+        <w:rPr>
+          <w:noProof/>
+        </w:rPr>
+        <w:lastRenderedPageBreak/>
+        <w:drawing>
+          <wp:anchor distT="0" distB="0" distL="114300" distR="114300" simplePos="0" relativeHeight="251681792" behindDoc="0" locked="0" layoutInCell="1" allowOverlap="1">
+            <wp:simplePos x="0" y="0"/>
+            <wp:positionH relativeFrom="column">
+              <wp:posOffset>1927830</wp:posOffset>
+            </wp:positionH>
+            <wp:positionV relativeFrom="paragraph">
+              <wp:posOffset>-4430</wp:posOffset>
+            </wp:positionV>
+            <wp:extent cx="1897644" cy="3360036"/>
+            <wp:effectExtent l="0" t="0" r="7620" b="0"/>
+            <wp:wrapTopAndBottom/>
+            <wp:docPr id="18" name="Slika 18"/>
+            <wp:cNvGraphicFramePr>
+              <a:graphicFrameLocks xmlns:a="http://schemas.openxmlformats.org/drawingml/2006/main" noChangeAspect="1"/>
+            </wp:cNvGraphicFramePr>
+            <a:graphic xmlns:a="http://schemas.openxmlformats.org/drawingml/2006/main">
+              <a:graphicData uri="http://schemas.openxmlformats.org/drawingml/2006/picture">
+                <pic:pic xmlns:pic="http://schemas.openxmlformats.org/drawingml/2006/picture">
+                  <pic:nvPicPr>
+                    <pic:cNvPr id="0" name="Picture 3"/>
+                    <pic:cNvPicPr>
+                      <a:picLocks noChangeAspect="1" noChangeArrowheads="1"/>
+                    </pic:cNvPicPr>
+                  </pic:nvPicPr>
+                  <pic:blipFill>
+                    <a:blip r:embed="rId22">
+                      <a:extLst>
+                        <a:ext uri="{28A0092B-C50C-407E-A947-70E740481C1C}">
+                          <a14:useLocalDpi xmlns:a14="http://schemas.microsoft.com/office/drawing/2010/main" val="0"/>
+                        </a:ext>
+                      </a:extLst>
+                    </a:blip>
+                    <a:srcRect/>
+                    <a:stretch>
+                      <a:fillRect/>
+                    </a:stretch>
+                  </pic:blipFill>
+                  <pic:spPr bwMode="auto">
+                    <a:xfrm>
+                      <a:off x="0" y="0"/>
+                      <a:ext cx="1897644" cy="3360036"/>
+                    </a:xfrm>
+                    <a:prstGeom prst="rect">
+                      <a:avLst/>
+                    </a:prstGeom>
+                    <a:noFill/>
+                    <a:ln>
+                      <a:noFill/>
+                    </a:ln>
+                  </pic:spPr>
+                </pic:pic>
+              </a:graphicData>
+            </a:graphic>
+          </wp:anchor>
+        </w:drawing>
+      </w:r>
+      <w:r>
+        <w:t xml:space="preserve">Slika </w:t>
+      </w:r>
+      <w:fldSimple w:instr=" SEQ Slika \* ARABIC ">
+        <w:r>
+          <w:rPr>
+            <w:noProof/>
+          </w:rPr>
+          <w:t>4</w:t>
+        </w:r>
+      </w:fldSimple>
+      <w:r>
+        <w:t xml:space="preserve"> Raspored elemenata u aktivnosti za praćenje lokacije</w:t>
+      </w:r>
+      <w:bookmarkEnd w:id="39"/>
+    </w:p>
+    <w:p>
+      <w:r>
+        <w:t xml:space="preserve">„onCreate“ metoda se poziva pri paljenju aktivnosti. Prvo što ona treba napraviti je pozvati metodu „setContentView“ koja postavlja ekran uređaja da prikazuje podatke </w:t>
+      </w:r>
+      <w:r>
+        <w:t>određene</w:t>
+      </w:r>
+      <w:r>
+        <w:t xml:space="preserve"> u nekom XML dokumentu specifičnom za tu aktivnost.</w:t>
+      </w:r>
+    </w:p>
+    <w:p>
+      <w:r>
+        <w:t>Sljedeći isječak (</w:t>
+      </w:r>
+      <w:r>
+        <w:fldChar w:fldCharType="begin"/>
+      </w:r>
+      <w:r>
+        <w:instrText xml:space="preserve"> REF _Ref18356778 \h </w:instrText>
+      </w:r>
+      <w:r>
+        <w:fldChar w:fldCharType="separate"/>
+      </w:r>
+      <w:r>
+        <w:t xml:space="preserve">Isječak koda </w:t>
+      </w:r>
+      <w:r>
+        <w:rPr>
+          <w:noProof/>
+        </w:rPr>
+        <w:t>10</w:t>
+      </w:r>
+      <w:r>
+        <w:t xml:space="preserve"> Primjer XML dokumenta za raspored elemenata</w:t>
+      </w:r>
+      <w:r>
+        <w:fldChar w:fldCharType="end"/>
+      </w:r>
+      <w:r>
+        <w:t>) prikazuje kako u XML dokumentu izgleda kod za raspored elemenata koji odgovara prethodno prikazanoj slici (</w:t>
+      </w:r>
+      <w:r>
+        <w:fldChar w:fldCharType="begin"/>
+      </w:r>
+      <w:r>
+        <w:instrText xml:space="preserve"> REF _Ref18354951 \h </w:instrText>
+      </w:r>
+      <w:r>
+        <w:fldChar w:fldCharType="separate"/>
+      </w:r>
+      <w:r>
+        <w:t xml:space="preserve">Slika </w:t>
+      </w:r>
+      <w:r>
+        <w:rPr>
+          <w:noProof/>
+        </w:rPr>
+        <w:t>4</w:t>
+      </w:r>
+      <w:r>
+        <w:t xml:space="preserve"> Raspored elemenata u aktivnosti za praćenje lokacije</w:t>
+      </w:r>
+      <w:r>
+        <w:fldChar w:fldCharType="end"/>
+      </w:r>
+      <w:r>
+        <w:t xml:space="preserve">). </w:t>
+      </w:r>
+    </w:p>
+    <w:p>
+      <w:pPr>
+        <w:keepNext/>
+        <w:jc w:val="center"/>
+      </w:pPr>
+      <w:bookmarkStart w:id="40" w:name="_Ref18356778"/>
+      <w:r>
+        <w:rPr>
+          <w:noProof/>
+        </w:rPr>
+        <w:lastRenderedPageBreak/>
+        <w:drawing>
+          <wp:anchor distT="0" distB="0" distL="114300" distR="114300" simplePos="0" relativeHeight="251684864" behindDoc="0" locked="0" layoutInCell="1" allowOverlap="1" wp14:anchorId="2C729606" wp14:editId="42F22A76">
+            <wp:simplePos x="0" y="0"/>
+            <wp:positionH relativeFrom="margin">
+              <wp:posOffset>407375</wp:posOffset>
+            </wp:positionH>
+            <wp:positionV relativeFrom="paragraph">
+              <wp:posOffset>7945</wp:posOffset>
+            </wp:positionV>
+            <wp:extent cx="4954905" cy="4859020"/>
+            <wp:effectExtent l="0" t="0" r="0" b="0"/>
+            <wp:wrapTopAndBottom/>
+            <wp:docPr id="23" name="Slika 23"/>
+            <wp:cNvGraphicFramePr>
+              <a:graphicFrameLocks xmlns:a="http://schemas.openxmlformats.org/drawingml/2006/main" noChangeAspect="1"/>
+            </wp:cNvGraphicFramePr>
+            <a:graphic xmlns:a="http://schemas.openxmlformats.org/drawingml/2006/main">
+              <a:graphicData uri="http://schemas.openxmlformats.org/drawingml/2006/picture">
+                <pic:pic xmlns:pic="http://schemas.openxmlformats.org/drawingml/2006/picture">
+                  <pic:nvPicPr>
+                    <pic:cNvPr id="0" name="Picture 8"/>
+                    <pic:cNvPicPr>
+                      <a:picLocks noChangeAspect="1" noChangeArrowheads="1"/>
+                    </pic:cNvPicPr>
+                  </pic:nvPicPr>
+                  <pic:blipFill>
+                    <a:blip r:embed="rId23">
+                      <a:extLst>
+                        <a:ext uri="{28A0092B-C50C-407E-A947-70E740481C1C}">
+                          <a14:useLocalDpi xmlns:a14="http://schemas.microsoft.com/office/drawing/2010/main" val="0"/>
+                        </a:ext>
+                      </a:extLst>
+                    </a:blip>
+                    <a:srcRect/>
+                    <a:stretch>
+                      <a:fillRect/>
+                    </a:stretch>
+                  </pic:blipFill>
+                  <pic:spPr bwMode="auto">
+                    <a:xfrm>
+                      <a:off x="0" y="0"/>
+                      <a:ext cx="4954905" cy="4859020"/>
+                    </a:xfrm>
+                    <a:prstGeom prst="rect">
+                      <a:avLst/>
+                    </a:prstGeom>
+                    <a:noFill/>
+                    <a:ln>
+                      <a:noFill/>
+                    </a:ln>
+                  </pic:spPr>
+                </pic:pic>
+              </a:graphicData>
+            </a:graphic>
+          </wp:anchor>
+        </w:drawing>
+      </w:r>
+      <w:r>
+        <w:t xml:space="preserve">Isječak koda </w:t>
+      </w:r>
+      <w:r>
+        <w:fldChar w:fldCharType="begin"/>
+      </w:r>
+      <w:r>
+        <w:instrText xml:space="preserve"> SEQ Isječak_koda \* ARABIC </w:instrText>
+      </w:r>
+      <w:r>
+        <w:fldChar w:fldCharType="separate"/>
+      </w:r>
+      <w:r>
+        <w:rPr>
+          <w:noProof/>
+        </w:rPr>
+        <w:t>10</w:t>
+      </w:r>
+      <w:r>
+        <w:fldChar w:fldCharType="end"/>
+      </w:r>
+      <w:r>
+        <w:t xml:space="preserve"> Primjer XML dokumenta za raspored elemenata</w:t>
+      </w:r>
+      <w:bookmarkEnd w:id="40"/>
+    </w:p>
+    <w:p>
+      <w:r>
+        <w:t xml:space="preserve">Neki elementi ovog XML dokumenta se ne prikazuju, sklopljeni su da </w:t>
+      </w:r>
+      <w:r>
+        <w:t>isječak ne bi bio pre dug</w:t>
+      </w:r>
+      <w:r>
+        <w:t>.</w:t>
+      </w:r>
+      <w:r>
+        <w:t xml:space="preserve"> Ako želite vidjeti cijeli kod, </w:t>
+      </w:r>
+      <w:r>
+        <w:t>možete naći cijeli</w:t>
+      </w:r>
+      <w:r>
+        <w:t xml:space="preserve"> projekt na githubu.</w:t>
+      </w:r>
+      <w:r>
+        <w:t xml:space="preserve"> Bitno je naglasiti da se elementi u XML-u dodaju u obliku stabla. </w:t>
+      </w:r>
+      <w:r>
+        <w:t>To stablo se sastoji od dva tipa elemenata</w:t>
+      </w:r>
+      <w:r>
+        <w:t xml:space="preserve">: „ViewGroup“ i „View“. </w:t>
+      </w:r>
+    </w:p>
+    <w:p>
+      <w:r>
+        <w:t>U stablu elemenata, element tipa „ViewGroup“ može sadržavati više elemenata tipa „View“ ili „ViewGroup“, dok je element tipa „View“ samostalan.</w:t>
+      </w:r>
+    </w:p>
+    <w:p>
+      <w:r>
+        <w:t xml:space="preserve">„ViewGroup“ elementi su najčešće „Layout“ elementi kao „LinearLayout“, „RelativeLayout“, „ConstraintLayout“, „CoordinatorLayout“ itd. Oni definiraju postavke koje određuju na koji način će se njihova djeca prikazivati na ekranu. </w:t>
+      </w:r>
+    </w:p>
+    <w:p>
+      <w:r>
+        <w:t xml:space="preserve">„View“ element može biti bilo kakav element kao npr. „TextView“, „EditView“, „FloatingActionButton“, „Button“, „ImageView“ itd. </w:t>
+      </w:r>
+    </w:p>
+    <w:p>
+      <w:r>
+        <w:lastRenderedPageBreak/>
+        <w:t>Svaki element treba ima</w:t>
+      </w:r>
+      <w:r>
+        <w:t xml:space="preserve">ti postavljene atribute </w:t>
+      </w:r>
+      <w:r>
+        <w:t xml:space="preserve">kao visina i širina elementa, čije su najčešće vrijednosti „match_parent“ ili „wrap_content“, a ako im se želi pristupiti iz koda, potrebno im je dodati id (npr. </w:t>
+      </w:r>
+      <w:r>
+        <w:t>"@+id/map"</w:t>
+      </w:r>
+      <w:r>
+        <w:t>)</w:t>
+      </w:r>
+      <w:r>
+        <w:t>. Svaki element može biti interaktivan i uzrokovati neku akciju ako mu se doda „onClickListener“ metoda koja se poziva kada korisnik pritisne taj element.</w:t>
+      </w:r>
+    </w:p>
+    <w:p>
+      <w:pPr>
+        <w:pStyle w:val="Naslov3"/>
+      </w:pPr>
+      <w:bookmarkStart w:id="41" w:name="_Toc18360810"/>
+      <w:r>
+        <w:t xml:space="preserve">onCreate – Postavljanje </w:t>
+      </w:r>
+      <w:r>
+        <w:t>l</w:t>
+      </w:r>
+      <w:r>
+        <w:t>ayout</w:t>
+      </w:r>
+      <w:r>
+        <w:t>-</w:t>
+      </w:r>
+      <w:r>
+        <w:t>a</w:t>
+      </w:r>
+      <w:bookmarkEnd w:id="41"/>
+    </w:p>
+    <w:p>
+      <w:r>
+        <w:t xml:space="preserve">U </w:t>
+      </w:r>
+      <w:r>
+        <w:t>sljedećem</w:t>
+      </w:r>
+      <w:r>
+        <w:t xml:space="preserve"> isječku (</w:t>
+      </w:r>
+      <w:r>
+        <w:fldChar w:fldCharType="begin"/>
+      </w:r>
+      <w:r>
+        <w:instrText xml:space="preserve"> REF _Ref18353505 \h </w:instrText>
+      </w:r>
+      <w:r>
+        <w:fldChar w:fldCharType="separate"/>
+      </w:r>
+      <w:r>
+        <w:t xml:space="preserve">Isječak koda </w:t>
+      </w:r>
+      <w:r>
+        <w:rPr>
+          <w:noProof/>
+        </w:rPr>
+        <w:t>11</w:t>
+      </w:r>
+      <w:r>
+        <w:t xml:space="preserve"> Postavljanje layout-a</w:t>
+      </w:r>
+      <w:r>
+        <w:fldChar w:fldCharType="end"/>
+      </w:r>
+      <w:r>
+        <w:t>) je prikazan isječak koda koji postavlja uređaj da prikazuje raspored</w:t>
+      </w:r>
+      <w:r>
+        <w:t xml:space="preserve"> elemenata (engl. Layout) definiran u XML dokumentu s nazivom „activity_location_tracker“ </w:t>
+      </w:r>
+      <w:r>
+        <w:t>u direktoriju „layout“</w:t>
+      </w:r>
+      <w:r>
+        <w:t>.</w:t>
+      </w:r>
+    </w:p>
+    <w:p>
+      <w:pPr>
+        <w:keepNext/>
+        <w:jc w:val="center"/>
+      </w:pPr>
+      <w:r>
+        <w:rPr>
+          <w:noProof/>
+        </w:rPr>
+        <w:drawing>
+          <wp:anchor distT="0" distB="0" distL="114300" distR="114300" simplePos="0" relativeHeight="251682816" behindDoc="0" locked="0" layoutInCell="1" allowOverlap="1">
+            <wp:simplePos x="0" y="0"/>
+            <wp:positionH relativeFrom="column">
+              <wp:posOffset>1034696</wp:posOffset>
+            </wp:positionH>
+            <wp:positionV relativeFrom="paragraph">
+              <wp:posOffset>3337</wp:posOffset>
+            </wp:positionV>
+            <wp:extent cx="3700145" cy="690880"/>
+            <wp:effectExtent l="0" t="0" r="0" b="0"/>
+            <wp:wrapTopAndBottom/>
+            <wp:docPr id="19" name="Slika 19"/>
+            <wp:cNvGraphicFramePr>
+              <a:graphicFrameLocks xmlns:a="http://schemas.openxmlformats.org/drawingml/2006/main" noChangeAspect="1"/>
+            </wp:cNvGraphicFramePr>
+            <a:graphic xmlns:a="http://schemas.openxmlformats.org/drawingml/2006/main">
+              <a:graphicData uri="http://schemas.openxmlformats.org/drawingml/2006/picture">
+                <pic:pic xmlns:pic="http://schemas.openxmlformats.org/drawingml/2006/picture">
+                  <pic:nvPicPr>
+                    <pic:cNvPr id="0" name="Picture 4"/>
+                    <pic:cNvPicPr>
+                      <a:picLocks noChangeAspect="1" noChangeArrowheads="1"/>
+                    </pic:cNvPicPr>
+                  </pic:nvPicPr>
+                  <pic:blipFill>
+                    <a:blip r:embed="rId24">
+                      <a:extLst>
+                        <a:ext uri="{28A0092B-C50C-407E-A947-70E740481C1C}">
+                          <a14:useLocalDpi xmlns:a14="http://schemas.microsoft.com/office/drawing/2010/main" val="0"/>
+                        </a:ext>
+                      </a:extLst>
+                    </a:blip>
+                    <a:srcRect/>
+                    <a:stretch>
+                      <a:fillRect/>
+                    </a:stretch>
+                  </pic:blipFill>
+                  <pic:spPr bwMode="auto">
+                    <a:xfrm>
+                      <a:off x="0" y="0"/>
+                      <a:ext cx="3700145" cy="690880"/>
+                    </a:xfrm>
+                    <a:prstGeom prst="rect">
+                      <a:avLst/>
+                    </a:prstGeom>
+                    <a:noFill/>
+                    <a:ln>
+                      <a:noFill/>
+                    </a:ln>
+                  </pic:spPr>
+                </pic:pic>
+              </a:graphicData>
+            </a:graphic>
+          </wp:anchor>
+        </w:drawing>
+      </w:r>
+      <w:bookmarkStart w:id="42" w:name="_Ref18353505"/>
+      <w:r>
+        <w:t xml:space="preserve">Isječak koda </w:t>
+      </w:r>
+      <w:fldSimple w:instr=" SEQ Isječak_koda \* ARABIC ">
+        <w:r>
+          <w:rPr>
+            <w:noProof/>
+          </w:rPr>
+          <w:t>11</w:t>
+        </w:r>
+      </w:fldSimple>
+      <w:r>
+        <w:t xml:space="preserve"> Postavljanje </w:t>
+      </w:r>
+      <w:r>
+        <w:t>l</w:t>
+      </w:r>
+      <w:r>
+        <w:t>ayout-a</w:t>
+      </w:r>
+      <w:bookmarkEnd w:id="42"/>
+    </w:p>
+    <w:p>
+      <w:pPr>
+        <w:pStyle w:val="Naslov3"/>
+      </w:pPr>
+      <w:bookmarkStart w:id="43" w:name="_Toc18360811"/>
+      <w:r>
+        <w:t>onCreate – P</w:t>
+      </w:r>
+      <w:r>
+        <w:t>ostav</w:t>
+      </w:r>
+      <w:r>
+        <w:t>ljanje</w:t>
+      </w:r>
+      <w:r>
+        <w:t xml:space="preserve"> lokacijskog servisa</w:t>
+      </w:r>
+      <w:bookmarkEnd w:id="43"/>
+    </w:p>
+    <w:p>
+      <w:r>
+        <w:t>Sljedeći isječak (</w:t>
+      </w:r>
+      <w:r>
+        <w:fldChar w:fldCharType="begin"/>
+      </w:r>
+      <w:r>
+        <w:instrText xml:space="preserve"> REF _Ref18353603 \h </w:instrText>
+      </w:r>
+      <w:r>
+        <w:fldChar w:fldCharType="separate"/>
+      </w:r>
+      <w:r>
+        <w:t xml:space="preserve">Isječak koda </w:t>
+      </w:r>
+      <w:r>
+        <w:rPr>
+          <w:noProof/>
+        </w:rPr>
+        <w:t>12</w:t>
+      </w:r>
+      <w:r>
+        <w:t xml:space="preserve"> Postavljanje Google Maps Lokacijskog servisa</w:t>
+      </w:r>
+      <w:r>
+        <w:fldChar w:fldCharType="end"/>
+      </w:r>
+      <w:r>
+        <w:t xml:space="preserve">)  prikazuje postavljanje lokacijskog servisa tako da se svi funkcijski pozivi vezani za lokacije preusmjeravaju unutar klase „LocationTracker“ prema „override“-anim metodama: „onMapReady“, „onConnected“, „onConnectionSuspended“, „onConnectionFailed“, i „onLocationChanged“. </w:t>
+      </w:r>
+    </w:p>
+    <w:p>
+      <w:pPr>
+        <w:keepNext/>
+        <w:jc w:val="center"/>
+      </w:pPr>
+      <w:bookmarkStart w:id="44" w:name="_Ref18353603"/>
+      <w:r>
+        <w:rPr>
+          <w:noProof/>
+        </w:rPr>
+        <w:lastRenderedPageBreak/>
+        <w:drawing>
+          <wp:anchor distT="0" distB="0" distL="114300" distR="114300" simplePos="0" relativeHeight="251685888" behindDoc="0" locked="0" layoutInCell="1" allowOverlap="1">
+            <wp:simplePos x="0" y="0"/>
+            <wp:positionH relativeFrom="margin">
+              <wp:align>right</wp:align>
+            </wp:positionH>
+            <wp:positionV relativeFrom="paragraph">
+              <wp:posOffset>-192</wp:posOffset>
+            </wp:positionV>
+            <wp:extent cx="5752465" cy="3306445"/>
+            <wp:effectExtent l="0" t="0" r="635" b="8255"/>
+            <wp:wrapTopAndBottom/>
+            <wp:docPr id="24" name="Slika 24"/>
+            <wp:cNvGraphicFramePr>
+              <a:graphicFrameLocks xmlns:a="http://schemas.openxmlformats.org/drawingml/2006/main" noChangeAspect="1"/>
+            </wp:cNvGraphicFramePr>
+            <a:graphic xmlns:a="http://schemas.openxmlformats.org/drawingml/2006/main">
+              <a:graphicData uri="http://schemas.openxmlformats.org/drawingml/2006/picture">
+                <pic:pic xmlns:pic="http://schemas.openxmlformats.org/drawingml/2006/picture">
+                  <pic:nvPicPr>
+                    <pic:cNvPr id="0" name="Picture 9"/>
+                    <pic:cNvPicPr>
+                      <a:picLocks noChangeAspect="1" noChangeArrowheads="1"/>
+                    </pic:cNvPicPr>
+                  </pic:nvPicPr>
+                  <pic:blipFill>
+                    <a:blip r:embed="rId25">
+                      <a:extLst>
+                        <a:ext uri="{28A0092B-C50C-407E-A947-70E740481C1C}">
+                          <a14:useLocalDpi xmlns:a14="http://schemas.microsoft.com/office/drawing/2010/main" val="0"/>
+                        </a:ext>
+                      </a:extLst>
+                    </a:blip>
+                    <a:srcRect/>
+                    <a:stretch>
+                      <a:fillRect/>
+                    </a:stretch>
+                  </pic:blipFill>
+                  <pic:spPr bwMode="auto">
+                    <a:xfrm>
+                      <a:off x="0" y="0"/>
+                      <a:ext cx="5752465" cy="3306445"/>
+                    </a:xfrm>
+                    <a:prstGeom prst="rect">
+                      <a:avLst/>
+                    </a:prstGeom>
+                    <a:noFill/>
+                    <a:ln>
+                      <a:noFill/>
+                    </a:ln>
+                  </pic:spPr>
+                </pic:pic>
+              </a:graphicData>
+            </a:graphic>
+          </wp:anchor>
+        </w:drawing>
+      </w:r>
+      <w:r>
+        <w:t xml:space="preserve">Isječak koda </w:t>
+      </w:r>
+      <w:fldSimple w:instr=" SEQ Isječak_koda \* ARABIC ">
+        <w:r>
+          <w:rPr>
+            <w:noProof/>
+          </w:rPr>
+          <w:t>12</w:t>
+        </w:r>
+      </w:fldSimple>
+      <w:r>
+        <w:t xml:space="preserve"> Postavljanje Google Maps Lokacijskog servisa</w:t>
+      </w:r>
+      <w:bookmarkEnd w:id="44"/>
+    </w:p>
+    <w:p>
+      <w:r>
+        <w:t xml:space="preserve">Metoda „requestLocationPermission“ služi za provjeru da li aplikacija ima dozvolu pristupa lokaciji mobilnog uređaja, i ako nema, zatraži ju. Ako korisnik odbije dozvolu, aplikacija vraća korisnika na glavnu aktivnost. </w:t>
+      </w:r>
+    </w:p>
+    <w:p>
+      <w:r>
+        <w:t>Metoda „checkIsLocationEnabled“ služi za provjeru da li je uključena opcija uređaja za određivanje položaja. Ako nije, korisniku se šalje obavijest o tome, te se aplikacija vraća na glavnu aktivnost.</w:t>
+      </w:r>
+    </w:p>
+    <w:p>
+      <w:pPr>
+        <w:pStyle w:val="Naslov3"/>
+      </w:pPr>
+      <w:bookmarkStart w:id="45" w:name="_Toc18360812"/>
+      <w:r>
+        <w:t xml:space="preserve">onCreate – Postavljanje referenci na </w:t>
+      </w:r>
+      <w:r>
+        <w:t>„</w:t>
+      </w:r>
+      <w:r>
+        <w:t>View</w:t>
+      </w:r>
+      <w:r>
+        <w:t>“</w:t>
+      </w:r>
+      <w:r>
+        <w:t>-ove</w:t>
+      </w:r>
+      <w:r>
+        <w:t xml:space="preserve"> i „onClickListener“</w:t>
+      </w:r>
+      <w:bookmarkEnd w:id="45"/>
+    </w:p>
+    <w:p>
+      <w:r>
+        <w:t>Posljednji</w:t>
+      </w:r>
+      <w:r>
+        <w:t xml:space="preserve"> dio metode onCreate je </w:t>
+      </w:r>
+      <w:r>
+        <w:t>p</w:t>
+      </w:r>
+      <w:r>
+        <w:t>rikazan na sljedećem isječku (</w:t>
+      </w:r>
+      <w:r>
+        <w:fldChar w:fldCharType="begin"/>
+      </w:r>
+      <w:r>
+        <w:instrText xml:space="preserve"> REF _Ref18359133 \h </w:instrText>
+      </w:r>
+      <w:r>
+        <w:fldChar w:fldCharType="separate"/>
+      </w:r>
+      <w:r>
+        <w:t xml:space="preserve">Isječak koda </w:t>
+      </w:r>
+      <w:r>
+        <w:rPr>
+          <w:noProof/>
+        </w:rPr>
+        <w:t>13</w:t>
+      </w:r>
+      <w:r>
+        <w:t xml:space="preserve"> </w:t>
+      </w:r>
+      <w:r>
+        <w:t>Postavljanje referenci na View-ove i onClickLitener metode</w:t>
+      </w:r>
+      <w:r>
+        <w:fldChar w:fldCharType="end"/>
+      </w:r>
+      <w:r>
+        <w:t>). Taj dio koda</w:t>
+      </w:r>
+      <w:r>
+        <w:t xml:space="preserve"> pohranj</w:t>
+      </w:r>
+      <w:r>
+        <w:t>uje</w:t>
+      </w:r>
+      <w:r>
+        <w:t xml:space="preserve"> referencu prikazanih elemenata u varijable klase „LocationTracker“, a za gumb u donjem desnom kutu postavlja „onClickListener“ – metodu koja će se izvršiti kada korisnik pritisne gumb. Prvi pritisak na gumb uzrokuje da se aktivnost počne pratiti. Tada gumb mijenja oblik, a ponovnim pritiskom </w:t>
+      </w:r>
+      <w:r>
+        <w:t>se</w:t>
+      </w:r>
+      <w:r>
+        <w:t xml:space="preserve"> zaustavlja praćenje lokacije, aplikacija se vraća na glavni prikaz, podaci se unose u bazu podataka i kreira se novi </w:t>
+      </w:r>
+      <w:bookmarkStart w:id="46" w:name="_GoBack"/>
+      <w:bookmarkEnd w:id="46"/>
+      <w:r>
+        <w:t xml:space="preserve">ispis na ekranu. </w:t>
+      </w:r>
+    </w:p>
+    <w:p>
+      <w:pPr>
+        <w:keepNext/>
+        <w:jc w:val="center"/>
+      </w:pPr>
+      <w:r>
+        <w:rPr>
+          <w:noProof/>
+        </w:rPr>
+        <w:lastRenderedPageBreak/>
+        <w:drawing>
+          <wp:anchor distT="0" distB="0" distL="114300" distR="114300" simplePos="0" relativeHeight="251686912" behindDoc="0" locked="0" layoutInCell="1" allowOverlap="1">
+            <wp:simplePos x="0" y="0"/>
+            <wp:positionH relativeFrom="column">
+              <wp:posOffset>269151</wp:posOffset>
+            </wp:positionH>
+            <wp:positionV relativeFrom="paragraph">
+              <wp:posOffset>3337</wp:posOffset>
+            </wp:positionV>
+            <wp:extent cx="5220335" cy="3923665"/>
+            <wp:effectExtent l="0" t="0" r="0" b="635"/>
+            <wp:wrapTopAndBottom/>
+            <wp:docPr id="25" name="Slika 25"/>
+            <wp:cNvGraphicFramePr>
+              <a:graphicFrameLocks xmlns:a="http://schemas.openxmlformats.org/drawingml/2006/main" noChangeAspect="1"/>
+            </wp:cNvGraphicFramePr>
+            <a:graphic xmlns:a="http://schemas.openxmlformats.org/drawingml/2006/main">
+              <a:graphicData uri="http://schemas.openxmlformats.org/drawingml/2006/picture">
+                <pic:pic xmlns:pic="http://schemas.openxmlformats.org/drawingml/2006/picture">
+                  <pic:nvPicPr>
+                    <pic:cNvPr id="0" name="Picture 10"/>
+                    <pic:cNvPicPr>
+                      <a:picLocks noChangeAspect="1" noChangeArrowheads="1"/>
+                    </pic:cNvPicPr>
+                  </pic:nvPicPr>
+                  <pic:blipFill>
+                    <a:blip r:embed="rId26">
+                      <a:extLst>
+                        <a:ext uri="{28A0092B-C50C-407E-A947-70E740481C1C}">
+                          <a14:useLocalDpi xmlns:a14="http://schemas.microsoft.com/office/drawing/2010/main" val="0"/>
+                        </a:ext>
+                      </a:extLst>
+                    </a:blip>
+                    <a:srcRect/>
+                    <a:stretch>
+                      <a:fillRect/>
+                    </a:stretch>
+                  </pic:blipFill>
+                  <pic:spPr bwMode="auto">
+                    <a:xfrm>
+                      <a:off x="0" y="0"/>
+                      <a:ext cx="5220335" cy="3923665"/>
+                    </a:xfrm>
+                    <a:prstGeom prst="rect">
+                      <a:avLst/>
+                    </a:prstGeom>
+                    <a:noFill/>
+                    <a:ln>
+                      <a:noFill/>
+                    </a:ln>
+                  </pic:spPr>
+                </pic:pic>
+              </a:graphicData>
+            </a:graphic>
+          </wp:anchor>
+        </w:drawing>
+      </w:r>
+      <w:bookmarkStart w:id="47" w:name="_Ref18359133"/>
+      <w:r>
+        <w:t xml:space="preserve">Isječak koda </w:t>
+      </w:r>
+      <w:fldSimple w:instr=" SEQ Isječak_koda \* ARABIC ">
+        <w:r>
+          <w:rPr>
+            <w:noProof/>
+          </w:rPr>
+          <w:t>13</w:t>
+        </w:r>
+      </w:fldSimple>
+      <w:r>
+        <w:t xml:space="preserve"> </w:t>
+      </w:r>
+      <w:r>
+        <w:t>Postavljanje referenci na View-ove i onClickLitener metode</w:t>
+      </w:r>
+      <w:bookmarkEnd w:id="47"/>
+    </w:p>
+    <w:p/>
+    <w:p>
+      <w:pPr>
+        <w:pStyle w:val="Naslov2"/>
+      </w:pPr>
+      <w:bookmarkStart w:id="48" w:name="_Toc18360813"/>
+      <w:r>
+        <w:t>Glavn</w:t>
+      </w:r>
+      <w:r>
+        <w:t>a aktivnost</w:t>
+      </w:r>
+      <w:bookmarkEnd w:id="48"/>
     </w:p>
     <w:p/>
     <w:p>
@@ -5766,24 +8165,285 @@
         <w:pStyle w:val="Naslov1"/>
         <w:spacing w:after="0"/>
       </w:pPr>
-      <w:bookmarkStart w:id="32" w:name="_Toc18247400"/>
+      <w:bookmarkStart w:id="49" w:name="_Toc18360814"/>
       <w:r>
         <w:lastRenderedPageBreak/>
         <w:t>Gotova rješenja i biblioteke</w:t>
       </w:r>
-      <w:bookmarkEnd w:id="32"/>
+      <w:bookmarkEnd w:id="49"/>
+    </w:p>
+    <w:p>
+      <w:pPr>
+        <w:pStyle w:val="Naslov2"/>
+      </w:pPr>
+      <w:bookmarkStart w:id="50" w:name="_Toc18360815"/>
+      <w:r>
+        <w:t>MPAndroidChart biblioteka</w:t>
+      </w:r>
+      <w:bookmarkEnd w:id="50"/>
+    </w:p>
+    <w:p>
+      <w:r>
+        <w:t>MPAndroidChart</w:t>
+      </w:r>
+      <w:r>
+        <w:rPr>
+          <w:vertAlign w:val="superscript"/>
+        </w:rPr>
+        <w:t>[</w:t>
+      </w:r>
+      <w:r>
+        <w:rPr>
+          <w:vertAlign w:val="superscript"/>
+        </w:rPr>
+        <w:fldChar w:fldCharType="begin"/>
+      </w:r>
+      <w:r>
+        <w:rPr>
+          <w:vertAlign w:val="superscript"/>
+        </w:rPr>
+        <w:instrText xml:space="preserve"> REF _Ref18346706 \n \h </w:instrText>
+      </w:r>
+      <w:r>
+        <w:rPr>
+          <w:vertAlign w:val="superscript"/>
+        </w:rPr>
+      </w:r>
+      <w:r>
+        <w:rPr>
+          <w:vertAlign w:val="superscript"/>
+        </w:rPr>
+        <w:fldChar w:fldCharType="separate"/>
+      </w:r>
+      <w:r>
+        <w:rPr>
+          <w:vertAlign w:val="superscript"/>
+        </w:rPr>
+        <w:t>8</w:t>
+      </w:r>
+      <w:r>
+        <w:rPr>
+          <w:vertAlign w:val="superscript"/>
+        </w:rPr>
+        <w:fldChar w:fldCharType="end"/>
+      </w:r>
+      <w:r>
+        <w:rPr>
+          <w:vertAlign w:val="superscript"/>
+        </w:rPr>
+        <w:fldChar w:fldCharType="begin"/>
+      </w:r>
+      <w:r>
+        <w:rPr>
+          <w:vertAlign w:val="superscript"/>
+        </w:rPr>
+        <w:instrText xml:space="preserve"> INDEX </w:instrText>
+      </w:r>
+      <w:r>
+        <w:rPr>
+          <w:vertAlign w:val="superscript"/>
+        </w:rPr>
+        <w:fldChar w:fldCharType="separate"/>
+      </w:r>
+      <w:r>
+        <w:rPr>
+          <w:b/>
+          <w:bCs/>
+          <w:noProof/>
+          <w:vertAlign w:val="superscript"/>
+        </w:rPr>
+        <w:t>Nisu pronađeni unosi u indeksu.</w:t>
+      </w:r>
+      <w:r>
+        <w:rPr>
+          <w:vertAlign w:val="superscript"/>
+        </w:rPr>
+        <w:fldChar w:fldCharType="end"/>
+      </w:r>
+      <w:r>
+        <w:rPr>
+          <w:vertAlign w:val="superscript"/>
+        </w:rPr>
+        <w:t>]</w:t>
+      </w:r>
+      <w:r>
+        <w:t xml:space="preserve"> je „open source“ projekt </w:t>
+      </w:r>
+      <w:r>
+        <w:t>i biblioteka koja omogućava jednostavno crtanje raznih vrsta grafova i njihovo uređivanje.</w:t>
+      </w:r>
+    </w:p>
+    <w:p>
+      <w:pPr>
+        <w:pStyle w:val="Naslov2"/>
+      </w:pPr>
+      <w:bookmarkStart w:id="51" w:name="_Toc18360816"/>
+      <w:r>
+        <w:t>FloatingActionButton biblioteka</w:t>
+      </w:r>
+      <w:bookmarkEnd w:id="51"/>
+    </w:p>
+    <w:p>
+      <w:r>
+        <w:t>FloatingActionButton implementacija koja omogućava kreiranje menija u obliku gumbova implementiranih na donjem desnom rubu ekrana u glavnoj i aktivnosti za praćenje lokacije. Postoji službena biblioteka, međutim ova omogućava jednostavno kreiranje menija. Ova biblioteka se više ne razvija.</w:t>
+      </w:r>
+      <w:r>
+        <w:rPr>
+          <w:vertAlign w:val="superscript"/>
+        </w:rPr>
+        <w:t>[</w:t>
+      </w:r>
+      <w:r>
+        <w:rPr>
+          <w:vertAlign w:val="superscript"/>
+        </w:rPr>
+        <w:fldChar w:fldCharType="begin"/>
+      </w:r>
+      <w:r>
+        <w:rPr>
+          <w:vertAlign w:val="superscript"/>
+        </w:rPr>
+        <w:instrText xml:space="preserve"> REF _Ref18347613 \n \h </w:instrText>
+      </w:r>
+      <w:r>
+        <w:rPr>
+          <w:vertAlign w:val="superscript"/>
+        </w:rPr>
+      </w:r>
+      <w:r>
+        <w:rPr>
+          <w:vertAlign w:val="superscript"/>
+        </w:rPr>
+        <w:fldChar w:fldCharType="separate"/>
+      </w:r>
+      <w:r>
+        <w:rPr>
+          <w:vertAlign w:val="superscript"/>
+        </w:rPr>
+        <w:t>9</w:t>
+      </w:r>
+      <w:r>
+        <w:rPr>
+          <w:vertAlign w:val="superscript"/>
+        </w:rPr>
+        <w:fldChar w:fldCharType="end"/>
+      </w:r>
+      <w:r>
+        <w:rPr>
+          <w:vertAlign w:val="superscript"/>
+        </w:rPr>
+        <w:t>]</w:t>
+      </w:r>
+    </w:p>
+    <w:p>
+      <w:pPr>
+        <w:pStyle w:val="Naslov2"/>
+      </w:pPr>
+      <w:bookmarkStart w:id="52" w:name="_Toc18360817"/>
+      <w:r>
+        <w:t>Vodič za pokretanje Google Maps lokacijskog servisa</w:t>
+      </w:r>
+      <w:bookmarkEnd w:id="52"/>
+    </w:p>
+    <w:p>
+      <w:r>
+        <w:t>Iako Android Studio sadrži predložak za pokretanje Google Maps lokacijskog servisa, to nije dovoljno da se omogući praćenje lokacije korisnika koristeći taj servis. Ovaj</w:t>
+      </w:r>
+      <w:r>
+        <w:rPr>
+          <w:vertAlign w:val="superscript"/>
+        </w:rPr>
+        <w:t>[</w:t>
+      </w:r>
+      <w:r>
+        <w:rPr>
+          <w:vertAlign w:val="superscript"/>
+        </w:rPr>
+        <w:fldChar w:fldCharType="begin"/>
+      </w:r>
+      <w:r>
+        <w:rPr>
+          <w:vertAlign w:val="superscript"/>
+        </w:rPr>
+        <w:instrText xml:space="preserve"> REF _Ref18347135 \n \h </w:instrText>
+      </w:r>
+      <w:r>
+        <w:rPr>
+          <w:vertAlign w:val="superscript"/>
+        </w:rPr>
+      </w:r>
+      <w:r>
+        <w:rPr>
+          <w:vertAlign w:val="superscript"/>
+        </w:rPr>
+        <w:fldChar w:fldCharType="separate"/>
+      </w:r>
+      <w:r>
+        <w:rPr>
+          <w:vertAlign w:val="superscript"/>
+        </w:rPr>
+        <w:t>10</w:t>
+      </w:r>
+      <w:r>
+        <w:rPr>
+          <w:vertAlign w:val="superscript"/>
+        </w:rPr>
+        <w:fldChar w:fldCharType="end"/>
+      </w:r>
+      <w:r>
+        <w:rPr>
+          <w:vertAlign w:val="superscript"/>
+        </w:rPr>
+        <w:t>]</w:t>
+      </w:r>
+      <w:r>
+        <w:t xml:space="preserve"> vodič</w:t>
+      </w:r>
+      <w:r>
+        <w:t xml:space="preserve"> </w:t>
+      </w:r>
+      <w:r>
+        <w:t>daje rješenje</w:t>
+      </w:r>
+      <w:r>
+        <w:t xml:space="preserve"> i objašnjenje za:</w:t>
+      </w:r>
+    </w:p>
+    <w:p>
+      <w:pPr>
+        <w:pStyle w:val="Odlomakpopisa"/>
+        <w:numPr>
+          <w:ilvl w:val="0"/>
+          <w:numId w:val="49"/>
+        </w:numPr>
+      </w:pPr>
+      <w:r>
+        <w:t>Zahtjev prema korisniku za dopuštenje pristupa lokaciji mobilnog uređaja</w:t>
+      </w:r>
+    </w:p>
+    <w:p>
+      <w:pPr>
+        <w:pStyle w:val="Odlomakpopisa"/>
+        <w:numPr>
+          <w:ilvl w:val="0"/>
+          <w:numId w:val="49"/>
+        </w:numPr>
+      </w:pPr>
+      <w:r>
+        <w:t>Postavljanje lokacijskog servisa da vraća trenutnu lokaciju mobilnog uređaja na Google Maps prikazu.</w:t>
+      </w:r>
     </w:p>
     <w:p>
       <w:pPr>
         <w:pStyle w:val="Naslov1"/>
         <w:spacing w:after="0"/>
       </w:pPr>
-      <w:bookmarkStart w:id="33" w:name="_Toc18247401"/>
+      <w:bookmarkStart w:id="53" w:name="_Toc18360818"/>
       <w:r>
         <w:lastRenderedPageBreak/>
         <w:t>Zaključak</w:t>
       </w:r>
-      <w:bookmarkEnd w:id="33"/>
+      <w:bookmarkEnd w:id="53"/>
     </w:p>
     <w:p>
       <w:pPr>
@@ -5794,12 +8454,12 @@
         </w:numPr>
         <w:spacing w:after="0"/>
       </w:pPr>
-      <w:bookmarkStart w:id="34" w:name="_Toc18247402"/>
+      <w:bookmarkStart w:id="54" w:name="_Toc18360819"/>
       <w:r>
         <w:lastRenderedPageBreak/>
         <w:t>Literatura</w:t>
       </w:r>
-      <w:bookmarkEnd w:id="34"/>
+      <w:bookmarkEnd w:id="54"/>
     </w:p>
     <w:p>
       <w:pPr>
@@ -5809,7 +8469,7 @@
           <w:numId w:val="35"/>
         </w:numPr>
       </w:pPr>
-      <w:hyperlink r:id="rId21" w:history="1">
+      <w:hyperlink r:id="rId27" w:history="1">
         <w:r>
           <w:rPr>
             <w:rStyle w:val="Hiperveza"/>
@@ -5826,7 +8486,7 @@
           <w:numId w:val="35"/>
         </w:numPr>
       </w:pPr>
-      <w:hyperlink r:id="rId22" w:history="1">
+      <w:hyperlink r:id="rId28" w:history="1">
         <w:r>
           <w:rPr>
             <w:rStyle w:val="Hiperveza"/>
@@ -5843,7 +8503,7 @@
           <w:numId w:val="35"/>
         </w:numPr>
       </w:pPr>
-      <w:hyperlink r:id="rId23" w:history="1">
+      <w:hyperlink r:id="rId29" w:history="1">
         <w:r>
           <w:rPr>
             <w:rStyle w:val="Hiperveza"/>
@@ -5860,7 +8520,7 @@
           <w:numId w:val="35"/>
         </w:numPr>
       </w:pPr>
-      <w:hyperlink r:id="rId24" w:history="1">
+      <w:hyperlink r:id="rId30" w:history="1">
         <w:r>
           <w:rPr>
             <w:rStyle w:val="Hiperveza"/>
@@ -5877,7 +8537,7 @@
           <w:numId w:val="35"/>
         </w:numPr>
       </w:pPr>
-      <w:hyperlink r:id="rId25" w:history="1">
+      <w:hyperlink r:id="rId31" w:history="1">
         <w:r>
           <w:rPr>
             <w:rStyle w:val="Hiperveza"/>
@@ -5893,14 +8553,93 @@
           <w:ilvl w:val="0"/>
           <w:numId w:val="35"/>
         </w:numPr>
-      </w:pPr>
-      <w:hyperlink r:id="rId26" w:history="1">
+        <w:rPr>
+          <w:rStyle w:val="Hiperveza"/>
+          <w:color w:val="auto"/>
+          <w:u w:val="none"/>
+        </w:rPr>
+      </w:pPr>
+      <w:hyperlink r:id="rId32" w:history="1">
         <w:r>
           <w:rPr>
             <w:rStyle w:val="Hiperveza"/>
           </w:rPr>
           <w:t>https://developer.android.com/reference/android/database/Cursor</w:t>
         </w:r>
+      </w:hyperlink>
+    </w:p>
+    <w:p>
+      <w:pPr>
+        <w:pStyle w:val="Odlomakpopisa"/>
+        <w:numPr>
+          <w:ilvl w:val="0"/>
+          <w:numId w:val="35"/>
+        </w:numPr>
+      </w:pPr>
+      <w:hyperlink r:id="rId33" w:history="1">
+        <w:r>
+          <w:rPr>
+            <w:rStyle w:val="Hiperveza"/>
+          </w:rPr>
+          <w:t>https://developer.android.com/reference/android/app/Activity</w:t>
+        </w:r>
+      </w:hyperlink>
+    </w:p>
+    <w:p>
+      <w:pPr>
+        <w:pStyle w:val="Odlomakpopisa"/>
+        <w:numPr>
+          <w:ilvl w:val="0"/>
+          <w:numId w:val="35"/>
+        </w:numPr>
+      </w:pPr>
+      <w:hyperlink r:id="rId34" w:history="1">
+        <w:bookmarkStart w:id="55" w:name="_Ref18346706"/>
+        <w:r>
+          <w:rPr>
+            <w:rStyle w:val="Hiperveza"/>
+          </w:rPr>
+          <w:t>https://github.com/PhilJay/MPAndroidChart</w:t>
+        </w:r>
+        <w:bookmarkEnd w:id="55"/>
+      </w:hyperlink>
+    </w:p>
+    <w:p>
+      <w:pPr>
+        <w:pStyle w:val="Odlomakpopisa"/>
+        <w:numPr>
+          <w:ilvl w:val="0"/>
+          <w:numId w:val="35"/>
+        </w:numPr>
+      </w:pPr>
+      <w:hyperlink r:id="rId35" w:history="1">
+        <w:bookmarkStart w:id="56" w:name="_Ref18347613"/>
+        <w:r>
+          <w:rPr>
+            <w:rStyle w:val="Hiperveza"/>
+          </w:rPr>
+          <w:t>https://github.com/Clans/FloatingActionButton</w:t>
+        </w:r>
+        <w:bookmarkEnd w:id="56"/>
+      </w:hyperlink>
+    </w:p>
+    <w:p>
+      <w:pPr>
+        <w:pStyle w:val="Odlomakpopisa"/>
+        <w:numPr>
+          <w:ilvl w:val="0"/>
+          <w:numId w:val="35"/>
+        </w:numPr>
+      </w:pPr>
+      <w:hyperlink r:id="rId36" w:history="1">
+        <w:bookmarkStart w:id="57" w:name="_Ref18347135"/>
+        <w:r>
+          <w:rPr>
+            <w:rStyle w:val="Hiperveza"/>
+          </w:rPr>
+          <w:t>https://demonuts.com/android-current-location-on-google-map/</w:t>
+        </w:r>
+        <w:bookmarkEnd w:id="57"/>
       </w:hyperlink>
     </w:p>
     <w:p>
@@ -5912,18 +8651,32 @@
         </w:numPr>
         <w:spacing w:after="0"/>
       </w:pPr>
-      <w:bookmarkStart w:id="35" w:name="_Toc18247403"/>
+      <w:bookmarkStart w:id="58" w:name="_Toc18360820"/>
       <w:r>
         <w:lastRenderedPageBreak/>
         <w:t>Popis oznaka i kratica</w:t>
       </w:r>
-      <w:bookmarkEnd w:id="35"/>
-    </w:p>
-    <w:p>
-      <w:r>
-        <w:t>JVM – Java Virtual Machine</w:t>
-      </w:r>
-    </w:p>
+      <w:bookmarkEnd w:id="58"/>
+    </w:p>
+    <w:p>
+      <w:r>
+        <w:t>J</w:t>
+      </w:r>
+      <w:r>
+        <w:t>VM – Java Virtual Machine</w:t>
+      </w:r>
+    </w:p>
+    <w:p>
+      <w:r>
+        <w:t>SQL – Structured Query Language</w:t>
+      </w:r>
+    </w:p>
+    <w:p>
+      <w:r>
+        <w:t>XML – Extensible Markup Language</w:t>
+      </w:r>
+    </w:p>
+    <w:p/>
     <w:p>
       <w:pPr>
         <w:pStyle w:val="Naslov1"/>
@@ -5933,15 +8686,15 @@
         </w:numPr>
         <w:spacing w:after="0"/>
       </w:pPr>
-      <w:bookmarkStart w:id="36" w:name="_Toc18247404"/>
+      <w:bookmarkStart w:id="59" w:name="_Toc18360821"/>
       <w:r>
         <w:lastRenderedPageBreak/>
         <w:t>Sažetak i ključne riječi</w:t>
       </w:r>
-      <w:bookmarkEnd w:id="36"/>
+      <w:bookmarkEnd w:id="59"/>
     </w:p>
     <w:sectPr>
-      <w:footerReference w:type="default" r:id="rId27"/>
+      <w:footerReference w:type="default" r:id="rId37"/>
       <w:pgSz w:w="11907" w:h="16839" w:code="9"/>
       <w:pgMar w:top="1418" w:right="1418" w:bottom="1418" w:left="1418" w:header="720" w:footer="720" w:gutter="0"/>
       <w:pgNumType w:start="1"/>
@@ -6537,6 +9290,92 @@
     </w:lvl>
   </w:abstractNum>
   <w:abstractNum w:abstractNumId="6" w15:restartNumberingAfterBreak="0">
+    <w:nsid w:val="113549C0"/>
+    <w:multiLevelType w:val="hybridMultilevel"/>
+    <w:tmpl w:val="27ECEC88"/>
+    <w:lvl w:ilvl="0" w:tplc="041A000F">
+      <w:start w:val="1"/>
+      <w:numFmt w:val="decimal"/>
+      <w:lvlText w:val="%1."/>
+      <w:lvlJc w:val="left"/>
+      <w:pPr>
+        <w:ind w:left="720" w:hanging="360"/>
+      </w:pPr>
+    </w:lvl>
+    <w:lvl w:ilvl="1" w:tplc="041A0019" w:tentative="1">
+      <w:start w:val="1"/>
+      <w:numFmt w:val="lowerLetter"/>
+      <w:lvlText w:val="%2."/>
+      <w:lvlJc w:val="left"/>
+      <w:pPr>
+        <w:ind w:left="1440" w:hanging="360"/>
+      </w:pPr>
+    </w:lvl>
+    <w:lvl w:ilvl="2" w:tplc="041A001B" w:tentative="1">
+      <w:start w:val="1"/>
+      <w:numFmt w:val="lowerRoman"/>
+      <w:lvlText w:val="%3."/>
+      <w:lvlJc w:val="right"/>
+      <w:pPr>
+        <w:ind w:left="2160" w:hanging="180"/>
+      </w:pPr>
+    </w:lvl>
+    <w:lvl w:ilvl="3" w:tplc="041A000F" w:tentative="1">
+      <w:start w:val="1"/>
+      <w:numFmt w:val="decimal"/>
+      <w:lvlText w:val="%4."/>
+      <w:lvlJc w:val="left"/>
+      <w:pPr>
+        <w:ind w:left="2880" w:hanging="360"/>
+      </w:pPr>
+    </w:lvl>
+    <w:lvl w:ilvl="4" w:tplc="041A0019" w:tentative="1">
+      <w:start w:val="1"/>
+      <w:numFmt w:val="lowerLetter"/>
+      <w:lvlText w:val="%5."/>
+      <w:lvlJc w:val="left"/>
+      <w:pPr>
+        <w:ind w:left="3600" w:hanging="360"/>
+      </w:pPr>
+    </w:lvl>
+    <w:lvl w:ilvl="5" w:tplc="041A001B" w:tentative="1">
+      <w:start w:val="1"/>
+      <w:numFmt w:val="lowerRoman"/>
+      <w:lvlText w:val="%6."/>
+      <w:lvlJc w:val="right"/>
+      <w:pPr>
+        <w:ind w:left="4320" w:hanging="180"/>
+      </w:pPr>
+    </w:lvl>
+    <w:lvl w:ilvl="6" w:tplc="041A000F" w:tentative="1">
+      <w:start w:val="1"/>
+      <w:numFmt w:val="decimal"/>
+      <w:lvlText w:val="%7."/>
+      <w:lvlJc w:val="left"/>
+      <w:pPr>
+        <w:ind w:left="5040" w:hanging="360"/>
+      </w:pPr>
+    </w:lvl>
+    <w:lvl w:ilvl="7" w:tplc="041A0019" w:tentative="1">
+      <w:start w:val="1"/>
+      <w:numFmt w:val="lowerLetter"/>
+      <w:lvlText w:val="%8."/>
+      <w:lvlJc w:val="left"/>
+      <w:pPr>
+        <w:ind w:left="5760" w:hanging="360"/>
+      </w:pPr>
+    </w:lvl>
+    <w:lvl w:ilvl="8" w:tplc="041A001B" w:tentative="1">
+      <w:start w:val="1"/>
+      <w:numFmt w:val="lowerRoman"/>
+      <w:lvlText w:val="%9."/>
+      <w:lvlJc w:val="right"/>
+      <w:pPr>
+        <w:ind w:left="6480" w:hanging="180"/>
+      </w:pPr>
+    </w:lvl>
+  </w:abstractNum>
+  <w:abstractNum w:abstractNumId="7" w15:restartNumberingAfterBreak="0">
     <w:nsid w:val="1282440F"/>
     <w:multiLevelType w:val="hybridMultilevel"/>
     <w:tmpl w:val="718A1C56"/>
@@ -6649,7 +9488,7 @@
       </w:rPr>
     </w:lvl>
   </w:abstractNum>
-  <w:abstractNum w:abstractNumId="7" w15:restartNumberingAfterBreak="0">
+  <w:abstractNum w:abstractNumId="8" w15:restartNumberingAfterBreak="0">
     <w:nsid w:val="151B6640"/>
     <w:multiLevelType w:val="hybridMultilevel"/>
     <w:tmpl w:val="EF82D0FE"/>
@@ -6735,7 +9574,7 @@
       </w:pPr>
     </w:lvl>
   </w:abstractNum>
-  <w:abstractNum w:abstractNumId="8" w15:restartNumberingAfterBreak="0">
+  <w:abstractNum w:abstractNumId="9" w15:restartNumberingAfterBreak="0">
     <w:nsid w:val="177B7998"/>
     <w:multiLevelType w:val="hybridMultilevel"/>
     <w:tmpl w:val="2E388DDC"/>
@@ -6821,7 +9660,7 @@
       </w:pPr>
     </w:lvl>
   </w:abstractNum>
-  <w:abstractNum w:abstractNumId="9" w15:restartNumberingAfterBreak="0">
+  <w:abstractNum w:abstractNumId="10" w15:restartNumberingAfterBreak="0">
     <w:nsid w:val="19BD0F15"/>
     <w:multiLevelType w:val="hybridMultilevel"/>
     <w:tmpl w:val="8312D6E2"/>
@@ -6934,7 +9773,7 @@
       </w:rPr>
     </w:lvl>
   </w:abstractNum>
-  <w:abstractNum w:abstractNumId="10" w15:restartNumberingAfterBreak="0">
+  <w:abstractNum w:abstractNumId="11" w15:restartNumberingAfterBreak="0">
     <w:nsid w:val="1B1D4E7D"/>
     <w:multiLevelType w:val="hybridMultilevel"/>
     <w:tmpl w:val="87C66014"/>
@@ -7047,7 +9886,7 @@
       </w:rPr>
     </w:lvl>
   </w:abstractNum>
-  <w:abstractNum w:abstractNumId="11" w15:restartNumberingAfterBreak="0">
+  <w:abstractNum w:abstractNumId="12" w15:restartNumberingAfterBreak="0">
     <w:nsid w:val="1C726951"/>
     <w:multiLevelType w:val="hybridMultilevel"/>
     <w:tmpl w:val="07A831DA"/>
@@ -7133,7 +9972,7 @@
       </w:pPr>
     </w:lvl>
   </w:abstractNum>
-  <w:abstractNum w:abstractNumId="12" w15:restartNumberingAfterBreak="0">
+  <w:abstractNum w:abstractNumId="13" w15:restartNumberingAfterBreak="0">
     <w:nsid w:val="1D5E50C6"/>
     <w:multiLevelType w:val="hybridMultilevel"/>
     <w:tmpl w:val="0B843EC0"/>
@@ -7246,7 +10085,7 @@
       </w:rPr>
     </w:lvl>
   </w:abstractNum>
-  <w:abstractNum w:abstractNumId="13" w15:restartNumberingAfterBreak="0">
+  <w:abstractNum w:abstractNumId="14" w15:restartNumberingAfterBreak="0">
     <w:nsid w:val="23E41DF7"/>
     <w:multiLevelType w:val="multilevel"/>
     <w:tmpl w:val="E76EFC86"/>
@@ -7386,7 +10225,7 @@
       </w:rPr>
     </w:lvl>
   </w:abstractNum>
-  <w:abstractNum w:abstractNumId="14" w15:restartNumberingAfterBreak="0">
+  <w:abstractNum w:abstractNumId="15" w15:restartNumberingAfterBreak="0">
     <w:nsid w:val="256F5F0E"/>
     <w:multiLevelType w:val="hybridMultilevel"/>
     <w:tmpl w:val="D7927674"/>
@@ -7499,7 +10338,7 @@
       </w:rPr>
     </w:lvl>
   </w:abstractNum>
-  <w:abstractNum w:abstractNumId="15" w15:restartNumberingAfterBreak="0">
+  <w:abstractNum w:abstractNumId="16" w15:restartNumberingAfterBreak="0">
     <w:nsid w:val="26DE58C0"/>
     <w:multiLevelType w:val="hybridMultilevel"/>
     <w:tmpl w:val="FEFC99FE"/>
@@ -7639,7 +10478,7 @@
       </w:rPr>
     </w:lvl>
   </w:abstractNum>
-  <w:abstractNum w:abstractNumId="16" w15:restartNumberingAfterBreak="0">
+  <w:abstractNum w:abstractNumId="17" w15:restartNumberingAfterBreak="0">
     <w:nsid w:val="29C0642C"/>
     <w:multiLevelType w:val="hybridMultilevel"/>
     <w:tmpl w:val="5B680B90"/>
@@ -7752,7 +10591,7 @@
       </w:rPr>
     </w:lvl>
   </w:abstractNum>
-  <w:abstractNum w:abstractNumId="17" w15:restartNumberingAfterBreak="0">
+  <w:abstractNum w:abstractNumId="18" w15:restartNumberingAfterBreak="0">
     <w:nsid w:val="2AE976FB"/>
     <w:multiLevelType w:val="hybridMultilevel"/>
     <w:tmpl w:val="A9605E3A"/>
@@ -7865,7 +10704,7 @@
       </w:rPr>
     </w:lvl>
   </w:abstractNum>
-  <w:abstractNum w:abstractNumId="18" w15:restartNumberingAfterBreak="0">
+  <w:abstractNum w:abstractNumId="19" w15:restartNumberingAfterBreak="0">
     <w:nsid w:val="2CB55346"/>
     <w:multiLevelType w:val="hybridMultilevel"/>
     <w:tmpl w:val="EB0A9CCC"/>
@@ -7951,7 +10790,7 @@
       </w:pPr>
     </w:lvl>
   </w:abstractNum>
-  <w:abstractNum w:abstractNumId="19" w15:restartNumberingAfterBreak="0">
+  <w:abstractNum w:abstractNumId="20" w15:restartNumberingAfterBreak="0">
     <w:nsid w:val="314D0B36"/>
     <w:multiLevelType w:val="multilevel"/>
     <w:tmpl w:val="04090021"/>
@@ -8064,7 +10903,7 @@
       </w:rPr>
     </w:lvl>
   </w:abstractNum>
-  <w:abstractNum w:abstractNumId="20" w15:restartNumberingAfterBreak="0">
+  <w:abstractNum w:abstractNumId="21" w15:restartNumberingAfterBreak="0">
     <w:nsid w:val="362F76ED"/>
     <w:multiLevelType w:val="multilevel"/>
     <w:tmpl w:val="04090021"/>
@@ -8177,7 +11016,7 @@
       </w:rPr>
     </w:lvl>
   </w:abstractNum>
-  <w:abstractNum w:abstractNumId="21" w15:restartNumberingAfterBreak="0">
+  <w:abstractNum w:abstractNumId="22" w15:restartNumberingAfterBreak="0">
     <w:nsid w:val="3CD20363"/>
     <w:multiLevelType w:val="hybridMultilevel"/>
     <w:tmpl w:val="4184B8F6"/>
@@ -8290,7 +11129,7 @@
       </w:rPr>
     </w:lvl>
   </w:abstractNum>
-  <w:abstractNum w:abstractNumId="22" w15:restartNumberingAfterBreak="0">
+  <w:abstractNum w:abstractNumId="23" w15:restartNumberingAfterBreak="0">
     <w:nsid w:val="3D09409F"/>
     <w:multiLevelType w:val="hybridMultilevel"/>
     <w:tmpl w:val="DFE878CC"/>
@@ -8407,7 +11246,7 @@
       </w:pPr>
     </w:lvl>
   </w:abstractNum>
-  <w:abstractNum w:abstractNumId="23" w15:restartNumberingAfterBreak="0">
+  <w:abstractNum w:abstractNumId="24" w15:restartNumberingAfterBreak="0">
     <w:nsid w:val="3DD843CB"/>
     <w:multiLevelType w:val="hybridMultilevel"/>
     <w:tmpl w:val="106EAC5A"/>
@@ -8493,7 +11332,7 @@
       </w:pPr>
     </w:lvl>
   </w:abstractNum>
-  <w:abstractNum w:abstractNumId="24" w15:restartNumberingAfterBreak="0">
+  <w:abstractNum w:abstractNumId="25" w15:restartNumberingAfterBreak="0">
     <w:nsid w:val="3F0852FA"/>
     <w:multiLevelType w:val="hybridMultilevel"/>
     <w:tmpl w:val="29109D54"/>
@@ -8579,7 +11418,7 @@
       </w:pPr>
     </w:lvl>
   </w:abstractNum>
-  <w:abstractNum w:abstractNumId="25" w15:restartNumberingAfterBreak="0">
+  <w:abstractNum w:abstractNumId="26" w15:restartNumberingAfterBreak="0">
     <w:nsid w:val="3F770B3C"/>
     <w:multiLevelType w:val="multilevel"/>
     <w:tmpl w:val="6AC2044A"/>
@@ -8716,7 +11555,7 @@
       </w:pPr>
     </w:lvl>
   </w:abstractNum>
-  <w:abstractNum w:abstractNumId="26" w15:restartNumberingAfterBreak="0">
+  <w:abstractNum w:abstractNumId="27" w15:restartNumberingAfterBreak="0">
     <w:nsid w:val="445F3639"/>
     <w:multiLevelType w:val="hybridMultilevel"/>
     <w:tmpl w:val="A6F6BDAC"/>
@@ -8802,7 +11641,7 @@
       </w:pPr>
     </w:lvl>
   </w:abstractNum>
-  <w:abstractNum w:abstractNumId="27" w15:restartNumberingAfterBreak="0">
+  <w:abstractNum w:abstractNumId="28" w15:restartNumberingAfterBreak="0">
     <w:nsid w:val="44717800"/>
     <w:multiLevelType w:val="hybridMultilevel"/>
     <w:tmpl w:val="F3CEA68C"/>
@@ -8942,7 +11781,7 @@
       </w:rPr>
     </w:lvl>
   </w:abstractNum>
-  <w:abstractNum w:abstractNumId="28" w15:restartNumberingAfterBreak="0">
+  <w:abstractNum w:abstractNumId="29" w15:restartNumberingAfterBreak="0">
     <w:nsid w:val="46B136E2"/>
     <w:multiLevelType w:val="multilevel"/>
     <w:tmpl w:val="F186555E"/>
@@ -9079,7 +11918,7 @@
       </w:pPr>
     </w:lvl>
   </w:abstractNum>
-  <w:abstractNum w:abstractNumId="29" w15:restartNumberingAfterBreak="0">
+  <w:abstractNum w:abstractNumId="30" w15:restartNumberingAfterBreak="0">
     <w:nsid w:val="485533E0"/>
     <w:multiLevelType w:val="hybridMultilevel"/>
     <w:tmpl w:val="9E6E6AAC"/>
@@ -9165,7 +12004,7 @@
       </w:pPr>
     </w:lvl>
   </w:abstractNum>
-  <w:abstractNum w:abstractNumId="30" w15:restartNumberingAfterBreak="0">
+  <w:abstractNum w:abstractNumId="31" w15:restartNumberingAfterBreak="0">
     <w:nsid w:val="4B3A46A8"/>
     <w:multiLevelType w:val="hybridMultilevel"/>
     <w:tmpl w:val="F71A42B2"/>
@@ -9256,7 +12095,7 @@
       </w:pPr>
     </w:lvl>
   </w:abstractNum>
-  <w:abstractNum w:abstractNumId="31" w15:restartNumberingAfterBreak="0">
+  <w:abstractNum w:abstractNumId="32" w15:restartNumberingAfterBreak="0">
     <w:nsid w:val="4BAF414D"/>
     <w:multiLevelType w:val="hybridMultilevel"/>
     <w:tmpl w:val="DA7EA83A"/>
@@ -9342,7 +12181,7 @@
       </w:pPr>
     </w:lvl>
   </w:abstractNum>
-  <w:abstractNum w:abstractNumId="32" w15:restartNumberingAfterBreak="0">
+  <w:abstractNum w:abstractNumId="33" w15:restartNumberingAfterBreak="0">
     <w:nsid w:val="4D266AF1"/>
     <w:multiLevelType w:val="hybridMultilevel"/>
     <w:tmpl w:val="01F0A4F0"/>
@@ -9455,7 +12294,7 @@
       </w:rPr>
     </w:lvl>
   </w:abstractNum>
-  <w:abstractNum w:abstractNumId="33" w15:restartNumberingAfterBreak="0">
+  <w:abstractNum w:abstractNumId="34" w15:restartNumberingAfterBreak="0">
     <w:nsid w:val="50C83F7E"/>
     <w:multiLevelType w:val="multilevel"/>
     <w:tmpl w:val="6AC2044A"/>
@@ -9592,7 +12431,7 @@
       </w:pPr>
     </w:lvl>
   </w:abstractNum>
-  <w:abstractNum w:abstractNumId="34" w15:restartNumberingAfterBreak="0">
+  <w:abstractNum w:abstractNumId="35" w15:restartNumberingAfterBreak="0">
     <w:nsid w:val="57C02D22"/>
     <w:multiLevelType w:val="multilevel"/>
     <w:tmpl w:val="8CEE00F2"/>
@@ -9732,7 +12571,7 @@
       </w:pPr>
     </w:lvl>
   </w:abstractNum>
-  <w:abstractNum w:abstractNumId="35" w15:restartNumberingAfterBreak="0">
+  <w:abstractNum w:abstractNumId="36" w15:restartNumberingAfterBreak="0">
     <w:nsid w:val="583C3770"/>
     <w:multiLevelType w:val="hybridMultilevel"/>
     <w:tmpl w:val="180A8808"/>
@@ -9845,7 +12684,7 @@
       </w:rPr>
     </w:lvl>
   </w:abstractNum>
-  <w:abstractNum w:abstractNumId="36" w15:restartNumberingAfterBreak="0">
+  <w:abstractNum w:abstractNumId="37" w15:restartNumberingAfterBreak="0">
     <w:nsid w:val="587303C4"/>
     <w:multiLevelType w:val="hybridMultilevel"/>
     <w:tmpl w:val="83EA4126"/>
@@ -9959,7 +12798,7 @@
       </w:rPr>
     </w:lvl>
   </w:abstractNum>
-  <w:abstractNum w:abstractNumId="37" w15:restartNumberingAfterBreak="0">
+  <w:abstractNum w:abstractNumId="38" w15:restartNumberingAfterBreak="0">
     <w:nsid w:val="5C4057B6"/>
     <w:multiLevelType w:val="hybridMultilevel"/>
     <w:tmpl w:val="57106910"/>
@@ -10072,7 +12911,7 @@
       </w:rPr>
     </w:lvl>
   </w:abstractNum>
-  <w:abstractNum w:abstractNumId="38" w15:restartNumberingAfterBreak="0">
+  <w:abstractNum w:abstractNumId="39" w15:restartNumberingAfterBreak="0">
     <w:nsid w:val="5CBA2803"/>
     <w:multiLevelType w:val="hybridMultilevel"/>
     <w:tmpl w:val="8E524584"/>
@@ -10158,7 +12997,7 @@
       </w:pPr>
     </w:lvl>
   </w:abstractNum>
-  <w:abstractNum w:abstractNumId="39" w15:restartNumberingAfterBreak="0">
+  <w:abstractNum w:abstractNumId="40" w15:restartNumberingAfterBreak="0">
     <w:nsid w:val="5CE62262"/>
     <w:multiLevelType w:val="hybridMultilevel"/>
     <w:tmpl w:val="7D9AF9A4"/>
@@ -10271,7 +13110,7 @@
       </w:rPr>
     </w:lvl>
   </w:abstractNum>
-  <w:abstractNum w:abstractNumId="40" w15:restartNumberingAfterBreak="0">
+  <w:abstractNum w:abstractNumId="41" w15:restartNumberingAfterBreak="0">
     <w:nsid w:val="62192F37"/>
     <w:multiLevelType w:val="hybridMultilevel"/>
     <w:tmpl w:val="26C2364A"/>
@@ -10384,7 +13223,93 @@
       </w:rPr>
     </w:lvl>
   </w:abstractNum>
-  <w:abstractNum w:abstractNumId="41" w15:restartNumberingAfterBreak="0">
+  <w:abstractNum w:abstractNumId="42" w15:restartNumberingAfterBreak="0">
+    <w:nsid w:val="68C64B69"/>
+    <w:multiLevelType w:val="hybridMultilevel"/>
+    <w:tmpl w:val="8E5289E6"/>
+    <w:lvl w:ilvl="0" w:tplc="041A000F">
+      <w:start w:val="1"/>
+      <w:numFmt w:val="decimal"/>
+      <w:lvlText w:val="%1."/>
+      <w:lvlJc w:val="left"/>
+      <w:pPr>
+        <w:ind w:left="720" w:hanging="360"/>
+      </w:pPr>
+    </w:lvl>
+    <w:lvl w:ilvl="1" w:tplc="041A0019" w:tentative="1">
+      <w:start w:val="1"/>
+      <w:numFmt w:val="lowerLetter"/>
+      <w:lvlText w:val="%2."/>
+      <w:lvlJc w:val="left"/>
+      <w:pPr>
+        <w:ind w:left="1440" w:hanging="360"/>
+      </w:pPr>
+    </w:lvl>
+    <w:lvl w:ilvl="2" w:tplc="041A001B" w:tentative="1">
+      <w:start w:val="1"/>
+      <w:numFmt w:val="lowerRoman"/>
+      <w:lvlText w:val="%3."/>
+      <w:lvlJc w:val="right"/>
+      <w:pPr>
+        <w:ind w:left="2160" w:hanging="180"/>
+      </w:pPr>
+    </w:lvl>
+    <w:lvl w:ilvl="3" w:tplc="041A000F" w:tentative="1">
+      <w:start w:val="1"/>
+      <w:numFmt w:val="decimal"/>
+      <w:lvlText w:val="%4."/>
+      <w:lvlJc w:val="left"/>
+      <w:pPr>
+        <w:ind w:left="2880" w:hanging="360"/>
+      </w:pPr>
+    </w:lvl>
+    <w:lvl w:ilvl="4" w:tplc="041A0019" w:tentative="1">
+      <w:start w:val="1"/>
+      <w:numFmt w:val="lowerLetter"/>
+      <w:lvlText w:val="%5."/>
+      <w:lvlJc w:val="left"/>
+      <w:pPr>
+        <w:ind w:left="3600" w:hanging="360"/>
+      </w:pPr>
+    </w:lvl>
+    <w:lvl w:ilvl="5" w:tplc="041A001B" w:tentative="1">
+      <w:start w:val="1"/>
+      <w:numFmt w:val="lowerRoman"/>
+      <w:lvlText w:val="%6."/>
+      <w:lvlJc w:val="right"/>
+      <w:pPr>
+        <w:ind w:left="4320" w:hanging="180"/>
+      </w:pPr>
+    </w:lvl>
+    <w:lvl w:ilvl="6" w:tplc="041A000F" w:tentative="1">
+      <w:start w:val="1"/>
+      <w:numFmt w:val="decimal"/>
+      <w:lvlText w:val="%7."/>
+      <w:lvlJc w:val="left"/>
+      <w:pPr>
+        <w:ind w:left="5040" w:hanging="360"/>
+      </w:pPr>
+    </w:lvl>
+    <w:lvl w:ilvl="7" w:tplc="041A0019" w:tentative="1">
+      <w:start w:val="1"/>
+      <w:numFmt w:val="lowerLetter"/>
+      <w:lvlText w:val="%8."/>
+      <w:lvlJc w:val="left"/>
+      <w:pPr>
+        <w:ind w:left="5760" w:hanging="360"/>
+      </w:pPr>
+    </w:lvl>
+    <w:lvl w:ilvl="8" w:tplc="041A001B" w:tentative="1">
+      <w:start w:val="1"/>
+      <w:numFmt w:val="lowerRoman"/>
+      <w:lvlText w:val="%9."/>
+      <w:lvlJc w:val="right"/>
+      <w:pPr>
+        <w:ind w:left="6480" w:hanging="180"/>
+      </w:pPr>
+    </w:lvl>
+  </w:abstractNum>
+  <w:abstractNum w:abstractNumId="43" w15:restartNumberingAfterBreak="0">
     <w:nsid w:val="6BD33B29"/>
     <w:multiLevelType w:val="hybridMultilevel"/>
     <w:tmpl w:val="C1E28648"/>
@@ -10470,7 +13395,7 @@
       </w:pPr>
     </w:lvl>
   </w:abstractNum>
-  <w:abstractNum w:abstractNumId="42" w15:restartNumberingAfterBreak="0">
+  <w:abstractNum w:abstractNumId="44" w15:restartNumberingAfterBreak="0">
     <w:nsid w:val="6D6E5282"/>
     <w:multiLevelType w:val="hybridMultilevel"/>
     <w:tmpl w:val="376A475E"/>
@@ -10556,7 +13481,7 @@
       </w:pPr>
     </w:lvl>
   </w:abstractNum>
-  <w:abstractNum w:abstractNumId="43" w15:restartNumberingAfterBreak="0">
+  <w:abstractNum w:abstractNumId="45" w15:restartNumberingAfterBreak="0">
     <w:nsid w:val="7B1C2FA7"/>
     <w:multiLevelType w:val="hybridMultilevel"/>
     <w:tmpl w:val="91CCB86C"/>
@@ -10669,7 +13594,7 @@
       </w:rPr>
     </w:lvl>
   </w:abstractNum>
-  <w:abstractNum w:abstractNumId="44" w15:restartNumberingAfterBreak="0">
+  <w:abstractNum w:abstractNumId="46" w15:restartNumberingAfterBreak="0">
     <w:nsid w:val="7C675C25"/>
     <w:multiLevelType w:val="hybridMultilevel"/>
     <w:tmpl w:val="99B67D4C"/>
@@ -10782,7 +13707,7 @@
       </w:rPr>
     </w:lvl>
   </w:abstractNum>
-  <w:abstractNum w:abstractNumId="45" w15:restartNumberingAfterBreak="0">
+  <w:abstractNum w:abstractNumId="47" w15:restartNumberingAfterBreak="0">
     <w:nsid w:val="7D8932DF"/>
     <w:multiLevelType w:val="hybridMultilevel"/>
     <w:tmpl w:val="71009876"/>
@@ -10919,73 +13844,73 @@
     </w:lvl>
   </w:abstractNum>
   <w:num w:numId="1">
-    <w:abstractNumId w:val="36"/>
+    <w:abstractNumId w:val="37"/>
   </w:num>
   <w:num w:numId="2">
-    <w:abstractNumId w:val="34"/>
+    <w:abstractNumId w:val="35"/>
   </w:num>
   <w:num w:numId="3">
     <w:abstractNumId w:val="0"/>
   </w:num>
   <w:num w:numId="4">
-    <w:abstractNumId w:val="30"/>
+    <w:abstractNumId w:val="31"/>
   </w:num>
   <w:num w:numId="5">
-    <w:abstractNumId w:val="35"/>
+    <w:abstractNumId w:val="36"/>
   </w:num>
   <w:num w:numId="6">
+    <w:abstractNumId w:val="10"/>
+  </w:num>
+  <w:num w:numId="7">
     <w:abstractNumId w:val="9"/>
   </w:num>
-  <w:num w:numId="7">
+  <w:num w:numId="8">
+    <w:abstractNumId w:val="20"/>
+  </w:num>
+  <w:num w:numId="9">
+    <w:abstractNumId w:val="21"/>
+  </w:num>
+  <w:num w:numId="10">
+    <w:abstractNumId w:val="29"/>
+  </w:num>
+  <w:num w:numId="11">
+    <w:abstractNumId w:val="19"/>
+  </w:num>
+  <w:num w:numId="12">
+    <w:abstractNumId w:val="47"/>
+  </w:num>
+  <w:num w:numId="13">
+    <w:abstractNumId w:val="16"/>
+  </w:num>
+  <w:num w:numId="14">
+    <w:abstractNumId w:val="28"/>
+  </w:num>
+  <w:num w:numId="15">
+    <w:abstractNumId w:val="46"/>
+  </w:num>
+  <w:num w:numId="16">
+    <w:abstractNumId w:val="40"/>
+  </w:num>
+  <w:num w:numId="17">
+    <w:abstractNumId w:val="41"/>
+  </w:num>
+  <w:num w:numId="18">
+    <w:abstractNumId w:val="26"/>
+  </w:num>
+  <w:num w:numId="19">
+    <w:abstractNumId w:val="34"/>
+  </w:num>
+  <w:num w:numId="20">
+    <w:abstractNumId w:val="33"/>
+  </w:num>
+  <w:num w:numId="21">
+    <w:abstractNumId w:val="22"/>
+  </w:num>
+  <w:num w:numId="22">
     <w:abstractNumId w:val="8"/>
   </w:num>
-  <w:num w:numId="8">
-    <w:abstractNumId w:val="19"/>
-  </w:num>
-  <w:num w:numId="9">
-    <w:abstractNumId w:val="20"/>
-  </w:num>
-  <w:num w:numId="10">
-    <w:abstractNumId w:val="28"/>
-  </w:num>
-  <w:num w:numId="11">
-    <w:abstractNumId w:val="18"/>
-  </w:num>
-  <w:num w:numId="12">
-    <w:abstractNumId w:val="45"/>
-  </w:num>
-  <w:num w:numId="13">
-    <w:abstractNumId w:val="15"/>
-  </w:num>
-  <w:num w:numId="14">
-    <w:abstractNumId w:val="27"/>
-  </w:num>
-  <w:num w:numId="15">
-    <w:abstractNumId w:val="44"/>
-  </w:num>
-  <w:num w:numId="16">
-    <w:abstractNumId w:val="39"/>
-  </w:num>
-  <w:num w:numId="17">
-    <w:abstractNumId w:val="40"/>
-  </w:num>
-  <w:num w:numId="18">
-    <w:abstractNumId w:val="25"/>
-  </w:num>
-  <w:num w:numId="19">
-    <w:abstractNumId w:val="33"/>
-  </w:num>
-  <w:num w:numId="20">
-    <w:abstractNumId w:val="32"/>
-  </w:num>
-  <w:num w:numId="21">
-    <w:abstractNumId w:val="21"/>
-  </w:num>
-  <w:num w:numId="22">
-    <w:abstractNumId w:val="7"/>
-  </w:num>
   <w:num w:numId="23">
-    <w:abstractNumId w:val="10"/>
+    <w:abstractNumId w:val="11"/>
   </w:num>
   <w:num w:numId="24">
     <w:abstractNumId w:val="4"/>
@@ -11014,7 +13939,7 @@
     </w:lvlOverride>
   </w:num>
   <w:num w:numId="25">
-    <w:abstractNumId w:val="6"/>
+    <w:abstractNumId w:val="7"/>
   </w:num>
   <w:num w:numId="26">
     <w:abstractNumId w:val="3"/>
@@ -11048,25 +13973,25 @@
     <w:abstractNumId w:val="3"/>
   </w:num>
   <w:num w:numId="28">
-    <w:abstractNumId w:val="42"/>
+    <w:abstractNumId w:val="44"/>
   </w:num>
   <w:num w:numId="29">
     <w:abstractNumId w:val="5"/>
   </w:num>
   <w:num w:numId="30">
-    <w:abstractNumId w:val="12"/>
+    <w:abstractNumId w:val="13"/>
   </w:num>
   <w:num w:numId="31">
-    <w:abstractNumId w:val="43"/>
+    <w:abstractNumId w:val="45"/>
   </w:num>
   <w:num w:numId="32">
-    <w:abstractNumId w:val="22"/>
+    <w:abstractNumId w:val="23"/>
   </w:num>
   <w:num w:numId="33">
-    <w:abstractNumId w:val="13"/>
+    <w:abstractNumId w:val="14"/>
   </w:num>
   <w:num w:numId="34">
-    <w:abstractNumId w:val="34"/>
+    <w:abstractNumId w:val="35"/>
     <w:lvlOverride w:ilvl="0">
       <w:startOverride w:val="1"/>
     </w:lvlOverride>
@@ -11096,46 +14021,52 @@
     </w:lvlOverride>
   </w:num>
   <w:num w:numId="35">
-    <w:abstractNumId w:val="11"/>
+    <w:abstractNumId w:val="12"/>
   </w:num>
   <w:num w:numId="36">
-    <w:abstractNumId w:val="17"/>
+    <w:abstractNumId w:val="18"/>
   </w:num>
   <w:num w:numId="37">
-    <w:abstractNumId w:val="41"/>
+    <w:abstractNumId w:val="43"/>
   </w:num>
   <w:num w:numId="38">
-    <w:abstractNumId w:val="29"/>
+    <w:abstractNumId w:val="30"/>
   </w:num>
   <w:num w:numId="39">
-    <w:abstractNumId w:val="23"/>
+    <w:abstractNumId w:val="24"/>
   </w:num>
   <w:num w:numId="40">
     <w:abstractNumId w:val="1"/>
   </w:num>
   <w:num w:numId="41">
-    <w:abstractNumId w:val="26"/>
+    <w:abstractNumId w:val="27"/>
   </w:num>
   <w:num w:numId="42">
-    <w:abstractNumId w:val="38"/>
+    <w:abstractNumId w:val="39"/>
   </w:num>
   <w:num w:numId="43">
-    <w:abstractNumId w:val="31"/>
+    <w:abstractNumId w:val="32"/>
   </w:num>
   <w:num w:numId="44">
-    <w:abstractNumId w:val="24"/>
+    <w:abstractNumId w:val="25"/>
   </w:num>
   <w:num w:numId="45">
     <w:abstractNumId w:val="2"/>
   </w:num>
   <w:num w:numId="46">
-    <w:abstractNumId w:val="37"/>
+    <w:abstractNumId w:val="38"/>
   </w:num>
   <w:num w:numId="47">
-    <w:abstractNumId w:val="14"/>
+    <w:abstractNumId w:val="15"/>
   </w:num>
   <w:num w:numId="48">
-    <w:abstractNumId w:val="16"/>
+    <w:abstractNumId w:val="17"/>
+  </w:num>
+  <w:num w:numId="49">
+    <w:abstractNumId w:val="42"/>
+  </w:num>
+  <w:num w:numId="50">
+    <w:abstractNumId w:val="6"/>
   </w:num>
 </w:numbering>
 </file>
@@ -11750,7 +14681,6 @@
   <w:style w:type="character" w:default="1" w:styleId="Zadanifontodlomka">
     <w:name w:val="Default Paragraph Font"/>
     <w:uiPriority w:val="1"/>
-    <w:semiHidden/>
     <w:unhideWhenUsed/>
   </w:style>
   <w:style w:type="table" w:default="1" w:styleId="Obinatablica">
@@ -13839,7 +16769,7 @@
 </file>
 
 <file path=customXml/itemProps1.xml><?xml version="1.0" encoding="utf-8"?>
-<ds:datastoreItem xmlns:ds="http://schemas.openxmlformats.org/officeDocument/2006/customXml" ds:itemID="{9B9DDE07-394D-474A-BA69-B1A4CBFB5537}">
+<ds:datastoreItem xmlns:ds="http://schemas.openxmlformats.org/officeDocument/2006/customXml" ds:itemID="{18958D6D-ACB0-4DBE-BA0C-165FC7774FCE}">
   <ds:schemaRefs>
     <ds:schemaRef ds:uri="http://schemas.openxmlformats.org/officeDocument/2006/bibliography"/>
   </ds:schemaRefs>

</xml_diff>

<commit_message>
Finish LocationTracker docs, refactor code
</commit_message>
<xml_diff>
--- a/Zavrsni_rad_Ante_Lovric.docx
+++ b/Zavrsni_rad_Ante_Lovric.docx
@@ -1274,7 +1274,7 @@
         </w:rPr>
         <w:fldChar w:fldCharType="separate"/>
       </w:r>
-      <w:hyperlink w:anchor="_Toc18360789" w:history="1">
+      <w:hyperlink w:anchor="_Toc18444251" w:history="1">
         <w:r>
           <w:rPr>
             <w:rStyle w:val="Hiperveza"/>
@@ -1318,7 +1318,7 @@
             <w:noProof/>
             <w:webHidden/>
           </w:rPr>
-          <w:instrText xml:space="preserve"> PAGEREF _Toc18360789 \h </w:instrText>
+          <w:instrText xml:space="preserve"> PAGEREF _Toc18444251 \h </w:instrText>
         </w:r>
         <w:r>
           <w:rPr>
@@ -1360,7 +1360,7 @@
           <w:lang w:eastAsia="zh-CN"/>
         </w:rPr>
       </w:pPr>
-      <w:hyperlink w:anchor="_Toc18360790" w:history="1">
+      <w:hyperlink w:anchor="_Toc18444252" w:history="1">
         <w:r>
           <w:rPr>
             <w:rStyle w:val="Hiperveza"/>
@@ -1404,7 +1404,7 @@
             <w:noProof/>
             <w:webHidden/>
           </w:rPr>
-          <w:instrText xml:space="preserve"> PAGEREF _Toc18360790 \h </w:instrText>
+          <w:instrText xml:space="preserve"> PAGEREF _Toc18444252 \h </w:instrText>
         </w:r>
         <w:r>
           <w:rPr>
@@ -1446,7 +1446,7 @@
           <w:lang w:eastAsia="zh-CN"/>
         </w:rPr>
       </w:pPr>
-      <w:hyperlink w:anchor="_Toc18360791" w:history="1">
+      <w:hyperlink w:anchor="_Toc18444253" w:history="1">
         <w:r>
           <w:rPr>
             <w:rStyle w:val="Hiperveza"/>
@@ -1490,7 +1490,7 @@
             <w:noProof/>
             <w:webHidden/>
           </w:rPr>
-          <w:instrText xml:space="preserve"> PAGEREF _Toc18360791 \h </w:instrText>
+          <w:instrText xml:space="preserve"> PAGEREF _Toc18444253 \h </w:instrText>
         </w:r>
         <w:r>
           <w:rPr>
@@ -1532,7 +1532,7 @@
           <w:lang w:eastAsia="zh-CN"/>
         </w:rPr>
       </w:pPr>
-      <w:hyperlink w:anchor="_Toc18360792" w:history="1">
+      <w:hyperlink w:anchor="_Toc18444254" w:history="1">
         <w:r>
           <w:rPr>
             <w:rStyle w:val="Hiperveza"/>
@@ -1576,7 +1576,7 @@
             <w:noProof/>
             <w:webHidden/>
           </w:rPr>
-          <w:instrText xml:space="preserve"> PAGEREF _Toc18360792 \h </w:instrText>
+          <w:instrText xml:space="preserve"> PAGEREF _Toc18444254 \h </w:instrText>
         </w:r>
         <w:r>
           <w:rPr>
@@ -1618,7 +1618,7 @@
           <w:lang w:eastAsia="zh-CN"/>
         </w:rPr>
       </w:pPr>
-      <w:hyperlink w:anchor="_Toc18360793" w:history="1">
+      <w:hyperlink w:anchor="_Toc18444255" w:history="1">
         <w:r>
           <w:rPr>
             <w:rStyle w:val="Hiperveza"/>
@@ -1662,7 +1662,7 @@
             <w:noProof/>
             <w:webHidden/>
           </w:rPr>
-          <w:instrText xml:space="preserve"> PAGEREF _Toc18360793 \h </w:instrText>
+          <w:instrText xml:space="preserve"> PAGEREF _Toc18444255 \h </w:instrText>
         </w:r>
         <w:r>
           <w:rPr>
@@ -1704,7 +1704,7 @@
           <w:lang w:eastAsia="zh-CN"/>
         </w:rPr>
       </w:pPr>
-      <w:hyperlink w:anchor="_Toc18360794" w:history="1">
+      <w:hyperlink w:anchor="_Toc18444256" w:history="1">
         <w:r>
           <w:rPr>
             <w:rStyle w:val="Hiperveza"/>
@@ -1748,7 +1748,7 @@
             <w:noProof/>
             <w:webHidden/>
           </w:rPr>
-          <w:instrText xml:space="preserve"> PAGEREF _Toc18360794 \h </w:instrText>
+          <w:instrText xml:space="preserve"> PAGEREF _Toc18444256 \h </w:instrText>
         </w:r>
         <w:r>
           <w:rPr>
@@ -1790,7 +1790,7 @@
           <w:lang w:eastAsia="zh-CN"/>
         </w:rPr>
       </w:pPr>
-      <w:hyperlink w:anchor="_Toc18360795" w:history="1">
+      <w:hyperlink w:anchor="_Toc18444257" w:history="1">
         <w:r>
           <w:rPr>
             <w:rStyle w:val="Hiperveza"/>
@@ -1834,7 +1834,7 @@
             <w:noProof/>
             <w:webHidden/>
           </w:rPr>
-          <w:instrText xml:space="preserve"> PAGEREF _Toc18360795 \h </w:instrText>
+          <w:instrText xml:space="preserve"> PAGEREF _Toc18444257 \h </w:instrText>
         </w:r>
         <w:r>
           <w:rPr>
@@ -1876,7 +1876,7 @@
           <w:lang w:eastAsia="zh-CN"/>
         </w:rPr>
       </w:pPr>
-      <w:hyperlink w:anchor="_Toc18360796" w:history="1">
+      <w:hyperlink w:anchor="_Toc18444258" w:history="1">
         <w:r>
           <w:rPr>
             <w:rStyle w:val="Hiperveza"/>
@@ -1920,7 +1920,7 @@
             <w:noProof/>
             <w:webHidden/>
           </w:rPr>
-          <w:instrText xml:space="preserve"> PAGEREF _Toc18360796 \h </w:instrText>
+          <w:instrText xml:space="preserve"> PAGEREF _Toc18444258 \h </w:instrText>
         </w:r>
         <w:r>
           <w:rPr>
@@ -1962,7 +1962,7 @@
           <w:lang w:eastAsia="zh-CN"/>
         </w:rPr>
       </w:pPr>
-      <w:hyperlink w:anchor="_Toc18360797" w:history="1">
+      <w:hyperlink w:anchor="_Toc18444259" w:history="1">
         <w:r>
           <w:rPr>
             <w:rStyle w:val="Hiperveza"/>
@@ -2006,7 +2006,7 @@
             <w:noProof/>
             <w:webHidden/>
           </w:rPr>
-          <w:instrText xml:space="preserve"> PAGEREF _Toc18360797 \h </w:instrText>
+          <w:instrText xml:space="preserve"> PAGEREF _Toc18444259 \h </w:instrText>
         </w:r>
         <w:r>
           <w:rPr>
@@ -2048,7 +2048,7 @@
           <w:lang w:eastAsia="zh-CN"/>
         </w:rPr>
       </w:pPr>
-      <w:hyperlink w:anchor="_Toc18360798" w:history="1">
+      <w:hyperlink w:anchor="_Toc18444260" w:history="1">
         <w:r>
           <w:rPr>
             <w:rStyle w:val="Hiperveza"/>
@@ -2092,7 +2092,7 @@
             <w:noProof/>
             <w:webHidden/>
           </w:rPr>
-          <w:instrText xml:space="preserve"> PAGEREF _Toc18360798 \h </w:instrText>
+          <w:instrText xml:space="preserve"> PAGEREF _Toc18444260 \h </w:instrText>
         </w:r>
         <w:r>
           <w:rPr>
@@ -2134,7 +2134,7 @@
           <w:lang w:eastAsia="zh-CN"/>
         </w:rPr>
       </w:pPr>
-      <w:hyperlink w:anchor="_Toc18360799" w:history="1">
+      <w:hyperlink w:anchor="_Toc18444261" w:history="1">
         <w:r>
           <w:rPr>
             <w:rStyle w:val="Hiperveza"/>
@@ -2178,7 +2178,7 @@
             <w:noProof/>
             <w:webHidden/>
           </w:rPr>
-          <w:instrText xml:space="preserve"> PAGEREF _Toc18360799 \h </w:instrText>
+          <w:instrText xml:space="preserve"> PAGEREF _Toc18444261 \h </w:instrText>
         </w:r>
         <w:r>
           <w:rPr>
@@ -2220,7 +2220,7 @@
           <w:lang w:eastAsia="zh-CN"/>
         </w:rPr>
       </w:pPr>
-      <w:hyperlink w:anchor="_Toc18360800" w:history="1">
+      <w:hyperlink w:anchor="_Toc18444262" w:history="1">
         <w:r>
           <w:rPr>
             <w:rStyle w:val="Hiperveza"/>
@@ -2264,7 +2264,7 @@
             <w:noProof/>
             <w:webHidden/>
           </w:rPr>
-          <w:instrText xml:space="preserve"> PAGEREF _Toc18360800 \h </w:instrText>
+          <w:instrText xml:space="preserve"> PAGEREF _Toc18444262 \h </w:instrText>
         </w:r>
         <w:r>
           <w:rPr>
@@ -2306,7 +2306,7 @@
           <w:lang w:eastAsia="zh-CN"/>
         </w:rPr>
       </w:pPr>
-      <w:hyperlink w:anchor="_Toc18360801" w:history="1">
+      <w:hyperlink w:anchor="_Toc18444263" w:history="1">
         <w:r>
           <w:rPr>
             <w:rStyle w:val="Hiperveza"/>
@@ -2350,7 +2350,7 @@
             <w:noProof/>
             <w:webHidden/>
           </w:rPr>
-          <w:instrText xml:space="preserve"> PAGEREF _Toc18360801 \h </w:instrText>
+          <w:instrText xml:space="preserve"> PAGEREF _Toc18444263 \h </w:instrText>
         </w:r>
         <w:r>
           <w:rPr>
@@ -2392,7 +2392,7 @@
           <w:lang w:eastAsia="zh-CN"/>
         </w:rPr>
       </w:pPr>
-      <w:hyperlink w:anchor="_Toc18360802" w:history="1">
+      <w:hyperlink w:anchor="_Toc18444264" w:history="1">
         <w:r>
           <w:rPr>
             <w:rStyle w:val="Hiperveza"/>
@@ -2436,7 +2436,7 @@
             <w:noProof/>
             <w:webHidden/>
           </w:rPr>
-          <w:instrText xml:space="preserve"> PAGEREF _Toc18360802 \h </w:instrText>
+          <w:instrText xml:space="preserve"> PAGEREF _Toc18444264 \h </w:instrText>
         </w:r>
         <w:r>
           <w:rPr>
@@ -2478,7 +2478,7 @@
           <w:lang w:eastAsia="zh-CN"/>
         </w:rPr>
       </w:pPr>
-      <w:hyperlink w:anchor="_Toc18360803" w:history="1">
+      <w:hyperlink w:anchor="_Toc18444265" w:history="1">
         <w:r>
           <w:rPr>
             <w:rStyle w:val="Hiperveza"/>
@@ -2522,7 +2522,7 @@
             <w:noProof/>
             <w:webHidden/>
           </w:rPr>
-          <w:instrText xml:space="preserve"> PAGEREF _Toc18360803 \h </w:instrText>
+          <w:instrText xml:space="preserve"> PAGEREF _Toc18444265 \h </w:instrText>
         </w:r>
         <w:r>
           <w:rPr>
@@ -2564,7 +2564,7 @@
           <w:lang w:eastAsia="zh-CN"/>
         </w:rPr>
       </w:pPr>
-      <w:hyperlink w:anchor="_Toc18360804" w:history="1">
+      <w:hyperlink w:anchor="_Toc18444266" w:history="1">
         <w:r>
           <w:rPr>
             <w:rStyle w:val="Hiperveza"/>
@@ -2608,7 +2608,7 @@
             <w:noProof/>
             <w:webHidden/>
           </w:rPr>
-          <w:instrText xml:space="preserve"> PAGEREF _Toc18360804 \h </w:instrText>
+          <w:instrText xml:space="preserve"> PAGEREF _Toc18444266 \h </w:instrText>
         </w:r>
         <w:r>
           <w:rPr>
@@ -2650,7 +2650,7 @@
           <w:lang w:eastAsia="zh-CN"/>
         </w:rPr>
       </w:pPr>
-      <w:hyperlink w:anchor="_Toc18360805" w:history="1">
+      <w:hyperlink w:anchor="_Toc18444267" w:history="1">
         <w:r>
           <w:rPr>
             <w:rStyle w:val="Hiperveza"/>
@@ -2694,7 +2694,7 @@
             <w:noProof/>
             <w:webHidden/>
           </w:rPr>
-          <w:instrText xml:space="preserve"> PAGEREF _Toc18360805 \h </w:instrText>
+          <w:instrText xml:space="preserve"> PAGEREF _Toc18444267 \h </w:instrText>
         </w:r>
         <w:r>
           <w:rPr>
@@ -2736,7 +2736,7 @@
           <w:lang w:eastAsia="zh-CN"/>
         </w:rPr>
       </w:pPr>
-      <w:hyperlink w:anchor="_Toc18360806" w:history="1">
+      <w:hyperlink w:anchor="_Toc18444268" w:history="1">
         <w:r>
           <w:rPr>
             <w:rStyle w:val="Hiperveza"/>
@@ -2780,7 +2780,7 @@
             <w:noProof/>
             <w:webHidden/>
           </w:rPr>
-          <w:instrText xml:space="preserve"> PAGEREF _Toc18360806 \h </w:instrText>
+          <w:instrText xml:space="preserve"> PAGEREF _Toc18444268 \h </w:instrText>
         </w:r>
         <w:r>
           <w:rPr>
@@ -2822,7 +2822,7 @@
           <w:lang w:eastAsia="zh-CN"/>
         </w:rPr>
       </w:pPr>
-      <w:hyperlink w:anchor="_Toc18360807" w:history="1">
+      <w:hyperlink w:anchor="_Toc18444269" w:history="1">
         <w:r>
           <w:rPr>
             <w:rStyle w:val="Hiperveza"/>
@@ -2866,7 +2866,7 @@
             <w:noProof/>
             <w:webHidden/>
           </w:rPr>
-          <w:instrText xml:space="preserve"> PAGEREF _Toc18360807 \h </w:instrText>
+          <w:instrText xml:space="preserve"> PAGEREF _Toc18444269 \h </w:instrText>
         </w:r>
         <w:r>
           <w:rPr>
@@ -2908,7 +2908,7 @@
           <w:lang w:eastAsia="zh-CN"/>
         </w:rPr>
       </w:pPr>
-      <w:hyperlink w:anchor="_Toc18360808" w:history="1">
+      <w:hyperlink w:anchor="_Toc18444270" w:history="1">
         <w:r>
           <w:rPr>
             <w:rStyle w:val="Hiperveza"/>
@@ -2952,7 +2952,7 @@
             <w:noProof/>
             <w:webHidden/>
           </w:rPr>
-          <w:instrText xml:space="preserve"> PAGEREF _Toc18360808 \h </w:instrText>
+          <w:instrText xml:space="preserve"> PAGEREF _Toc18444270 \h </w:instrText>
         </w:r>
         <w:r>
           <w:rPr>
@@ -2994,7 +2994,7 @@
           <w:lang w:eastAsia="zh-CN"/>
         </w:rPr>
       </w:pPr>
-      <w:hyperlink w:anchor="_Toc18360809" w:history="1">
+      <w:hyperlink w:anchor="_Toc18444271" w:history="1">
         <w:r>
           <w:rPr>
             <w:rStyle w:val="Hiperveza"/>
@@ -3038,7 +3038,7 @@
             <w:noProof/>
             <w:webHidden/>
           </w:rPr>
-          <w:instrText xml:space="preserve"> PAGEREF _Toc18360809 \h </w:instrText>
+          <w:instrText xml:space="preserve"> PAGEREF _Toc18444271 \h </w:instrText>
         </w:r>
         <w:r>
           <w:rPr>
@@ -3080,7 +3080,7 @@
           <w:lang w:eastAsia="zh-CN"/>
         </w:rPr>
       </w:pPr>
-      <w:hyperlink w:anchor="_Toc18360810" w:history="1">
+      <w:hyperlink w:anchor="_Toc18444272" w:history="1">
         <w:r>
           <w:rPr>
             <w:rStyle w:val="Hiperveza"/>
@@ -3124,7 +3124,7 @@
             <w:noProof/>
             <w:webHidden/>
           </w:rPr>
-          <w:instrText xml:space="preserve"> PAGEREF _Toc18360810 \h </w:instrText>
+          <w:instrText xml:space="preserve"> PAGEREF _Toc18444272 \h </w:instrText>
         </w:r>
         <w:r>
           <w:rPr>
@@ -3166,7 +3166,7 @@
           <w:lang w:eastAsia="zh-CN"/>
         </w:rPr>
       </w:pPr>
-      <w:hyperlink w:anchor="_Toc18360811" w:history="1">
+      <w:hyperlink w:anchor="_Toc18444273" w:history="1">
         <w:r>
           <w:rPr>
             <w:rStyle w:val="Hiperveza"/>
@@ -3210,7 +3210,7 @@
             <w:noProof/>
             <w:webHidden/>
           </w:rPr>
-          <w:instrText xml:space="preserve"> PAGEREF _Toc18360811 \h </w:instrText>
+          <w:instrText xml:space="preserve"> PAGEREF _Toc18444273 \h </w:instrText>
         </w:r>
         <w:r>
           <w:rPr>
@@ -3252,7 +3252,7 @@
           <w:lang w:eastAsia="zh-CN"/>
         </w:rPr>
       </w:pPr>
-      <w:hyperlink w:anchor="_Toc18360812" w:history="1">
+      <w:hyperlink w:anchor="_Toc18444274" w:history="1">
         <w:r>
           <w:rPr>
             <w:rStyle w:val="Hiperveza"/>
@@ -3296,7 +3296,7 @@
             <w:noProof/>
             <w:webHidden/>
           </w:rPr>
-          <w:instrText xml:space="preserve"> PAGEREF _Toc18360812 \h </w:instrText>
+          <w:instrText xml:space="preserve"> PAGEREF _Toc18444274 \h </w:instrText>
         </w:r>
         <w:r>
           <w:rPr>
@@ -3329,7 +3329,7 @@
     </w:p>
     <w:p>
       <w:pPr>
-        <w:pStyle w:val="Sadraj2"/>
+        <w:pStyle w:val="Sadraj3"/>
         <w:rPr>
           <w:rFonts w:asciiTheme="minorHAnsi" w:eastAsiaTheme="minorEastAsia" w:hAnsiTheme="minorHAnsi" w:cstheme="minorBidi"/>
           <w:noProof/>
@@ -3338,13 +3338,13 @@
           <w:lang w:eastAsia="zh-CN"/>
         </w:rPr>
       </w:pPr>
-      <w:hyperlink w:anchor="_Toc18360813" w:history="1">
+      <w:hyperlink w:anchor="_Toc18444275" w:history="1">
         <w:r>
           <w:rPr>
             <w:rStyle w:val="Hiperveza"/>
             <w:noProof/>
           </w:rPr>
-          <w:t>4.6</w:t>
+          <w:t>4.5.5</w:t>
         </w:r>
         <w:r>
           <w:rPr>
@@ -3361,7 +3361,7 @@
             <w:rStyle w:val="Hiperveza"/>
             <w:noProof/>
           </w:rPr>
-          <w:t>Glavna aktivnost</w:t>
+          <w:t>Sekvenca za pokretanje lokacijskog servisa</w:t>
         </w:r>
         <w:r>
           <w:rPr>
@@ -3382,7 +3382,7 @@
             <w:noProof/>
             <w:webHidden/>
           </w:rPr>
-          <w:instrText xml:space="preserve"> PAGEREF _Toc18360813 \h </w:instrText>
+          <w:instrText xml:space="preserve"> PAGEREF _Toc18444275 \h </w:instrText>
         </w:r>
         <w:r>
           <w:rPr>
@@ -3415,7 +3415,7 @@
     </w:p>
     <w:p>
       <w:pPr>
-        <w:pStyle w:val="Sadraj1"/>
+        <w:pStyle w:val="Sadraj3"/>
         <w:rPr>
           <w:rFonts w:asciiTheme="minorHAnsi" w:eastAsiaTheme="minorEastAsia" w:hAnsiTheme="minorHAnsi" w:cstheme="minorBidi"/>
           <w:noProof/>
@@ -3424,13 +3424,13 @@
           <w:lang w:eastAsia="zh-CN"/>
         </w:rPr>
       </w:pPr>
-      <w:hyperlink w:anchor="_Toc18360814" w:history="1">
+      <w:hyperlink w:anchor="_Toc18444276" w:history="1">
         <w:r>
           <w:rPr>
             <w:rStyle w:val="Hiperveza"/>
             <w:noProof/>
           </w:rPr>
-          <w:t>5</w:t>
+          <w:t>4.5.6</w:t>
         </w:r>
         <w:r>
           <w:rPr>
@@ -3447,7 +3447,7 @@
             <w:rStyle w:val="Hiperveza"/>
             <w:noProof/>
           </w:rPr>
-          <w:t>Gotova rješenja i biblioteke</w:t>
+          <w:t>Praćenje proteklog vremena na ekranu</w:t>
         </w:r>
         <w:r>
           <w:rPr>
@@ -3468,7 +3468,7 @@
             <w:noProof/>
             <w:webHidden/>
           </w:rPr>
-          <w:instrText xml:space="preserve"> PAGEREF _Toc18360814 \h </w:instrText>
+          <w:instrText xml:space="preserve"> PAGEREF _Toc18444276 \h </w:instrText>
         </w:r>
         <w:r>
           <w:rPr>
@@ -3488,7 +3488,7 @@
             <w:noProof/>
             <w:webHidden/>
           </w:rPr>
-          <w:t>23</w:t>
+          <w:t>25</w:t>
         </w:r>
         <w:r>
           <w:rPr>
@@ -3510,13 +3510,13 @@
           <w:lang w:eastAsia="zh-CN"/>
         </w:rPr>
       </w:pPr>
-      <w:hyperlink w:anchor="_Toc18360815" w:history="1">
+      <w:hyperlink w:anchor="_Toc18444277" w:history="1">
         <w:r>
           <w:rPr>
             <w:rStyle w:val="Hiperveza"/>
             <w:noProof/>
           </w:rPr>
-          <w:t>5.1</w:t>
+          <w:t>4.6</w:t>
         </w:r>
         <w:r>
           <w:rPr>
@@ -3533,7 +3533,21 @@
             <w:rStyle w:val="Hiperveza"/>
             <w:noProof/>
           </w:rPr>
-          <w:t>MPAndroidChart biblioteka</w:t>
+          <w:t>Glavna aktiv</w:t>
+        </w:r>
+        <w:r>
+          <w:rPr>
+            <w:rStyle w:val="Hiperveza"/>
+            <w:noProof/>
+          </w:rPr>
+          <w:t>n</w:t>
+        </w:r>
+        <w:r>
+          <w:rPr>
+            <w:rStyle w:val="Hiperveza"/>
+            <w:noProof/>
+          </w:rPr>
+          <w:t>ost</w:t>
         </w:r>
         <w:r>
           <w:rPr>
@@ -3554,7 +3568,7 @@
             <w:noProof/>
             <w:webHidden/>
           </w:rPr>
-          <w:instrText xml:space="preserve"> PAGEREF _Toc18360815 \h </w:instrText>
+          <w:instrText xml:space="preserve"> PAGEREF _Toc18444277 \h </w:instrText>
         </w:r>
         <w:r>
           <w:rPr>
@@ -3574,7 +3588,7 @@
             <w:noProof/>
             <w:webHidden/>
           </w:rPr>
-          <w:t>23</w:t>
+          <w:t>26</w:t>
         </w:r>
         <w:r>
           <w:rPr>
@@ -3587,7 +3601,7 @@
     </w:p>
     <w:p>
       <w:pPr>
-        <w:pStyle w:val="Sadraj2"/>
+        <w:pStyle w:val="Sadraj1"/>
         <w:rPr>
           <w:rFonts w:asciiTheme="minorHAnsi" w:eastAsiaTheme="minorEastAsia" w:hAnsiTheme="minorHAnsi" w:cstheme="minorBidi"/>
           <w:noProof/>
@@ -3596,13 +3610,13 @@
           <w:lang w:eastAsia="zh-CN"/>
         </w:rPr>
       </w:pPr>
-      <w:hyperlink w:anchor="_Toc18360816" w:history="1">
+      <w:hyperlink w:anchor="_Toc18444278" w:history="1">
         <w:r>
           <w:rPr>
             <w:rStyle w:val="Hiperveza"/>
             <w:noProof/>
           </w:rPr>
-          <w:t>5.2</w:t>
+          <w:t>5</w:t>
         </w:r>
         <w:r>
           <w:rPr>
@@ -3619,7 +3633,7 @@
             <w:rStyle w:val="Hiperveza"/>
             <w:noProof/>
           </w:rPr>
-          <w:t>FloatingActionButton biblioteka</w:t>
+          <w:t>Gotova rješenja i biblioteke</w:t>
         </w:r>
         <w:r>
           <w:rPr>
@@ -3640,7 +3654,7 @@
             <w:noProof/>
             <w:webHidden/>
           </w:rPr>
-          <w:instrText xml:space="preserve"> PAGEREF _Toc18360816 \h </w:instrText>
+          <w:instrText xml:space="preserve"> PAGEREF _Toc18444278 \h </w:instrText>
         </w:r>
         <w:r>
           <w:rPr>
@@ -3660,7 +3674,7 @@
             <w:noProof/>
             <w:webHidden/>
           </w:rPr>
-          <w:t>23</w:t>
+          <w:t>27</w:t>
         </w:r>
         <w:r>
           <w:rPr>
@@ -3682,13 +3696,13 @@
           <w:lang w:eastAsia="zh-CN"/>
         </w:rPr>
       </w:pPr>
-      <w:hyperlink w:anchor="_Toc18360817" w:history="1">
+      <w:hyperlink w:anchor="_Toc18444279" w:history="1">
         <w:r>
           <w:rPr>
             <w:rStyle w:val="Hiperveza"/>
             <w:noProof/>
           </w:rPr>
-          <w:t>5.3</w:t>
+          <w:t>5.1</w:t>
         </w:r>
         <w:r>
           <w:rPr>
@@ -3705,7 +3719,7 @@
             <w:rStyle w:val="Hiperveza"/>
             <w:noProof/>
           </w:rPr>
-          <w:t>Vodič za pokretanje Google Maps lokacijskog servisa</w:t>
+          <w:t>MPAndroidChart biblioteka</w:t>
         </w:r>
         <w:r>
           <w:rPr>
@@ -3726,7 +3740,7 @@
             <w:noProof/>
             <w:webHidden/>
           </w:rPr>
-          <w:instrText xml:space="preserve"> PAGEREF _Toc18360817 \h </w:instrText>
+          <w:instrText xml:space="preserve"> PAGEREF _Toc18444279 \h </w:instrText>
         </w:r>
         <w:r>
           <w:rPr>
@@ -3746,7 +3760,7 @@
             <w:noProof/>
             <w:webHidden/>
           </w:rPr>
-          <w:t>23</w:t>
+          <w:t>27</w:t>
         </w:r>
         <w:r>
           <w:rPr>
@@ -3759,7 +3773,7 @@
     </w:p>
     <w:p>
       <w:pPr>
-        <w:pStyle w:val="Sadraj1"/>
+        <w:pStyle w:val="Sadraj2"/>
         <w:rPr>
           <w:rFonts w:asciiTheme="minorHAnsi" w:eastAsiaTheme="minorEastAsia" w:hAnsiTheme="minorHAnsi" w:cstheme="minorBidi"/>
           <w:noProof/>
@@ -3768,13 +3782,13 @@
           <w:lang w:eastAsia="zh-CN"/>
         </w:rPr>
       </w:pPr>
-      <w:hyperlink w:anchor="_Toc18360818" w:history="1">
+      <w:hyperlink w:anchor="_Toc18444280" w:history="1">
         <w:r>
           <w:rPr>
             <w:rStyle w:val="Hiperveza"/>
             <w:noProof/>
           </w:rPr>
-          <w:t>6</w:t>
+          <w:t>5.2</w:t>
         </w:r>
         <w:r>
           <w:rPr>
@@ -3791,7 +3805,7 @@
             <w:rStyle w:val="Hiperveza"/>
             <w:noProof/>
           </w:rPr>
-          <w:t>Zaključak</w:t>
+          <w:t>FloatingActionButton biblioteka</w:t>
         </w:r>
         <w:r>
           <w:rPr>
@@ -3812,7 +3826,7 @@
             <w:noProof/>
             <w:webHidden/>
           </w:rPr>
-          <w:instrText xml:space="preserve"> PAGEREF _Toc18360818 \h </w:instrText>
+          <w:instrText xml:space="preserve"> PAGEREF _Toc18444280 \h </w:instrText>
         </w:r>
         <w:r>
           <w:rPr>
@@ -3832,7 +3846,7 @@
             <w:noProof/>
             <w:webHidden/>
           </w:rPr>
-          <w:t>24</w:t>
+          <w:t>27</w:t>
         </w:r>
         <w:r>
           <w:rPr>
@@ -3845,7 +3859,7 @@
     </w:p>
     <w:p>
       <w:pPr>
-        <w:pStyle w:val="Sadraj1"/>
+        <w:pStyle w:val="Sadraj2"/>
         <w:rPr>
           <w:rFonts w:asciiTheme="minorHAnsi" w:eastAsiaTheme="minorEastAsia" w:hAnsiTheme="minorHAnsi" w:cstheme="minorBidi"/>
           <w:noProof/>
@@ -3854,23 +3868,40 @@
           <w:lang w:eastAsia="zh-CN"/>
         </w:rPr>
       </w:pPr>
-      <w:hyperlink w:anchor="_Toc18360819" w:history="1">
+      <w:hyperlink w:anchor="_Toc18444281" w:history="1">
         <w:r>
           <w:rPr>
             <w:rStyle w:val="Hiperveza"/>
             <w:noProof/>
           </w:rPr>
-          <w:t>Literatura</w:t>
-        </w:r>
-        <w:r>
-          <w:rPr>
-            <w:noProof/>
-            <w:webHidden/>
+          <w:t>5.3</w:t>
+        </w:r>
+        <w:r>
+          <w:rPr>
+            <w:rFonts w:asciiTheme="minorHAnsi" w:eastAsiaTheme="minorEastAsia" w:hAnsiTheme="minorHAnsi" w:cstheme="minorBidi"/>
+            <w:noProof/>
+            <w:sz w:val="22"/>
+            <w:szCs w:val="22"/>
+            <w:lang w:eastAsia="zh-CN"/>
           </w:rPr>
           <w:tab/>
         </w:r>
         <w:r>
           <w:rPr>
+            <w:rStyle w:val="Hiperveza"/>
+            <w:noProof/>
+          </w:rPr>
+          <w:t>Vodič za pokretanje Google Maps lokacijskog servisa</w:t>
+        </w:r>
+        <w:r>
+          <w:rPr>
+            <w:noProof/>
+            <w:webHidden/>
+          </w:rPr>
+          <w:tab/>
+        </w:r>
+        <w:r>
+          <w:rPr>
             <w:noProof/>
             <w:webHidden/>
           </w:rPr>
@@ -3881,7 +3912,7 @@
             <w:noProof/>
             <w:webHidden/>
           </w:rPr>
-          <w:instrText xml:space="preserve"> PAGEREF _Toc18360819 \h </w:instrText>
+          <w:instrText xml:space="preserve"> PAGEREF _Toc18444281 \h </w:instrText>
         </w:r>
         <w:r>
           <w:rPr>
@@ -3901,7 +3932,7 @@
             <w:noProof/>
             <w:webHidden/>
           </w:rPr>
-          <w:t>25</w:t>
+          <w:t>27</w:t>
         </w:r>
         <w:r>
           <w:rPr>
@@ -3923,23 +3954,40 @@
           <w:lang w:eastAsia="zh-CN"/>
         </w:rPr>
       </w:pPr>
-      <w:hyperlink w:anchor="_Toc18360820" w:history="1">
+      <w:hyperlink w:anchor="_Toc18444282" w:history="1">
         <w:r>
           <w:rPr>
             <w:rStyle w:val="Hiperveza"/>
             <w:noProof/>
           </w:rPr>
-          <w:t>Popis oznaka i kratica</w:t>
-        </w:r>
-        <w:r>
-          <w:rPr>
-            <w:noProof/>
-            <w:webHidden/>
+          <w:t>6</w:t>
+        </w:r>
+        <w:r>
+          <w:rPr>
+            <w:rFonts w:asciiTheme="minorHAnsi" w:eastAsiaTheme="minorEastAsia" w:hAnsiTheme="minorHAnsi" w:cstheme="minorBidi"/>
+            <w:noProof/>
+            <w:sz w:val="22"/>
+            <w:szCs w:val="22"/>
+            <w:lang w:eastAsia="zh-CN"/>
           </w:rPr>
           <w:tab/>
         </w:r>
         <w:r>
           <w:rPr>
+            <w:rStyle w:val="Hiperveza"/>
+            <w:noProof/>
+          </w:rPr>
+          <w:t>Zaključak</w:t>
+        </w:r>
+        <w:r>
+          <w:rPr>
+            <w:noProof/>
+            <w:webHidden/>
+          </w:rPr>
+          <w:tab/>
+        </w:r>
+        <w:r>
+          <w:rPr>
             <w:noProof/>
             <w:webHidden/>
           </w:rPr>
@@ -3950,7 +3998,7 @@
             <w:noProof/>
             <w:webHidden/>
           </w:rPr>
-          <w:instrText xml:space="preserve"> PAGEREF _Toc18360820 \h </w:instrText>
+          <w:instrText xml:space="preserve"> PAGEREF _Toc18444282 \h </w:instrText>
         </w:r>
         <w:r>
           <w:rPr>
@@ -3970,7 +4018,7 @@
             <w:noProof/>
             <w:webHidden/>
           </w:rPr>
-          <w:t>26</w:t>
+          <w:t>28</w:t>
         </w:r>
         <w:r>
           <w:rPr>
@@ -3992,12 +4040,150 @@
           <w:lang w:eastAsia="zh-CN"/>
         </w:rPr>
       </w:pPr>
-      <w:hyperlink w:anchor="_Toc18360821" w:history="1">
+      <w:hyperlink w:anchor="_Toc18444283" w:history="1">
         <w:r>
           <w:rPr>
             <w:rStyle w:val="Hiperveza"/>
             <w:noProof/>
           </w:rPr>
+          <w:t>Literatura</w:t>
+        </w:r>
+        <w:r>
+          <w:rPr>
+            <w:noProof/>
+            <w:webHidden/>
+          </w:rPr>
+          <w:tab/>
+        </w:r>
+        <w:r>
+          <w:rPr>
+            <w:noProof/>
+            <w:webHidden/>
+          </w:rPr>
+          <w:fldChar w:fldCharType="begin"/>
+        </w:r>
+        <w:r>
+          <w:rPr>
+            <w:noProof/>
+            <w:webHidden/>
+          </w:rPr>
+          <w:instrText xml:space="preserve"> PAGEREF _Toc18444283 \h </w:instrText>
+        </w:r>
+        <w:r>
+          <w:rPr>
+            <w:noProof/>
+            <w:webHidden/>
+          </w:rPr>
+        </w:r>
+        <w:r>
+          <w:rPr>
+            <w:noProof/>
+            <w:webHidden/>
+          </w:rPr>
+          <w:fldChar w:fldCharType="separate"/>
+        </w:r>
+        <w:r>
+          <w:rPr>
+            <w:noProof/>
+            <w:webHidden/>
+          </w:rPr>
+          <w:t>29</w:t>
+        </w:r>
+        <w:r>
+          <w:rPr>
+            <w:noProof/>
+            <w:webHidden/>
+          </w:rPr>
+          <w:fldChar w:fldCharType="end"/>
+        </w:r>
+      </w:hyperlink>
+    </w:p>
+    <w:p>
+      <w:pPr>
+        <w:pStyle w:val="Sadraj1"/>
+        <w:rPr>
+          <w:rFonts w:asciiTheme="minorHAnsi" w:eastAsiaTheme="minorEastAsia" w:hAnsiTheme="minorHAnsi" w:cstheme="minorBidi"/>
+          <w:noProof/>
+          <w:sz w:val="22"/>
+          <w:szCs w:val="22"/>
+          <w:lang w:eastAsia="zh-CN"/>
+        </w:rPr>
+      </w:pPr>
+      <w:hyperlink w:anchor="_Toc18444284" w:history="1">
+        <w:r>
+          <w:rPr>
+            <w:rStyle w:val="Hiperveza"/>
+            <w:noProof/>
+          </w:rPr>
+          <w:t>Popis oznaka i kratica</w:t>
+        </w:r>
+        <w:r>
+          <w:rPr>
+            <w:noProof/>
+            <w:webHidden/>
+          </w:rPr>
+          <w:tab/>
+        </w:r>
+        <w:r>
+          <w:rPr>
+            <w:noProof/>
+            <w:webHidden/>
+          </w:rPr>
+          <w:fldChar w:fldCharType="begin"/>
+        </w:r>
+        <w:r>
+          <w:rPr>
+            <w:noProof/>
+            <w:webHidden/>
+          </w:rPr>
+          <w:instrText xml:space="preserve"> PAGEREF _Toc18444284 \h </w:instrText>
+        </w:r>
+        <w:r>
+          <w:rPr>
+            <w:noProof/>
+            <w:webHidden/>
+          </w:rPr>
+        </w:r>
+        <w:r>
+          <w:rPr>
+            <w:noProof/>
+            <w:webHidden/>
+          </w:rPr>
+          <w:fldChar w:fldCharType="separate"/>
+        </w:r>
+        <w:r>
+          <w:rPr>
+            <w:noProof/>
+            <w:webHidden/>
+          </w:rPr>
+          <w:t>30</w:t>
+        </w:r>
+        <w:r>
+          <w:rPr>
+            <w:noProof/>
+            <w:webHidden/>
+          </w:rPr>
+          <w:fldChar w:fldCharType="end"/>
+        </w:r>
+      </w:hyperlink>
+    </w:p>
+    <w:p>
+      <w:pPr>
+        <w:pStyle w:val="Sadraj1"/>
+        <w:rPr>
+          <w:rFonts w:asciiTheme="minorHAnsi" w:eastAsiaTheme="minorEastAsia" w:hAnsiTheme="minorHAnsi" w:cstheme="minorBidi"/>
+          <w:noProof/>
+          <w:sz w:val="22"/>
+          <w:szCs w:val="22"/>
+          <w:lang w:eastAsia="zh-CN"/>
+        </w:rPr>
+      </w:pPr>
+      <w:hyperlink w:anchor="_Toc18444285" w:history="1">
+        <w:r>
+          <w:rPr>
+            <w:rStyle w:val="Hiperveza"/>
+            <w:noProof/>
+          </w:rPr>
           <w:t>Sažetak i ključne riječi</w:t>
         </w:r>
         <w:r>
@@ -4019,7 +4205,7 @@
             <w:noProof/>
             <w:webHidden/>
           </w:rPr>
-          <w:instrText xml:space="preserve"> PAGEREF _Toc18360821 \h </w:instrText>
+          <w:instrText xml:space="preserve"> PAGEREF _Toc18444285 \h </w:instrText>
         </w:r>
         <w:r>
           <w:rPr>
@@ -4039,7 +4225,7 @@
             <w:noProof/>
             <w:webHidden/>
           </w:rPr>
-          <w:t>27</w:t>
+          <w:t>31</w:t>
         </w:r>
         <w:r>
           <w:rPr>
@@ -4059,7 +4245,7 @@
         <w:lastRenderedPageBreak/>
         <w:fldChar w:fldCharType="end"/>
       </w:r>
-      <w:bookmarkStart w:id="0" w:name="_Toc18360789"/>
+      <w:bookmarkStart w:id="0" w:name="_Toc18444251"/>
       <w:r>
         <w:t>Uvod</w:t>
       </w:r>
@@ -4097,7 +4283,7 @@
         <w:pStyle w:val="Naslov1"/>
         <w:spacing w:after="0"/>
       </w:pPr>
-      <w:bookmarkStart w:id="1" w:name="_Toc18360790"/>
+      <w:bookmarkStart w:id="1" w:name="_Toc18444252"/>
       <w:r>
         <w:lastRenderedPageBreak/>
         <w:t>Povijest androida i izbor programskog jezika</w:t>
@@ -4162,7 +4348,7 @@
       <w:pPr>
         <w:pStyle w:val="Naslov2"/>
       </w:pPr>
-      <w:bookmarkStart w:id="2" w:name="_Toc18360791"/>
+      <w:bookmarkStart w:id="2" w:name="_Toc18444253"/>
       <w:r>
         <w:t>Kotlin</w:t>
       </w:r>
@@ -4277,7 +4463,7 @@
       <w:pPr>
         <w:pStyle w:val="Naslov2"/>
       </w:pPr>
-      <w:bookmarkStart w:id="3" w:name="_Toc18360792"/>
+      <w:bookmarkStart w:id="3" w:name="_Toc18444254"/>
       <w:r>
         <w:lastRenderedPageBreak/>
         <w:t>Java</w:t>
@@ -4385,7 +4571,7 @@
         <w:pStyle w:val="Naslov1"/>
         <w:spacing w:after="0"/>
       </w:pPr>
-      <w:bookmarkStart w:id="4" w:name="_Toc18360793"/>
+      <w:bookmarkStart w:id="4" w:name="_Toc18444255"/>
       <w:r>
         <w:lastRenderedPageBreak/>
         <w:t>Korištene tehnologije</w:t>
@@ -4401,7 +4587,7 @@
       <w:pPr>
         <w:pStyle w:val="Naslov2"/>
       </w:pPr>
-      <w:bookmarkStart w:id="5" w:name="_Toc18360794"/>
+      <w:bookmarkStart w:id="5" w:name="_Toc18444256"/>
       <w:r>
         <w:t>Android Studio</w:t>
       </w:r>
@@ -4549,14 +4735,27 @@
       <w:r>
         <w:t xml:space="preserve">Slika </w:t>
       </w:r>
-      <w:fldSimple w:instr=" SEQ Slika \* ARABIC ">
-        <w:r>
-          <w:rPr>
-            <w:noProof/>
-          </w:rPr>
-          <w:t>1</w:t>
-        </w:r>
-      </w:fldSimple>
+      <w:r>
+        <w:fldChar w:fldCharType="begin"/>
+      </w:r>
+      <w:r>
+        <w:instrText xml:space="preserve"> SEQ Slika \* ARABIC </w:instrText>
+      </w:r>
+      <w:r>
+        <w:fldChar w:fldCharType="separate"/>
+      </w:r>
+      <w:r>
+        <w:rPr>
+          <w:noProof/>
+        </w:rPr>
+        <w:t>1</w:t>
+      </w:r>
+      <w:r>
+        <w:rPr>
+          <w:noProof/>
+        </w:rPr>
+        <w:fldChar w:fldCharType="end"/>
+      </w:r>
       <w:r>
         <w:t xml:space="preserve"> Prikaz</w:t>
       </w:r>
@@ -4712,14 +4911,27 @@
       <w:r>
         <w:t xml:space="preserve">Slika </w:t>
       </w:r>
-      <w:fldSimple w:instr=" SEQ Slika \* ARABIC ">
-        <w:r>
-          <w:rPr>
-            <w:noProof/>
-          </w:rPr>
-          <w:t>2</w:t>
-        </w:r>
-      </w:fldSimple>
+      <w:r>
+        <w:fldChar w:fldCharType="begin"/>
+      </w:r>
+      <w:r>
+        <w:instrText xml:space="preserve"> SEQ Slika \* ARABIC </w:instrText>
+      </w:r>
+      <w:r>
+        <w:fldChar w:fldCharType="separate"/>
+      </w:r>
+      <w:r>
+        <w:rPr>
+          <w:noProof/>
+        </w:rPr>
+        <w:t>2</w:t>
+      </w:r>
+      <w:r>
+        <w:rPr>
+          <w:noProof/>
+        </w:rPr>
+        <w:fldChar w:fldCharType="end"/>
+      </w:r>
       <w:r>
         <w:t xml:space="preserve"> Prikaz sučelja za uređivanje </w:t>
       </w:r>
@@ -4759,14 +4971,12 @@
       </w:r>
       <w:r>
         <w:rPr>
-          <w:i/>
           <w:iCs/>
         </w:rPr>
         <w:t xml:space="preserve">Isječak koda </w:t>
       </w:r>
       <w:r>
         <w:rPr>
-          <w:i/>
           <w:iCs/>
           <w:noProof/>
         </w:rPr>
@@ -4774,7 +4984,6 @@
       </w:r>
       <w:r>
         <w:rPr>
-          <w:i/>
           <w:iCs/>
         </w:rPr>
         <w:t xml:space="preserve"> Korištenje biblioteka</w:t>
@@ -5088,7 +5297,7 @@
       <w:pPr>
         <w:pStyle w:val="Naslov2"/>
       </w:pPr>
-      <w:bookmarkStart w:id="11" w:name="_Toc18360795"/>
+      <w:bookmarkStart w:id="11" w:name="_Toc18444257"/>
       <w:r>
         <w:t>Git</w:t>
       </w:r>
@@ -5170,7 +5379,7 @@
         <w:pStyle w:val="Naslov1"/>
         <w:spacing w:after="0"/>
       </w:pPr>
-      <w:bookmarkStart w:id="12" w:name="_Toc18360796"/>
+      <w:bookmarkStart w:id="12" w:name="_Toc18444258"/>
       <w:r>
         <w:lastRenderedPageBreak/>
         <w:t>Android aplikacija</w:t>
@@ -5198,7 +5407,7 @@
       <w:pPr>
         <w:pStyle w:val="Naslov2"/>
       </w:pPr>
-      <w:bookmarkStart w:id="13" w:name="_Toc18360797"/>
+      <w:bookmarkStart w:id="13" w:name="_Toc18444259"/>
       <w:r>
         <w:t>Koncept</w:t>
       </w:r>
@@ -5338,7 +5547,7 @@
       <w:pPr>
         <w:pStyle w:val="Naslov2"/>
       </w:pPr>
-      <w:bookmarkStart w:id="14" w:name="_Toc18360798"/>
+      <w:bookmarkStart w:id="14" w:name="_Toc18444260"/>
       <w:r>
         <w:t>Podaci o aktivnostima</w:t>
       </w:r>
@@ -5510,14 +5719,27 @@
       <w:r>
         <w:t xml:space="preserve">Isječak koda </w:t>
       </w:r>
-      <w:fldSimple w:instr=" SEQ Isječak_koda \* ARABIC ">
-        <w:r>
-          <w:rPr>
-            <w:noProof/>
-          </w:rPr>
-          <w:t>2</w:t>
-        </w:r>
-      </w:fldSimple>
+      <w:r>
+        <w:fldChar w:fldCharType="begin"/>
+      </w:r>
+      <w:r>
+        <w:instrText xml:space="preserve"> SEQ Isječak_koda \* ARABIC </w:instrText>
+      </w:r>
+      <w:r>
+        <w:fldChar w:fldCharType="separate"/>
+      </w:r>
+      <w:r>
+        <w:rPr>
+          <w:noProof/>
+        </w:rPr>
+        <w:t>2</w:t>
+      </w:r>
+      <w:r>
+        <w:rPr>
+          <w:noProof/>
+        </w:rPr>
+        <w:fldChar w:fldCharType="end"/>
+      </w:r>
       <w:r>
         <w:t xml:space="preserve"> Klasa za pohranu informacija o lokaciji</w:t>
       </w:r>
@@ -5624,14 +5846,30 @@
       <w:r>
         <w:t xml:space="preserve">Isječak koda </w:t>
       </w:r>
-      <w:fldSimple w:instr=" SEQ Isječak_koda \* ARABIC ">
-        <w:r>
-          <w:rPr>
-            <w:noProof/>
-          </w:rPr>
-          <w:t>3</w:t>
-        </w:r>
-      </w:fldSimple>
+      <w:r>
+        <w:fldChar w:fldCharType="begin"/>
+      </w:r>
+      <w:r>
+        <w:instrText xml:space="preserve"> SE</w:instrText>
+      </w:r>
+      <w:r>
+        <w:instrText xml:space="preserve">Q Isječak_koda \* ARABIC </w:instrText>
+      </w:r>
+      <w:r>
+        <w:fldChar w:fldCharType="separate"/>
+      </w:r>
+      <w:r>
+        <w:rPr>
+          <w:noProof/>
+        </w:rPr>
+        <w:t>3</w:t>
+      </w:r>
+      <w:r>
+        <w:rPr>
+          <w:noProof/>
+        </w:rPr>
+        <w:fldChar w:fldCharType="end"/>
+      </w:r>
       <w:r>
         <w:t xml:space="preserve"> </w:t>
       </w:r>
@@ -5650,7 +5888,7 @@
       <w:pPr>
         <w:pStyle w:val="Naslov2"/>
       </w:pPr>
-      <w:bookmarkStart w:id="17" w:name="_Toc18360799"/>
+      <w:bookmarkStart w:id="17" w:name="_Toc18444261"/>
       <w:r>
         <w:t>B</w:t>
       </w:r>
@@ -5668,7 +5906,7 @@
       <w:pPr>
         <w:pStyle w:val="Naslov3"/>
       </w:pPr>
-      <w:bookmarkStart w:id="18" w:name="_Toc18360800"/>
+      <w:bookmarkStart w:id="18" w:name="_Toc18444262"/>
       <w:r>
         <w:t>Biblioteka</w:t>
       </w:r>
@@ -5746,6 +5984,12 @@
       </w:r>
       <w:r>
         <w:t xml:space="preserve"> </w:t>
+      </w:r>
+      <w:r>
+        <w:rPr>
+          <w:noProof/>
+        </w:rPr>
+        <w:t>Deklaracija pomoćne klase</w:t>
       </w:r>
       <w:r>
         <w:fldChar w:fldCharType="end"/>
@@ -5770,6 +6014,9 @@
       <w:pPr>
         <w:keepNext/>
         <w:jc w:val="center"/>
+        <w:rPr>
+          <w:noProof/>
+        </w:rPr>
       </w:pPr>
       <w:bookmarkStart w:id="19" w:name="_Ref18006411"/>
       <w:r>
@@ -5836,27 +6083,40 @@
       <w:r>
         <w:t xml:space="preserve">Isječak koda </w:t>
       </w:r>
-      <w:fldSimple w:instr=" SEQ Isječak_koda \* ARABIC ">
-        <w:r>
-          <w:rPr>
-            <w:noProof/>
-          </w:rPr>
-          <w:t>4</w:t>
-        </w:r>
-      </w:fldSimple>
-      <w:r>
-        <w:t xml:space="preserve"> </w:t>
+      <w:r>
+        <w:fldChar w:fldCharType="begin"/>
+      </w:r>
+      <w:r>
+        <w:instrText xml:space="preserve"> SEQ Isječak_koda \* ARABIC </w:instrText>
+      </w:r>
+      <w:r>
+        <w:fldChar w:fldCharType="separate"/>
+      </w:r>
+      <w:r>
+        <w:rPr>
+          <w:noProof/>
+        </w:rPr>
+        <w:t>4</w:t>
+      </w:r>
+      <w:r>
+        <w:rPr>
+          <w:noProof/>
+        </w:rPr>
+        <w:fldChar w:fldCharType="end"/>
+      </w:r>
+      <w:r>
+        <w:rPr>
+          <w:noProof/>
+        </w:rPr>
+        <w:t xml:space="preserve"> Deklaracija pomoćne klase</w:t>
       </w:r>
       <w:bookmarkEnd w:id="19"/>
-      <w:r>
-        <w:t>Deklaracija pomoćne klase</w:t>
-      </w:r>
     </w:p>
     <w:p>
       <w:pPr>
         <w:pStyle w:val="Naslov3"/>
       </w:pPr>
-      <w:bookmarkStart w:id="20" w:name="_Toc18360801"/>
+      <w:bookmarkStart w:id="20" w:name="_Toc18444263"/>
       <w:r>
         <w:t>Definiranje i kreiranje tablica</w:t>
       </w:r>
@@ -6193,7 +6453,6 @@
       </w:r>
       <w:r>
         <w:rPr>
-          <w:i/>
           <w:iCs/>
         </w:rPr>
         <w:t>Definicija</w:t>
@@ -6371,14 +6630,30 @@
       <w:r>
         <w:t xml:space="preserve">Isječak koda </w:t>
       </w:r>
-      <w:fldSimple w:instr=" SEQ Isječak_koda \* ARABIC ">
-        <w:r>
-          <w:rPr>
-            <w:noProof/>
-          </w:rPr>
-          <w:t>6</w:t>
-        </w:r>
-      </w:fldSimple>
+      <w:r>
+        <w:fldChar w:fldCharType="begin"/>
+      </w:r>
+      <w:r>
+        <w:instrText xml:space="preserve"> SEQ Isje</w:instrText>
+      </w:r>
+      <w:r>
+        <w:instrText xml:space="preserve">čak_koda \* ARABIC </w:instrText>
+      </w:r>
+      <w:r>
+        <w:fldChar w:fldCharType="separate"/>
+      </w:r>
+      <w:r>
+        <w:rPr>
+          <w:noProof/>
+        </w:rPr>
+        <w:t>6</w:t>
+      </w:r>
+      <w:r>
+        <w:rPr>
+          <w:noProof/>
+        </w:rPr>
+        <w:fldChar w:fldCharType="end"/>
+      </w:r>
       <w:r>
         <w:t xml:space="preserve"> Konstruktor pomoćne klase i onUpgrade </w:t>
       </w:r>
@@ -6510,14 +6785,27 @@
       <w:r>
         <w:t xml:space="preserve">Isječak koda </w:t>
       </w:r>
-      <w:fldSimple w:instr=" SEQ Isječak_koda \* ARABIC ">
-        <w:r>
-          <w:rPr>
-            <w:noProof/>
-          </w:rPr>
-          <w:t>7</w:t>
-        </w:r>
-      </w:fldSimple>
+      <w:r>
+        <w:fldChar w:fldCharType="begin"/>
+      </w:r>
+      <w:r>
+        <w:instrText xml:space="preserve"> SEQ Isječak_koda \* ARABIC </w:instrText>
+      </w:r>
+      <w:r>
+        <w:fldChar w:fldCharType="separate"/>
+      </w:r>
+      <w:r>
+        <w:rPr>
+          <w:noProof/>
+        </w:rPr>
+        <w:t>7</w:t>
+      </w:r>
+      <w:r>
+        <w:rPr>
+          <w:noProof/>
+        </w:rPr>
+        <w:fldChar w:fldCharType="end"/>
+      </w:r>
       <w:r>
         <w:t xml:space="preserve"> Kreiranje tablica</w:t>
       </w:r>
@@ -6530,7 +6818,7 @@
       <w:pPr>
         <w:pStyle w:val="Naslov3"/>
       </w:pPr>
-      <w:bookmarkStart w:id="27" w:name="_Toc18360802"/>
+      <w:bookmarkStart w:id="27" w:name="_Toc18444264"/>
       <w:r>
         <w:t>Unos podataka</w:t>
       </w:r>
@@ -6665,14 +6953,27 @@
       <w:r>
         <w:t xml:space="preserve">Isječak koda </w:t>
       </w:r>
-      <w:fldSimple w:instr=" SEQ Isječak_koda \* ARABIC ">
-        <w:r>
-          <w:rPr>
-            <w:noProof/>
-          </w:rPr>
-          <w:t>8</w:t>
-        </w:r>
-      </w:fldSimple>
+      <w:r>
+        <w:fldChar w:fldCharType="begin"/>
+      </w:r>
+      <w:r>
+        <w:instrText xml:space="preserve"> SEQ Isječak_koda \* ARABIC </w:instrText>
+      </w:r>
+      <w:r>
+        <w:fldChar w:fldCharType="separate"/>
+      </w:r>
+      <w:r>
+        <w:rPr>
+          <w:noProof/>
+        </w:rPr>
+        <w:t>8</w:t>
+      </w:r>
+      <w:r>
+        <w:rPr>
+          <w:noProof/>
+        </w:rPr>
+        <w:fldChar w:fldCharType="end"/>
+      </w:r>
       <w:r>
         <w:t xml:space="preserve"> Metode za unos u bazu podataka</w:t>
       </w:r>
@@ -6697,7 +6998,7 @@
       <w:pPr>
         <w:pStyle w:val="Naslov3"/>
       </w:pPr>
-      <w:bookmarkStart w:id="29" w:name="_Toc18360803"/>
+      <w:bookmarkStart w:id="29" w:name="_Toc18444265"/>
       <w:r>
         <w:lastRenderedPageBreak/>
         <w:t>Dohvaćanje podataka</w:t>
@@ -6838,14 +7139,27 @@
       <w:r>
         <w:t xml:space="preserve">Isječak koda </w:t>
       </w:r>
-      <w:fldSimple w:instr=" SEQ Isječak_koda \* ARABIC ">
-        <w:r>
-          <w:rPr>
-            <w:noProof/>
-          </w:rPr>
-          <w:t>9</w:t>
-        </w:r>
-      </w:fldSimple>
+      <w:r>
+        <w:fldChar w:fldCharType="begin"/>
+      </w:r>
+      <w:r>
+        <w:instrText xml:space="preserve"> SEQ Isječak_koda \* ARABIC </w:instrText>
+      </w:r>
+      <w:r>
+        <w:fldChar w:fldCharType="separate"/>
+      </w:r>
+      <w:r>
+        <w:rPr>
+          <w:noProof/>
+        </w:rPr>
+        <w:t>9</w:t>
+      </w:r>
+      <w:r>
+        <w:rPr>
+          <w:noProof/>
+        </w:rPr>
+        <w:fldChar w:fldCharType="end"/>
+      </w:r>
       <w:r>
         <w:t xml:space="preserve"> Metode za dohvat podataka</w:t>
       </w:r>
@@ -6855,7 +7169,7 @@
       <w:pPr>
         <w:pStyle w:val="Naslov2"/>
       </w:pPr>
-      <w:bookmarkStart w:id="31" w:name="_Toc18360804"/>
+      <w:bookmarkStart w:id="31" w:name="_Toc18444266"/>
       <w:r>
         <w:t>Android aktivnosti</w:t>
       </w:r>
@@ -6870,7 +7184,7 @@
       <w:pPr>
         <w:pStyle w:val="Naslov3"/>
       </w:pPr>
-      <w:bookmarkStart w:id="32" w:name="_Toc18360805"/>
+      <w:bookmarkStart w:id="32" w:name="_Toc18444267"/>
       <w:r>
         <w:t>Aktivnost</w:t>
       </w:r>
@@ -6904,7 +7218,7 @@
       <w:pPr>
         <w:pStyle w:val="Naslov3"/>
       </w:pPr>
-      <w:bookmarkStart w:id="33" w:name="_Toc18360806"/>
+      <w:bookmarkStart w:id="33" w:name="_Toc18444268"/>
       <w:r>
         <w:t>Životni ciklus aktivnosti</w:t>
       </w:r>
@@ -7205,7 +7519,7 @@
       <w:pPr>
         <w:pStyle w:val="Naslov3"/>
       </w:pPr>
-      <w:bookmarkStart w:id="36" w:name="_Toc18360807"/>
+      <w:bookmarkStart w:id="36" w:name="_Toc18444269"/>
       <w:r>
         <w:t>Prijelazi između aktivnosti</w:t>
       </w:r>
@@ -7246,7 +7560,7 @@
       <w:pPr>
         <w:pStyle w:val="Naslov2"/>
       </w:pPr>
-      <w:bookmarkStart w:id="37" w:name="_Toc18360808"/>
+      <w:bookmarkStart w:id="37" w:name="_Toc18444270"/>
       <w:r>
         <w:t>Aktivnost</w:t>
       </w:r>
@@ -7259,7 +7573,7 @@
       <w:pPr>
         <w:pStyle w:val="Naslov3"/>
       </w:pPr>
-      <w:bookmarkStart w:id="38" w:name="_Toc18360809"/>
+      <w:bookmarkStart w:id="38" w:name="_Toc18444271"/>
       <w:r>
         <w:t>Dizajn</w:t>
       </w:r>
@@ -7273,19 +7587,7 @@
     </w:p>
     <w:p>
       <w:r>
-        <w:t>U ovom podpoglavlju je kratka digresija od aktivnosti, tako da se razjasni način kreiranja  elemenata koji se žele prikazati na ekranu, i neka njihova svojstva. Ovo poglavlje će pokriti „statičk</w:t>
-      </w:r>
-      <w:r>
-        <w:t>o</w:t>
-      </w:r>
-      <w:r>
-        <w:t>“</w:t>
-      </w:r>
-      <w:r>
-        <w:t xml:space="preserve"> kreiranje elemenata na ekranu</w:t>
-      </w:r>
-      <w:r>
-        <w:t>, a „dinamičk</w:t>
+        <w:t>U ovom podpoglavlju je kratka digresija od aktivnosti, tako da se razjasni način kreiranja  elemenata koji se žele prikazati na ekranu, i neka njihova svojstva. Ovo poglavlje će pokriti „statičko“ kreiranje elemenata na ekranu, a „dinamičk</w:t>
       </w:r>
       <w:r>
         <w:t>o</w:t>
@@ -7424,14 +7726,27 @@
       <w:r>
         <w:t xml:space="preserve">Slika </w:t>
       </w:r>
-      <w:fldSimple w:instr=" SEQ Slika \* ARABIC ">
-        <w:r>
-          <w:rPr>
-            <w:noProof/>
-          </w:rPr>
-          <w:t>4</w:t>
-        </w:r>
-      </w:fldSimple>
+      <w:r>
+        <w:fldChar w:fldCharType="begin"/>
+      </w:r>
+      <w:r>
+        <w:instrText xml:space="preserve"> SEQ Slika \* ARABIC </w:instrText>
+      </w:r>
+      <w:r>
+        <w:fldChar w:fldCharType="separate"/>
+      </w:r>
+      <w:r>
+        <w:rPr>
+          <w:noProof/>
+        </w:rPr>
+        <w:t>4</w:t>
+      </w:r>
+      <w:r>
+        <w:rPr>
+          <w:noProof/>
+        </w:rPr>
+        <w:fldChar w:fldCharType="end"/>
+      </w:r>
       <w:r>
         <w:t xml:space="preserve"> Raspored elemenata u aktivnosti za praćenje lokacije</w:t>
       </w:r>
@@ -7594,6 +7909,9 @@
         <w:t>10</w:t>
       </w:r>
       <w:r>
+        <w:rPr>
+          <w:noProof/>
+        </w:rPr>
         <w:fldChar w:fldCharType="end"/>
       </w:r>
       <w:r>
@@ -7670,7 +7988,7 @@
       <w:pPr>
         <w:pStyle w:val="Naslov3"/>
       </w:pPr>
-      <w:bookmarkStart w:id="41" w:name="_Toc18360810"/>
+      <w:bookmarkStart w:id="41" w:name="_Toc18444272"/>
       <w:r>
         <w:t xml:space="preserve">onCreate – Postavljanje </w:t>
       </w:r>
@@ -7805,14 +8123,27 @@
       <w:r>
         <w:t xml:space="preserve">Isječak koda </w:t>
       </w:r>
-      <w:fldSimple w:instr=" SEQ Isječak_koda \* ARABIC ">
-        <w:r>
-          <w:rPr>
-            <w:noProof/>
-          </w:rPr>
-          <w:t>11</w:t>
-        </w:r>
-      </w:fldSimple>
+      <w:r>
+        <w:fldChar w:fldCharType="begin"/>
+      </w:r>
+      <w:r>
+        <w:instrText xml:space="preserve"> SEQ Isječak_koda \* ARABIC </w:instrText>
+      </w:r>
+      <w:r>
+        <w:fldChar w:fldCharType="separate"/>
+      </w:r>
+      <w:r>
+        <w:rPr>
+          <w:noProof/>
+        </w:rPr>
+        <w:t>11</w:t>
+      </w:r>
+      <w:r>
+        <w:rPr>
+          <w:noProof/>
+        </w:rPr>
+        <w:fldChar w:fldCharType="end"/>
+      </w:r>
       <w:r>
         <w:t xml:space="preserve"> Postavljanje </w:t>
       </w:r>
@@ -7828,7 +8159,7 @@
       <w:pPr>
         <w:pStyle w:val="Naslov3"/>
       </w:pPr>
-      <w:bookmarkStart w:id="43" w:name="_Toc18360811"/>
+      <w:bookmarkStart w:id="43" w:name="_Toc18444273"/>
       <w:r>
         <w:t>onCreate – P</w:t>
       </w:r>
@@ -7872,7 +8203,18 @@
         <w:fldChar w:fldCharType="end"/>
       </w:r>
       <w:r>
-        <w:t xml:space="preserve">)  prikazuje postavljanje lokacijskog servisa tako da se svi funkcijski pozivi vezani za lokacije preusmjeravaju unutar klase „LocationTracker“ prema „override“-anim metodama: „onMapReady“, „onConnected“, „onConnectionSuspended“, „onConnectionFailed“, i „onLocationChanged“. </w:t>
+        <w:t>)  prikazuje postavljanje lokacijskog servisa tako da se svi funkcijski pozivi vezani za lokacije preusmjeravaju unutar klase „LocationTracker“ prema „override“-anim metodama: „onMapReady“, „onConnected“, „onConnectionSuspended“</w:t>
+      </w:r>
+      <w:r>
+        <w:t xml:space="preserve"> i</w:t>
+      </w:r>
+      <w:r>
+        <w:t xml:space="preserve"> „onConnectionFailed“ </w:t>
+      </w:r>
+    </w:p>
+    <w:p>
+      <w:r>
+        <w:t>Ovo je omogućeno kroz objekt mGoogleApiClient kojem se prosljeđuje instanca trenutne klase (LocationTracker) gdje su implementirane te metode.</w:t>
       </w:r>
     </w:p>
     <w:p>
@@ -7946,14 +8288,30 @@
       <w:r>
         <w:t xml:space="preserve">Isječak koda </w:t>
       </w:r>
-      <w:fldSimple w:instr=" SEQ Isječak_koda \* ARABIC ">
-        <w:r>
-          <w:rPr>
-            <w:noProof/>
-          </w:rPr>
-          <w:t>12</w:t>
-        </w:r>
-      </w:fldSimple>
+      <w:r>
+        <w:fldChar w:fldCharType="begin"/>
+      </w:r>
+      <w:r>
+        <w:instrText xml:space="preserve"> SEQ Isječak_</w:instrText>
+      </w:r>
+      <w:r>
+        <w:instrText xml:space="preserve">koda \* ARABIC </w:instrText>
+      </w:r>
+      <w:r>
+        <w:fldChar w:fldCharType="separate"/>
+      </w:r>
+      <w:r>
+        <w:rPr>
+          <w:noProof/>
+        </w:rPr>
+        <w:t>12</w:t>
+      </w:r>
+      <w:r>
+        <w:rPr>
+          <w:noProof/>
+        </w:rPr>
+        <w:fldChar w:fldCharType="end"/>
+      </w:r>
       <w:r>
         <w:t xml:space="preserve"> Postavljanje Google Maps Lokacijskog servisa</w:t>
       </w:r>
@@ -7973,7 +8331,7 @@
       <w:pPr>
         <w:pStyle w:val="Naslov3"/>
       </w:pPr>
-      <w:bookmarkStart w:id="45" w:name="_Toc18360812"/>
+      <w:bookmarkStart w:id="45" w:name="_Toc18444274"/>
       <w:r>
         <w:t xml:space="preserve">onCreate – Postavljanje referenci na </w:t>
       </w:r>
@@ -8050,12 +8408,7 @@
         <w:t>se</w:t>
       </w:r>
       <w:r>
-        <w:t xml:space="preserve"> zaustavlja praćenje lokacije, aplikacija se vraća na glavni prikaz, podaci se unose u bazu podataka i kreira se novi </w:t>
-      </w:r>
-      <w:bookmarkStart w:id="46" w:name="_GoBack"/>
-      <w:bookmarkEnd w:id="46"/>
-      <w:r>
-        <w:t xml:space="preserve">ispis na ekranu. </w:t>
+        <w:t xml:space="preserve"> zaustavlja praćenje lokacije, aplikacija se vraća na glavni prikaz, podaci se unose u bazu podataka i kreira se novi ispis na ekranu. </w:t>
       </w:r>
     </w:p>
     <w:p>
@@ -8125,39 +8478,676 @@
           </wp:anchor>
         </w:drawing>
       </w:r>
-      <w:bookmarkStart w:id="47" w:name="_Ref18359133"/>
+      <w:bookmarkStart w:id="46" w:name="_Ref18359133"/>
       <w:r>
         <w:t xml:space="preserve">Isječak koda </w:t>
       </w:r>
-      <w:fldSimple w:instr=" SEQ Isječak_koda \* ARABIC ">
-        <w:r>
-          <w:rPr>
-            <w:noProof/>
-          </w:rPr>
-          <w:t>13</w:t>
-        </w:r>
-      </w:fldSimple>
+      <w:r>
+        <w:fldChar w:fldCharType="begin"/>
+      </w:r>
+      <w:r>
+        <w:instrText xml:space="preserve"> SEQ Isječak_koda \* ARABIC </w:instrText>
+      </w:r>
+      <w:r>
+        <w:fldChar w:fldCharType="separate"/>
+      </w:r>
+      <w:r>
+        <w:rPr>
+          <w:noProof/>
+        </w:rPr>
+        <w:t>13</w:t>
+      </w:r>
+      <w:r>
+        <w:rPr>
+          <w:noProof/>
+        </w:rPr>
+        <w:fldChar w:fldCharType="end"/>
+      </w:r>
       <w:r>
         <w:t xml:space="preserve"> </w:t>
       </w:r>
       <w:r>
         <w:t>Postavljanje referenci na View-ove i onClickLitener metode</w:t>
       </w:r>
+      <w:bookmarkEnd w:id="46"/>
+    </w:p>
+    <w:p>
+      <w:pPr>
+        <w:pStyle w:val="Naslov3"/>
+      </w:pPr>
+      <w:bookmarkStart w:id="47" w:name="_Toc18444275"/>
+      <w:r>
+        <w:t>Sekvenca za pokretanje lokacijskog servisa</w:t>
+      </w:r>
       <w:bookmarkEnd w:id="47"/>
     </w:p>
+    <w:p>
+      <w:r>
+        <w:t>Nakon metode „onCreate“ u kojoj su namještene postavke Google API klijenta, poziva se metoda „onStart“ koja poziva klijentovu metodu „connect“. Ta metoda spaja klijenta na Google Play servis. Ako je konekcija uspiješna, poziva se metoda „onConnected“</w:t>
+      </w:r>
+      <w:r>
+        <w:t>, a u</w:t>
+      </w:r>
+      <w:r>
+        <w:t xml:space="preserve"> suprotnom se poziva metoda „onConnectionFailed“.</w:t>
+      </w:r>
+      <w:r>
+        <w:t xml:space="preserve"> Na sljedećem isječku (</w:t>
+      </w:r>
+      <w:r>
+        <w:fldChar w:fldCharType="begin"/>
+      </w:r>
+      <w:r>
+        <w:instrText xml:space="preserve"> REF _Ref18442047 \h </w:instrText>
+      </w:r>
+      <w:r>
+        <w:fldChar w:fldCharType="separate"/>
+      </w:r>
+      <w:r>
+        <w:t xml:space="preserve">Isječak koda </w:t>
+      </w:r>
+      <w:r>
+        <w:rPr>
+          <w:noProof/>
+        </w:rPr>
+        <w:t>14</w:t>
+      </w:r>
+      <w:r>
+        <w:t xml:space="preserve"> Prikaz metoda onStart, onConnected i startLocationUpdates</w:t>
+      </w:r>
+      <w:r>
+        <w:fldChar w:fldCharType="end"/>
+      </w:r>
+      <w:r>
+        <w:t>) možete vidjeti implementaciju metoda „onStart“, „onConnected“ i „startLocationUpdates“.</w:t>
+      </w:r>
+    </w:p>
+    <w:p>
+      <w:pPr>
+        <w:keepNext/>
+        <w:jc w:val="center"/>
+      </w:pPr>
+      <w:bookmarkStart w:id="48" w:name="_Ref18442047"/>
+      <w:r>
+        <w:rPr>
+          <w:noProof/>
+        </w:rPr>
+        <w:lastRenderedPageBreak/>
+        <w:drawing>
+          <wp:anchor distT="0" distB="0" distL="114300" distR="114300" simplePos="0" relativeHeight="251687936" behindDoc="0" locked="0" layoutInCell="1" allowOverlap="1">
+            <wp:simplePos x="0" y="0"/>
+            <wp:positionH relativeFrom="margin">
+              <wp:align>right</wp:align>
+            </wp:positionH>
+            <wp:positionV relativeFrom="paragraph">
+              <wp:posOffset>178</wp:posOffset>
+            </wp:positionV>
+            <wp:extent cx="5752465" cy="5932805"/>
+            <wp:effectExtent l="0" t="0" r="635" b="0"/>
+            <wp:wrapTopAndBottom/>
+            <wp:docPr id="20" name="Slika 20"/>
+            <wp:cNvGraphicFramePr>
+              <a:graphicFrameLocks xmlns:a="http://schemas.openxmlformats.org/drawingml/2006/main" noChangeAspect="1"/>
+            </wp:cNvGraphicFramePr>
+            <a:graphic xmlns:a="http://schemas.openxmlformats.org/drawingml/2006/main">
+              <a:graphicData uri="http://schemas.openxmlformats.org/drawingml/2006/picture">
+                <pic:pic xmlns:pic="http://schemas.openxmlformats.org/drawingml/2006/picture">
+                  <pic:nvPicPr>
+                    <pic:cNvPr id="0" name="Picture 1"/>
+                    <pic:cNvPicPr>
+                      <a:picLocks noChangeAspect="1" noChangeArrowheads="1"/>
+                    </pic:cNvPicPr>
+                  </pic:nvPicPr>
+                  <pic:blipFill>
+                    <a:blip r:embed="rId27">
+                      <a:extLst>
+                        <a:ext uri="{28A0092B-C50C-407E-A947-70E740481C1C}">
+                          <a14:useLocalDpi xmlns:a14="http://schemas.microsoft.com/office/drawing/2010/main" val="0"/>
+                        </a:ext>
+                      </a:extLst>
+                    </a:blip>
+                    <a:srcRect/>
+                    <a:stretch>
+                      <a:fillRect/>
+                    </a:stretch>
+                  </pic:blipFill>
+                  <pic:spPr bwMode="auto">
+                    <a:xfrm>
+                      <a:off x="0" y="0"/>
+                      <a:ext cx="5752465" cy="5932805"/>
+                    </a:xfrm>
+                    <a:prstGeom prst="rect">
+                      <a:avLst/>
+                    </a:prstGeom>
+                    <a:noFill/>
+                    <a:ln>
+                      <a:noFill/>
+                    </a:ln>
+                  </pic:spPr>
+                </pic:pic>
+              </a:graphicData>
+            </a:graphic>
+          </wp:anchor>
+        </w:drawing>
+      </w:r>
+      <w:r>
+        <w:t xml:space="preserve">Isječak koda </w:t>
+      </w:r>
+      <w:r>
+        <w:fldChar w:fldCharType="begin"/>
+      </w:r>
+      <w:r>
+        <w:instrText xml:space="preserve"> SEQ Isječak_koda \* ARABIC </w:instrText>
+      </w:r>
+      <w:r>
+        <w:fldChar w:fldCharType="separate"/>
+      </w:r>
+      <w:r>
+        <w:rPr>
+          <w:noProof/>
+        </w:rPr>
+        <w:t>14</w:t>
+      </w:r>
+      <w:r>
+        <w:rPr>
+          <w:noProof/>
+        </w:rPr>
+        <w:fldChar w:fldCharType="end"/>
+      </w:r>
+      <w:r>
+        <w:t xml:space="preserve"> Prikaz metoda onStart, onConnected i startLocationUpdates</w:t>
+      </w:r>
+      <w:bookmarkEnd w:id="48"/>
+    </w:p>
+    <w:p>
+      <w:r>
+        <w:t xml:space="preserve">Metoda </w:t>
+      </w:r>
+      <w:r>
+        <w:t>„</w:t>
+      </w:r>
+      <w:r>
+        <w:t>onConnected</w:t>
+      </w:r>
+      <w:r>
+        <w:t>“</w:t>
+      </w:r>
+      <w:r>
+        <w:t xml:space="preserve"> implementirana je sa ciljem da pokrene praćenje lokacije, i zove pomoćnu metodu „startLocationUpdates“. Ta metoda kreira i šalje novi zahtjev za periodičnim dohvaćanjem lokacije prema lokacijskom servisu. Ujedno šalje instancu trenutne klase kao parametar za locationListener, što postavlja</w:t>
+      </w:r>
+      <w:r>
+        <w:t xml:space="preserve"> da se</w:t>
+      </w:r>
+      <w:r>
+        <w:t xml:space="preserve"> </w:t>
+      </w:r>
+      <w:r>
+        <w:t>metoda „onLocationChanged“ poziva kada lokacijski servis pošalje neku vrijednost.</w:t>
+      </w:r>
+      <w:r>
+        <w:t xml:space="preserve"> U sljedećem isječku (</w:t>
+      </w:r>
+      <w:r>
+        <w:fldChar w:fldCharType="begin"/>
+      </w:r>
+      <w:r>
+        <w:instrText xml:space="preserve"> REF _Ref18442256 \h </w:instrText>
+      </w:r>
+      <w:r>
+        <w:fldChar w:fldCharType="separate"/>
+      </w:r>
+      <w:r>
+        <w:t xml:space="preserve">Isječak koda </w:t>
+      </w:r>
+      <w:r>
+        <w:rPr>
+          <w:noProof/>
+        </w:rPr>
+        <w:t>15</w:t>
+      </w:r>
+      <w:r>
+        <w:t xml:space="preserve"> Prikaz metode onLocationChanged</w:t>
+      </w:r>
+      <w:r>
+        <w:fldChar w:fldCharType="end"/>
+      </w:r>
+      <w:r>
+        <w:t>) je prikazana metoda „onLocationChanged“.</w:t>
+      </w:r>
+    </w:p>
+    <w:p>
+      <w:pPr>
+        <w:jc w:val="center"/>
+      </w:pPr>
+      <w:bookmarkStart w:id="49" w:name="_Ref18442256"/>
+      <w:r>
+        <w:rPr>
+          <w:noProof/>
+        </w:rPr>
+        <w:lastRenderedPageBreak/>
+        <w:drawing>
+          <wp:anchor distT="0" distB="0" distL="114300" distR="114300" simplePos="0" relativeHeight="251688960" behindDoc="0" locked="0" layoutInCell="1" allowOverlap="1">
+            <wp:simplePos x="0" y="0"/>
+            <wp:positionH relativeFrom="margin">
+              <wp:align>right</wp:align>
+            </wp:positionH>
+            <wp:positionV relativeFrom="paragraph">
+              <wp:posOffset>133</wp:posOffset>
+            </wp:positionV>
+            <wp:extent cx="5752465" cy="1286510"/>
+            <wp:effectExtent l="0" t="0" r="635" b="8890"/>
+            <wp:wrapTopAndBottom/>
+            <wp:docPr id="21" name="Slika 21"/>
+            <wp:cNvGraphicFramePr>
+              <a:graphicFrameLocks xmlns:a="http://schemas.openxmlformats.org/drawingml/2006/main" noChangeAspect="1"/>
+            </wp:cNvGraphicFramePr>
+            <a:graphic xmlns:a="http://schemas.openxmlformats.org/drawingml/2006/main">
+              <a:graphicData uri="http://schemas.openxmlformats.org/drawingml/2006/picture">
+                <pic:pic xmlns:pic="http://schemas.openxmlformats.org/drawingml/2006/picture">
+                  <pic:nvPicPr>
+                    <pic:cNvPr id="0" name="Picture 2"/>
+                    <pic:cNvPicPr>
+                      <a:picLocks noChangeAspect="1" noChangeArrowheads="1"/>
+                    </pic:cNvPicPr>
+                  </pic:nvPicPr>
+                  <pic:blipFill>
+                    <a:blip r:embed="rId28">
+                      <a:extLst>
+                        <a:ext uri="{28A0092B-C50C-407E-A947-70E740481C1C}">
+                          <a14:useLocalDpi xmlns:a14="http://schemas.microsoft.com/office/drawing/2010/main" val="0"/>
+                        </a:ext>
+                      </a:extLst>
+                    </a:blip>
+                    <a:srcRect/>
+                    <a:stretch>
+                      <a:fillRect/>
+                    </a:stretch>
+                  </pic:blipFill>
+                  <pic:spPr bwMode="auto">
+                    <a:xfrm>
+                      <a:off x="0" y="0"/>
+                      <a:ext cx="5752465" cy="1286510"/>
+                    </a:xfrm>
+                    <a:prstGeom prst="rect">
+                      <a:avLst/>
+                    </a:prstGeom>
+                    <a:noFill/>
+                    <a:ln>
+                      <a:noFill/>
+                    </a:ln>
+                  </pic:spPr>
+                </pic:pic>
+              </a:graphicData>
+            </a:graphic>
+          </wp:anchor>
+        </w:drawing>
+      </w:r>
+      <w:r>
+        <w:t xml:space="preserve">Isječak koda </w:t>
+      </w:r>
+      <w:r>
+        <w:fldChar w:fldCharType="begin"/>
+      </w:r>
+      <w:r>
+        <w:instrText xml:space="preserve"> SEQ Isječak_koda \* ARABIC </w:instrText>
+      </w:r>
+      <w:r>
+        <w:fldChar w:fldCharType="separate"/>
+      </w:r>
+      <w:r>
+        <w:rPr>
+          <w:noProof/>
+        </w:rPr>
+        <w:t>15</w:t>
+      </w:r>
+      <w:r>
+        <w:rPr>
+          <w:noProof/>
+        </w:rPr>
+        <w:fldChar w:fldCharType="end"/>
+      </w:r>
+      <w:r>
+        <w:t xml:space="preserve"> Prikaz metode onLocationChanged</w:t>
+      </w:r>
+      <w:bookmarkEnd w:id="49"/>
+    </w:p>
+    <w:p>
+      <w:r>
+        <w:rPr>
+          <w:noProof/>
+        </w:rPr>
+        <w:drawing>
+          <wp:anchor distT="0" distB="0" distL="114300" distR="114300" simplePos="0" relativeHeight="251689984" behindDoc="0" locked="0" layoutInCell="1" allowOverlap="1">
+            <wp:simplePos x="0" y="0"/>
+            <wp:positionH relativeFrom="margin">
+              <wp:align>center</wp:align>
+            </wp:positionH>
+            <wp:positionV relativeFrom="paragraph">
+              <wp:posOffset>1088552</wp:posOffset>
+            </wp:positionV>
+            <wp:extent cx="5326380" cy="5701665"/>
+            <wp:effectExtent l="0" t="0" r="7620" b="0"/>
+            <wp:wrapTopAndBottom/>
+            <wp:docPr id="22" name="Slika 22"/>
+            <wp:cNvGraphicFramePr>
+              <a:graphicFrameLocks xmlns:a="http://schemas.openxmlformats.org/drawingml/2006/main" noChangeAspect="1"/>
+            </wp:cNvGraphicFramePr>
+            <a:graphic xmlns:a="http://schemas.openxmlformats.org/drawingml/2006/main">
+              <a:graphicData uri="http://schemas.openxmlformats.org/drawingml/2006/picture">
+                <pic:pic xmlns:pic="http://schemas.openxmlformats.org/drawingml/2006/picture">
+                  <pic:nvPicPr>
+                    <pic:cNvPr id="0" name="Picture 3"/>
+                    <pic:cNvPicPr>
+                      <a:picLocks noChangeAspect="1" noChangeArrowheads="1"/>
+                    </pic:cNvPicPr>
+                  </pic:nvPicPr>
+                  <pic:blipFill>
+                    <a:blip r:embed="rId29">
+                      <a:extLst>
+                        <a:ext uri="{28A0092B-C50C-407E-A947-70E740481C1C}">
+                          <a14:useLocalDpi xmlns:a14="http://schemas.microsoft.com/office/drawing/2010/main" val="0"/>
+                        </a:ext>
+                      </a:extLst>
+                    </a:blip>
+                    <a:srcRect/>
+                    <a:stretch>
+                      <a:fillRect/>
+                    </a:stretch>
+                  </pic:blipFill>
+                  <pic:spPr bwMode="auto">
+                    <a:xfrm>
+                      <a:off x="0" y="0"/>
+                      <a:ext cx="5326380" cy="5701665"/>
+                    </a:xfrm>
+                    <a:prstGeom prst="rect">
+                      <a:avLst/>
+                    </a:prstGeom>
+                    <a:noFill/>
+                    <a:ln>
+                      <a:noFill/>
+                    </a:ln>
+                  </pic:spPr>
+                </pic:pic>
+              </a:graphicData>
+            </a:graphic>
+            <wp14:sizeRelH relativeFrom="margin">
+              <wp14:pctWidth>0</wp14:pctWidth>
+            </wp14:sizeRelH>
+            <wp14:sizeRelV relativeFrom="margin">
+              <wp14:pctHeight>0</wp14:pctHeight>
+            </wp14:sizeRelV>
+          </wp:anchor>
+        </w:drawing>
+      </w:r>
+      <w:r>
+        <w:t>Metoda „onLocationChanged“ dohvaća vrijednost geografske širine i dužine iz lokacije poslane od strane lokacijskog servisa. Potom se postavlja zahtjev za asinkronim pozivom metode „onMapReady“.</w:t>
+      </w:r>
+      <w:r>
+        <w:t xml:space="preserve"> U sljedećem isječku (</w:t>
+      </w:r>
+      <w:r>
+        <w:fldChar w:fldCharType="begin"/>
+      </w:r>
+      <w:r>
+        <w:instrText xml:space="preserve"> REF _Ref18442660 \h  \* MERGEFORMAT </w:instrText>
+      </w:r>
+      <w:r>
+        <w:fldChar w:fldCharType="separate"/>
+      </w:r>
+      <w:r>
+        <w:t xml:space="preserve">Isječak koda </w:t>
+      </w:r>
+      <w:r>
+        <w:rPr>
+          <w:noProof/>
+        </w:rPr>
+        <w:t>16</w:t>
+      </w:r>
+      <w:r>
+        <w:t xml:space="preserve"> Prikaz metode onMapReady</w:t>
+      </w:r>
+      <w:r>
+        <w:fldChar w:fldCharType="end"/>
+      </w:r>
+      <w:r>
+        <w:t>) je prikazana implementacija metode „onMapReady“</w:t>
+      </w:r>
+    </w:p>
+    <w:p>
+      <w:pPr>
+        <w:pStyle w:val="Opisslike"/>
+        <w:rPr>
+          <w:i w:val="0"/>
+          <w:iCs/>
+        </w:rPr>
+      </w:pPr>
+      <w:bookmarkStart w:id="50" w:name="_Ref18442660"/>
+      <w:r>
+        <w:rPr>
+          <w:i w:val="0"/>
+          <w:iCs/>
+        </w:rPr>
+        <w:t xml:space="preserve">Isječak koda </w:t>
+      </w:r>
+      <w:r>
+        <w:rPr>
+          <w:i w:val="0"/>
+          <w:iCs/>
+        </w:rPr>
+        <w:fldChar w:fldCharType="begin"/>
+      </w:r>
+      <w:r>
+        <w:rPr>
+          <w:i w:val="0"/>
+          <w:iCs/>
+        </w:rPr>
+        <w:instrText xml:space="preserve"> SEQ Isječak_koda \* ARABIC </w:instrText>
+      </w:r>
+      <w:r>
+        <w:rPr>
+          <w:i w:val="0"/>
+          <w:iCs/>
+        </w:rPr>
+        <w:fldChar w:fldCharType="separate"/>
+      </w:r>
+      <w:r>
+        <w:rPr>
+          <w:i w:val="0"/>
+          <w:iCs/>
+          <w:noProof/>
+        </w:rPr>
+        <w:t>16</w:t>
+      </w:r>
+      <w:r>
+        <w:rPr>
+          <w:i w:val="0"/>
+          <w:iCs/>
+        </w:rPr>
+        <w:fldChar w:fldCharType="end"/>
+      </w:r>
+      <w:r>
+        <w:rPr>
+          <w:i w:val="0"/>
+          <w:iCs/>
+        </w:rPr>
+        <w:t xml:space="preserve"> Prikaz metode onMapReady</w:t>
+      </w:r>
+      <w:bookmarkEnd w:id="50"/>
+    </w:p>
+    <w:p>
+      <w:r>
+        <w:lastRenderedPageBreak/>
+        <w:t>Konačno</w:t>
+      </w:r>
+      <w:r>
+        <w:t>,</w:t>
+      </w:r>
+      <w:r>
+        <w:t xml:space="preserve"> metoda „onMapReady“ se poziva kad je objekt </w:t>
+      </w:r>
+      <w:r>
+        <w:t>Google karte</w:t>
+      </w:r>
+      <w:r>
+        <w:t xml:space="preserve"> ili element tipa fragment na </w:t>
+      </w:r>
+      <w:r>
+        <w:t>ekranu</w:t>
+      </w:r>
+      <w:r>
+        <w:t xml:space="preserve"> spreman za učitavanje novih postavki i slično. Ova metoda </w:t>
+      </w:r>
+      <w:r>
+        <w:t>ima cilj prikazati na karti sve što se desilo s najnovijom promjenom lokacije, ali prvi korak joj je namjestiti postake karte. Kada se ova metoda prvi put otvori, varijabla „isFirstRun“ je postavljena u false. Tada metoda postavlja osnovne postavke na Google karti, pomiče kameru na dobivenu lokaciju (spremljenu u varijabli „latLng“) i postavlja zoom karte. Uključuju se plava točka za korisničku trenutnu lokaciju na karti i prikazuje se gumb u donjem desnom kutu ekrana (koji je prethodno bio sakriven tako da bi izbjegli situaciju u kojoj korisnik može početi pratiti aktivnost prije nego mu je početna lokacija određena).</w:t>
+      </w:r>
+    </w:p>
+    <w:p>
+      <w:r>
+        <w:t>Objašnjeni dio metode se izvrši samo jednom u programu, a drugi dio metode se izvršava uvijek, ali tek nakon što korisnik pritisne gumb za poćetak praćenja aktivnosti. Računa se udaljenost između prethodne i trenutne lokacije po geografskoj dužini i širini. Ako je udaljenost manja od jedan metar, ignorira se (tako da zbog nepreciznosti lokacijskog servisa ne bi imali N lokacijskih podataka koji su uzrokovani greškom dok korisnik stoji u mjestu). Kamera se pomiče na trenutnu lokaciju i ostavlja se trag na karti od prethodne lokacije do trenutne.</w:t>
+      </w:r>
+      <w:r>
+        <w:t xml:space="preserve"> Na kraju se dodaje novi unos u listu lokacija i vremenskih otisaka, te računa ukupna prijeđena udaljenost i ispisuje na ekran.</w:t>
+      </w:r>
+    </w:p>
+    <w:p>
+      <w:pPr>
+        <w:pStyle w:val="Naslov3"/>
+      </w:pPr>
+      <w:bookmarkStart w:id="51" w:name="_Toc18444276"/>
+      <w:r>
+        <w:t xml:space="preserve">Praćenje </w:t>
+      </w:r>
+      <w:r>
+        <w:t xml:space="preserve">proteklog </w:t>
+      </w:r>
+      <w:r>
+        <w:t>vremena na</w:t>
+      </w:r>
+      <w:r>
+        <w:t xml:space="preserve"> ekranu</w:t>
+      </w:r>
+      <w:bookmarkEnd w:id="51"/>
+    </w:p>
+    <w:p>
+      <w:r>
+        <w:t>Praćenje proteklog vremena i njegov ispis na karti je implementiran na način da postoji „timer“ koji pokreće određenu metodu svako 500ms koja računa vrijeme proteklo od prvog sistemskog zahtjeva za vremenski otisak spremljenog u varijablu „startTime“ do trenutnog sistemskog vremenskog otiska. Timer se prvi put pokreće kad se pokrene praćenje aktivnosti pritiskom na gumb u donjem desnom kutu, a svaki sljedeći put sam sebe pokreće sa kašnjenjem od 500ms. Timer se gasi prije povratka u glavnu aktivnost pozivom metode „removeCallbacks“.</w:t>
+      </w:r>
+    </w:p>
+    <w:p>
+      <w:r>
+        <w:t>Na sljedećem isječku () je prikazana metoda „returnToMainActivity“, koja u ovisnosti o tome da li je korisnik pritisnuo gumb za početak praćenja i da li je čekao više od jedne promjene lokacije, vraća rezultat da je radnja otkazana ili je sve u redu i pakira podatke spremljene tokom praćenja aktivnosti u rezultat (koji se šalje u glavnu aktivnost).</w:t>
+      </w:r>
+    </w:p>
+    <w:p>
+      <w:pPr>
+        <w:keepNext/>
+        <w:jc w:val="center"/>
+      </w:pPr>
+      <w:r>
+        <w:rPr>
+          <w:noProof/>
+        </w:rPr>
+        <w:lastRenderedPageBreak/>
+        <w:drawing>
+          <wp:anchor distT="0" distB="0" distL="114300" distR="114300" simplePos="0" relativeHeight="251691008" behindDoc="0" locked="0" layoutInCell="1" allowOverlap="1">
+            <wp:simplePos x="0" y="0"/>
+            <wp:positionH relativeFrom="column">
+              <wp:posOffset>237254</wp:posOffset>
+            </wp:positionH>
+            <wp:positionV relativeFrom="paragraph">
+              <wp:posOffset>3337</wp:posOffset>
+            </wp:positionV>
+            <wp:extent cx="5273675" cy="3551555"/>
+            <wp:effectExtent l="0" t="0" r="3175" b="0"/>
+            <wp:wrapTopAndBottom/>
+            <wp:docPr id="26" name="Slika 26"/>
+            <wp:cNvGraphicFramePr>
+              <a:graphicFrameLocks xmlns:a="http://schemas.openxmlformats.org/drawingml/2006/main" noChangeAspect="1"/>
+            </wp:cNvGraphicFramePr>
+            <a:graphic xmlns:a="http://schemas.openxmlformats.org/drawingml/2006/main">
+              <a:graphicData uri="http://schemas.openxmlformats.org/drawingml/2006/picture">
+                <pic:pic xmlns:pic="http://schemas.openxmlformats.org/drawingml/2006/picture">
+                  <pic:nvPicPr>
+                    <pic:cNvPr id="0" name="Picture 4"/>
+                    <pic:cNvPicPr>
+                      <a:picLocks noChangeAspect="1" noChangeArrowheads="1"/>
+                    </pic:cNvPicPr>
+                  </pic:nvPicPr>
+                  <pic:blipFill>
+                    <a:blip r:embed="rId30">
+                      <a:extLst>
+                        <a:ext uri="{28A0092B-C50C-407E-A947-70E740481C1C}">
+                          <a14:useLocalDpi xmlns:a14="http://schemas.microsoft.com/office/drawing/2010/main" val="0"/>
+                        </a:ext>
+                      </a:extLst>
+                    </a:blip>
+                    <a:srcRect/>
+                    <a:stretch>
+                      <a:fillRect/>
+                    </a:stretch>
+                  </pic:blipFill>
+                  <pic:spPr bwMode="auto">
+                    <a:xfrm>
+                      <a:off x="0" y="0"/>
+                      <a:ext cx="5273675" cy="3551555"/>
+                    </a:xfrm>
+                    <a:prstGeom prst="rect">
+                      <a:avLst/>
+                    </a:prstGeom>
+                    <a:noFill/>
+                    <a:ln>
+                      <a:noFill/>
+                    </a:ln>
+                  </pic:spPr>
+                </pic:pic>
+              </a:graphicData>
+            </a:graphic>
+          </wp:anchor>
+        </w:drawing>
+      </w:r>
+      <w:r>
+        <w:t xml:space="preserve">Isječak koda </w:t>
+      </w:r>
+      <w:r>
+        <w:fldChar w:fldCharType="begin"/>
+      </w:r>
+      <w:r>
+        <w:instrText xml:space="preserve"> SEQ Isječak_koda \* ARABIC </w:instrText>
+      </w:r>
+      <w:r>
+        <w:fldChar w:fldCharType="separate"/>
+      </w:r>
+      <w:r>
+        <w:rPr>
+          <w:noProof/>
+        </w:rPr>
+        <w:t>17</w:t>
+      </w:r>
+      <w:r>
+        <w:rPr>
+          <w:noProof/>
+        </w:rPr>
+        <w:fldChar w:fldCharType="end"/>
+      </w:r>
+      <w:r>
+        <w:t xml:space="preserve"> Prikaz metode returnToMainActivity</w:t>
+      </w:r>
+    </w:p>
     <w:p/>
     <w:p>
       <w:pPr>
         <w:pStyle w:val="Naslov2"/>
       </w:pPr>
-      <w:bookmarkStart w:id="48" w:name="_Toc18360813"/>
+      <w:bookmarkStart w:id="52" w:name="_Toc18444277"/>
+      <w:bookmarkStart w:id="53" w:name="_GoBack"/>
+      <w:bookmarkEnd w:id="53"/>
       <w:r>
         <w:t>Glavn</w:t>
       </w:r>
       <w:r>
         <w:t>a aktivnost</w:t>
       </w:r>
-      <w:bookmarkEnd w:id="48"/>
+      <w:bookmarkEnd w:id="52"/>
     </w:p>
     <w:p/>
     <w:p>
@@ -8165,22 +9155,22 @@
         <w:pStyle w:val="Naslov1"/>
         <w:spacing w:after="0"/>
       </w:pPr>
-      <w:bookmarkStart w:id="49" w:name="_Toc18360814"/>
+      <w:bookmarkStart w:id="54" w:name="_Toc18444278"/>
       <w:r>
         <w:lastRenderedPageBreak/>
         <w:t>Gotova rješenja i biblioteke</w:t>
       </w:r>
-      <w:bookmarkEnd w:id="49"/>
+      <w:bookmarkEnd w:id="54"/>
     </w:p>
     <w:p>
       <w:pPr>
         <w:pStyle w:val="Naslov2"/>
       </w:pPr>
-      <w:bookmarkStart w:id="50" w:name="_Toc18360815"/>
+      <w:bookmarkStart w:id="55" w:name="_Toc18444279"/>
       <w:r>
         <w:t>MPAndroidChart biblioteka</w:t>
       </w:r>
-      <w:bookmarkEnd w:id="50"/>
+      <w:bookmarkEnd w:id="55"/>
     </w:p>
     <w:p>
       <w:r>
@@ -8277,11 +9267,11 @@
       <w:pPr>
         <w:pStyle w:val="Naslov2"/>
       </w:pPr>
-      <w:bookmarkStart w:id="51" w:name="_Toc18360816"/>
+      <w:bookmarkStart w:id="56" w:name="_Toc18444280"/>
       <w:r>
         <w:t>FloatingActionButton biblioteka</w:t>
       </w:r>
-      <w:bookmarkEnd w:id="51"/>
+      <w:bookmarkEnd w:id="56"/>
     </w:p>
     <w:p>
       <w:r>
@@ -8339,11 +9329,11 @@
       <w:pPr>
         <w:pStyle w:val="Naslov2"/>
       </w:pPr>
-      <w:bookmarkStart w:id="52" w:name="_Toc18360817"/>
+      <w:bookmarkStart w:id="57" w:name="_Toc18444281"/>
       <w:r>
         <w:t>Vodič za pokretanje Google Maps lokacijskog servisa</w:t>
       </w:r>
-      <w:bookmarkEnd w:id="52"/>
+      <w:bookmarkEnd w:id="57"/>
     </w:p>
     <w:p>
       <w:r>
@@ -8438,12 +9428,12 @@
         <w:pStyle w:val="Naslov1"/>
         <w:spacing w:after="0"/>
       </w:pPr>
-      <w:bookmarkStart w:id="53" w:name="_Toc18360818"/>
+      <w:bookmarkStart w:id="58" w:name="_Toc18444282"/>
       <w:r>
         <w:lastRenderedPageBreak/>
         <w:t>Zaključak</w:t>
       </w:r>
-      <w:bookmarkEnd w:id="53"/>
+      <w:bookmarkEnd w:id="58"/>
     </w:p>
     <w:p>
       <w:pPr>
@@ -8454,12 +9444,12 @@
         </w:numPr>
         <w:spacing w:after="0"/>
       </w:pPr>
-      <w:bookmarkStart w:id="54" w:name="_Toc18360819"/>
+      <w:bookmarkStart w:id="59" w:name="_Toc18444283"/>
       <w:r>
         <w:lastRenderedPageBreak/>
         <w:t>Literatura</w:t>
       </w:r>
-      <w:bookmarkEnd w:id="54"/>
+      <w:bookmarkEnd w:id="59"/>
     </w:p>
     <w:p>
       <w:pPr>
@@ -8469,7 +9459,7 @@
           <w:numId w:val="35"/>
         </w:numPr>
       </w:pPr>
-      <w:hyperlink r:id="rId27" w:history="1">
+      <w:hyperlink r:id="rId31" w:history="1">
         <w:r>
           <w:rPr>
             <w:rStyle w:val="Hiperveza"/>
@@ -8486,7 +9476,7 @@
           <w:numId w:val="35"/>
         </w:numPr>
       </w:pPr>
-      <w:hyperlink r:id="rId28" w:history="1">
+      <w:hyperlink r:id="rId32" w:history="1">
         <w:r>
           <w:rPr>
             <w:rStyle w:val="Hiperveza"/>
@@ -8503,7 +9493,7 @@
           <w:numId w:val="35"/>
         </w:numPr>
       </w:pPr>
-      <w:hyperlink r:id="rId29" w:history="1">
+      <w:hyperlink r:id="rId33" w:history="1">
         <w:r>
           <w:rPr>
             <w:rStyle w:val="Hiperveza"/>
@@ -8520,7 +9510,7 @@
           <w:numId w:val="35"/>
         </w:numPr>
       </w:pPr>
-      <w:hyperlink r:id="rId30" w:history="1">
+      <w:hyperlink r:id="rId34" w:history="1">
         <w:r>
           <w:rPr>
             <w:rStyle w:val="Hiperveza"/>
@@ -8537,7 +9527,7 @@
           <w:numId w:val="35"/>
         </w:numPr>
       </w:pPr>
-      <w:hyperlink r:id="rId31" w:history="1">
+      <w:hyperlink r:id="rId35" w:history="1">
         <w:r>
           <w:rPr>
             <w:rStyle w:val="Hiperveza"/>
@@ -8559,7 +9549,7 @@
           <w:u w:val="none"/>
         </w:rPr>
       </w:pPr>
-      <w:hyperlink r:id="rId32" w:history="1">
+      <w:hyperlink r:id="rId36" w:history="1">
         <w:r>
           <w:rPr>
             <w:rStyle w:val="Hiperveza"/>
@@ -8576,7 +9566,7 @@
           <w:numId w:val="35"/>
         </w:numPr>
       </w:pPr>
-      <w:hyperlink r:id="rId33" w:history="1">
+      <w:hyperlink r:id="rId37" w:history="1">
         <w:r>
           <w:rPr>
             <w:rStyle w:val="Hiperveza"/>
@@ -8593,15 +9583,15 @@
           <w:numId w:val="35"/>
         </w:numPr>
       </w:pPr>
-      <w:hyperlink r:id="rId34" w:history="1">
-        <w:bookmarkStart w:id="55" w:name="_Ref18346706"/>
+      <w:hyperlink r:id="rId38" w:history="1">
+        <w:bookmarkStart w:id="60" w:name="_Ref18346706"/>
         <w:r>
           <w:rPr>
             <w:rStyle w:val="Hiperveza"/>
           </w:rPr>
           <w:t>https://github.com/PhilJay/MPAndroidChart</w:t>
         </w:r>
-        <w:bookmarkEnd w:id="55"/>
+        <w:bookmarkEnd w:id="60"/>
       </w:hyperlink>
     </w:p>
     <w:p>
@@ -8612,15 +9602,15 @@
           <w:numId w:val="35"/>
         </w:numPr>
       </w:pPr>
-      <w:hyperlink r:id="rId35" w:history="1">
-        <w:bookmarkStart w:id="56" w:name="_Ref18347613"/>
+      <w:hyperlink r:id="rId39" w:history="1">
+        <w:bookmarkStart w:id="61" w:name="_Ref18347613"/>
         <w:r>
           <w:rPr>
             <w:rStyle w:val="Hiperveza"/>
           </w:rPr>
           <w:t>https://github.com/Clans/FloatingActionButton</w:t>
         </w:r>
-        <w:bookmarkEnd w:id="56"/>
+        <w:bookmarkEnd w:id="61"/>
       </w:hyperlink>
     </w:p>
     <w:p>
@@ -8630,16 +9620,38 @@
           <w:ilvl w:val="0"/>
           <w:numId w:val="35"/>
         </w:numPr>
-      </w:pPr>
-      <w:hyperlink r:id="rId36" w:history="1">
-        <w:bookmarkStart w:id="57" w:name="_Ref18347135"/>
+        <w:rPr>
+          <w:rStyle w:val="Hiperveza"/>
+          <w:color w:val="auto"/>
+          <w:u w:val="none"/>
+        </w:rPr>
+      </w:pPr>
+      <w:hyperlink r:id="rId40" w:history="1">
+        <w:bookmarkStart w:id="62" w:name="_Ref18347135"/>
         <w:r>
           <w:rPr>
             <w:rStyle w:val="Hiperveza"/>
           </w:rPr>
           <w:t>https://demonuts.com/android-current-location-on-google-map/</w:t>
         </w:r>
-        <w:bookmarkEnd w:id="57"/>
+        <w:bookmarkEnd w:id="62"/>
+      </w:hyperlink>
+    </w:p>
+    <w:p>
+      <w:pPr>
+        <w:pStyle w:val="Odlomakpopisa"/>
+        <w:numPr>
+          <w:ilvl w:val="0"/>
+          <w:numId w:val="35"/>
+        </w:numPr>
+      </w:pPr>
+      <w:hyperlink r:id="rId41" w:history="1">
+        <w:r>
+          <w:rPr>
+            <w:rStyle w:val="Hiperveza"/>
+          </w:rPr>
+          <w:t>https://developers.google.com/android/reference/com/google/android/gms/common/api/GoogleApiClient</w:t>
+        </w:r>
       </w:hyperlink>
     </w:p>
     <w:p>
@@ -8651,12 +9663,12 @@
         </w:numPr>
         <w:spacing w:after="0"/>
       </w:pPr>
-      <w:bookmarkStart w:id="58" w:name="_Toc18360820"/>
+      <w:bookmarkStart w:id="63" w:name="_Toc18444284"/>
       <w:r>
         <w:lastRenderedPageBreak/>
         <w:t>Popis oznaka i kratica</w:t>
       </w:r>
-      <w:bookmarkEnd w:id="58"/>
+      <w:bookmarkEnd w:id="63"/>
     </w:p>
     <w:p>
       <w:r>
@@ -8686,15 +9698,15 @@
         </w:numPr>
         <w:spacing w:after="0"/>
       </w:pPr>
-      <w:bookmarkStart w:id="59" w:name="_Toc18360821"/>
+      <w:bookmarkStart w:id="64" w:name="_Toc18444285"/>
       <w:r>
         <w:lastRenderedPageBreak/>
         <w:t>Sažetak i ključne riječi</w:t>
       </w:r>
-      <w:bookmarkEnd w:id="59"/>
+      <w:bookmarkEnd w:id="64"/>
     </w:p>
     <w:sectPr>
-      <w:footerReference w:type="default" r:id="rId37"/>
+      <w:footerReference w:type="default" r:id="rId42"/>
       <w:pgSz w:w="11907" w:h="16839" w:code="9"/>
       <w:pgMar w:top="1418" w:right="1418" w:bottom="1418" w:left="1418" w:header="720" w:footer="720" w:gutter="0"/>
       <w:pgNumType w:start="1"/>
@@ -14681,6 +15693,7 @@
   <w:style w:type="character" w:default="1" w:styleId="Zadanifontodlomka">
     <w:name w:val="Default Paragraph Font"/>
     <w:uiPriority w:val="1"/>
+    <w:semiHidden/>
     <w:unhideWhenUsed/>
   </w:style>
   <w:style w:type="table" w:default="1" w:styleId="Obinatablica">
@@ -16769,7 +17782,7 @@
 </file>
 
 <file path=customXml/itemProps1.xml><?xml version="1.0" encoding="utf-8"?>
-<ds:datastoreItem xmlns:ds="http://schemas.openxmlformats.org/officeDocument/2006/customXml" ds:itemID="{18958D6D-ACB0-4DBE-BA0C-165FC7774FCE}">
+<ds:datastoreItem xmlns:ds="http://schemas.openxmlformats.org/officeDocument/2006/customXml" ds:itemID="{057237FA-6DFB-4F5F-B823-AB8C1023F0DA}">
   <ds:schemaRefs>
     <ds:schemaRef ds:uri="http://schemas.openxmlformats.org/officeDocument/2006/bibliography"/>
   </ds:schemaRefs>

</xml_diff>